<commit_message>
avoir mis la photo en face du texte + avoir redigé le texte pour mon cv puis maintenant plus qu'a mettre en forme, rajouter photos + liens de sites web comme le site du lycee ect
</commit_message>
<xml_diff>
--- a/idée rajouter sur le site web cv.docx
+++ b/idée rajouter sur le site web cv.docx
@@ -3,15 +3,8 @@
 <w:document xmlns:wpc="http://schemas.microsoft.com/office/word/2010/wordprocessingCanvas" xmlns:mc="http://schemas.openxmlformats.org/markup-compatibility/2006" xmlns:o="urn:schemas-microsoft-com:office:office" xmlns:r="http://schemas.openxmlformats.org/officeDocument/2006/relationships" xmlns:m="http://schemas.openxmlformats.org/officeDocument/2006/math" xmlns:v="urn:schemas-microsoft-com:vml" xmlns:wp14="http://schemas.microsoft.com/office/word/2010/wordprocessingDrawing" xmlns:wp="http://schemas.openxmlformats.org/drawingml/2006/wordprocessingDrawing" xmlns:w10="urn:schemas-microsoft-com:office:word" xmlns:w="http://schemas.openxmlformats.org/wordprocessingml/2006/main" xmlns:w14="http://schemas.microsoft.com/office/word/2010/wordml" xmlns:w15="http://schemas.microsoft.com/office/word/2012/wordml" xmlns:wpg="http://schemas.microsoft.com/office/word/2010/wordprocessingGroup" xmlns:wpi="http://schemas.microsoft.com/office/word/2010/wordprocessingInk" xmlns:wne="http://schemas.microsoft.com/office/word/2006/wordml" xmlns:wps="http://schemas.microsoft.com/office/word/2010/wordprocessingShape" mc:Ignorable="w14 w15 wp14">
   <w:body>
     <w:p>
-      <w:proofErr w:type="spellStart"/>
-      <w:proofErr w:type="gramStart"/>
-      <w:r>
-        <w:t>boostrap</w:t>
-      </w:r>
-      <w:proofErr w:type="spellEnd"/>
-      <w:proofErr w:type="gramEnd"/>
-      <w:r>
-        <w:t xml:space="preserve"> rajouter sur le code html </w:t>
+      <w:r>
+        <w:t xml:space="preserve">boostrap rajouter sur le code html </w:t>
       </w:r>
     </w:p>
     <w:p>
@@ -22,29 +15,8 @@
         </w:numPr>
       </w:pPr>
       <w:r>
-        <w:t xml:space="preserve">dans </w:t>
-      </w:r>
-      <w:proofErr w:type="spellStart"/>
-      <w:r>
-        <w:t>navbar</w:t>
-      </w:r>
-      <w:proofErr w:type="spellEnd"/>
-      <w:r>
-        <w:t xml:space="preserve"> ajouter </w:t>
-      </w:r>
-      <w:proofErr w:type="spellStart"/>
-      <w:r>
-        <w:t>scrollspy</w:t>
-      </w:r>
-      <w:proofErr w:type="spellEnd"/>
-      <w:r>
-        <w:t xml:space="preserve"> </w:t>
-      </w:r>
-      <w:proofErr w:type="gramStart"/>
-      <w:r>
-        <w:t>!!</w:t>
-      </w:r>
-      <w:proofErr w:type="gramEnd"/>
+        <w:t>dans navbar ajouter scrollspy !!</w:t>
+      </w:r>
     </w:p>
     <w:p>
       <w:pPr>
@@ -64,26 +36,16 @@
           <w:numId w:val="1"/>
         </w:numPr>
       </w:pPr>
-      <w:proofErr w:type="spellStart"/>
-      <w:r>
-        <w:t>diplomes</w:t>
-      </w:r>
-      <w:proofErr w:type="spellEnd"/>
-      <w:r>
-        <w:t xml:space="preserve"> / formations : </w:t>
+      <w:r>
+        <w:t xml:space="preserve">diplomes / formations : </w:t>
       </w:r>
     </w:p>
     <w:p>
       <w:pPr>
         <w:ind w:left="720" w:firstLine="720"/>
       </w:pPr>
-      <w:proofErr w:type="gramStart"/>
-      <w:r>
-        <w:t>brevet</w:t>
-      </w:r>
-      <w:proofErr w:type="gramEnd"/>
-      <w:r>
-        <w:t xml:space="preserve"> </w:t>
+      <w:r>
+        <w:t xml:space="preserve">brevet </w:t>
       </w:r>
     </w:p>
     <w:p>
@@ -98,34 +60,25 @@
       <w:pPr>
         <w:ind w:left="720" w:firstLine="720"/>
       </w:pPr>
-      <w:proofErr w:type="gramStart"/>
       <w:r>
         <w:t>code</w:t>
       </w:r>
-      <w:proofErr w:type="gramEnd"/>
     </w:p>
     <w:p>
       <w:pPr>
         <w:ind w:left="720" w:firstLine="720"/>
       </w:pPr>
-      <w:proofErr w:type="gramStart"/>
-      <w:r>
-        <w:t>permis</w:t>
-      </w:r>
-      <w:proofErr w:type="gramEnd"/>
-      <w:r>
-        <w:t xml:space="preserve"> accompagné</w:t>
+      <w:r>
+        <w:t>permis accompagné</w:t>
       </w:r>
     </w:p>
     <w:p>
       <w:pPr>
         <w:ind w:left="720" w:firstLine="720"/>
       </w:pPr>
-      <w:proofErr w:type="gramStart"/>
       <w:r>
         <w:t>bac</w:t>
       </w:r>
-      <w:proofErr w:type="gramEnd"/>
     </w:p>
     <w:p/>
     <w:p>
@@ -136,15 +89,7 @@
         </w:numPr>
       </w:pPr>
       <w:r>
-        <w:t xml:space="preserve">barre </w:t>
-      </w:r>
-      <w:proofErr w:type="spellStart"/>
-      <w:r>
-        <w:t>progress</w:t>
-      </w:r>
-      <w:proofErr w:type="spellEnd"/>
-      <w:r>
-        <w:t xml:space="preserve"> qui avance </w:t>
+        <w:t xml:space="preserve">barre progress qui avance </w:t>
       </w:r>
     </w:p>
     <w:p>
@@ -178,21 +123,8 @@
       <w:pPr>
         <w:ind w:left="720"/>
       </w:pPr>
-      <w:proofErr w:type="gramStart"/>
-      <w:r>
-        <w:t>voir</w:t>
-      </w:r>
-      <w:proofErr w:type="gramEnd"/>
-      <w:r>
-        <w:t xml:space="preserve"> sur internet les </w:t>
-      </w:r>
-      <w:proofErr w:type="spellStart"/>
-      <w:r>
-        <w:t>idéees</w:t>
-      </w:r>
-      <w:proofErr w:type="spellEnd"/>
-      <w:r>
-        <w:t xml:space="preserve"> de cv </w:t>
+      <w:r>
+        <w:t xml:space="preserve">voir sur internet les idéees de cv </w:t>
       </w:r>
     </w:p>
     <w:p>
@@ -205,36 +137,15 @@
         <w:ind w:left="720"/>
       </w:pPr>
       <w:r>
-        <w:t xml:space="preserve">I) </w:t>
-      </w:r>
-      <w:proofErr w:type="spellStart"/>
-      <w:r>
-        <w:t>presentation</w:t>
-      </w:r>
-      <w:proofErr w:type="spellEnd"/>
-      <w:r>
-        <w:t xml:space="preserve"> de soi (mon profil)</w:t>
+        <w:t>I) presentation de soi (mon profil)</w:t>
       </w:r>
     </w:p>
     <w:p>
       <w:pPr>
         <w:ind w:left="720"/>
       </w:pPr>
-      <w:proofErr w:type="gramStart"/>
-      <w:r>
-        <w:t>pour</w:t>
-      </w:r>
-      <w:proofErr w:type="gramEnd"/>
-      <w:r>
-        <w:t xml:space="preserve"> le texte “bonjour…” mettre un </w:t>
-      </w:r>
-      <w:proofErr w:type="spellStart"/>
-      <w:r>
-        <w:t>row</w:t>
-      </w:r>
-      <w:proofErr w:type="spellEnd"/>
-      <w:r>
-        <w:t xml:space="preserve"> pour avancer le texte</w:t>
+      <w:r>
+        <w:t>pour le texte “bonjour…” mettre un row pour avancer le texte</w:t>
       </w:r>
     </w:p>
     <w:p>
@@ -246,29 +157,8 @@
       <w:pPr>
         <w:ind w:left="720"/>
       </w:pPr>
-      <w:proofErr w:type="gramStart"/>
-      <w:r>
-        <w:t>voir</w:t>
-      </w:r>
-      <w:proofErr w:type="gramEnd"/>
-      <w:r>
-        <w:t xml:space="preserve"> le cv du prof soit sur ma clé </w:t>
-      </w:r>
-      <w:proofErr w:type="spellStart"/>
-      <w:r>
-        <w:t>usb</w:t>
-      </w:r>
-      <w:proofErr w:type="spellEnd"/>
-      <w:r>
-        <w:t xml:space="preserve"> soit sur mon pc à voir si je l’ai </w:t>
-      </w:r>
-      <w:proofErr w:type="spellStart"/>
-      <w:r>
-        <w:t>deja</w:t>
-      </w:r>
-      <w:proofErr w:type="spellEnd"/>
-      <w:r>
-        <w:t xml:space="preserve"> mis dessus</w:t>
+      <w:r>
+        <w:t>voir le cv du prof soit sur ma clé usb soit sur mon pc à voir si je l’ai deja mis dessus</w:t>
       </w:r>
     </w:p>
     <w:p>
@@ -295,55 +185,7 @@
           <w:shd w:val="clear" w:color="auto" w:fill="FFFFFF"/>
           <w:lang w:val="fr-FR"/>
         </w:rPr>
-        <w:t xml:space="preserve">Google font pour changer de police d'écriture appuyer sur select puis copier le </w:t>
-      </w:r>
-      <w:proofErr w:type="spellStart"/>
-      <w:r>
-        <w:rPr>
-          <w:rFonts w:eastAsia="Times New Roman"/>
-          <w:color w:val="222222"/>
-          <w:sz w:val="24"/>
-          <w:szCs w:val="24"/>
-          <w:shd w:val="clear" w:color="auto" w:fill="FFFFFF"/>
-          <w:lang w:val="fr-FR"/>
-        </w:rPr>
-        <w:t>link</w:t>
-      </w:r>
-      <w:proofErr w:type="spellEnd"/>
-      <w:r>
-        <w:rPr>
-          <w:rFonts w:eastAsia="Times New Roman"/>
-          <w:color w:val="222222"/>
-          <w:sz w:val="24"/>
-          <w:szCs w:val="24"/>
-          <w:shd w:val="clear" w:color="auto" w:fill="FFFFFF"/>
-          <w:lang w:val="fr-FR"/>
-        </w:rPr>
-        <w:t xml:space="preserve"> pour le mettre dans le </w:t>
-      </w:r>
-      <w:proofErr w:type="spellStart"/>
-      <w:r>
-        <w:rPr>
-          <w:rFonts w:eastAsia="Times New Roman"/>
-          <w:color w:val="222222"/>
-          <w:sz w:val="24"/>
-          <w:szCs w:val="24"/>
-          <w:shd w:val="clear" w:color="auto" w:fill="FFFFFF"/>
-          <w:lang w:val="fr-FR"/>
-        </w:rPr>
-        <w:t>head</w:t>
-      </w:r>
-      <w:proofErr w:type="spellEnd"/>
-      <w:r>
-        <w:rPr>
-          <w:rFonts w:eastAsia="Times New Roman"/>
-          <w:color w:val="222222"/>
-          <w:sz w:val="24"/>
-          <w:szCs w:val="24"/>
-          <w:shd w:val="clear" w:color="auto" w:fill="FFFFFF"/>
-          <w:lang w:val="fr-FR"/>
-        </w:rPr>
-        <w:t xml:space="preserve"> de html</w:t>
+        <w:t>Google font pour changer de police d'écriture appuyer sur select puis copier le link pour le mettre dans le head de html</w:t>
       </w:r>
     </w:p>
     <w:p>
@@ -381,253 +223,107 @@
           <w:lang w:val="fr-FR"/>
         </w:rPr>
       </w:pPr>
-      <w:proofErr w:type="gramStart"/>
-      <w:r>
-        <w:rPr>
-          <w:rFonts w:eastAsia="Times New Roman"/>
-          <w:color w:val="222222"/>
-          <w:sz w:val="24"/>
-          <w:szCs w:val="24"/>
-          <w:lang w:val="fr-FR"/>
-        </w:rPr>
-        <w:t>créer</w:t>
-      </w:r>
-      <w:proofErr w:type="gramEnd"/>
-      <w:r>
-        <w:rPr>
-          <w:rFonts w:eastAsia="Times New Roman"/>
-          <w:color w:val="222222"/>
-          <w:sz w:val="24"/>
-          <w:szCs w:val="24"/>
-          <w:lang w:val="fr-FR"/>
-        </w:rPr>
-        <w:t xml:space="preserve"> dans le </w:t>
-      </w:r>
-      <w:proofErr w:type="spellStart"/>
-      <w:r>
-        <w:rPr>
-          <w:rFonts w:eastAsia="Times New Roman"/>
-          <w:color w:val="222222"/>
-          <w:sz w:val="24"/>
-          <w:szCs w:val="24"/>
-          <w:lang w:val="fr-FR"/>
-        </w:rPr>
-        <w:t>head</w:t>
-      </w:r>
-      <w:proofErr w:type="spellEnd"/>
-      <w:r>
-        <w:rPr>
-          <w:rFonts w:eastAsia="Times New Roman"/>
-          <w:color w:val="222222"/>
-          <w:sz w:val="24"/>
-          <w:szCs w:val="24"/>
-          <w:lang w:val="fr-FR"/>
-        </w:rPr>
-        <w:t xml:space="preserve"> une balise </w:t>
-      </w:r>
-    </w:p>
-    <w:p>
-      <w:pPr>
-        <w:shd w:val="clear" w:color="auto" w:fill="FFFFFF"/>
-        <w:spacing w:line="240" w:lineRule="auto"/>
-        <w:rPr>
-          <w:rFonts w:eastAsia="Times New Roman"/>
-          <w:color w:val="222222"/>
-          <w:sz w:val="24"/>
-          <w:szCs w:val="24"/>
-          <w:lang w:val="fr-FR"/>
-        </w:rPr>
-      </w:pPr>
-      <w:proofErr w:type="gramStart"/>
-      <w:r>
-        <w:rPr>
-          <w:rFonts w:eastAsia="Times New Roman"/>
-          <w:color w:val="222222"/>
-          <w:sz w:val="24"/>
-          <w:szCs w:val="24"/>
-          <w:lang w:val="fr-FR"/>
-        </w:rPr>
-        <w:t>exemple</w:t>
-      </w:r>
-      <w:proofErr w:type="gramEnd"/>
-      <w:r>
-        <w:rPr>
-          <w:rFonts w:eastAsia="Times New Roman"/>
-          <w:color w:val="222222"/>
-          <w:sz w:val="24"/>
-          <w:szCs w:val="24"/>
-          <w:lang w:val="fr-FR"/>
-        </w:rPr>
-        <w:t> </w:t>
-      </w:r>
-    </w:p>
-    <w:p>
-      <w:pPr>
-        <w:shd w:val="clear" w:color="auto" w:fill="FFFFFF"/>
-        <w:spacing w:line="240" w:lineRule="auto"/>
-        <w:rPr>
-          <w:rFonts w:eastAsia="Times New Roman"/>
-          <w:color w:val="222222"/>
-          <w:sz w:val="24"/>
-          <w:szCs w:val="24"/>
-          <w:lang w:val="fr-FR"/>
-        </w:rPr>
-      </w:pPr>
-      <w:r>
-        <w:rPr>
-          <w:rFonts w:eastAsia="Times New Roman"/>
-          <w:color w:val="222222"/>
-          <w:sz w:val="24"/>
-          <w:szCs w:val="24"/>
-          <w:lang w:val="fr-FR"/>
-        </w:rPr>
-        <w:t>&lt;</w:t>
-      </w:r>
-      <w:proofErr w:type="gramStart"/>
-      <w:r>
-        <w:rPr>
-          <w:rFonts w:eastAsia="Times New Roman"/>
-          <w:color w:val="222222"/>
-          <w:sz w:val="24"/>
-          <w:szCs w:val="24"/>
-          <w:lang w:val="fr-FR"/>
-        </w:rPr>
-        <w:t>style</w:t>
-      </w:r>
-      <w:proofErr w:type="gramEnd"/>
-      <w:r>
-        <w:rPr>
-          <w:rFonts w:eastAsia="Times New Roman"/>
-          <w:color w:val="222222"/>
-          <w:sz w:val="24"/>
-          <w:szCs w:val="24"/>
-          <w:lang w:val="fr-FR"/>
-        </w:rPr>
-        <w:t>&gt;</w:t>
-      </w:r>
-    </w:p>
-    <w:p>
-      <w:pPr>
-        <w:shd w:val="clear" w:color="auto" w:fill="FFFFFF"/>
-        <w:spacing w:line="240" w:lineRule="auto"/>
-        <w:rPr>
-          <w:rFonts w:eastAsia="Times New Roman"/>
-          <w:color w:val="222222"/>
-          <w:sz w:val="24"/>
-          <w:szCs w:val="24"/>
-          <w:lang w:val="fr-FR"/>
-        </w:rPr>
-      </w:pPr>
-      <w:r>
-        <w:rPr>
-          <w:rFonts w:eastAsia="Times New Roman"/>
-          <w:color w:val="222222"/>
-          <w:sz w:val="24"/>
-          <w:szCs w:val="24"/>
-          <w:lang w:val="fr-FR"/>
-        </w:rPr>
-        <w:t>.</w:t>
-      </w:r>
-      <w:proofErr w:type="spellStart"/>
-      <w:r>
-        <w:rPr>
-          <w:rFonts w:eastAsia="Times New Roman"/>
-          <w:color w:val="222222"/>
-          <w:sz w:val="24"/>
-          <w:szCs w:val="24"/>
-          <w:lang w:val="fr-FR"/>
-        </w:rPr>
-        <w:t>police_perso</w:t>
-      </w:r>
-      <w:proofErr w:type="spellEnd"/>
-      <w:r>
-        <w:rPr>
-          <w:rFonts w:eastAsia="Times New Roman"/>
-          <w:color w:val="222222"/>
-          <w:sz w:val="24"/>
-          <w:szCs w:val="24"/>
-          <w:lang w:val="fr-FR"/>
-        </w:rPr>
-        <w:t xml:space="preserve"> {</w:t>
-      </w:r>
-    </w:p>
-    <w:p>
-      <w:pPr>
-        <w:shd w:val="clear" w:color="auto" w:fill="FFFFFF"/>
-        <w:spacing w:line="240" w:lineRule="auto"/>
-        <w:rPr>
-          <w:rFonts w:eastAsia="Times New Roman"/>
-          <w:color w:val="222222"/>
-          <w:sz w:val="24"/>
-          <w:szCs w:val="24"/>
-          <w:lang w:val="fr-FR"/>
-        </w:rPr>
-      </w:pPr>
-      <w:r>
-        <w:rPr>
-          <w:rFonts w:eastAsia="Times New Roman"/>
-          <w:color w:val="222222"/>
-          <w:sz w:val="24"/>
-          <w:szCs w:val="24"/>
-          <w:lang w:val="fr-FR"/>
-        </w:rPr>
-        <w:t> font-</w:t>
-      </w:r>
-      <w:proofErr w:type="spellStart"/>
-      <w:proofErr w:type="gramStart"/>
-      <w:r>
-        <w:rPr>
-          <w:rFonts w:eastAsia="Times New Roman"/>
-          <w:color w:val="222222"/>
-          <w:sz w:val="24"/>
-          <w:szCs w:val="24"/>
-          <w:lang w:val="fr-FR"/>
-        </w:rPr>
-        <w:t>family</w:t>
-      </w:r>
-      <w:proofErr w:type="spellEnd"/>
-      <w:r>
-        <w:rPr>
-          <w:rFonts w:eastAsia="Times New Roman"/>
-          <w:color w:val="222222"/>
-          <w:sz w:val="24"/>
-          <w:szCs w:val="24"/>
-          <w:lang w:val="fr-FR"/>
-        </w:rPr>
-        <w:t>:</w:t>
-      </w:r>
-      <w:proofErr w:type="gramEnd"/>
-      <w:r>
-        <w:rPr>
-          <w:rFonts w:eastAsia="Times New Roman"/>
-          <w:color w:val="222222"/>
-          <w:sz w:val="24"/>
-          <w:szCs w:val="24"/>
-          <w:lang w:val="fr-FR"/>
-        </w:rPr>
-        <w:t xml:space="preserve"> '</w:t>
-      </w:r>
-      <w:proofErr w:type="spellStart"/>
-      <w:r>
-        <w:rPr>
-          <w:rFonts w:eastAsia="Times New Roman"/>
-          <w:color w:val="222222"/>
-          <w:sz w:val="24"/>
-          <w:szCs w:val="24"/>
-          <w:lang w:val="fr-FR"/>
-        </w:rPr>
-        <w:t>Fuggles</w:t>
-      </w:r>
-      <w:proofErr w:type="spellEnd"/>
-      <w:r>
-        <w:rPr>
-          <w:rFonts w:eastAsia="Times New Roman"/>
-          <w:color w:val="222222"/>
-          <w:sz w:val="24"/>
-          <w:szCs w:val="24"/>
-          <w:lang w:val="fr-FR"/>
-        </w:rPr>
-        <w:t>', cursive</w:t>
+      <w:r>
+        <w:rPr>
+          <w:rFonts w:eastAsia="Times New Roman"/>
+          <w:color w:val="222222"/>
+          <w:sz w:val="24"/>
+          <w:szCs w:val="24"/>
+          <w:lang w:val="fr-FR"/>
+        </w:rPr>
+        <w:t>créer dans le head une balise </w:t>
+      </w:r>
+    </w:p>
+    <w:p>
+      <w:pPr>
+        <w:shd w:val="clear" w:color="auto" w:fill="FFFFFF"/>
+        <w:spacing w:line="240" w:lineRule="auto"/>
+        <w:rPr>
+          <w:rFonts w:eastAsia="Times New Roman"/>
+          <w:color w:val="222222"/>
+          <w:sz w:val="24"/>
+          <w:szCs w:val="24"/>
+          <w:lang w:val="fr-FR"/>
+        </w:rPr>
+      </w:pPr>
+      <w:r>
+        <w:rPr>
+          <w:rFonts w:eastAsia="Times New Roman"/>
+          <w:color w:val="222222"/>
+          <w:sz w:val="24"/>
+          <w:szCs w:val="24"/>
+          <w:lang w:val="fr-FR"/>
+        </w:rPr>
+        <w:t>exemple </w:t>
+      </w:r>
+    </w:p>
+    <w:p>
+      <w:pPr>
+        <w:shd w:val="clear" w:color="auto" w:fill="FFFFFF"/>
+        <w:spacing w:line="240" w:lineRule="auto"/>
+        <w:rPr>
+          <w:rFonts w:eastAsia="Times New Roman"/>
+          <w:color w:val="222222"/>
+          <w:sz w:val="24"/>
+          <w:szCs w:val="24"/>
+          <w:lang w:val="fr-FR"/>
+        </w:rPr>
+      </w:pPr>
+      <w:r>
+        <w:rPr>
+          <w:rFonts w:eastAsia="Times New Roman"/>
+          <w:color w:val="222222"/>
+          <w:sz w:val="24"/>
+          <w:szCs w:val="24"/>
+          <w:lang w:val="fr-FR"/>
+        </w:rPr>
+        <w:t>&lt;style&gt;</w:t>
+      </w:r>
+    </w:p>
+    <w:p>
+      <w:pPr>
+        <w:shd w:val="clear" w:color="auto" w:fill="FFFFFF"/>
+        <w:spacing w:line="240" w:lineRule="auto"/>
+        <w:rPr>
+          <w:rFonts w:eastAsia="Times New Roman"/>
+          <w:color w:val="222222"/>
+          <w:sz w:val="24"/>
+          <w:szCs w:val="24"/>
+          <w:lang w:val="fr-FR"/>
+        </w:rPr>
+      </w:pPr>
+      <w:r>
+        <w:rPr>
+          <w:rFonts w:eastAsia="Times New Roman"/>
+          <w:color w:val="222222"/>
+          <w:sz w:val="24"/>
+          <w:szCs w:val="24"/>
+          <w:lang w:val="fr-FR"/>
+        </w:rPr>
+        <w:t>.police_perso {</w:t>
+      </w:r>
+    </w:p>
+    <w:p>
+      <w:pPr>
+        <w:shd w:val="clear" w:color="auto" w:fill="FFFFFF"/>
+        <w:spacing w:line="240" w:lineRule="auto"/>
+        <w:rPr>
+          <w:rFonts w:eastAsia="Times New Roman"/>
+          <w:color w:val="222222"/>
+          <w:sz w:val="24"/>
+          <w:szCs w:val="24"/>
+          <w:lang w:val="fr-FR"/>
+        </w:rPr>
+      </w:pPr>
+      <w:r>
+        <w:rPr>
+          <w:rFonts w:eastAsia="Times New Roman"/>
+          <w:color w:val="222222"/>
+          <w:sz w:val="24"/>
+          <w:szCs w:val="24"/>
+          <w:lang w:val="fr-FR"/>
+        </w:rPr>
+        <w:t> font-family: 'Fuggles', cursive</w:t>
       </w:r>
     </w:p>
     <w:p>
@@ -673,161 +369,105 @@
           <w:szCs w:val="24"/>
           <w:lang w:val="fr-FR"/>
         </w:rPr>
-        <w:t>&lt;/</w:t>
-      </w:r>
-      <w:proofErr w:type="gramStart"/>
-      <w:r>
-        <w:rPr>
-          <w:rFonts w:eastAsia="Times New Roman"/>
-          <w:color w:val="222222"/>
-          <w:sz w:val="24"/>
-          <w:szCs w:val="24"/>
-          <w:lang w:val="fr-FR"/>
-        </w:rPr>
-        <w:t>style</w:t>
-      </w:r>
-      <w:proofErr w:type="gramEnd"/>
-      <w:r>
-        <w:rPr>
-          <w:rFonts w:eastAsia="Times New Roman"/>
-          <w:color w:val="222222"/>
-          <w:sz w:val="24"/>
-          <w:szCs w:val="24"/>
-          <w:lang w:val="fr-FR"/>
-        </w:rPr>
-        <w:t>&gt;</w:t>
-      </w:r>
-    </w:p>
-    <w:p>
-      <w:pPr>
-        <w:shd w:val="clear" w:color="auto" w:fill="FFFFFF"/>
-        <w:spacing w:line="240" w:lineRule="auto"/>
-        <w:rPr>
-          <w:rFonts w:eastAsia="Times New Roman"/>
-          <w:color w:val="222222"/>
-          <w:sz w:val="24"/>
-          <w:szCs w:val="24"/>
-          <w:lang w:val="fr-FR"/>
-        </w:rPr>
-      </w:pPr>
-    </w:p>
-    <w:p>
-      <w:pPr>
-        <w:shd w:val="clear" w:color="auto" w:fill="FFFFFF"/>
-        <w:spacing w:line="240" w:lineRule="auto"/>
-        <w:rPr>
-          <w:rFonts w:eastAsia="Times New Roman"/>
-          <w:color w:val="222222"/>
-          <w:sz w:val="24"/>
-          <w:szCs w:val="24"/>
-          <w:lang w:val="fr-FR"/>
-        </w:rPr>
-      </w:pPr>
-    </w:p>
-    <w:p>
-      <w:pPr>
-        <w:shd w:val="clear" w:color="auto" w:fill="FFFFFF"/>
-        <w:spacing w:line="240" w:lineRule="auto"/>
-        <w:rPr>
-          <w:rFonts w:eastAsia="Times New Roman"/>
-          <w:color w:val="222222"/>
-          <w:sz w:val="24"/>
-          <w:szCs w:val="24"/>
-          <w:lang w:val="fr-FR"/>
-        </w:rPr>
-      </w:pPr>
-      <w:r>
-        <w:rPr>
-          <w:rFonts w:eastAsia="Times New Roman"/>
-          <w:color w:val="222222"/>
-          <w:sz w:val="24"/>
-          <w:szCs w:val="24"/>
-          <w:lang w:val="fr-FR"/>
-        </w:rPr>
-        <w:t>&lt;H1 class="</w:t>
-      </w:r>
-      <w:proofErr w:type="spellStart"/>
-      <w:r>
-        <w:rPr>
-          <w:rFonts w:eastAsia="Times New Roman"/>
-          <w:color w:val="222222"/>
-          <w:sz w:val="24"/>
-          <w:szCs w:val="24"/>
-          <w:lang w:val="fr-FR"/>
-        </w:rPr>
-        <w:t>police_perso</w:t>
-      </w:r>
-      <w:proofErr w:type="spellEnd"/>
-      <w:r>
-        <w:rPr>
-          <w:rFonts w:eastAsia="Times New Roman"/>
-          <w:color w:val="222222"/>
-          <w:sz w:val="24"/>
-          <w:szCs w:val="24"/>
-          <w:lang w:val="fr-FR"/>
-        </w:rPr>
-        <w:t>"&gt; bonjour les gens&lt;/H1&gt;</w:t>
-      </w:r>
-    </w:p>
-    <w:p>
-      <w:pPr>
-        <w:shd w:val="clear" w:color="auto" w:fill="FFFFFF"/>
-        <w:spacing w:line="240" w:lineRule="auto"/>
-        <w:rPr>
-          <w:rFonts w:eastAsia="Times New Roman"/>
-          <w:color w:val="222222"/>
-          <w:sz w:val="24"/>
-          <w:szCs w:val="24"/>
-          <w:lang w:val="fr-FR"/>
-        </w:rPr>
-      </w:pPr>
-    </w:p>
-    <w:p>
-      <w:pPr>
-        <w:shd w:val="clear" w:color="auto" w:fill="FFFFFF"/>
-        <w:spacing w:line="240" w:lineRule="auto"/>
-        <w:rPr>
-          <w:rFonts w:eastAsia="Times New Roman"/>
-          <w:color w:val="222222"/>
-          <w:sz w:val="24"/>
-          <w:szCs w:val="24"/>
-          <w:lang w:val="fr-FR"/>
-        </w:rPr>
-      </w:pPr>
-    </w:p>
-    <w:p>
-      <w:pPr>
-        <w:shd w:val="clear" w:color="auto" w:fill="FFFFFF"/>
-        <w:spacing w:line="240" w:lineRule="auto"/>
-        <w:rPr>
-          <w:rFonts w:eastAsia="Times New Roman"/>
-          <w:color w:val="222222"/>
-          <w:sz w:val="24"/>
-          <w:szCs w:val="24"/>
-          <w:lang w:val="fr-FR"/>
-        </w:rPr>
-      </w:pPr>
-      <w:proofErr w:type="gramStart"/>
-      <w:r>
-        <w:rPr>
-          <w:rFonts w:eastAsia="Times New Roman"/>
-          <w:color w:val="222222"/>
-          <w:sz w:val="24"/>
-          <w:szCs w:val="24"/>
-          <w:lang w:val="fr-FR"/>
-        </w:rPr>
-        <w:t>pour</w:t>
-      </w:r>
-      <w:proofErr w:type="gramEnd"/>
-      <w:r>
-        <w:rPr>
-          <w:rFonts w:eastAsia="Times New Roman"/>
-          <w:color w:val="222222"/>
-          <w:sz w:val="24"/>
-          <w:szCs w:val="24"/>
-          <w:lang w:val="fr-FR"/>
-        </w:rPr>
-        <w:t xml:space="preserve"> voir les polices d'écriture du pc mettre dans la barre de recherche font ou police </w:t>
+        <w:t>&lt;/style&gt;</w:t>
+      </w:r>
+    </w:p>
+    <w:p>
+      <w:pPr>
+        <w:shd w:val="clear" w:color="auto" w:fill="FFFFFF"/>
+        <w:spacing w:line="240" w:lineRule="auto"/>
+        <w:rPr>
+          <w:rFonts w:eastAsia="Times New Roman"/>
+          <w:color w:val="222222"/>
+          <w:sz w:val="24"/>
+          <w:szCs w:val="24"/>
+          <w:lang w:val="fr-FR"/>
+        </w:rPr>
+      </w:pPr>
+    </w:p>
+    <w:p>
+      <w:pPr>
+        <w:shd w:val="clear" w:color="auto" w:fill="FFFFFF"/>
+        <w:spacing w:line="240" w:lineRule="auto"/>
+        <w:rPr>
+          <w:rFonts w:eastAsia="Times New Roman"/>
+          <w:color w:val="222222"/>
+          <w:sz w:val="24"/>
+          <w:szCs w:val="24"/>
+          <w:lang w:val="fr-FR"/>
+        </w:rPr>
+      </w:pPr>
+    </w:p>
+    <w:p>
+      <w:pPr>
+        <w:shd w:val="clear" w:color="auto" w:fill="FFFFFF"/>
+        <w:spacing w:line="240" w:lineRule="auto"/>
+        <w:rPr>
+          <w:rFonts w:eastAsia="Times New Roman"/>
+          <w:color w:val="222222"/>
+          <w:sz w:val="24"/>
+          <w:szCs w:val="24"/>
+          <w:lang w:val="fr-FR"/>
+        </w:rPr>
+      </w:pPr>
+      <w:r>
+        <w:rPr>
+          <w:rFonts w:eastAsia="Times New Roman"/>
+          <w:color w:val="222222"/>
+          <w:sz w:val="24"/>
+          <w:szCs w:val="24"/>
+          <w:lang w:val="fr-FR"/>
+        </w:rPr>
+        <w:t>&lt;H1 class="police_perso"&gt; bonjour les gens&lt;/H1&gt;</w:t>
+      </w:r>
+    </w:p>
+    <w:p>
+      <w:pPr>
+        <w:shd w:val="clear" w:color="auto" w:fill="FFFFFF"/>
+        <w:spacing w:line="240" w:lineRule="auto"/>
+        <w:rPr>
+          <w:rFonts w:eastAsia="Times New Roman"/>
+          <w:color w:val="222222"/>
+          <w:sz w:val="24"/>
+          <w:szCs w:val="24"/>
+          <w:lang w:val="fr-FR"/>
+        </w:rPr>
+      </w:pPr>
+    </w:p>
+    <w:p>
+      <w:pPr>
+        <w:shd w:val="clear" w:color="auto" w:fill="FFFFFF"/>
+        <w:spacing w:line="240" w:lineRule="auto"/>
+        <w:rPr>
+          <w:rFonts w:eastAsia="Times New Roman"/>
+          <w:color w:val="222222"/>
+          <w:sz w:val="24"/>
+          <w:szCs w:val="24"/>
+          <w:lang w:val="fr-FR"/>
+        </w:rPr>
+      </w:pPr>
+    </w:p>
+    <w:p>
+      <w:pPr>
+        <w:shd w:val="clear" w:color="auto" w:fill="FFFFFF"/>
+        <w:spacing w:line="240" w:lineRule="auto"/>
+        <w:rPr>
+          <w:rFonts w:eastAsia="Times New Roman"/>
+          <w:color w:val="222222"/>
+          <w:sz w:val="24"/>
+          <w:szCs w:val="24"/>
+          <w:lang w:val="fr-FR"/>
+        </w:rPr>
+      </w:pPr>
+      <w:r>
+        <w:rPr>
+          <w:rFonts w:eastAsia="Times New Roman"/>
+          <w:color w:val="222222"/>
+          <w:sz w:val="24"/>
+          <w:szCs w:val="24"/>
+          <w:lang w:val="fr-FR"/>
+        </w:rPr>
+        <w:t>pour voir les polices d'écriture du pc mettre dans la barre de recherche font ou police </w:t>
       </w:r>
     </w:p>
     <w:p>
@@ -901,42 +541,29 @@
           <w:lang w:val="fr-FR"/>
         </w:rPr>
       </w:pPr>
-      <w:proofErr w:type="gramStart"/>
-      <w:r>
-        <w:rPr>
-          <w:rFonts w:eastAsia="Times New Roman"/>
-          <w:color w:val="222222"/>
-          <w:sz w:val="24"/>
-          <w:szCs w:val="24"/>
-          <w:lang w:val="fr-FR"/>
-        </w:rPr>
-        <w:t>ajouter</w:t>
-      </w:r>
-      <w:proofErr w:type="gramEnd"/>
-      <w:r>
-        <w:rPr>
-          <w:rFonts w:eastAsia="Times New Roman"/>
-          <w:color w:val="222222"/>
-          <w:sz w:val="24"/>
-          <w:szCs w:val="24"/>
-          <w:lang w:val="fr-FR"/>
-        </w:rPr>
-        <w:t xml:space="preserve"> informations personnelles </w:t>
-      </w:r>
-    </w:p>
-    <w:p>
-      <w:pPr>
-        <w:shd w:val="clear" w:color="auto" w:fill="FFFFFF"/>
-        <w:spacing w:line="240" w:lineRule="auto"/>
-        <w:rPr>
-          <w:rFonts w:eastAsia="Times New Roman"/>
-          <w:color w:val="222222"/>
-          <w:sz w:val="24"/>
-          <w:szCs w:val="24"/>
-          <w:lang w:val="fr-FR"/>
-        </w:rPr>
-      </w:pPr>
-      <w:proofErr w:type="gramStart"/>
+      <w:r>
+        <w:rPr>
+          <w:rFonts w:eastAsia="Times New Roman"/>
+          <w:color w:val="222222"/>
+          <w:sz w:val="24"/>
+          <w:szCs w:val="24"/>
+          <w:lang w:val="fr-FR"/>
+        </w:rPr>
+        <w:t>ajouter informations personnelles </w:t>
+      </w:r>
+    </w:p>
+    <w:p>
+      <w:pPr>
+        <w:shd w:val="clear" w:color="auto" w:fill="FFFFFF"/>
+        <w:spacing w:line="240" w:lineRule="auto"/>
+        <w:rPr>
+          <w:rFonts w:eastAsia="Times New Roman"/>
+          <w:color w:val="222222"/>
+          <w:sz w:val="24"/>
+          <w:szCs w:val="24"/>
+          <w:lang w:val="fr-FR"/>
+        </w:rPr>
+      </w:pPr>
       <w:r>
         <w:rPr>
           <w:rFonts w:eastAsia="Times New Roman"/>
@@ -947,21 +574,19 @@
         </w:rPr>
         <w:t>adresse</w:t>
       </w:r>
-      <w:proofErr w:type="gramEnd"/>
-    </w:p>
-    <w:p>
-      <w:pPr>
-        <w:shd w:val="clear" w:color="auto" w:fill="FFFFFF"/>
-        <w:spacing w:line="240" w:lineRule="auto"/>
-        <w:rPr>
-          <w:rFonts w:eastAsia="Times New Roman"/>
-          <w:color w:val="222222"/>
-          <w:sz w:val="24"/>
-          <w:szCs w:val="24"/>
-          <w:lang w:val="fr-FR"/>
-        </w:rPr>
-      </w:pPr>
-      <w:proofErr w:type="gramStart"/>
+    </w:p>
+    <w:p>
+      <w:pPr>
+        <w:shd w:val="clear" w:color="auto" w:fill="FFFFFF"/>
+        <w:spacing w:line="240" w:lineRule="auto"/>
+        <w:rPr>
+          <w:rFonts w:eastAsia="Times New Roman"/>
+          <w:color w:val="222222"/>
+          <w:sz w:val="24"/>
+          <w:szCs w:val="24"/>
+          <w:lang w:val="fr-FR"/>
+        </w:rPr>
+      </w:pPr>
       <w:r>
         <w:rPr>
           <w:rFonts w:eastAsia="Times New Roman"/>
@@ -972,319 +597,147 @@
         </w:rPr>
         <w:t>mail</w:t>
       </w:r>
-      <w:proofErr w:type="gramEnd"/>
-    </w:p>
-    <w:p>
-      <w:pPr>
-        <w:shd w:val="clear" w:color="auto" w:fill="FFFFFF"/>
-        <w:spacing w:line="240" w:lineRule="auto"/>
-        <w:rPr>
-          <w:rFonts w:eastAsia="Times New Roman"/>
-          <w:color w:val="222222"/>
-          <w:sz w:val="24"/>
-          <w:szCs w:val="24"/>
-          <w:lang w:val="fr-FR"/>
-        </w:rPr>
-      </w:pPr>
-      <w:proofErr w:type="gramStart"/>
-      <w:r>
-        <w:rPr>
-          <w:rFonts w:eastAsia="Times New Roman"/>
-          <w:color w:val="222222"/>
-          <w:sz w:val="24"/>
-          <w:szCs w:val="24"/>
-          <w:lang w:val="fr-FR"/>
-        </w:rPr>
-        <w:t>numéro</w:t>
-      </w:r>
-      <w:proofErr w:type="gramEnd"/>
-      <w:r>
-        <w:rPr>
-          <w:rFonts w:eastAsia="Times New Roman"/>
-          <w:color w:val="222222"/>
-          <w:sz w:val="24"/>
-          <w:szCs w:val="24"/>
-          <w:lang w:val="fr-FR"/>
-        </w:rPr>
-        <w:t xml:space="preserve"> de tel </w:t>
-      </w:r>
-      <w:proofErr w:type="spellStart"/>
-      <w:r>
-        <w:rPr>
-          <w:rFonts w:eastAsia="Times New Roman"/>
-          <w:color w:val="222222"/>
-          <w:sz w:val="24"/>
-          <w:szCs w:val="24"/>
-          <w:lang w:val="fr-FR"/>
-        </w:rPr>
-        <w:t>ect</w:t>
-      </w:r>
-      <w:proofErr w:type="spellEnd"/>
-      <w:r>
-        <w:rPr>
-          <w:rFonts w:eastAsia="Times New Roman"/>
-          <w:color w:val="222222"/>
-          <w:sz w:val="24"/>
-          <w:szCs w:val="24"/>
-          <w:lang w:val="fr-FR"/>
-        </w:rPr>
-        <w:t>      </w:t>
-      </w:r>
-    </w:p>
-    <w:p>
-      <w:pPr>
-        <w:shd w:val="clear" w:color="auto" w:fill="FFFFFF"/>
-        <w:spacing w:line="240" w:lineRule="auto"/>
-        <w:rPr>
-          <w:rFonts w:eastAsia="Times New Roman"/>
-          <w:color w:val="222222"/>
-          <w:sz w:val="24"/>
-          <w:szCs w:val="24"/>
-          <w:lang w:val="fr-FR"/>
-        </w:rPr>
-      </w:pPr>
-      <w:proofErr w:type="gramStart"/>
-      <w:r>
-        <w:rPr>
-          <w:rFonts w:eastAsia="Times New Roman"/>
-          <w:color w:val="222222"/>
-          <w:sz w:val="24"/>
-          <w:szCs w:val="24"/>
-          <w:lang w:val="fr-FR"/>
-        </w:rPr>
-        <w:t>dernier</w:t>
-      </w:r>
-      <w:proofErr w:type="gramEnd"/>
-      <w:r>
-        <w:rPr>
-          <w:rFonts w:eastAsia="Times New Roman"/>
-          <w:color w:val="222222"/>
-          <w:sz w:val="24"/>
-          <w:szCs w:val="24"/>
-          <w:lang w:val="fr-FR"/>
-        </w:rPr>
-        <w:t xml:space="preserve"> mot dans le menu le changer et mettre me contacter       </w:t>
-      </w:r>
-    </w:p>
-    <w:p>
-      <w:pPr>
-        <w:shd w:val="clear" w:color="auto" w:fill="FFFFFF"/>
-        <w:spacing w:line="240" w:lineRule="auto"/>
-        <w:rPr>
-          <w:rFonts w:eastAsia="Times New Roman"/>
-          <w:color w:val="222222"/>
-          <w:sz w:val="24"/>
-          <w:szCs w:val="24"/>
-          <w:lang w:val="fr-FR"/>
-        </w:rPr>
-      </w:pPr>
-      <w:proofErr w:type="gramStart"/>
-      <w:r>
-        <w:rPr>
-          <w:rFonts w:eastAsia="Times New Roman"/>
-          <w:color w:val="222222"/>
-          <w:sz w:val="24"/>
-          <w:szCs w:val="24"/>
-          <w:lang w:val="fr-FR"/>
-        </w:rPr>
-        <w:t>passions</w:t>
-      </w:r>
-      <w:proofErr w:type="gramEnd"/>
-      <w:r>
-        <w:rPr>
-          <w:rFonts w:eastAsia="Times New Roman"/>
-          <w:color w:val="222222"/>
-          <w:sz w:val="24"/>
-          <w:szCs w:val="24"/>
-          <w:lang w:val="fr-FR"/>
-        </w:rPr>
-        <w:t xml:space="preserve"> : moto photos </w:t>
-      </w:r>
-      <w:proofErr w:type="spellStart"/>
-      <w:r>
-        <w:rPr>
-          <w:rFonts w:eastAsia="Times New Roman"/>
-          <w:color w:val="222222"/>
-          <w:sz w:val="24"/>
-          <w:szCs w:val="24"/>
-          <w:lang w:val="fr-FR"/>
-        </w:rPr>
-        <w:t>a</w:t>
-      </w:r>
-      <w:proofErr w:type="spellEnd"/>
-      <w:r>
-        <w:rPr>
-          <w:rFonts w:eastAsia="Times New Roman"/>
-          <w:color w:val="222222"/>
-          <w:sz w:val="24"/>
-          <w:szCs w:val="24"/>
-          <w:lang w:val="fr-FR"/>
-        </w:rPr>
-        <w:t xml:space="preserve"> mettre de moi sur la moto </w:t>
-      </w:r>
-    </w:p>
-    <w:p>
-      <w:pPr>
-        <w:shd w:val="clear" w:color="auto" w:fill="FFFFFF"/>
-        <w:spacing w:line="240" w:lineRule="auto"/>
-        <w:rPr>
-          <w:rFonts w:eastAsia="Times New Roman"/>
-          <w:color w:val="222222"/>
-          <w:sz w:val="24"/>
-          <w:szCs w:val="24"/>
-          <w:lang w:val="fr-FR"/>
-        </w:rPr>
-      </w:pPr>
-      <w:proofErr w:type="gramStart"/>
-      <w:r>
-        <w:rPr>
-          <w:rFonts w:eastAsia="Times New Roman"/>
-          <w:color w:val="222222"/>
-          <w:sz w:val="24"/>
-          <w:szCs w:val="24"/>
-          <w:lang w:val="fr-FR"/>
-        </w:rPr>
-        <w:t>partie</w:t>
-      </w:r>
-      <w:proofErr w:type="gramEnd"/>
-      <w:r>
-        <w:rPr>
-          <w:rFonts w:eastAsia="Times New Roman"/>
-          <w:color w:val="222222"/>
-          <w:sz w:val="24"/>
-          <w:szCs w:val="24"/>
-          <w:lang w:val="fr-FR"/>
-        </w:rPr>
-        <w:t xml:space="preserve"> en voyage </w:t>
-      </w:r>
-      <w:proofErr w:type="spellStart"/>
-      <w:r>
-        <w:rPr>
-          <w:rFonts w:eastAsia="Times New Roman"/>
-          <w:color w:val="222222"/>
-          <w:sz w:val="24"/>
-          <w:szCs w:val="24"/>
-          <w:lang w:val="fr-FR"/>
-        </w:rPr>
-        <w:t>prendr</w:t>
-      </w:r>
-      <w:proofErr w:type="spellEnd"/>
-      <w:r>
-        <w:rPr>
-          <w:rFonts w:eastAsia="Times New Roman"/>
-          <w:color w:val="222222"/>
-          <w:sz w:val="24"/>
-          <w:szCs w:val="24"/>
-          <w:lang w:val="fr-FR"/>
-        </w:rPr>
-        <w:t xml:space="preserve"> photos de Grèce avec coucher de soleil</w:t>
-      </w:r>
-    </w:p>
-    <w:p>
-      <w:pPr>
-        <w:shd w:val="clear" w:color="auto" w:fill="FFFFFF"/>
-        <w:spacing w:line="240" w:lineRule="auto"/>
-        <w:rPr>
-          <w:rFonts w:eastAsia="Times New Roman"/>
-          <w:color w:val="222222"/>
-          <w:sz w:val="24"/>
-          <w:szCs w:val="24"/>
-          <w:lang w:val="fr-FR"/>
-        </w:rPr>
-      </w:pPr>
-    </w:p>
-    <w:p>
-      <w:pPr>
-        <w:shd w:val="clear" w:color="auto" w:fill="FFFFFF"/>
-        <w:spacing w:line="240" w:lineRule="auto"/>
-        <w:rPr>
-          <w:rFonts w:eastAsia="Times New Roman"/>
-          <w:color w:val="222222"/>
-          <w:sz w:val="24"/>
-          <w:szCs w:val="24"/>
-          <w:lang w:val="fr-FR"/>
-        </w:rPr>
-      </w:pPr>
-      <w:proofErr w:type="gramStart"/>
-      <w:r>
-        <w:rPr>
-          <w:rFonts w:eastAsia="Times New Roman"/>
-          <w:color w:val="222222"/>
-          <w:sz w:val="24"/>
-          <w:szCs w:val="24"/>
-          <w:lang w:val="fr-FR"/>
-        </w:rPr>
-        <w:t>parcours</w:t>
-      </w:r>
-      <w:proofErr w:type="gramEnd"/>
-      <w:r>
-        <w:rPr>
-          <w:rFonts w:eastAsia="Times New Roman"/>
-          <w:color w:val="222222"/>
-          <w:sz w:val="24"/>
-          <w:szCs w:val="24"/>
-          <w:lang w:val="fr-FR"/>
-        </w:rPr>
-        <w:t xml:space="preserve"> scolaire : collège lycée la perrière </w:t>
-      </w:r>
-      <w:proofErr w:type="spellStart"/>
-      <w:r>
-        <w:rPr>
-          <w:rFonts w:eastAsia="Times New Roman"/>
-          <w:color w:val="222222"/>
-          <w:sz w:val="24"/>
-          <w:szCs w:val="24"/>
-          <w:lang w:val="fr-FR"/>
-        </w:rPr>
-        <w:t>soucieu</w:t>
-      </w:r>
-      <w:proofErr w:type="spellEnd"/>
-      <w:r>
-        <w:rPr>
-          <w:rFonts w:eastAsia="Times New Roman"/>
-          <w:color w:val="222222"/>
-          <w:sz w:val="24"/>
-          <w:szCs w:val="24"/>
-          <w:lang w:val="fr-FR"/>
-        </w:rPr>
-        <w:t xml:space="preserve"> en </w:t>
-      </w:r>
-      <w:proofErr w:type="spellStart"/>
-      <w:r>
-        <w:rPr>
-          <w:rFonts w:eastAsia="Times New Roman"/>
-          <w:color w:val="222222"/>
-          <w:sz w:val="24"/>
-          <w:szCs w:val="24"/>
-          <w:lang w:val="fr-FR"/>
-        </w:rPr>
-        <w:t>jarrest</w:t>
-      </w:r>
-      <w:proofErr w:type="spellEnd"/>
-      <w:r>
-        <w:rPr>
-          <w:rFonts w:eastAsia="Times New Roman"/>
-          <w:color w:val="222222"/>
-          <w:sz w:val="24"/>
-          <w:szCs w:val="24"/>
-          <w:lang w:val="fr-FR"/>
-        </w:rPr>
-        <w:t> </w:t>
-      </w:r>
-    </w:p>
-    <w:p>
-      <w:pPr>
-        <w:shd w:val="clear" w:color="auto" w:fill="FFFFFF"/>
-        <w:spacing w:line="240" w:lineRule="auto"/>
-        <w:rPr>
-          <w:rFonts w:eastAsia="Times New Roman"/>
-          <w:color w:val="222222"/>
-          <w:sz w:val="24"/>
-          <w:szCs w:val="24"/>
-          <w:lang w:val="fr-FR"/>
-        </w:rPr>
-      </w:pPr>
-      <w:proofErr w:type="gramStart"/>
+    </w:p>
+    <w:p>
+      <w:pPr>
+        <w:shd w:val="clear" w:color="auto" w:fill="FFFFFF"/>
+        <w:spacing w:line="240" w:lineRule="auto"/>
+        <w:rPr>
+          <w:rFonts w:eastAsia="Times New Roman"/>
+          <w:color w:val="222222"/>
+          <w:sz w:val="24"/>
+          <w:szCs w:val="24"/>
+          <w:lang w:val="fr-FR"/>
+        </w:rPr>
+      </w:pPr>
+      <w:r>
+        <w:rPr>
+          <w:rFonts w:eastAsia="Times New Roman"/>
+          <w:color w:val="222222"/>
+          <w:sz w:val="24"/>
+          <w:szCs w:val="24"/>
+          <w:lang w:val="fr-FR"/>
+        </w:rPr>
+        <w:t>numéro de tel ect      </w:t>
+      </w:r>
+    </w:p>
+    <w:p>
+      <w:pPr>
+        <w:shd w:val="clear" w:color="auto" w:fill="FFFFFF"/>
+        <w:spacing w:line="240" w:lineRule="auto"/>
+        <w:rPr>
+          <w:rFonts w:eastAsia="Times New Roman"/>
+          <w:color w:val="222222"/>
+          <w:sz w:val="24"/>
+          <w:szCs w:val="24"/>
+          <w:lang w:val="fr-FR"/>
+        </w:rPr>
+      </w:pPr>
+      <w:r>
+        <w:rPr>
+          <w:rFonts w:eastAsia="Times New Roman"/>
+          <w:color w:val="222222"/>
+          <w:sz w:val="24"/>
+          <w:szCs w:val="24"/>
+          <w:lang w:val="fr-FR"/>
+        </w:rPr>
+        <w:t>dernier mot dans le menu le changer et mettre me contacter       </w:t>
+      </w:r>
+    </w:p>
+    <w:p>
+      <w:pPr>
+        <w:shd w:val="clear" w:color="auto" w:fill="FFFFFF"/>
+        <w:spacing w:line="240" w:lineRule="auto"/>
+        <w:rPr>
+          <w:rFonts w:eastAsia="Times New Roman"/>
+          <w:color w:val="222222"/>
+          <w:sz w:val="24"/>
+          <w:szCs w:val="24"/>
+          <w:lang w:val="fr-FR"/>
+        </w:rPr>
+      </w:pPr>
+      <w:r>
+        <w:rPr>
+          <w:rFonts w:eastAsia="Times New Roman"/>
+          <w:color w:val="222222"/>
+          <w:sz w:val="24"/>
+          <w:szCs w:val="24"/>
+          <w:lang w:val="fr-FR"/>
+        </w:rPr>
+        <w:t>passions : moto photos a mettre de moi sur la moto </w:t>
+      </w:r>
+    </w:p>
+    <w:p>
+      <w:pPr>
+        <w:shd w:val="clear" w:color="auto" w:fill="FFFFFF"/>
+        <w:spacing w:line="240" w:lineRule="auto"/>
+        <w:rPr>
+          <w:rFonts w:eastAsia="Times New Roman"/>
+          <w:color w:val="222222"/>
+          <w:sz w:val="24"/>
+          <w:szCs w:val="24"/>
+          <w:lang w:val="fr-FR"/>
+        </w:rPr>
+      </w:pPr>
+      <w:r>
+        <w:rPr>
+          <w:rFonts w:eastAsia="Times New Roman"/>
+          <w:color w:val="222222"/>
+          <w:sz w:val="24"/>
+          <w:szCs w:val="24"/>
+          <w:lang w:val="fr-FR"/>
+        </w:rPr>
+        <w:t>partie en voyage prendr photos de Grèce avec coucher de soleil</w:t>
+      </w:r>
+    </w:p>
+    <w:p>
+      <w:pPr>
+        <w:shd w:val="clear" w:color="auto" w:fill="FFFFFF"/>
+        <w:spacing w:line="240" w:lineRule="auto"/>
+        <w:rPr>
+          <w:rFonts w:eastAsia="Times New Roman"/>
+          <w:color w:val="222222"/>
+          <w:sz w:val="24"/>
+          <w:szCs w:val="24"/>
+          <w:lang w:val="fr-FR"/>
+        </w:rPr>
+      </w:pPr>
+    </w:p>
+    <w:p>
+      <w:pPr>
+        <w:shd w:val="clear" w:color="auto" w:fill="FFFFFF"/>
+        <w:spacing w:line="240" w:lineRule="auto"/>
+        <w:rPr>
+          <w:rFonts w:eastAsia="Times New Roman"/>
+          <w:color w:val="222222"/>
+          <w:sz w:val="24"/>
+          <w:szCs w:val="24"/>
+          <w:lang w:val="fr-FR"/>
+        </w:rPr>
+      </w:pPr>
+      <w:r>
+        <w:rPr>
+          <w:rFonts w:eastAsia="Times New Roman"/>
+          <w:color w:val="222222"/>
+          <w:sz w:val="24"/>
+          <w:szCs w:val="24"/>
+          <w:lang w:val="fr-FR"/>
+        </w:rPr>
+        <w:t>parcours scolaire : collège lycée la perrière soucieu en jarrest </w:t>
+      </w:r>
+    </w:p>
+    <w:p>
+      <w:pPr>
+        <w:shd w:val="clear" w:color="auto" w:fill="FFFFFF"/>
+        <w:spacing w:line="240" w:lineRule="auto"/>
+        <w:rPr>
+          <w:rFonts w:eastAsia="Times New Roman"/>
+          <w:color w:val="222222"/>
+          <w:sz w:val="24"/>
+          <w:szCs w:val="24"/>
+          <w:lang w:val="fr-FR"/>
+        </w:rPr>
+      </w:pPr>
       <w:r>
         <w:rPr>
           <w:rFonts w:eastAsia="Times New Roman"/>
@@ -1294,53 +747,30 @@
           <w:lang w:val="fr-FR"/>
         </w:rPr>
         <w:lastRenderedPageBreak/>
-        <w:t>obtention</w:t>
-      </w:r>
-      <w:proofErr w:type="gramEnd"/>
-      <w:r>
-        <w:rPr>
-          <w:rFonts w:eastAsia="Times New Roman"/>
-          <w:color w:val="222222"/>
-          <w:sz w:val="24"/>
-          <w:szCs w:val="24"/>
-          <w:lang w:val="fr-FR"/>
-        </w:rPr>
-        <w:t xml:space="preserve"> du brevet mention bien </w:t>
-      </w:r>
-    </w:p>
-    <w:p>
-      <w:pPr>
-        <w:shd w:val="clear" w:color="auto" w:fill="FFFFFF"/>
-        <w:spacing w:line="240" w:lineRule="auto"/>
-        <w:rPr>
-          <w:rFonts w:eastAsia="Times New Roman"/>
-          <w:color w:val="222222"/>
-          <w:sz w:val="24"/>
-          <w:szCs w:val="24"/>
-          <w:lang w:val="fr-FR"/>
-        </w:rPr>
-      </w:pPr>
-      <w:proofErr w:type="gramStart"/>
-      <w:r>
-        <w:rPr>
-          <w:rFonts w:eastAsia="Times New Roman"/>
-          <w:color w:val="222222"/>
-          <w:sz w:val="24"/>
-          <w:szCs w:val="24"/>
-          <w:lang w:val="fr-FR"/>
-        </w:rPr>
-        <w:t>lycée</w:t>
-      </w:r>
-      <w:proofErr w:type="gramEnd"/>
-      <w:r>
-        <w:rPr>
-          <w:rFonts w:eastAsia="Times New Roman"/>
-          <w:color w:val="222222"/>
-          <w:sz w:val="24"/>
-          <w:szCs w:val="24"/>
-          <w:lang w:val="fr-FR"/>
-        </w:rPr>
-        <w:t xml:space="preserve"> seconde/</w:t>
+        <w:t>obtention du brevet mention bien </w:t>
+      </w:r>
+    </w:p>
+    <w:p>
+      <w:pPr>
+        <w:shd w:val="clear" w:color="auto" w:fill="FFFFFF"/>
+        <w:spacing w:line="240" w:lineRule="auto"/>
+        <w:rPr>
+          <w:rFonts w:eastAsia="Times New Roman"/>
+          <w:color w:val="222222"/>
+          <w:sz w:val="24"/>
+          <w:szCs w:val="24"/>
+          <w:lang w:val="fr-FR"/>
+        </w:rPr>
+      </w:pPr>
+      <w:r>
+        <w:rPr>
+          <w:rFonts w:eastAsia="Times New Roman"/>
+          <w:color w:val="222222"/>
+          <w:sz w:val="24"/>
+          <w:szCs w:val="24"/>
+          <w:lang w:val="fr-FR"/>
+        </w:rPr>
+        <w:t>lycée seconde/</w:t>
       </w:r>
     </w:p>
     <w:p>
@@ -1399,31 +829,7 @@
           <w:szCs w:val="24"/>
           <w:lang w:val="fr-FR"/>
         </w:rPr>
-        <w:t xml:space="preserve">- idée </w:t>
-      </w:r>
-      <w:proofErr w:type="spellStart"/>
-      <w:proofErr w:type="gramStart"/>
-      <w:r>
-        <w:rPr>
-          <w:rFonts w:eastAsia="Times New Roman"/>
-          <w:color w:val="222222"/>
-          <w:sz w:val="24"/>
-          <w:szCs w:val="24"/>
-          <w:lang w:val="fr-FR"/>
-        </w:rPr>
-        <w:t>a</w:t>
-      </w:r>
-      <w:proofErr w:type="spellEnd"/>
-      <w:proofErr w:type="gramEnd"/>
-      <w:r>
-        <w:rPr>
-          <w:rFonts w:eastAsia="Times New Roman"/>
-          <w:color w:val="222222"/>
-          <w:sz w:val="24"/>
-          <w:szCs w:val="24"/>
-          <w:lang w:val="fr-FR"/>
-        </w:rPr>
-        <w:t xml:space="preserve"> mettre association secouristes français croix blanche pendant 2ans en formation </w:t>
+        <w:t>- idée a mettre association secouristes français croix blanche pendant 2ans en formation </w:t>
       </w:r>
     </w:p>
     <w:p>
@@ -1437,28 +843,21 @@
     <w:p/>
     <w:p>
       <w:r>
-        <w:t xml:space="preserve">05 octobre : j’ai changé la photo maintenant plus </w:t>
-      </w:r>
-      <w:proofErr w:type="gramStart"/>
-      <w:r>
-        <w:t>qu’</w:t>
-      </w:r>
-      <w:proofErr w:type="spellStart"/>
-      <w:r>
-        <w:t>a</w:t>
-      </w:r>
-      <w:proofErr w:type="spellEnd"/>
-      <w:proofErr w:type="gramEnd"/>
-      <w:r>
-        <w:t xml:space="preserve"> la mettre en face de mon texte </w:t>
-      </w:r>
-      <w:proofErr w:type="spellStart"/>
-      <w:r>
-        <w:t>a</w:t>
-      </w:r>
-      <w:proofErr w:type="spellEnd"/>
-      <w:r>
-        <w:t xml:space="preserve"> droite</w:t>
+        <w:t>05 octobre : j’ai changé la photo maintenant plus qu’a la mettre en face de mon texte a droite</w:t>
+      </w:r>
+    </w:p>
+    <w:p/>
+    <w:p>
+      <w:r>
+        <w:t xml:space="preserve">07/10 </w:t>
+      </w:r>
+      <w:r>
+        <w:t>mettre la photo de moi en responsive pour l’adapter sur telephone</w:t>
+      </w:r>
+    </w:p>
+    <w:p>
+      <w:r>
+        <w:t>Rajouter les photos pour mon parcours/diplomes/formations</w:t>
       </w:r>
       <w:bookmarkStart w:id="0" w:name="_GoBack"/>
       <w:bookmarkEnd w:id="0"/>

</xml_diff>

<commit_message>
création tableau pour les langues en cours d'apprentissages le finir + à faire tableau mon parcours scolaire avec les écoles voir word
</commit_message>
<xml_diff>
--- a/idée rajouter sur le site web cv.docx
+++ b/idée rajouter sur le site web cv.docx
@@ -859,9 +859,34 @@
       <w:r>
         <w:t>Rajouter les photos pour mon parcours/diplomes/formations</w:t>
       </w:r>
+    </w:p>
+    <w:p/>
+    <w:p>
+      <w:r>
+        <w:t>16/10 en train de créer un tableau pour mettre à l’intérieur les langues que j’</w:t>
+      </w:r>
+      <w:r>
+        <w:t xml:space="preserve">ai appris et </w:t>
+      </w:r>
+    </w:p>
+    <w:p/>
+    <w:p>
+      <w:r>
+        <w:t xml:space="preserve"> Faire tableau pour mon parcours scolaires avec les ecole ou je suis aller avec images</w:t>
+      </w:r>
+      <w:r>
+        <w:t xml:space="preserve"> sites des école</w:t>
+      </w:r>
+      <w:r>
+        <w:t>s</w:t>
+      </w:r>
+      <w:r>
+        <w:t xml:space="preserve"> ect</w:t>
+      </w:r>
       <w:bookmarkStart w:id="0" w:name="_GoBack"/>
       <w:bookmarkEnd w:id="0"/>
     </w:p>
+    <w:p/>
     <w:sectPr>
       <w:pgSz w:w="11909" w:h="16834"/>
       <w:pgMar w:top="1440" w:right="1440" w:bottom="1440" w:left="1440" w:header="720" w:footer="720" w:gutter="0"/>

</xml_diff>

<commit_message>
a finir colonne pour mon parcours voir word et avoir fait le tableau des langues
</commit_message>
<xml_diff>
--- a/idée rajouter sur le site web cv.docx
+++ b/idée rajouter sur le site web cv.docx
@@ -882,6 +882,21 @@
       </w:r>
       <w:r>
         <w:t xml:space="preserve"> ect</w:t>
+      </w:r>
+    </w:p>
+    <w:p/>
+    <w:p>
+      <w:r>
+        <w:t>17/10 pour mon parcours soit faire un tablea</w:t>
+      </w:r>
+      <w:r>
+        <w:t>u soit faire des colonnes pour m</w:t>
+      </w:r>
+      <w:r>
+        <w:t>ettre dans chaque colonne le lieu avec une carte maps et une photo</w:t>
+      </w:r>
+      <w:r>
+        <w:t xml:space="preserve"> A FINIR !!!!</w:t>
       </w:r>
       <w:bookmarkStart w:id="0" w:name="_GoBack"/>
       <w:bookmarkEnd w:id="0"/>

</xml_diff>

<commit_message>
presque fini parcours, puis continuer les diplomes et faire alignement des div ect voir exemple nav
</commit_message>
<xml_diff>
--- a/idée rajouter sur le site web cv.docx
+++ b/idée rajouter sur le site web cv.docx
@@ -1,6 +1,6 @@
 
 <file path=word/document.xml><?xml version="1.0" encoding="utf-8"?>
-<w:document xmlns:wpc="http://schemas.microsoft.com/office/word/2010/wordprocessingCanvas" xmlns:mc="http://schemas.openxmlformats.org/markup-compatibility/2006" xmlns:o="urn:schemas-microsoft-com:office:office" xmlns:r="http://schemas.openxmlformats.org/officeDocument/2006/relationships" xmlns:m="http://schemas.openxmlformats.org/officeDocument/2006/math" xmlns:v="urn:schemas-microsoft-com:vml" xmlns:wp14="http://schemas.microsoft.com/office/word/2010/wordprocessingDrawing" xmlns:wp="http://schemas.openxmlformats.org/drawingml/2006/wordprocessingDrawing" xmlns:w10="urn:schemas-microsoft-com:office:word" xmlns:w="http://schemas.openxmlformats.org/wordprocessingml/2006/main" xmlns:w14="http://schemas.microsoft.com/office/word/2010/wordml" xmlns:w15="http://schemas.microsoft.com/office/word/2012/wordml" xmlns:wpg="http://schemas.microsoft.com/office/word/2010/wordprocessingGroup" xmlns:wpi="http://schemas.microsoft.com/office/word/2010/wordprocessingInk" xmlns:wne="http://schemas.microsoft.com/office/word/2006/wordml" xmlns:wps="http://schemas.microsoft.com/office/word/2010/wordprocessingShape" mc:Ignorable="w14 w15 wp14">
+<w:document xmlns:ve="http://schemas.openxmlformats.org/markup-compatibility/2006" xmlns:o="urn:schemas-microsoft-com:office:office" xmlns:r="http://schemas.openxmlformats.org/officeDocument/2006/relationships" xmlns:m="http://schemas.openxmlformats.org/officeDocument/2006/math" xmlns:v="urn:schemas-microsoft-com:vml" xmlns:wp="http://schemas.openxmlformats.org/drawingml/2006/wordprocessingDrawing" xmlns:w10="urn:schemas-microsoft-com:office:word" xmlns:w="http://schemas.openxmlformats.org/wordprocessingml/2006/main" xmlns:wne="http://schemas.microsoft.com/office/word/2006/wordml">
   <w:body>
     <w:p>
       <w:r>
@@ -902,6 +902,20 @@
       <w:bookmarkEnd w:id="0"/>
     </w:p>
     <w:p/>
+    <w:p>
+      <w:r>
+        <w:t xml:space="preserve">!!!!!!!!!Lien site web a mettre des ecoles </w:t>
+      </w:r>
+    </w:p>
+    <w:p>
+      <w:r>
+        <w:t>Faire les alignements des div !!!</w:t>
+      </w:r>
+      <w:r>
+        <w:t xml:space="preserve"> voir nav pour l’exemple</w:t>
+      </w:r>
+    </w:p>
+    <w:p/>
     <w:sectPr>
       <w:pgSz w:w="11909" w:h="16834"/>
       <w:pgMar w:top="1440" w:right="1440" w:bottom="1440" w:left="1440" w:header="720" w:footer="720" w:gutter="0"/>
@@ -913,8 +927,8 @@
 </file>
 
 <file path=word/numbering.xml><?xml version="1.0" encoding="utf-8"?>
-<w:numbering xmlns:wpc="http://schemas.microsoft.com/office/word/2010/wordprocessingCanvas" xmlns:mc="http://schemas.openxmlformats.org/markup-compatibility/2006" xmlns:o="urn:schemas-microsoft-com:office:office" xmlns:r="http://schemas.openxmlformats.org/officeDocument/2006/relationships" xmlns:m="http://schemas.openxmlformats.org/officeDocument/2006/math" xmlns:v="urn:schemas-microsoft-com:vml" xmlns:wp14="http://schemas.microsoft.com/office/word/2010/wordprocessingDrawing" xmlns:wp="http://schemas.openxmlformats.org/drawingml/2006/wordprocessingDrawing" xmlns:w10="urn:schemas-microsoft-com:office:word" xmlns:w="http://schemas.openxmlformats.org/wordprocessingml/2006/main" xmlns:w14="http://schemas.microsoft.com/office/word/2010/wordml" xmlns:w15="http://schemas.microsoft.com/office/word/2012/wordml" xmlns:wpg="http://schemas.microsoft.com/office/word/2010/wordprocessingGroup" xmlns:wpi="http://schemas.microsoft.com/office/word/2010/wordprocessingInk" xmlns:wne="http://schemas.microsoft.com/office/word/2006/wordml" xmlns:wps="http://schemas.microsoft.com/office/word/2010/wordprocessingShape" mc:Ignorable="w14 w15 wp14">
-  <w:abstractNum w:abstractNumId="0" w15:restartNumberingAfterBreak="0">
+<w:numbering xmlns:ve="http://schemas.openxmlformats.org/markup-compatibility/2006" xmlns:o="urn:schemas-microsoft-com:office:office" xmlns:r="http://schemas.openxmlformats.org/officeDocument/2006/relationships" xmlns:m="http://schemas.openxmlformats.org/officeDocument/2006/math" xmlns:v="urn:schemas-microsoft-com:vml" xmlns:wp="http://schemas.openxmlformats.org/drawingml/2006/wordprocessingDrawing" xmlns:w10="urn:schemas-microsoft-com:office:word" xmlns:w="http://schemas.openxmlformats.org/wordprocessingml/2006/main" xmlns:wne="http://schemas.microsoft.com/office/word/2006/wordml">
+  <w:abstractNum w:abstractNumId="0">
     <w:nsid w:val="2BA75C4C"/>
     <w:multiLevelType w:val="multilevel"/>
     <w:tmpl w:val="1EE467FC"/>
@@ -1034,14 +1048,14 @@
 </file>
 
 <file path=word/styles.xml><?xml version="1.0" encoding="utf-8"?>
-<w:styles xmlns:mc="http://schemas.openxmlformats.org/markup-compatibility/2006" xmlns:r="http://schemas.openxmlformats.org/officeDocument/2006/relationships" xmlns:w="http://schemas.openxmlformats.org/wordprocessingml/2006/main" xmlns:w14="http://schemas.microsoft.com/office/word/2010/wordml" xmlns:w15="http://schemas.microsoft.com/office/word/2012/wordml" mc:Ignorable="w14 w15">
+<w:styles xmlns:r="http://schemas.openxmlformats.org/officeDocument/2006/relationships" xmlns:w="http://schemas.openxmlformats.org/wordprocessingml/2006/main">
   <w:docDefaults>
     <w:rPrDefault>
       <w:rPr>
         <w:rFonts w:ascii="Arial" w:eastAsia="Arial" w:hAnsi="Arial" w:cs="Arial"/>
         <w:sz w:val="22"/>
         <w:szCs w:val="22"/>
-        <w:lang w:val="fr" w:eastAsia="fr-FR" w:bidi="ar-SA"/>
+        <w:lang w:eastAsia="fr-FR" w:bidi="ar-SA"/>
       </w:rPr>
     </w:rPrDefault>
     <w:pPrDefault>
@@ -1050,386 +1064,154 @@
       </w:pPr>
     </w:pPrDefault>
   </w:docDefaults>
-  <w:latentStyles w:defLockedState="0" w:defUIPriority="99" w:defSemiHidden="0" w:defUnhideWhenUsed="0" w:defQFormat="0" w:count="371">
-    <w:lsdException w:name="Normal" w:uiPriority="0" w:qFormat="1"/>
-    <w:lsdException w:name="heading 1" w:uiPriority="9" w:qFormat="1"/>
-    <w:lsdException w:name="heading 2" w:semiHidden="1" w:uiPriority="9" w:unhideWhenUsed="1" w:qFormat="1"/>
-    <w:lsdException w:name="heading 3" w:semiHidden="1" w:uiPriority="9" w:unhideWhenUsed="1" w:qFormat="1"/>
-    <w:lsdException w:name="heading 4" w:semiHidden="1" w:uiPriority="9" w:unhideWhenUsed="1" w:qFormat="1"/>
-    <w:lsdException w:name="heading 5" w:semiHidden="1" w:uiPriority="9" w:unhideWhenUsed="1" w:qFormat="1"/>
-    <w:lsdException w:name="heading 6" w:semiHidden="1" w:uiPriority="9" w:unhideWhenUsed="1" w:qFormat="1"/>
-    <w:lsdException w:name="heading 7" w:semiHidden="1" w:uiPriority="9" w:unhideWhenUsed="1" w:qFormat="1"/>
-    <w:lsdException w:name="heading 8" w:semiHidden="1" w:uiPriority="9" w:unhideWhenUsed="1" w:qFormat="1"/>
-    <w:lsdException w:name="heading 9" w:semiHidden="1" w:uiPriority="9" w:unhideWhenUsed="1" w:qFormat="1"/>
-    <w:lsdException w:name="index 1" w:semiHidden="1" w:unhideWhenUsed="1"/>
-    <w:lsdException w:name="index 2" w:semiHidden="1" w:unhideWhenUsed="1"/>
-    <w:lsdException w:name="index 3" w:semiHidden="1" w:unhideWhenUsed="1"/>
-    <w:lsdException w:name="index 4" w:semiHidden="1" w:unhideWhenUsed="1"/>
-    <w:lsdException w:name="index 5" w:semiHidden="1" w:unhideWhenUsed="1"/>
-    <w:lsdException w:name="index 6" w:semiHidden="1" w:unhideWhenUsed="1"/>
-    <w:lsdException w:name="index 7" w:semiHidden="1" w:unhideWhenUsed="1"/>
-    <w:lsdException w:name="index 8" w:semiHidden="1" w:unhideWhenUsed="1"/>
-    <w:lsdException w:name="index 9" w:semiHidden="1" w:unhideWhenUsed="1"/>
-    <w:lsdException w:name="toc 1" w:semiHidden="1" w:uiPriority="39" w:unhideWhenUsed="1"/>
-    <w:lsdException w:name="toc 2" w:semiHidden="1" w:uiPriority="39" w:unhideWhenUsed="1"/>
-    <w:lsdException w:name="toc 3" w:semiHidden="1" w:uiPriority="39" w:unhideWhenUsed="1"/>
-    <w:lsdException w:name="toc 4" w:semiHidden="1" w:uiPriority="39" w:unhideWhenUsed="1"/>
-    <w:lsdException w:name="toc 5" w:semiHidden="1" w:uiPriority="39" w:unhideWhenUsed="1"/>
-    <w:lsdException w:name="toc 6" w:semiHidden="1" w:uiPriority="39" w:unhideWhenUsed="1"/>
-    <w:lsdException w:name="toc 7" w:semiHidden="1" w:uiPriority="39" w:unhideWhenUsed="1"/>
-    <w:lsdException w:name="toc 8" w:semiHidden="1" w:uiPriority="39" w:unhideWhenUsed="1"/>
-    <w:lsdException w:name="toc 9" w:semiHidden="1" w:uiPriority="39" w:unhideWhenUsed="1"/>
-    <w:lsdException w:name="Normal Indent" w:semiHidden="1" w:unhideWhenUsed="1"/>
-    <w:lsdException w:name="footnote text" w:semiHidden="1" w:unhideWhenUsed="1"/>
-    <w:lsdException w:name="annotation text" w:semiHidden="1" w:unhideWhenUsed="1"/>
-    <w:lsdException w:name="header" w:semiHidden="1" w:unhideWhenUsed="1"/>
-    <w:lsdException w:name="footer" w:semiHidden="1" w:unhideWhenUsed="1"/>
-    <w:lsdException w:name="index heading" w:semiHidden="1" w:unhideWhenUsed="1"/>
-    <w:lsdException w:name="caption" w:semiHidden="1" w:uiPriority="35" w:unhideWhenUsed="1" w:qFormat="1"/>
-    <w:lsdException w:name="table of figures" w:semiHidden="1" w:unhideWhenUsed="1"/>
-    <w:lsdException w:name="envelope address" w:semiHidden="1" w:unhideWhenUsed="1"/>
-    <w:lsdException w:name="envelope return" w:semiHidden="1" w:unhideWhenUsed="1"/>
-    <w:lsdException w:name="footnote reference" w:semiHidden="1" w:unhideWhenUsed="1"/>
-    <w:lsdException w:name="annotation reference" w:semiHidden="1" w:unhideWhenUsed="1"/>
-    <w:lsdException w:name="line number" w:semiHidden="1" w:unhideWhenUsed="1"/>
-    <w:lsdException w:name="page number" w:semiHidden="1" w:unhideWhenUsed="1"/>
-    <w:lsdException w:name="endnote reference" w:semiHidden="1" w:unhideWhenUsed="1"/>
-    <w:lsdException w:name="endnote text" w:semiHidden="1" w:unhideWhenUsed="1"/>
-    <w:lsdException w:name="table of authorities" w:semiHidden="1" w:unhideWhenUsed="1"/>
-    <w:lsdException w:name="macro" w:semiHidden="1" w:unhideWhenUsed="1"/>
-    <w:lsdException w:name="toa heading" w:semiHidden="1" w:unhideWhenUsed="1"/>
-    <w:lsdException w:name="List" w:semiHidden="1" w:unhideWhenUsed="1"/>
-    <w:lsdException w:name="List Bullet" w:semiHidden="1" w:unhideWhenUsed="1"/>
-    <w:lsdException w:name="List Number" w:semiHidden="1" w:unhideWhenUsed="1"/>
-    <w:lsdException w:name="List 2" w:semiHidden="1" w:unhideWhenUsed="1"/>
-    <w:lsdException w:name="List 3" w:semiHidden="1" w:unhideWhenUsed="1"/>
-    <w:lsdException w:name="List 4" w:semiHidden="1" w:unhideWhenUsed="1"/>
-    <w:lsdException w:name="List 5" w:semiHidden="1" w:unhideWhenUsed="1"/>
-    <w:lsdException w:name="List Bullet 2" w:semiHidden="1" w:unhideWhenUsed="1"/>
-    <w:lsdException w:name="List Bullet 3" w:semiHidden="1" w:unhideWhenUsed="1"/>
-    <w:lsdException w:name="List Bullet 4" w:semiHidden="1" w:unhideWhenUsed="1"/>
-    <w:lsdException w:name="List Bullet 5" w:semiHidden="1" w:unhideWhenUsed="1"/>
-    <w:lsdException w:name="List Number 2" w:semiHidden="1" w:unhideWhenUsed="1"/>
-    <w:lsdException w:name="List Number 3" w:semiHidden="1" w:unhideWhenUsed="1"/>
-    <w:lsdException w:name="List Number 4" w:semiHidden="1" w:unhideWhenUsed="1"/>
-    <w:lsdException w:name="List Number 5" w:semiHidden="1" w:unhideWhenUsed="1"/>
-    <w:lsdException w:name="Title" w:uiPriority="10" w:qFormat="1"/>
-    <w:lsdException w:name="Closing" w:semiHidden="1" w:unhideWhenUsed="1"/>
-    <w:lsdException w:name="Signature" w:semiHidden="1" w:unhideWhenUsed="1"/>
-    <w:lsdException w:name="Default Paragraph Font" w:semiHidden="1" w:uiPriority="1" w:unhideWhenUsed="1"/>
-    <w:lsdException w:name="Body Text" w:semiHidden="1" w:unhideWhenUsed="1"/>
-    <w:lsdException w:name="Body Text Indent" w:semiHidden="1" w:unhideWhenUsed="1"/>
-    <w:lsdException w:name="List Continue" w:semiHidden="1" w:unhideWhenUsed="1"/>
-    <w:lsdException w:name="List Continue 2" w:semiHidden="1" w:unhideWhenUsed="1"/>
-    <w:lsdException w:name="List Continue 3" w:semiHidden="1" w:unhideWhenUsed="1"/>
-    <w:lsdException w:name="List Continue 4" w:semiHidden="1" w:unhideWhenUsed="1"/>
-    <w:lsdException w:name="List Continue 5" w:semiHidden="1" w:unhideWhenUsed="1"/>
-    <w:lsdException w:name="Message Header" w:semiHidden="1" w:unhideWhenUsed="1"/>
-    <w:lsdException w:name="Subtitle" w:uiPriority="11" w:qFormat="1"/>
-    <w:lsdException w:name="Salutation" w:semiHidden="1" w:unhideWhenUsed="1"/>
-    <w:lsdException w:name="Date" w:semiHidden="1" w:unhideWhenUsed="1"/>
-    <w:lsdException w:name="Body Text First Indent" w:semiHidden="1" w:unhideWhenUsed="1"/>
-    <w:lsdException w:name="Body Text First Indent 2" w:semiHidden="1" w:unhideWhenUsed="1"/>
-    <w:lsdException w:name="Note Heading" w:semiHidden="1" w:unhideWhenUsed="1"/>
-    <w:lsdException w:name="Body Text 2" w:semiHidden="1" w:unhideWhenUsed="1"/>
-    <w:lsdException w:name="Body Text 3" w:semiHidden="1" w:unhideWhenUsed="1"/>
-    <w:lsdException w:name="Body Text Indent 2" w:semiHidden="1" w:unhideWhenUsed="1"/>
-    <w:lsdException w:name="Body Text Indent 3" w:semiHidden="1" w:unhideWhenUsed="1"/>
-    <w:lsdException w:name="Block Text" w:semiHidden="1" w:unhideWhenUsed="1"/>
-    <w:lsdException w:name="Hyperlink" w:semiHidden="1" w:unhideWhenUsed="1"/>
-    <w:lsdException w:name="FollowedHyperlink" w:semiHidden="1" w:unhideWhenUsed="1"/>
-    <w:lsdException w:name="Strong" w:uiPriority="22" w:qFormat="1"/>
-    <w:lsdException w:name="Emphasis" w:uiPriority="20" w:qFormat="1"/>
-    <w:lsdException w:name="Document Map" w:semiHidden="1" w:unhideWhenUsed="1"/>
-    <w:lsdException w:name="Plain Text" w:semiHidden="1" w:unhideWhenUsed="1"/>
-    <w:lsdException w:name="E-mail Signature" w:semiHidden="1" w:unhideWhenUsed="1"/>
-    <w:lsdException w:name="HTML Top of Form" w:semiHidden="1" w:unhideWhenUsed="1"/>
-    <w:lsdException w:name="HTML Bottom of Form" w:semiHidden="1" w:unhideWhenUsed="1"/>
-    <w:lsdException w:name="Normal (Web)" w:semiHidden="1" w:unhideWhenUsed="1"/>
-    <w:lsdException w:name="HTML Acronym" w:semiHidden="1" w:unhideWhenUsed="1"/>
-    <w:lsdException w:name="HTML Address" w:semiHidden="1" w:unhideWhenUsed="1"/>
-    <w:lsdException w:name="HTML Cite" w:semiHidden="1" w:unhideWhenUsed="1"/>
-    <w:lsdException w:name="HTML Code" w:semiHidden="1" w:unhideWhenUsed="1"/>
-    <w:lsdException w:name="HTML Definition" w:semiHidden="1" w:unhideWhenUsed="1"/>
-    <w:lsdException w:name="HTML Keyboard" w:semiHidden="1" w:unhideWhenUsed="1"/>
-    <w:lsdException w:name="HTML Preformatted" w:semiHidden="1" w:unhideWhenUsed="1"/>
-    <w:lsdException w:name="HTML Sample" w:semiHidden="1" w:unhideWhenUsed="1"/>
-    <w:lsdException w:name="HTML Typewriter" w:semiHidden="1" w:unhideWhenUsed="1"/>
-    <w:lsdException w:name="HTML Variable" w:semiHidden="1" w:unhideWhenUsed="1"/>
-    <w:lsdException w:name="Normal Table" w:semiHidden="1" w:unhideWhenUsed="1"/>
-    <w:lsdException w:name="annotation subject" w:semiHidden="1" w:unhideWhenUsed="1"/>
-    <w:lsdException w:name="No List" w:semiHidden="1" w:unhideWhenUsed="1"/>
-    <w:lsdException w:name="Outline List 1" w:semiHidden="1" w:unhideWhenUsed="1"/>
-    <w:lsdException w:name="Outline List 2" w:semiHidden="1" w:unhideWhenUsed="1"/>
-    <w:lsdException w:name="Outline List 3" w:semiHidden="1" w:unhideWhenUsed="1"/>
-    <w:lsdException w:name="Table Simple 1" w:semiHidden="1" w:unhideWhenUsed="1"/>
-    <w:lsdException w:name="Table Simple 2" w:semiHidden="1" w:unhideWhenUsed="1"/>
-    <w:lsdException w:name="Table Simple 3" w:semiHidden="1" w:unhideWhenUsed="1"/>
-    <w:lsdException w:name="Table Classic 1" w:semiHidden="1" w:unhideWhenUsed="1"/>
-    <w:lsdException w:name="Table Classic 2" w:semiHidden="1" w:unhideWhenUsed="1"/>
-    <w:lsdException w:name="Table Classic 3" w:semiHidden="1" w:unhideWhenUsed="1"/>
-    <w:lsdException w:name="Table Classic 4" w:semiHidden="1" w:unhideWhenUsed="1"/>
-    <w:lsdException w:name="Table Colorful 1" w:semiHidden="1" w:unhideWhenUsed="1"/>
-    <w:lsdException w:name="Table Colorful 2" w:semiHidden="1" w:unhideWhenUsed="1"/>
-    <w:lsdException w:name="Table Colorful 3" w:semiHidden="1" w:unhideWhenUsed="1"/>
-    <w:lsdException w:name="Table Columns 1" w:semiHidden="1" w:unhideWhenUsed="1"/>
-    <w:lsdException w:name="Table Columns 2" w:semiHidden="1" w:unhideWhenUsed="1"/>
-    <w:lsdException w:name="Table Columns 3" w:semiHidden="1" w:unhideWhenUsed="1"/>
-    <w:lsdException w:name="Table Columns 4" w:semiHidden="1" w:unhideWhenUsed="1"/>
-    <w:lsdException w:name="Table Columns 5" w:semiHidden="1" w:unhideWhenUsed="1"/>
-    <w:lsdException w:name="Table Grid 1" w:semiHidden="1" w:unhideWhenUsed="1"/>
-    <w:lsdException w:name="Table Grid 2" w:semiHidden="1" w:unhideWhenUsed="1"/>
-    <w:lsdException w:name="Table Grid 3" w:semiHidden="1" w:unhideWhenUsed="1"/>
-    <w:lsdException w:name="Table Grid 4" w:semiHidden="1" w:unhideWhenUsed="1"/>
-    <w:lsdException w:name="Table Grid 5" w:semiHidden="1" w:unhideWhenUsed="1"/>
-    <w:lsdException w:name="Table Grid 6" w:semiHidden="1" w:unhideWhenUsed="1"/>
-    <w:lsdException w:name="Table Grid 7" w:semiHidden="1" w:unhideWhenUsed="1"/>
-    <w:lsdException w:name="Table Grid 8" w:semiHidden="1" w:unhideWhenUsed="1"/>
-    <w:lsdException w:name="Table List 1" w:semiHidden="1" w:unhideWhenUsed="1"/>
-    <w:lsdException w:name="Table List 2" w:semiHidden="1" w:unhideWhenUsed="1"/>
-    <w:lsdException w:name="Table List 3" w:semiHidden="1" w:unhideWhenUsed="1"/>
-    <w:lsdException w:name="Table List 4" w:semiHidden="1" w:unhideWhenUsed="1"/>
-    <w:lsdException w:name="Table List 5" w:semiHidden="1" w:unhideWhenUsed="1"/>
-    <w:lsdException w:name="Table List 6" w:semiHidden="1" w:unhideWhenUsed="1"/>
-    <w:lsdException w:name="Table List 7" w:semiHidden="1" w:unhideWhenUsed="1"/>
-    <w:lsdException w:name="Table List 8" w:semiHidden="1" w:unhideWhenUsed="1"/>
-    <w:lsdException w:name="Table 3D effects 1" w:semiHidden="1" w:unhideWhenUsed="1"/>
-    <w:lsdException w:name="Table 3D effects 2" w:semiHidden="1" w:unhideWhenUsed="1"/>
-    <w:lsdException w:name="Table 3D effects 3" w:semiHidden="1" w:unhideWhenUsed="1"/>
-    <w:lsdException w:name="Table Contemporary" w:semiHidden="1" w:unhideWhenUsed="1"/>
-    <w:lsdException w:name="Table Elegant" w:semiHidden="1" w:unhideWhenUsed="1"/>
-    <w:lsdException w:name="Table Professional" w:semiHidden="1" w:unhideWhenUsed="1"/>
-    <w:lsdException w:name="Table Subtle 1" w:semiHidden="1" w:unhideWhenUsed="1"/>
-    <w:lsdException w:name="Table Subtle 2" w:semiHidden="1" w:unhideWhenUsed="1"/>
-    <w:lsdException w:name="Table Web 1" w:semiHidden="1" w:unhideWhenUsed="1"/>
-    <w:lsdException w:name="Table Web 2" w:semiHidden="1" w:unhideWhenUsed="1"/>
-    <w:lsdException w:name="Table Web 3" w:semiHidden="1" w:unhideWhenUsed="1"/>
-    <w:lsdException w:name="Balloon Text" w:semiHidden="1" w:unhideWhenUsed="1"/>
-    <w:lsdException w:name="Table Grid" w:uiPriority="39"/>
-    <w:lsdException w:name="Table Theme" w:semiHidden="1" w:unhideWhenUsed="1"/>
-    <w:lsdException w:name="Placeholder Text" w:semiHidden="1"/>
-    <w:lsdException w:name="No Spacing" w:uiPriority="1" w:qFormat="1"/>
-    <w:lsdException w:name="Light Shading" w:uiPriority="60"/>
-    <w:lsdException w:name="Light List" w:uiPriority="61"/>
-    <w:lsdException w:name="Light Grid" w:uiPriority="62"/>
-    <w:lsdException w:name="Medium Shading 1" w:uiPriority="63"/>
-    <w:lsdException w:name="Medium Shading 2" w:uiPriority="64"/>
-    <w:lsdException w:name="Medium List 1" w:uiPriority="65"/>
-    <w:lsdException w:name="Medium List 2" w:uiPriority="66"/>
-    <w:lsdException w:name="Medium Grid 1" w:uiPriority="67"/>
-    <w:lsdException w:name="Medium Grid 2" w:uiPriority="68"/>
-    <w:lsdException w:name="Medium Grid 3" w:uiPriority="69"/>
-    <w:lsdException w:name="Dark List" w:uiPriority="70"/>
-    <w:lsdException w:name="Colorful Shading" w:uiPriority="71"/>
-    <w:lsdException w:name="Colorful List" w:uiPriority="72"/>
-    <w:lsdException w:name="Colorful Grid" w:uiPriority="73"/>
-    <w:lsdException w:name="Light Shading Accent 1" w:uiPriority="60"/>
-    <w:lsdException w:name="Light List Accent 1" w:uiPriority="61"/>
-    <w:lsdException w:name="Light Grid Accent 1" w:uiPriority="62"/>
-    <w:lsdException w:name="Medium Shading 1 Accent 1" w:uiPriority="63"/>
-    <w:lsdException w:name="Medium Shading 2 Accent 1" w:uiPriority="64"/>
-    <w:lsdException w:name="Medium List 1 Accent 1" w:uiPriority="65"/>
-    <w:lsdException w:name="Revision" w:semiHidden="1"/>
-    <w:lsdException w:name="List Paragraph" w:uiPriority="34" w:qFormat="1"/>
-    <w:lsdException w:name="Quote" w:uiPriority="29" w:qFormat="1"/>
-    <w:lsdException w:name="Intense Quote" w:uiPriority="30" w:qFormat="1"/>
-    <w:lsdException w:name="Medium List 2 Accent 1" w:uiPriority="66"/>
-    <w:lsdException w:name="Medium Grid 1 Accent 1" w:uiPriority="67"/>
-    <w:lsdException w:name="Medium Grid 2 Accent 1" w:uiPriority="68"/>
-    <w:lsdException w:name="Medium Grid 3 Accent 1" w:uiPriority="69"/>
-    <w:lsdException w:name="Dark List Accent 1" w:uiPriority="70"/>
-    <w:lsdException w:name="Colorful Shading Accent 1" w:uiPriority="71"/>
-    <w:lsdException w:name="Colorful List Accent 1" w:uiPriority="72"/>
-    <w:lsdException w:name="Colorful Grid Accent 1" w:uiPriority="73"/>
-    <w:lsdException w:name="Light Shading Accent 2" w:uiPriority="60"/>
-    <w:lsdException w:name="Light List Accent 2" w:uiPriority="61"/>
-    <w:lsdException w:name="Light Grid Accent 2" w:uiPriority="62"/>
-    <w:lsdException w:name="Medium Shading 1 Accent 2" w:uiPriority="63"/>
-    <w:lsdException w:name="Medium Shading 2 Accent 2" w:uiPriority="64"/>
-    <w:lsdException w:name="Medium List 1 Accent 2" w:uiPriority="65"/>
-    <w:lsdException w:name="Medium List 2 Accent 2" w:uiPriority="66"/>
-    <w:lsdException w:name="Medium Grid 1 Accent 2" w:uiPriority="67"/>
-    <w:lsdException w:name="Medium Grid 2 Accent 2" w:uiPriority="68"/>
-    <w:lsdException w:name="Medium Grid 3 Accent 2" w:uiPriority="69"/>
-    <w:lsdException w:name="Dark List Accent 2" w:uiPriority="70"/>
-    <w:lsdException w:name="Colorful Shading Accent 2" w:uiPriority="71"/>
-    <w:lsdException w:name="Colorful List Accent 2" w:uiPriority="72"/>
-    <w:lsdException w:name="Colorful Grid Accent 2" w:uiPriority="73"/>
-    <w:lsdException w:name="Light Shading Accent 3" w:uiPriority="60"/>
-    <w:lsdException w:name="Light List Accent 3" w:uiPriority="61"/>
-    <w:lsdException w:name="Light Grid Accent 3" w:uiPriority="62"/>
-    <w:lsdException w:name="Medium Shading 1 Accent 3" w:uiPriority="63"/>
-    <w:lsdException w:name="Medium Shading 2 Accent 3" w:uiPriority="64"/>
-    <w:lsdException w:name="Medium List 1 Accent 3" w:uiPriority="65"/>
-    <w:lsdException w:name="Medium List 2 Accent 3" w:uiPriority="66"/>
-    <w:lsdException w:name="Medium Grid 1 Accent 3" w:uiPriority="67"/>
-    <w:lsdException w:name="Medium Grid 2 Accent 3" w:uiPriority="68"/>
-    <w:lsdException w:name="Medium Grid 3 Accent 3" w:uiPriority="69"/>
-    <w:lsdException w:name="Dark List Accent 3" w:uiPriority="70"/>
-    <w:lsdException w:name="Colorful Shading Accent 3" w:uiPriority="71"/>
-    <w:lsdException w:name="Colorful List Accent 3" w:uiPriority="72"/>
-    <w:lsdException w:name="Colorful Grid Accent 3" w:uiPriority="73"/>
-    <w:lsdException w:name="Light Shading Accent 4" w:uiPriority="60"/>
-    <w:lsdException w:name="Light List Accent 4" w:uiPriority="61"/>
-    <w:lsdException w:name="Light Grid Accent 4" w:uiPriority="62"/>
-    <w:lsdException w:name="Medium Shading 1 Accent 4" w:uiPriority="63"/>
-    <w:lsdException w:name="Medium Shading 2 Accent 4" w:uiPriority="64"/>
-    <w:lsdException w:name="Medium List 1 Accent 4" w:uiPriority="65"/>
-    <w:lsdException w:name="Medium List 2 Accent 4" w:uiPriority="66"/>
-    <w:lsdException w:name="Medium Grid 1 Accent 4" w:uiPriority="67"/>
-    <w:lsdException w:name="Medium Grid 2 Accent 4" w:uiPriority="68"/>
-    <w:lsdException w:name="Medium Grid 3 Accent 4" w:uiPriority="69"/>
-    <w:lsdException w:name="Dark List Accent 4" w:uiPriority="70"/>
-    <w:lsdException w:name="Colorful Shading Accent 4" w:uiPriority="71"/>
-    <w:lsdException w:name="Colorful List Accent 4" w:uiPriority="72"/>
-    <w:lsdException w:name="Colorful Grid Accent 4" w:uiPriority="73"/>
-    <w:lsdException w:name="Light Shading Accent 5" w:uiPriority="60"/>
-    <w:lsdException w:name="Light List Accent 5" w:uiPriority="61"/>
-    <w:lsdException w:name="Light Grid Accent 5" w:uiPriority="62"/>
-    <w:lsdException w:name="Medium Shading 1 Accent 5" w:uiPriority="63"/>
-    <w:lsdException w:name="Medium Shading 2 Accent 5" w:uiPriority="64"/>
-    <w:lsdException w:name="Medium List 1 Accent 5" w:uiPriority="65"/>
-    <w:lsdException w:name="Medium List 2 Accent 5" w:uiPriority="66"/>
-    <w:lsdException w:name="Medium Grid 1 Accent 5" w:uiPriority="67"/>
-    <w:lsdException w:name="Medium Grid 2 Accent 5" w:uiPriority="68"/>
-    <w:lsdException w:name="Medium Grid 3 Accent 5" w:uiPriority="69"/>
-    <w:lsdException w:name="Dark List Accent 5" w:uiPriority="70"/>
-    <w:lsdException w:name="Colorful Shading Accent 5" w:uiPriority="71"/>
-    <w:lsdException w:name="Colorful List Accent 5" w:uiPriority="72"/>
-    <w:lsdException w:name="Colorful Grid Accent 5" w:uiPriority="73"/>
-    <w:lsdException w:name="Light Shading Accent 6" w:uiPriority="60"/>
-    <w:lsdException w:name="Light List Accent 6" w:uiPriority="61"/>
-    <w:lsdException w:name="Light Grid Accent 6" w:uiPriority="62"/>
-    <w:lsdException w:name="Medium Shading 1 Accent 6" w:uiPriority="63"/>
-    <w:lsdException w:name="Medium Shading 2 Accent 6" w:uiPriority="64"/>
-    <w:lsdException w:name="Medium List 1 Accent 6" w:uiPriority="65"/>
-    <w:lsdException w:name="Medium List 2 Accent 6" w:uiPriority="66"/>
-    <w:lsdException w:name="Medium Grid 1 Accent 6" w:uiPriority="67"/>
-    <w:lsdException w:name="Medium Grid 2 Accent 6" w:uiPriority="68"/>
-    <w:lsdException w:name="Medium Grid 3 Accent 6" w:uiPriority="69"/>
-    <w:lsdException w:name="Dark List Accent 6" w:uiPriority="70"/>
-    <w:lsdException w:name="Colorful Shading Accent 6" w:uiPriority="71"/>
-    <w:lsdException w:name="Colorful List Accent 6" w:uiPriority="72"/>
-    <w:lsdException w:name="Colorful Grid Accent 6" w:uiPriority="73"/>
-    <w:lsdException w:name="Subtle Emphasis" w:uiPriority="19" w:qFormat="1"/>
-    <w:lsdException w:name="Intense Emphasis" w:uiPriority="21" w:qFormat="1"/>
-    <w:lsdException w:name="Subtle Reference" w:uiPriority="31" w:qFormat="1"/>
-    <w:lsdException w:name="Intense Reference" w:uiPriority="32" w:qFormat="1"/>
-    <w:lsdException w:name="Book Title" w:uiPriority="33" w:qFormat="1"/>
-    <w:lsdException w:name="Bibliography" w:semiHidden="1" w:uiPriority="37" w:unhideWhenUsed="1"/>
-    <w:lsdException w:name="TOC Heading" w:semiHidden="1" w:uiPriority="39" w:unhideWhenUsed="1" w:qFormat="1"/>
-    <w:lsdException w:name="Plain Table 1" w:uiPriority="41"/>
-    <w:lsdException w:name="Plain Table 2" w:uiPriority="42"/>
-    <w:lsdException w:name="Plain Table 3" w:uiPriority="43"/>
-    <w:lsdException w:name="Plain Table 4" w:uiPriority="44"/>
-    <w:lsdException w:name="Plain Table 5" w:uiPriority="45"/>
-    <w:lsdException w:name="Grid Table Light" w:uiPriority="40"/>
-    <w:lsdException w:name="Grid Table 1 Light" w:uiPriority="46"/>
-    <w:lsdException w:name="Grid Table 2" w:uiPriority="47"/>
-    <w:lsdException w:name="Grid Table 3" w:uiPriority="48"/>
-    <w:lsdException w:name="Grid Table 4" w:uiPriority="49"/>
-    <w:lsdException w:name="Grid Table 5 Dark" w:uiPriority="50"/>
-    <w:lsdException w:name="Grid Table 6 Colorful" w:uiPriority="51"/>
-    <w:lsdException w:name="Grid Table 7 Colorful" w:uiPriority="52"/>
-    <w:lsdException w:name="Grid Table 1 Light Accent 1" w:uiPriority="46"/>
-    <w:lsdException w:name="Grid Table 2 Accent 1" w:uiPriority="47"/>
-    <w:lsdException w:name="Grid Table 3 Accent 1" w:uiPriority="48"/>
-    <w:lsdException w:name="Grid Table 4 Accent 1" w:uiPriority="49"/>
-    <w:lsdException w:name="Grid Table 5 Dark Accent 1" w:uiPriority="50"/>
-    <w:lsdException w:name="Grid Table 6 Colorful Accent 1" w:uiPriority="51"/>
-    <w:lsdException w:name="Grid Table 7 Colorful Accent 1" w:uiPriority="52"/>
-    <w:lsdException w:name="Grid Table 1 Light Accent 2" w:uiPriority="46"/>
-    <w:lsdException w:name="Grid Table 2 Accent 2" w:uiPriority="47"/>
-    <w:lsdException w:name="Grid Table 3 Accent 2" w:uiPriority="48"/>
-    <w:lsdException w:name="Grid Table 4 Accent 2" w:uiPriority="49"/>
-    <w:lsdException w:name="Grid Table 5 Dark Accent 2" w:uiPriority="50"/>
-    <w:lsdException w:name="Grid Table 6 Colorful Accent 2" w:uiPriority="51"/>
-    <w:lsdException w:name="Grid Table 7 Colorful Accent 2" w:uiPriority="52"/>
-    <w:lsdException w:name="Grid Table 1 Light Accent 3" w:uiPriority="46"/>
-    <w:lsdException w:name="Grid Table 2 Accent 3" w:uiPriority="47"/>
-    <w:lsdException w:name="Grid Table 3 Accent 3" w:uiPriority="48"/>
-    <w:lsdException w:name="Grid Table 4 Accent 3" w:uiPriority="49"/>
-    <w:lsdException w:name="Grid Table 5 Dark Accent 3" w:uiPriority="50"/>
-    <w:lsdException w:name="Grid Table 6 Colorful Accent 3" w:uiPriority="51"/>
-    <w:lsdException w:name="Grid Table 7 Colorful Accent 3" w:uiPriority="52"/>
-    <w:lsdException w:name="Grid Table 1 Light Accent 4" w:uiPriority="46"/>
-    <w:lsdException w:name="Grid Table 2 Accent 4" w:uiPriority="47"/>
-    <w:lsdException w:name="Grid Table 3 Accent 4" w:uiPriority="48"/>
-    <w:lsdException w:name="Grid Table 4 Accent 4" w:uiPriority="49"/>
-    <w:lsdException w:name="Grid Table 5 Dark Accent 4" w:uiPriority="50"/>
-    <w:lsdException w:name="Grid Table 6 Colorful Accent 4" w:uiPriority="51"/>
-    <w:lsdException w:name="Grid Table 7 Colorful Accent 4" w:uiPriority="52"/>
-    <w:lsdException w:name="Grid Table 1 Light Accent 5" w:uiPriority="46"/>
-    <w:lsdException w:name="Grid Table 2 Accent 5" w:uiPriority="47"/>
-    <w:lsdException w:name="Grid Table 3 Accent 5" w:uiPriority="48"/>
-    <w:lsdException w:name="Grid Table 4 Accent 5" w:uiPriority="49"/>
-    <w:lsdException w:name="Grid Table 5 Dark Accent 5" w:uiPriority="50"/>
-    <w:lsdException w:name="Grid Table 6 Colorful Accent 5" w:uiPriority="51"/>
-    <w:lsdException w:name="Grid Table 7 Colorful Accent 5" w:uiPriority="52"/>
-    <w:lsdException w:name="Grid Table 1 Light Accent 6" w:uiPriority="46"/>
-    <w:lsdException w:name="Grid Table 2 Accent 6" w:uiPriority="47"/>
-    <w:lsdException w:name="Grid Table 3 Accent 6" w:uiPriority="48"/>
-    <w:lsdException w:name="Grid Table 4 Accent 6" w:uiPriority="49"/>
-    <w:lsdException w:name="Grid Table 5 Dark Accent 6" w:uiPriority="50"/>
-    <w:lsdException w:name="Grid Table 6 Colorful Accent 6" w:uiPriority="51"/>
-    <w:lsdException w:name="Grid Table 7 Colorful Accent 6" w:uiPriority="52"/>
-    <w:lsdException w:name="List Table 1 Light" w:uiPriority="46"/>
-    <w:lsdException w:name="List Table 2" w:uiPriority="47"/>
-    <w:lsdException w:name="List Table 3" w:uiPriority="48"/>
-    <w:lsdException w:name="List Table 4" w:uiPriority="49"/>
-    <w:lsdException w:name="List Table 5 Dark" w:uiPriority="50"/>
-    <w:lsdException w:name="List Table 6 Colorful" w:uiPriority="51"/>
-    <w:lsdException w:name="List Table 7 Colorful" w:uiPriority="52"/>
-    <w:lsdException w:name="List Table 1 Light Accent 1" w:uiPriority="46"/>
-    <w:lsdException w:name="List Table 2 Accent 1" w:uiPriority="47"/>
-    <w:lsdException w:name="List Table 3 Accent 1" w:uiPriority="48"/>
-    <w:lsdException w:name="List Table 4 Accent 1" w:uiPriority="49"/>
-    <w:lsdException w:name="List Table 5 Dark Accent 1" w:uiPriority="50"/>
-    <w:lsdException w:name="List Table 6 Colorful Accent 1" w:uiPriority="51"/>
-    <w:lsdException w:name="List Table 7 Colorful Accent 1" w:uiPriority="52"/>
-    <w:lsdException w:name="List Table 1 Light Accent 2" w:uiPriority="46"/>
-    <w:lsdException w:name="List Table 2 Accent 2" w:uiPriority="47"/>
-    <w:lsdException w:name="List Table 3 Accent 2" w:uiPriority="48"/>
-    <w:lsdException w:name="List Table 4 Accent 2" w:uiPriority="49"/>
-    <w:lsdException w:name="List Table 5 Dark Accent 2" w:uiPriority="50"/>
-    <w:lsdException w:name="List Table 6 Colorful Accent 2" w:uiPriority="51"/>
-    <w:lsdException w:name="List Table 7 Colorful Accent 2" w:uiPriority="52"/>
-    <w:lsdException w:name="List Table 1 Light Accent 3" w:uiPriority="46"/>
-    <w:lsdException w:name="List Table 2 Accent 3" w:uiPriority="47"/>
-    <w:lsdException w:name="List Table 3 Accent 3" w:uiPriority="48"/>
-    <w:lsdException w:name="List Table 4 Accent 3" w:uiPriority="49"/>
-    <w:lsdException w:name="List Table 5 Dark Accent 3" w:uiPriority="50"/>
-    <w:lsdException w:name="List Table 6 Colorful Accent 3" w:uiPriority="51"/>
-    <w:lsdException w:name="List Table 7 Colorful Accent 3" w:uiPriority="52"/>
-    <w:lsdException w:name="List Table 1 Light Accent 4" w:uiPriority="46"/>
-    <w:lsdException w:name="List Table 2 Accent 4" w:uiPriority="47"/>
-    <w:lsdException w:name="List Table 3 Accent 4" w:uiPriority="48"/>
-    <w:lsdException w:name="List Table 4 Accent 4" w:uiPriority="49"/>
-    <w:lsdException w:name="List Table 5 Dark Accent 4" w:uiPriority="50"/>
-    <w:lsdException w:name="List Table 6 Colorful Accent 4" w:uiPriority="51"/>
-    <w:lsdException w:name="List Table 7 Colorful Accent 4" w:uiPriority="52"/>
-    <w:lsdException w:name="List Table 1 Light Accent 5" w:uiPriority="46"/>
-    <w:lsdException w:name="List Table 2 Accent 5" w:uiPriority="47"/>
-    <w:lsdException w:name="List Table 3 Accent 5" w:uiPriority="48"/>
-    <w:lsdException w:name="List Table 4 Accent 5" w:uiPriority="49"/>
-    <w:lsdException w:name="List Table 5 Dark Accent 5" w:uiPriority="50"/>
-    <w:lsdException w:name="List Table 6 Colorful Accent 5" w:uiPriority="51"/>
-    <w:lsdException w:name="List Table 7 Colorful Accent 5" w:uiPriority="52"/>
-    <w:lsdException w:name="List Table 1 Light Accent 6" w:uiPriority="46"/>
-    <w:lsdException w:name="List Table 2 Accent 6" w:uiPriority="47"/>
-    <w:lsdException w:name="List Table 3 Accent 6" w:uiPriority="48"/>
-    <w:lsdException w:name="List Table 4 Accent 6" w:uiPriority="49"/>
-    <w:lsdException w:name="List Table 5 Dark Accent 6" w:uiPriority="50"/>
-    <w:lsdException w:name="List Table 6 Colorful Accent 6" w:uiPriority="51"/>
-    <w:lsdException w:name="List Table 7 Colorful Accent 6" w:uiPriority="52"/>
+  <w:latentStyles w:defLockedState="0" w:defUIPriority="99" w:defSemiHidden="1" w:defUnhideWhenUsed="1" w:defQFormat="0" w:count="267">
+    <w:lsdException w:name="Normal" w:semiHidden="0" w:uiPriority="0" w:unhideWhenUsed="0" w:qFormat="1"/>
+    <w:lsdException w:name="heading 1" w:semiHidden="0" w:uiPriority="9" w:unhideWhenUsed="0" w:qFormat="1"/>
+    <w:lsdException w:name="heading 2" w:uiPriority="9" w:qFormat="1"/>
+    <w:lsdException w:name="heading 3" w:uiPriority="9" w:qFormat="1"/>
+    <w:lsdException w:name="heading 4" w:uiPriority="9" w:qFormat="1"/>
+    <w:lsdException w:name="heading 5" w:uiPriority="9" w:qFormat="1"/>
+    <w:lsdException w:name="heading 6" w:uiPriority="9" w:qFormat="1"/>
+    <w:lsdException w:name="heading 7" w:uiPriority="9" w:qFormat="1"/>
+    <w:lsdException w:name="heading 8" w:uiPriority="9" w:qFormat="1"/>
+    <w:lsdException w:name="heading 9" w:uiPriority="9" w:qFormat="1"/>
+    <w:lsdException w:name="toc 1" w:uiPriority="39"/>
+    <w:lsdException w:name="toc 2" w:uiPriority="39"/>
+    <w:lsdException w:name="toc 3" w:uiPriority="39"/>
+    <w:lsdException w:name="toc 4" w:uiPriority="39"/>
+    <w:lsdException w:name="toc 5" w:uiPriority="39"/>
+    <w:lsdException w:name="toc 6" w:uiPriority="39"/>
+    <w:lsdException w:name="toc 7" w:uiPriority="39"/>
+    <w:lsdException w:name="toc 8" w:uiPriority="39"/>
+    <w:lsdException w:name="toc 9" w:uiPriority="39"/>
+    <w:lsdException w:name="caption" w:uiPriority="35" w:qFormat="1"/>
+    <w:lsdException w:name="Title" w:semiHidden="0" w:uiPriority="10" w:unhideWhenUsed="0" w:qFormat="1"/>
+    <w:lsdException w:name="Default Paragraph Font" w:uiPriority="1"/>
+    <w:lsdException w:name="Subtitle" w:semiHidden="0" w:uiPriority="11" w:unhideWhenUsed="0" w:qFormat="1"/>
+    <w:lsdException w:name="Strong" w:semiHidden="0" w:uiPriority="22" w:unhideWhenUsed="0" w:qFormat="1"/>
+    <w:lsdException w:name="Emphasis" w:semiHidden="0" w:uiPriority="20" w:unhideWhenUsed="0" w:qFormat="1"/>
+    <w:lsdException w:name="Table Grid" w:semiHidden="0" w:uiPriority="39" w:unhideWhenUsed="0"/>
+    <w:lsdException w:name="Placeholder Text" w:unhideWhenUsed="0"/>
+    <w:lsdException w:name="No Spacing" w:semiHidden="0" w:uiPriority="1" w:unhideWhenUsed="0" w:qFormat="1"/>
+    <w:lsdException w:name="Light Shading" w:semiHidden="0" w:uiPriority="60" w:unhideWhenUsed="0"/>
+    <w:lsdException w:name="Light List" w:semiHidden="0" w:uiPriority="61" w:unhideWhenUsed="0"/>
+    <w:lsdException w:name="Light Grid" w:semiHidden="0" w:uiPriority="62" w:unhideWhenUsed="0"/>
+    <w:lsdException w:name="Medium Shading 1" w:semiHidden="0" w:uiPriority="63" w:unhideWhenUsed="0"/>
+    <w:lsdException w:name="Medium Shading 2" w:semiHidden="0" w:uiPriority="64" w:unhideWhenUsed="0"/>
+    <w:lsdException w:name="Medium List 1" w:semiHidden="0" w:uiPriority="65" w:unhideWhenUsed="0"/>
+    <w:lsdException w:name="Medium List 2" w:semiHidden="0" w:uiPriority="66" w:unhideWhenUsed="0"/>
+    <w:lsdException w:name="Medium Grid 1" w:semiHidden="0" w:uiPriority="67" w:unhideWhenUsed="0"/>
+    <w:lsdException w:name="Medium Grid 2" w:semiHidden="0" w:uiPriority="68" w:unhideWhenUsed="0"/>
+    <w:lsdException w:name="Medium Grid 3" w:semiHidden="0" w:uiPriority="69" w:unhideWhenUsed="0"/>
+    <w:lsdException w:name="Dark List" w:semiHidden="0" w:uiPriority="70" w:unhideWhenUsed="0"/>
+    <w:lsdException w:name="Colorful Shading" w:semiHidden="0" w:uiPriority="71" w:unhideWhenUsed="0"/>
+    <w:lsdException w:name="Colorful List" w:semiHidden="0" w:uiPriority="72" w:unhideWhenUsed="0"/>
+    <w:lsdException w:name="Colorful Grid" w:semiHidden="0" w:uiPriority="73" w:unhideWhenUsed="0"/>
+    <w:lsdException w:name="Light Shading Accent 1" w:semiHidden="0" w:uiPriority="60" w:unhideWhenUsed="0"/>
+    <w:lsdException w:name="Light List Accent 1" w:semiHidden="0" w:uiPriority="61" w:unhideWhenUsed="0"/>
+    <w:lsdException w:name="Light Grid Accent 1" w:semiHidden="0" w:uiPriority="62" w:unhideWhenUsed="0"/>
+    <w:lsdException w:name="Medium Shading 1 Accent 1" w:semiHidden="0" w:uiPriority="63" w:unhideWhenUsed="0"/>
+    <w:lsdException w:name="Medium Shading 2 Accent 1" w:semiHidden="0" w:uiPriority="64" w:unhideWhenUsed="0"/>
+    <w:lsdException w:name="Medium List 1 Accent 1" w:semiHidden="0" w:uiPriority="65" w:unhideWhenUsed="0"/>
+    <w:lsdException w:name="Revision" w:unhideWhenUsed="0"/>
+    <w:lsdException w:name="List Paragraph" w:semiHidden="0" w:uiPriority="34" w:unhideWhenUsed="0" w:qFormat="1"/>
+    <w:lsdException w:name="Quote" w:semiHidden="0" w:uiPriority="29" w:unhideWhenUsed="0" w:qFormat="1"/>
+    <w:lsdException w:name="Intense Quote" w:semiHidden="0" w:uiPriority="30" w:unhideWhenUsed="0" w:qFormat="1"/>
+    <w:lsdException w:name="Medium List 2 Accent 1" w:semiHidden="0" w:uiPriority="66" w:unhideWhenUsed="0"/>
+    <w:lsdException w:name="Medium Grid 1 Accent 1" w:semiHidden="0" w:uiPriority="67" w:unhideWhenUsed="0"/>
+    <w:lsdException w:name="Medium Grid 2 Accent 1" w:semiHidden="0" w:uiPriority="68" w:unhideWhenUsed="0"/>
+    <w:lsdException w:name="Medium Grid 3 Accent 1" w:semiHidden="0" w:uiPriority="69" w:unhideWhenUsed="0"/>
+    <w:lsdException w:name="Dark List Accent 1" w:semiHidden="0" w:uiPriority="70" w:unhideWhenUsed="0"/>
+    <w:lsdException w:name="Colorful Shading Accent 1" w:semiHidden="0" w:uiPriority="71" w:unhideWhenUsed="0"/>
+    <w:lsdException w:name="Colorful List Accent 1" w:semiHidden="0" w:uiPriority="72" w:unhideWhenUsed="0"/>
+    <w:lsdException w:name="Colorful Grid Accent 1" w:semiHidden="0" w:uiPriority="73" w:unhideWhenUsed="0"/>
+    <w:lsdException w:name="Light Shading Accent 2" w:semiHidden="0" w:uiPriority="60" w:unhideWhenUsed="0"/>
+    <w:lsdException w:name="Light List Accent 2" w:semiHidden="0" w:uiPriority="61" w:unhideWhenUsed="0"/>
+    <w:lsdException w:name="Light Grid Accent 2" w:semiHidden="0" w:uiPriority="62" w:unhideWhenUsed="0"/>
+    <w:lsdException w:name="Medium Shading 1 Accent 2" w:semiHidden="0" w:uiPriority="63" w:unhideWhenUsed="0"/>
+    <w:lsdException w:name="Medium Shading 2 Accent 2" w:semiHidden="0" w:uiPriority="64" w:unhideWhenUsed="0"/>
+    <w:lsdException w:name="Medium List 1 Accent 2" w:semiHidden="0" w:uiPriority="65" w:unhideWhenUsed="0"/>
+    <w:lsdException w:name="Medium List 2 Accent 2" w:semiHidden="0" w:uiPriority="66" w:unhideWhenUsed="0"/>
+    <w:lsdException w:name="Medium Grid 1 Accent 2" w:semiHidden="0" w:uiPriority="67" w:unhideWhenUsed="0"/>
+    <w:lsdException w:name="Medium Grid 2 Accent 2" w:semiHidden="0" w:uiPriority="68" w:unhideWhenUsed="0"/>
+    <w:lsdException w:name="Medium Grid 3 Accent 2" w:semiHidden="0" w:uiPriority="69" w:unhideWhenUsed="0"/>
+    <w:lsdException w:name="Dark List Accent 2" w:semiHidden="0" w:uiPriority="70" w:unhideWhenUsed="0"/>
+    <w:lsdException w:name="Colorful Shading Accent 2" w:semiHidden="0" w:uiPriority="71" w:unhideWhenUsed="0"/>
+    <w:lsdException w:name="Colorful List Accent 2" w:semiHidden="0" w:uiPriority="72" w:unhideWhenUsed="0"/>
+    <w:lsdException w:name="Colorful Grid Accent 2" w:semiHidden="0" w:uiPriority="73" w:unhideWhenUsed="0"/>
+    <w:lsdException w:name="Light Shading Accent 3" w:semiHidden="0" w:uiPriority="60" w:unhideWhenUsed="0"/>
+    <w:lsdException w:name="Light List Accent 3" w:semiHidden="0" w:uiPriority="61" w:unhideWhenUsed="0"/>
+    <w:lsdException w:name="Light Grid Accent 3" w:semiHidden="0" w:uiPriority="62" w:unhideWhenUsed="0"/>
+    <w:lsdException w:name="Medium Shading 1 Accent 3" w:semiHidden="0" w:uiPriority="63" w:unhideWhenUsed="0"/>
+    <w:lsdException w:name="Medium Shading 2 Accent 3" w:semiHidden="0" w:uiPriority="64" w:unhideWhenUsed="0"/>
+    <w:lsdException w:name="Medium List 1 Accent 3" w:semiHidden="0" w:uiPriority="65" w:unhideWhenUsed="0"/>
+    <w:lsdException w:name="Medium List 2 Accent 3" w:semiHidden="0" w:uiPriority="66" w:unhideWhenUsed="0"/>
+    <w:lsdException w:name="Medium Grid 1 Accent 3" w:semiHidden="0" w:uiPriority="67" w:unhideWhenUsed="0"/>
+    <w:lsdException w:name="Medium Grid 2 Accent 3" w:semiHidden="0" w:uiPriority="68" w:unhideWhenUsed="0"/>
+    <w:lsdException w:name="Medium Grid 3 Accent 3" w:semiHidden="0" w:uiPriority="69" w:unhideWhenUsed="0"/>
+    <w:lsdException w:name="Dark List Accent 3" w:semiHidden="0" w:uiPriority="70" w:unhideWhenUsed="0"/>
+    <w:lsdException w:name="Colorful Shading Accent 3" w:semiHidden="0" w:uiPriority="71" w:unhideWhenUsed="0"/>
+    <w:lsdException w:name="Colorful List Accent 3" w:semiHidden="0" w:uiPriority="72" w:unhideWhenUsed="0"/>
+    <w:lsdException w:name="Colorful Grid Accent 3" w:semiHidden="0" w:uiPriority="73" w:unhideWhenUsed="0"/>
+    <w:lsdException w:name="Light Shading Accent 4" w:semiHidden="0" w:uiPriority="60" w:unhideWhenUsed="0"/>
+    <w:lsdException w:name="Light List Accent 4" w:semiHidden="0" w:uiPriority="61" w:unhideWhenUsed="0"/>
+    <w:lsdException w:name="Light Grid Accent 4" w:semiHidden="0" w:uiPriority="62" w:unhideWhenUsed="0"/>
+    <w:lsdException w:name="Medium Shading 1 Accent 4" w:semiHidden="0" w:uiPriority="63" w:unhideWhenUsed="0"/>
+    <w:lsdException w:name="Medium Shading 2 Accent 4" w:semiHidden="0" w:uiPriority="64" w:unhideWhenUsed="0"/>
+    <w:lsdException w:name="Medium List 1 Accent 4" w:semiHidden="0" w:uiPriority="65" w:unhideWhenUsed="0"/>
+    <w:lsdException w:name="Medium List 2 Accent 4" w:semiHidden="0" w:uiPriority="66" w:unhideWhenUsed="0"/>
+    <w:lsdException w:name="Medium Grid 1 Accent 4" w:semiHidden="0" w:uiPriority="67" w:unhideWhenUsed="0"/>
+    <w:lsdException w:name="Medium Grid 2 Accent 4" w:semiHidden="0" w:uiPriority="68" w:unhideWhenUsed="0"/>
+    <w:lsdException w:name="Medium Grid 3 Accent 4" w:semiHidden="0" w:uiPriority="69" w:unhideWhenUsed="0"/>
+    <w:lsdException w:name="Dark List Accent 4" w:semiHidden="0" w:uiPriority="70" w:unhideWhenUsed="0"/>
+    <w:lsdException w:name="Colorful Shading Accent 4" w:semiHidden="0" w:uiPriority="71" w:unhideWhenUsed="0"/>
+    <w:lsdException w:name="Colorful List Accent 4" w:semiHidden="0" w:uiPriority="72" w:unhideWhenUsed="0"/>
+    <w:lsdException w:name="Colorful Grid Accent 4" w:semiHidden="0" w:uiPriority="73" w:unhideWhenUsed="0"/>
+    <w:lsdException w:name="Light Shading Accent 5" w:semiHidden="0" w:uiPriority="60" w:unhideWhenUsed="0"/>
+    <w:lsdException w:name="Light List Accent 5" w:semiHidden="0" w:uiPriority="61" w:unhideWhenUsed="0"/>
+    <w:lsdException w:name="Light Grid Accent 5" w:semiHidden="0" w:uiPriority="62" w:unhideWhenUsed="0"/>
+    <w:lsdException w:name="Medium Shading 1 Accent 5" w:semiHidden="0" w:uiPriority="63" w:unhideWhenUsed="0"/>
+    <w:lsdException w:name="Medium Shading 2 Accent 5" w:semiHidden="0" w:uiPriority="64" w:unhideWhenUsed="0"/>
+    <w:lsdException w:name="Medium List 1 Accent 5" w:semiHidden="0" w:uiPriority="65" w:unhideWhenUsed="0"/>
+    <w:lsdException w:name="Medium List 2 Accent 5" w:semiHidden="0" w:uiPriority="66" w:unhideWhenUsed="0"/>
+    <w:lsdException w:name="Medium Grid 1 Accent 5" w:semiHidden="0" w:uiPriority="67" w:unhideWhenUsed="0"/>
+    <w:lsdException w:name="Medium Grid 2 Accent 5" w:semiHidden="0" w:uiPriority="68" w:unhideWhenUsed="0"/>
+    <w:lsdException w:name="Medium Grid 3 Accent 5" w:semiHidden="0" w:uiPriority="69" w:unhideWhenUsed="0"/>
+    <w:lsdException w:name="Dark List Accent 5" w:semiHidden="0" w:uiPriority="70" w:unhideWhenUsed="0"/>
+    <w:lsdException w:name="Colorful Shading Accent 5" w:semiHidden="0" w:uiPriority="71" w:unhideWhenUsed="0"/>
+    <w:lsdException w:name="Colorful List Accent 5" w:semiHidden="0" w:uiPriority="72" w:unhideWhenUsed="0"/>
+    <w:lsdException w:name="Colorful Grid Accent 5" w:semiHidden="0" w:uiPriority="73" w:unhideWhenUsed="0"/>
+    <w:lsdException w:name="Light Shading Accent 6" w:semiHidden="0" w:uiPriority="60" w:unhideWhenUsed="0"/>
+    <w:lsdException w:name="Light List Accent 6" w:semiHidden="0" w:uiPriority="61" w:unhideWhenUsed="0"/>
+    <w:lsdException w:name="Light Grid Accent 6" w:semiHidden="0" w:uiPriority="62" w:unhideWhenUsed="0"/>
+    <w:lsdException w:name="Medium Shading 1 Accent 6" w:semiHidden="0" w:uiPriority="63" w:unhideWhenUsed="0"/>
+    <w:lsdException w:name="Medium Shading 2 Accent 6" w:semiHidden="0" w:uiPriority="64" w:unhideWhenUsed="0"/>
+    <w:lsdException w:name="Medium List 1 Accent 6" w:semiHidden="0" w:uiPriority="65" w:unhideWhenUsed="0"/>
+    <w:lsdException w:name="Medium List 2 Accent 6" w:semiHidden="0" w:uiPriority="66" w:unhideWhenUsed="0"/>
+    <w:lsdException w:name="Medium Grid 1 Accent 6" w:semiHidden="0" w:uiPriority="67" w:unhideWhenUsed="0"/>
+    <w:lsdException w:name="Medium Grid 2 Accent 6" w:semiHidden="0" w:uiPriority="68" w:unhideWhenUsed="0"/>
+    <w:lsdException w:name="Medium Grid 3 Accent 6" w:semiHidden="0" w:uiPriority="69" w:unhideWhenUsed="0"/>
+    <w:lsdException w:name="Dark List Accent 6" w:semiHidden="0" w:uiPriority="70" w:unhideWhenUsed="0"/>
+    <w:lsdException w:name="Colorful Shading Accent 6" w:semiHidden="0" w:uiPriority="71" w:unhideWhenUsed="0"/>
+    <w:lsdException w:name="Colorful List Accent 6" w:semiHidden="0" w:uiPriority="72" w:unhideWhenUsed="0"/>
+    <w:lsdException w:name="Colorful Grid Accent 6" w:semiHidden="0" w:uiPriority="73" w:unhideWhenUsed="0"/>
+    <w:lsdException w:name="Subtle Emphasis" w:semiHidden="0" w:uiPriority="19" w:unhideWhenUsed="0" w:qFormat="1"/>
+    <w:lsdException w:name="Intense Emphasis" w:semiHidden="0" w:uiPriority="21" w:unhideWhenUsed="0" w:qFormat="1"/>
+    <w:lsdException w:name="Subtle Reference" w:semiHidden="0" w:uiPriority="31" w:unhideWhenUsed="0" w:qFormat="1"/>
+    <w:lsdException w:name="Intense Reference" w:semiHidden="0" w:uiPriority="32" w:unhideWhenUsed="0" w:qFormat="1"/>
+    <w:lsdException w:name="Book Title" w:semiHidden="0" w:uiPriority="33" w:unhideWhenUsed="0" w:qFormat="1"/>
+    <w:lsdException w:name="Bibliography" w:uiPriority="37"/>
+    <w:lsdException w:name="TOC Heading" w:uiPriority="39" w:qFormat="1"/>
   </w:latentStyles>
   <w:style w:type="paragraph" w:default="1" w:styleId="Normal">
     <w:name w:val="Normal"/>
+    <w:rsid w:val="0036166F"/>
   </w:style>
   <w:style w:type="paragraph" w:styleId="Titre1">
     <w:name w:val="heading 1"/>
     <w:basedOn w:val="Normal"/>
     <w:next w:val="Normal"/>
+    <w:rsid w:val="0036166F"/>
     <w:pPr>
       <w:keepNext/>
       <w:keepLines/>
@@ -1445,6 +1227,7 @@
     <w:name w:val="heading 2"/>
     <w:basedOn w:val="Normal"/>
     <w:next w:val="Normal"/>
+    <w:rsid w:val="0036166F"/>
     <w:pPr>
       <w:keepNext/>
       <w:keepLines/>
@@ -1460,6 +1243,7 @@
     <w:name w:val="heading 3"/>
     <w:basedOn w:val="Normal"/>
     <w:next w:val="Normal"/>
+    <w:rsid w:val="0036166F"/>
     <w:pPr>
       <w:keepNext/>
       <w:keepLines/>
@@ -1476,6 +1260,7 @@
     <w:name w:val="heading 4"/>
     <w:basedOn w:val="Normal"/>
     <w:next w:val="Normal"/>
+    <w:rsid w:val="0036166F"/>
     <w:pPr>
       <w:keepNext/>
       <w:keepLines/>
@@ -1492,6 +1277,7 @@
     <w:name w:val="heading 5"/>
     <w:basedOn w:val="Normal"/>
     <w:next w:val="Normal"/>
+    <w:rsid w:val="0036166F"/>
     <w:pPr>
       <w:keepNext/>
       <w:keepLines/>
@@ -1506,6 +1292,7 @@
     <w:name w:val="heading 6"/>
     <w:basedOn w:val="Normal"/>
     <w:next w:val="Normal"/>
+    <w:rsid w:val="0036166F"/>
     <w:pPr>
       <w:keepNext/>
       <w:keepLines/>
@@ -1528,6 +1315,7 @@
     <w:uiPriority w:val="99"/>
     <w:semiHidden/>
     <w:unhideWhenUsed/>
+    <w:qFormat/>
     <w:tblPr>
       <w:tblInd w:w="0" w:type="dxa"/>
       <w:tblCellMar>
@@ -1546,6 +1334,7 @@
   </w:style>
   <w:style w:type="table" w:customStyle="1" w:styleId="TableNormal">
     <w:name w:val="Table Normal"/>
+    <w:rsid w:val="0036166F"/>
     <w:tblPr>
       <w:tblCellMar>
         <w:top w:w="0" w:type="dxa"/>
@@ -1559,6 +1348,7 @@
     <w:name w:val="Title"/>
     <w:basedOn w:val="Normal"/>
     <w:next w:val="Normal"/>
+    <w:rsid w:val="0036166F"/>
     <w:pPr>
       <w:keepNext/>
       <w:keepLines/>
@@ -1573,6 +1363,7 @@
     <w:name w:val="Subtitle"/>
     <w:basedOn w:val="Normal"/>
     <w:next w:val="Normal"/>
+    <w:rsid w:val="0036166F"/>
     <w:pPr>
       <w:keepNext/>
       <w:keepLines/>

</xml_diff>

<commit_message>
avoir fini le theme mon parcours, avoir fini le theme diplomes et en train de faire le theme formations avec le PSC1, y continuer
</commit_message>
<xml_diff>
--- a/idée rajouter sur le site web cv.docx
+++ b/idée rajouter sur le site web cv.docx
@@ -1,6 +1,6 @@
 
 <file path=word/document.xml><?xml version="1.0" encoding="utf-8"?>
-<w:document xmlns:ve="http://schemas.openxmlformats.org/markup-compatibility/2006" xmlns:o="urn:schemas-microsoft-com:office:office" xmlns:r="http://schemas.openxmlformats.org/officeDocument/2006/relationships" xmlns:m="http://schemas.openxmlformats.org/officeDocument/2006/math" xmlns:v="urn:schemas-microsoft-com:vml" xmlns:wp="http://schemas.openxmlformats.org/drawingml/2006/wordprocessingDrawing" xmlns:w10="urn:schemas-microsoft-com:office:word" xmlns:w="http://schemas.openxmlformats.org/wordprocessingml/2006/main" xmlns:wne="http://schemas.microsoft.com/office/word/2006/wordml">
+<w:document xmlns:wpc="http://schemas.microsoft.com/office/word/2010/wordprocessingCanvas" xmlns:mc="http://schemas.openxmlformats.org/markup-compatibility/2006" xmlns:o="urn:schemas-microsoft-com:office:office" xmlns:r="http://schemas.openxmlformats.org/officeDocument/2006/relationships" xmlns:m="http://schemas.openxmlformats.org/officeDocument/2006/math" xmlns:v="urn:schemas-microsoft-com:vml" xmlns:wp14="http://schemas.microsoft.com/office/word/2010/wordprocessingDrawing" xmlns:wp="http://schemas.openxmlformats.org/drawingml/2006/wordprocessingDrawing" xmlns:w10="urn:schemas-microsoft-com:office:word" xmlns:w="http://schemas.openxmlformats.org/wordprocessingml/2006/main" xmlns:w14="http://schemas.microsoft.com/office/word/2010/wordml" xmlns:w15="http://schemas.microsoft.com/office/word/2012/wordml" xmlns:wpg="http://schemas.microsoft.com/office/word/2010/wordprocessingGroup" xmlns:wpi="http://schemas.microsoft.com/office/word/2010/wordprocessingInk" xmlns:wne="http://schemas.microsoft.com/office/word/2006/wordml" xmlns:wps="http://schemas.microsoft.com/office/word/2010/wordprocessingShape" mc:Ignorable="w14 w15 wp14">
   <w:body>
     <w:p>
       <w:r>
@@ -124,7 +124,10 @@
         <w:ind w:left="720"/>
       </w:pPr>
       <w:r>
-        <w:t xml:space="preserve">voir sur internet les idéees de cv </w:t>
+        <w:t>voir sur internet les idée</w:t>
+      </w:r>
+      <w:r>
+        <w:t xml:space="preserve">s de cv </w:t>
       </w:r>
     </w:p>
     <w:p>
@@ -173,7 +176,6 @@
           <w:rFonts w:ascii="Times New Roman" w:eastAsia="Times New Roman" w:hAnsi="Times New Roman" w:cs="Times New Roman"/>
           <w:sz w:val="24"/>
           <w:szCs w:val="24"/>
-          <w:lang w:val="fr-FR"/>
         </w:rPr>
       </w:pPr>
       <w:r>
@@ -183,7 +185,6 @@
           <w:sz w:val="24"/>
           <w:szCs w:val="24"/>
           <w:shd w:val="clear" w:color="auto" w:fill="FFFFFF"/>
-          <w:lang w:val="fr-FR"/>
         </w:rPr>
         <w:t>Google font pour changer de police d'écriture appuyer sur select puis copier le link pour le mettre dans le head de html</w:t>
       </w:r>
@@ -197,16 +198,14 @@
           <w:color w:val="222222"/>
           <w:sz w:val="24"/>
           <w:szCs w:val="24"/>
-          <w:lang w:val="fr-FR"/>
-        </w:rPr>
-      </w:pPr>
-      <w:r>
-        <w:rPr>
-          <w:rFonts w:eastAsia="Times New Roman"/>
-          <w:color w:val="222222"/>
-          <w:sz w:val="24"/>
-          <w:szCs w:val="24"/>
-          <w:lang w:val="fr-FR"/>
+        </w:rPr>
+      </w:pPr>
+      <w:r>
+        <w:rPr>
+          <w:rFonts w:eastAsia="Times New Roman"/>
+          <w:color w:val="222222"/>
+          <w:sz w:val="24"/>
+          <w:szCs w:val="24"/>
         </w:rPr>
         <w:t>+</w:t>
       </w:r>
@@ -220,16 +219,14 @@
           <w:color w:val="222222"/>
           <w:sz w:val="24"/>
           <w:szCs w:val="24"/>
-          <w:lang w:val="fr-FR"/>
-        </w:rPr>
-      </w:pPr>
-      <w:r>
-        <w:rPr>
-          <w:rFonts w:eastAsia="Times New Roman"/>
-          <w:color w:val="222222"/>
-          <w:sz w:val="24"/>
-          <w:szCs w:val="24"/>
-          <w:lang w:val="fr-FR"/>
+        </w:rPr>
+      </w:pPr>
+      <w:r>
+        <w:rPr>
+          <w:rFonts w:eastAsia="Times New Roman"/>
+          <w:color w:val="222222"/>
+          <w:sz w:val="24"/>
+          <w:szCs w:val="24"/>
         </w:rPr>
         <w:t>créer dans le head une balise </w:t>
       </w:r>
@@ -243,16 +240,14 @@
           <w:color w:val="222222"/>
           <w:sz w:val="24"/>
           <w:szCs w:val="24"/>
-          <w:lang w:val="fr-FR"/>
-        </w:rPr>
-      </w:pPr>
-      <w:r>
-        <w:rPr>
-          <w:rFonts w:eastAsia="Times New Roman"/>
-          <w:color w:val="222222"/>
-          <w:sz w:val="24"/>
-          <w:szCs w:val="24"/>
-          <w:lang w:val="fr-FR"/>
+        </w:rPr>
+      </w:pPr>
+      <w:r>
+        <w:rPr>
+          <w:rFonts w:eastAsia="Times New Roman"/>
+          <w:color w:val="222222"/>
+          <w:sz w:val="24"/>
+          <w:szCs w:val="24"/>
         </w:rPr>
         <w:t>exemple </w:t>
       </w:r>
@@ -266,16 +261,14 @@
           <w:color w:val="222222"/>
           <w:sz w:val="24"/>
           <w:szCs w:val="24"/>
-          <w:lang w:val="fr-FR"/>
-        </w:rPr>
-      </w:pPr>
-      <w:r>
-        <w:rPr>
-          <w:rFonts w:eastAsia="Times New Roman"/>
-          <w:color w:val="222222"/>
-          <w:sz w:val="24"/>
-          <w:szCs w:val="24"/>
-          <w:lang w:val="fr-FR"/>
+        </w:rPr>
+      </w:pPr>
+      <w:r>
+        <w:rPr>
+          <w:rFonts w:eastAsia="Times New Roman"/>
+          <w:color w:val="222222"/>
+          <w:sz w:val="24"/>
+          <w:szCs w:val="24"/>
         </w:rPr>
         <w:t>&lt;style&gt;</w:t>
       </w:r>
@@ -289,16 +282,14 @@
           <w:color w:val="222222"/>
           <w:sz w:val="24"/>
           <w:szCs w:val="24"/>
-          <w:lang w:val="fr-FR"/>
-        </w:rPr>
-      </w:pPr>
-      <w:r>
-        <w:rPr>
-          <w:rFonts w:eastAsia="Times New Roman"/>
-          <w:color w:val="222222"/>
-          <w:sz w:val="24"/>
-          <w:szCs w:val="24"/>
-          <w:lang w:val="fr-FR"/>
+        </w:rPr>
+      </w:pPr>
+      <w:r>
+        <w:rPr>
+          <w:rFonts w:eastAsia="Times New Roman"/>
+          <w:color w:val="222222"/>
+          <w:sz w:val="24"/>
+          <w:szCs w:val="24"/>
         </w:rPr>
         <w:t>.police_perso {</w:t>
       </w:r>
@@ -312,16 +303,14 @@
           <w:color w:val="222222"/>
           <w:sz w:val="24"/>
           <w:szCs w:val="24"/>
-          <w:lang w:val="fr-FR"/>
-        </w:rPr>
-      </w:pPr>
-      <w:r>
-        <w:rPr>
-          <w:rFonts w:eastAsia="Times New Roman"/>
-          <w:color w:val="222222"/>
-          <w:sz w:val="24"/>
-          <w:szCs w:val="24"/>
-          <w:lang w:val="fr-FR"/>
+        </w:rPr>
+      </w:pPr>
+      <w:r>
+        <w:rPr>
+          <w:rFonts w:eastAsia="Times New Roman"/>
+          <w:color w:val="222222"/>
+          <w:sz w:val="24"/>
+          <w:szCs w:val="24"/>
         </w:rPr>
         <w:t> font-family: 'Fuggles', cursive</w:t>
       </w:r>
@@ -335,16 +324,14 @@
           <w:color w:val="222222"/>
           <w:sz w:val="24"/>
           <w:szCs w:val="24"/>
-          <w:lang w:val="fr-FR"/>
-        </w:rPr>
-      </w:pPr>
-      <w:r>
-        <w:rPr>
-          <w:rFonts w:eastAsia="Times New Roman"/>
-          <w:color w:val="222222"/>
-          <w:sz w:val="24"/>
-          <w:szCs w:val="24"/>
-          <w:lang w:val="fr-FR"/>
+        </w:rPr>
+      </w:pPr>
+      <w:r>
+        <w:rPr>
+          <w:rFonts w:eastAsia="Times New Roman"/>
+          <w:color w:val="222222"/>
+          <w:sz w:val="24"/>
+          <w:szCs w:val="24"/>
         </w:rPr>
         <w:t>}</w:t>
       </w:r>
@@ -358,16 +345,14 @@
           <w:color w:val="222222"/>
           <w:sz w:val="24"/>
           <w:szCs w:val="24"/>
-          <w:lang w:val="fr-FR"/>
-        </w:rPr>
-      </w:pPr>
-      <w:r>
-        <w:rPr>
-          <w:rFonts w:eastAsia="Times New Roman"/>
-          <w:color w:val="222222"/>
-          <w:sz w:val="24"/>
-          <w:szCs w:val="24"/>
-          <w:lang w:val="fr-FR"/>
+        </w:rPr>
+      </w:pPr>
+      <w:r>
+        <w:rPr>
+          <w:rFonts w:eastAsia="Times New Roman"/>
+          <w:color w:val="222222"/>
+          <w:sz w:val="24"/>
+          <w:szCs w:val="24"/>
         </w:rPr>
         <w:t>&lt;/style&gt;</w:t>
       </w:r>
@@ -381,42 +366,38 @@
           <w:color w:val="222222"/>
           <w:sz w:val="24"/>
           <w:szCs w:val="24"/>
-          <w:lang w:val="fr-FR"/>
-        </w:rPr>
-      </w:pPr>
-    </w:p>
-    <w:p>
-      <w:pPr>
-        <w:shd w:val="clear" w:color="auto" w:fill="FFFFFF"/>
-        <w:spacing w:line="240" w:lineRule="auto"/>
-        <w:rPr>
-          <w:rFonts w:eastAsia="Times New Roman"/>
-          <w:color w:val="222222"/>
-          <w:sz w:val="24"/>
-          <w:szCs w:val="24"/>
-          <w:lang w:val="fr-FR"/>
-        </w:rPr>
-      </w:pPr>
-    </w:p>
-    <w:p>
-      <w:pPr>
-        <w:shd w:val="clear" w:color="auto" w:fill="FFFFFF"/>
-        <w:spacing w:line="240" w:lineRule="auto"/>
-        <w:rPr>
-          <w:rFonts w:eastAsia="Times New Roman"/>
-          <w:color w:val="222222"/>
-          <w:sz w:val="24"/>
-          <w:szCs w:val="24"/>
-          <w:lang w:val="fr-FR"/>
-        </w:rPr>
-      </w:pPr>
-      <w:r>
-        <w:rPr>
-          <w:rFonts w:eastAsia="Times New Roman"/>
-          <w:color w:val="222222"/>
-          <w:sz w:val="24"/>
-          <w:szCs w:val="24"/>
-          <w:lang w:val="fr-FR"/>
+        </w:rPr>
+      </w:pPr>
+    </w:p>
+    <w:p>
+      <w:pPr>
+        <w:shd w:val="clear" w:color="auto" w:fill="FFFFFF"/>
+        <w:spacing w:line="240" w:lineRule="auto"/>
+        <w:rPr>
+          <w:rFonts w:eastAsia="Times New Roman"/>
+          <w:color w:val="222222"/>
+          <w:sz w:val="24"/>
+          <w:szCs w:val="24"/>
+        </w:rPr>
+      </w:pPr>
+    </w:p>
+    <w:p>
+      <w:pPr>
+        <w:shd w:val="clear" w:color="auto" w:fill="FFFFFF"/>
+        <w:spacing w:line="240" w:lineRule="auto"/>
+        <w:rPr>
+          <w:rFonts w:eastAsia="Times New Roman"/>
+          <w:color w:val="222222"/>
+          <w:sz w:val="24"/>
+          <w:szCs w:val="24"/>
+        </w:rPr>
+      </w:pPr>
+      <w:r>
+        <w:rPr>
+          <w:rFonts w:eastAsia="Times New Roman"/>
+          <w:color w:val="222222"/>
+          <w:sz w:val="24"/>
+          <w:szCs w:val="24"/>
         </w:rPr>
         <w:t>&lt;H1 class="police_perso"&gt; bonjour les gens&lt;/H1&gt;</w:t>
       </w:r>
@@ -430,42 +411,38 @@
           <w:color w:val="222222"/>
           <w:sz w:val="24"/>
           <w:szCs w:val="24"/>
-          <w:lang w:val="fr-FR"/>
-        </w:rPr>
-      </w:pPr>
-    </w:p>
-    <w:p>
-      <w:pPr>
-        <w:shd w:val="clear" w:color="auto" w:fill="FFFFFF"/>
-        <w:spacing w:line="240" w:lineRule="auto"/>
-        <w:rPr>
-          <w:rFonts w:eastAsia="Times New Roman"/>
-          <w:color w:val="222222"/>
-          <w:sz w:val="24"/>
-          <w:szCs w:val="24"/>
-          <w:lang w:val="fr-FR"/>
-        </w:rPr>
-      </w:pPr>
-    </w:p>
-    <w:p>
-      <w:pPr>
-        <w:shd w:val="clear" w:color="auto" w:fill="FFFFFF"/>
-        <w:spacing w:line="240" w:lineRule="auto"/>
-        <w:rPr>
-          <w:rFonts w:eastAsia="Times New Roman"/>
-          <w:color w:val="222222"/>
-          <w:sz w:val="24"/>
-          <w:szCs w:val="24"/>
-          <w:lang w:val="fr-FR"/>
-        </w:rPr>
-      </w:pPr>
-      <w:r>
-        <w:rPr>
-          <w:rFonts w:eastAsia="Times New Roman"/>
-          <w:color w:val="222222"/>
-          <w:sz w:val="24"/>
-          <w:szCs w:val="24"/>
-          <w:lang w:val="fr-FR"/>
+        </w:rPr>
+      </w:pPr>
+    </w:p>
+    <w:p>
+      <w:pPr>
+        <w:shd w:val="clear" w:color="auto" w:fill="FFFFFF"/>
+        <w:spacing w:line="240" w:lineRule="auto"/>
+        <w:rPr>
+          <w:rFonts w:eastAsia="Times New Roman"/>
+          <w:color w:val="222222"/>
+          <w:sz w:val="24"/>
+          <w:szCs w:val="24"/>
+        </w:rPr>
+      </w:pPr>
+    </w:p>
+    <w:p>
+      <w:pPr>
+        <w:shd w:val="clear" w:color="auto" w:fill="FFFFFF"/>
+        <w:spacing w:line="240" w:lineRule="auto"/>
+        <w:rPr>
+          <w:rFonts w:eastAsia="Times New Roman"/>
+          <w:color w:val="222222"/>
+          <w:sz w:val="24"/>
+          <w:szCs w:val="24"/>
+        </w:rPr>
+      </w:pPr>
+      <w:r>
+        <w:rPr>
+          <w:rFonts w:eastAsia="Times New Roman"/>
+          <w:color w:val="222222"/>
+          <w:sz w:val="24"/>
+          <w:szCs w:val="24"/>
         </w:rPr>
         <w:t>pour voir les polices d'écriture du pc mettre dans la barre de recherche font ou police </w:t>
       </w:r>
@@ -479,16 +456,14 @@
           <w:color w:val="222222"/>
           <w:sz w:val="24"/>
           <w:szCs w:val="24"/>
-          <w:lang w:val="fr-FR"/>
-        </w:rPr>
-      </w:pPr>
-      <w:r>
-        <w:rPr>
-          <w:rFonts w:eastAsia="Times New Roman"/>
-          <w:color w:val="222222"/>
-          <w:sz w:val="24"/>
-          <w:szCs w:val="24"/>
-          <w:lang w:val="fr-FR"/>
+        </w:rPr>
+      </w:pPr>
+      <w:r>
+        <w:rPr>
+          <w:rFonts w:eastAsia="Times New Roman"/>
+          <w:color w:val="222222"/>
+          <w:sz w:val="24"/>
+          <w:szCs w:val="24"/>
         </w:rPr>
         <w:t>     </w:t>
       </w:r>
@@ -500,7 +475,6 @@
             <w:sz w:val="24"/>
             <w:szCs w:val="24"/>
             <w:u w:val="single"/>
-            <w:lang w:val="fr-FR"/>
           </w:rPr>
           <w:t>validator.w3.org</w:t>
         </w:r>
@@ -511,7 +485,6 @@
           <w:color w:val="222222"/>
           <w:sz w:val="24"/>
           <w:szCs w:val="24"/>
-          <w:lang w:val="fr-FR"/>
         </w:rPr>
         <w:t>             </w:t>
       </w:r>
@@ -525,29 +498,26 @@
           <w:color w:val="222222"/>
           <w:sz w:val="24"/>
           <w:szCs w:val="24"/>
-          <w:lang w:val="fr-FR"/>
-        </w:rPr>
-      </w:pPr>
-    </w:p>
-    <w:p>
-      <w:pPr>
-        <w:shd w:val="clear" w:color="auto" w:fill="FFFFFF"/>
-        <w:spacing w:line="240" w:lineRule="auto"/>
-        <w:rPr>
-          <w:rFonts w:eastAsia="Times New Roman"/>
-          <w:color w:val="222222"/>
-          <w:sz w:val="24"/>
-          <w:szCs w:val="24"/>
-          <w:lang w:val="fr-FR"/>
-        </w:rPr>
-      </w:pPr>
-      <w:r>
-        <w:rPr>
-          <w:rFonts w:eastAsia="Times New Roman"/>
-          <w:color w:val="222222"/>
-          <w:sz w:val="24"/>
-          <w:szCs w:val="24"/>
-          <w:lang w:val="fr-FR"/>
+        </w:rPr>
+      </w:pPr>
+    </w:p>
+    <w:p>
+      <w:pPr>
+        <w:shd w:val="clear" w:color="auto" w:fill="FFFFFF"/>
+        <w:spacing w:line="240" w:lineRule="auto"/>
+        <w:rPr>
+          <w:rFonts w:eastAsia="Times New Roman"/>
+          <w:color w:val="222222"/>
+          <w:sz w:val="24"/>
+          <w:szCs w:val="24"/>
+        </w:rPr>
+      </w:pPr>
+      <w:r>
+        <w:rPr>
+          <w:rFonts w:eastAsia="Times New Roman"/>
+          <w:color w:val="222222"/>
+          <w:sz w:val="24"/>
+          <w:szCs w:val="24"/>
         </w:rPr>
         <w:t>ajouter informations personnelles </w:t>
       </w:r>
@@ -561,16 +531,14 @@
           <w:color w:val="222222"/>
           <w:sz w:val="24"/>
           <w:szCs w:val="24"/>
-          <w:lang w:val="fr-FR"/>
-        </w:rPr>
-      </w:pPr>
-      <w:r>
-        <w:rPr>
-          <w:rFonts w:eastAsia="Times New Roman"/>
-          <w:color w:val="222222"/>
-          <w:sz w:val="24"/>
-          <w:szCs w:val="24"/>
-          <w:lang w:val="fr-FR"/>
+        </w:rPr>
+      </w:pPr>
+      <w:r>
+        <w:rPr>
+          <w:rFonts w:eastAsia="Times New Roman"/>
+          <w:color w:val="222222"/>
+          <w:sz w:val="24"/>
+          <w:szCs w:val="24"/>
         </w:rPr>
         <w:t>adresse</w:t>
       </w:r>
@@ -584,16 +552,14 @@
           <w:color w:val="222222"/>
           <w:sz w:val="24"/>
           <w:szCs w:val="24"/>
-          <w:lang w:val="fr-FR"/>
-        </w:rPr>
-      </w:pPr>
-      <w:r>
-        <w:rPr>
-          <w:rFonts w:eastAsia="Times New Roman"/>
-          <w:color w:val="222222"/>
-          <w:sz w:val="24"/>
-          <w:szCs w:val="24"/>
-          <w:lang w:val="fr-FR"/>
+        </w:rPr>
+      </w:pPr>
+      <w:r>
+        <w:rPr>
+          <w:rFonts w:eastAsia="Times New Roman"/>
+          <w:color w:val="222222"/>
+          <w:sz w:val="24"/>
+          <w:szCs w:val="24"/>
         </w:rPr>
         <w:t>mail</w:t>
       </w:r>
@@ -607,16 +573,14 @@
           <w:color w:val="222222"/>
           <w:sz w:val="24"/>
           <w:szCs w:val="24"/>
-          <w:lang w:val="fr-FR"/>
-        </w:rPr>
-      </w:pPr>
-      <w:r>
-        <w:rPr>
-          <w:rFonts w:eastAsia="Times New Roman"/>
-          <w:color w:val="222222"/>
-          <w:sz w:val="24"/>
-          <w:szCs w:val="24"/>
-          <w:lang w:val="fr-FR"/>
+        </w:rPr>
+      </w:pPr>
+      <w:r>
+        <w:rPr>
+          <w:rFonts w:eastAsia="Times New Roman"/>
+          <w:color w:val="222222"/>
+          <w:sz w:val="24"/>
+          <w:szCs w:val="24"/>
         </w:rPr>
         <w:t>numéro de tel ect      </w:t>
       </w:r>
@@ -630,16 +594,14 @@
           <w:color w:val="222222"/>
           <w:sz w:val="24"/>
           <w:szCs w:val="24"/>
-          <w:lang w:val="fr-FR"/>
-        </w:rPr>
-      </w:pPr>
-      <w:r>
-        <w:rPr>
-          <w:rFonts w:eastAsia="Times New Roman"/>
-          <w:color w:val="222222"/>
-          <w:sz w:val="24"/>
-          <w:szCs w:val="24"/>
-          <w:lang w:val="fr-FR"/>
+        </w:rPr>
+      </w:pPr>
+      <w:r>
+        <w:rPr>
+          <w:rFonts w:eastAsia="Times New Roman"/>
+          <w:color w:val="222222"/>
+          <w:sz w:val="24"/>
+          <w:szCs w:val="24"/>
         </w:rPr>
         <w:t>dernier mot dans le menu le changer et mettre me contacter       </w:t>
       </w:r>
@@ -653,16 +615,14 @@
           <w:color w:val="222222"/>
           <w:sz w:val="24"/>
           <w:szCs w:val="24"/>
-          <w:lang w:val="fr-FR"/>
-        </w:rPr>
-      </w:pPr>
-      <w:r>
-        <w:rPr>
-          <w:rFonts w:eastAsia="Times New Roman"/>
-          <w:color w:val="222222"/>
-          <w:sz w:val="24"/>
-          <w:szCs w:val="24"/>
-          <w:lang w:val="fr-FR"/>
+        </w:rPr>
+      </w:pPr>
+      <w:r>
+        <w:rPr>
+          <w:rFonts w:eastAsia="Times New Roman"/>
+          <w:color w:val="222222"/>
+          <w:sz w:val="24"/>
+          <w:szCs w:val="24"/>
         </w:rPr>
         <w:t>passions : moto photos a mettre de moi sur la moto </w:t>
       </w:r>
@@ -676,16 +636,14 @@
           <w:color w:val="222222"/>
           <w:sz w:val="24"/>
           <w:szCs w:val="24"/>
-          <w:lang w:val="fr-FR"/>
-        </w:rPr>
-      </w:pPr>
-      <w:r>
-        <w:rPr>
-          <w:rFonts w:eastAsia="Times New Roman"/>
-          <w:color w:val="222222"/>
-          <w:sz w:val="24"/>
-          <w:szCs w:val="24"/>
-          <w:lang w:val="fr-FR"/>
+        </w:rPr>
+      </w:pPr>
+      <w:r>
+        <w:rPr>
+          <w:rFonts w:eastAsia="Times New Roman"/>
+          <w:color w:val="222222"/>
+          <w:sz w:val="24"/>
+          <w:szCs w:val="24"/>
         </w:rPr>
         <w:t>partie en voyage prendr photos de Grèce avec coucher de soleil</w:t>
       </w:r>
@@ -699,29 +657,26 @@
           <w:color w:val="222222"/>
           <w:sz w:val="24"/>
           <w:szCs w:val="24"/>
-          <w:lang w:val="fr-FR"/>
-        </w:rPr>
-      </w:pPr>
-    </w:p>
-    <w:p>
-      <w:pPr>
-        <w:shd w:val="clear" w:color="auto" w:fill="FFFFFF"/>
-        <w:spacing w:line="240" w:lineRule="auto"/>
-        <w:rPr>
-          <w:rFonts w:eastAsia="Times New Roman"/>
-          <w:color w:val="222222"/>
-          <w:sz w:val="24"/>
-          <w:szCs w:val="24"/>
-          <w:lang w:val="fr-FR"/>
-        </w:rPr>
-      </w:pPr>
-      <w:r>
-        <w:rPr>
-          <w:rFonts w:eastAsia="Times New Roman"/>
-          <w:color w:val="222222"/>
-          <w:sz w:val="24"/>
-          <w:szCs w:val="24"/>
-          <w:lang w:val="fr-FR"/>
+        </w:rPr>
+      </w:pPr>
+    </w:p>
+    <w:p>
+      <w:pPr>
+        <w:shd w:val="clear" w:color="auto" w:fill="FFFFFF"/>
+        <w:spacing w:line="240" w:lineRule="auto"/>
+        <w:rPr>
+          <w:rFonts w:eastAsia="Times New Roman"/>
+          <w:color w:val="222222"/>
+          <w:sz w:val="24"/>
+          <w:szCs w:val="24"/>
+        </w:rPr>
+      </w:pPr>
+      <w:r>
+        <w:rPr>
+          <w:rFonts w:eastAsia="Times New Roman"/>
+          <w:color w:val="222222"/>
+          <w:sz w:val="24"/>
+          <w:szCs w:val="24"/>
         </w:rPr>
         <w:t>parcours scolaire : collège lycée la perrière soucieu en jarrest </w:t>
       </w:r>
@@ -735,16 +690,14 @@
           <w:color w:val="222222"/>
           <w:sz w:val="24"/>
           <w:szCs w:val="24"/>
-          <w:lang w:val="fr-FR"/>
-        </w:rPr>
-      </w:pPr>
-      <w:r>
-        <w:rPr>
-          <w:rFonts w:eastAsia="Times New Roman"/>
-          <w:color w:val="222222"/>
-          <w:sz w:val="24"/>
-          <w:szCs w:val="24"/>
-          <w:lang w:val="fr-FR"/>
+        </w:rPr>
+      </w:pPr>
+      <w:r>
+        <w:rPr>
+          <w:rFonts w:eastAsia="Times New Roman"/>
+          <w:color w:val="222222"/>
+          <w:sz w:val="24"/>
+          <w:szCs w:val="24"/>
         </w:rPr>
         <w:lastRenderedPageBreak/>
         <w:t>obtention du brevet mention bien </w:t>
@@ -759,16 +712,14 @@
           <w:color w:val="222222"/>
           <w:sz w:val="24"/>
           <w:szCs w:val="24"/>
-          <w:lang w:val="fr-FR"/>
-        </w:rPr>
-      </w:pPr>
-      <w:r>
-        <w:rPr>
-          <w:rFonts w:eastAsia="Times New Roman"/>
-          <w:color w:val="222222"/>
-          <w:sz w:val="24"/>
-          <w:szCs w:val="24"/>
-          <w:lang w:val="fr-FR"/>
+        </w:rPr>
+      </w:pPr>
+      <w:r>
+        <w:rPr>
+          <w:rFonts w:eastAsia="Times New Roman"/>
+          <w:color w:val="222222"/>
+          <w:sz w:val="24"/>
+          <w:szCs w:val="24"/>
         </w:rPr>
         <w:t>lycée seconde/</w:t>
       </w:r>
@@ -782,16 +733,14 @@
           <w:color w:val="222222"/>
           <w:sz w:val="24"/>
           <w:szCs w:val="24"/>
-          <w:lang w:val="fr-FR"/>
-        </w:rPr>
-      </w:pPr>
-      <w:r>
-        <w:rPr>
-          <w:rFonts w:eastAsia="Times New Roman"/>
-          <w:color w:val="222222"/>
-          <w:sz w:val="24"/>
-          <w:szCs w:val="24"/>
-          <w:lang w:val="fr-FR"/>
+        </w:rPr>
+      </w:pPr>
+      <w:r>
+        <w:rPr>
+          <w:rFonts w:eastAsia="Times New Roman"/>
+          <w:color w:val="222222"/>
+          <w:sz w:val="24"/>
+          <w:szCs w:val="24"/>
         </w:rPr>
         <w:t> 1ere terminale sti2d avec option sin </w:t>
       </w:r>
@@ -805,29 +754,26 @@
           <w:color w:val="222222"/>
           <w:sz w:val="24"/>
           <w:szCs w:val="24"/>
-          <w:lang w:val="fr-FR"/>
-        </w:rPr>
-      </w:pPr>
-    </w:p>
-    <w:p>
-      <w:pPr>
-        <w:shd w:val="clear" w:color="auto" w:fill="FFFFFF"/>
-        <w:spacing w:line="240" w:lineRule="auto"/>
-        <w:rPr>
-          <w:rFonts w:eastAsia="Times New Roman"/>
-          <w:color w:val="222222"/>
-          <w:sz w:val="24"/>
-          <w:szCs w:val="24"/>
-          <w:lang w:val="fr-FR"/>
-        </w:rPr>
-      </w:pPr>
-      <w:r>
-        <w:rPr>
-          <w:rFonts w:eastAsia="Times New Roman"/>
-          <w:color w:val="222222"/>
-          <w:sz w:val="24"/>
-          <w:szCs w:val="24"/>
-          <w:lang w:val="fr-FR"/>
+        </w:rPr>
+      </w:pPr>
+    </w:p>
+    <w:p>
+      <w:pPr>
+        <w:shd w:val="clear" w:color="auto" w:fill="FFFFFF"/>
+        <w:spacing w:line="240" w:lineRule="auto"/>
+        <w:rPr>
+          <w:rFonts w:eastAsia="Times New Roman"/>
+          <w:color w:val="222222"/>
+          <w:sz w:val="24"/>
+          <w:szCs w:val="24"/>
+        </w:rPr>
+      </w:pPr>
+      <w:r>
+        <w:rPr>
+          <w:rFonts w:eastAsia="Times New Roman"/>
+          <w:color w:val="222222"/>
+          <w:sz w:val="24"/>
+          <w:szCs w:val="24"/>
         </w:rPr>
         <w:t>- idée a mettre association secouristes français croix blanche pendant 2ans en formation </w:t>
       </w:r>
@@ -835,9 +781,6 @@
     <w:p>
       <w:pPr>
         <w:ind w:left="720"/>
-        <w:rPr>
-          <w:lang w:val="fr-FR"/>
-        </w:rPr>
       </w:pPr>
     </w:p>
     <w:p/>
@@ -897,23 +840,28 @@
       </w:r>
       <w:r>
         <w:t xml:space="preserve"> A FINIR !!!!</w:t>
+      </w:r>
+    </w:p>
+    <w:p/>
+    <w:p>
+      <w:r>
+        <w:t xml:space="preserve">!!!!!!!!!Lien site web a mettre des ecoles </w:t>
+      </w:r>
+    </w:p>
+    <w:p>
+      <w:r>
+        <w:t>Faire les alignements des div !!!</w:t>
+      </w:r>
+      <w:r>
+        <w:t xml:space="preserve"> voir nav pour l’exemple</w:t>
+      </w:r>
+    </w:p>
+    <w:p>
+      <w:r>
+        <w:t xml:space="preserve">Finir les formations avec le psc1 et les autres </w:t>
       </w:r>
       <w:bookmarkStart w:id="0" w:name="_GoBack"/>
       <w:bookmarkEnd w:id="0"/>
-    </w:p>
-    <w:p/>
-    <w:p>
-      <w:r>
-        <w:t xml:space="preserve">!!!!!!!!!Lien site web a mettre des ecoles </w:t>
-      </w:r>
-    </w:p>
-    <w:p>
-      <w:r>
-        <w:t>Faire les alignements des div !!!</w:t>
-      </w:r>
-      <w:r>
-        <w:t xml:space="preserve"> voir nav pour l’exemple</w:t>
-      </w:r>
     </w:p>
     <w:p/>
     <w:sectPr>
@@ -927,8 +875,8 @@
 </file>
 
 <file path=word/numbering.xml><?xml version="1.0" encoding="utf-8"?>
-<w:numbering xmlns:ve="http://schemas.openxmlformats.org/markup-compatibility/2006" xmlns:o="urn:schemas-microsoft-com:office:office" xmlns:r="http://schemas.openxmlformats.org/officeDocument/2006/relationships" xmlns:m="http://schemas.openxmlformats.org/officeDocument/2006/math" xmlns:v="urn:schemas-microsoft-com:vml" xmlns:wp="http://schemas.openxmlformats.org/drawingml/2006/wordprocessingDrawing" xmlns:w10="urn:schemas-microsoft-com:office:word" xmlns:w="http://schemas.openxmlformats.org/wordprocessingml/2006/main" xmlns:wne="http://schemas.microsoft.com/office/word/2006/wordml">
-  <w:abstractNum w:abstractNumId="0">
+<w:numbering xmlns:wpc="http://schemas.microsoft.com/office/word/2010/wordprocessingCanvas" xmlns:mc="http://schemas.openxmlformats.org/markup-compatibility/2006" xmlns:o="urn:schemas-microsoft-com:office:office" xmlns:r="http://schemas.openxmlformats.org/officeDocument/2006/relationships" xmlns:m="http://schemas.openxmlformats.org/officeDocument/2006/math" xmlns:v="urn:schemas-microsoft-com:vml" xmlns:wp14="http://schemas.microsoft.com/office/word/2010/wordprocessingDrawing" xmlns:wp="http://schemas.openxmlformats.org/drawingml/2006/wordprocessingDrawing" xmlns:w10="urn:schemas-microsoft-com:office:word" xmlns:w="http://schemas.openxmlformats.org/wordprocessingml/2006/main" xmlns:w14="http://schemas.microsoft.com/office/word/2010/wordml" xmlns:w15="http://schemas.microsoft.com/office/word/2012/wordml" xmlns:wpg="http://schemas.microsoft.com/office/word/2010/wordprocessingGroup" xmlns:wpi="http://schemas.microsoft.com/office/word/2010/wordprocessingInk" xmlns:wne="http://schemas.microsoft.com/office/word/2006/wordml" xmlns:wps="http://schemas.microsoft.com/office/word/2010/wordprocessingShape" mc:Ignorable="w14 w15 wp14">
+  <w:abstractNum w:abstractNumId="0" w15:restartNumberingAfterBreak="0">
     <w:nsid w:val="2BA75C4C"/>
     <w:multiLevelType w:val="multilevel"/>
     <w:tmpl w:val="1EE467FC"/>
@@ -1048,14 +996,14 @@
 </file>
 
 <file path=word/styles.xml><?xml version="1.0" encoding="utf-8"?>
-<w:styles xmlns:r="http://schemas.openxmlformats.org/officeDocument/2006/relationships" xmlns:w="http://schemas.openxmlformats.org/wordprocessingml/2006/main">
+<w:styles xmlns:mc="http://schemas.openxmlformats.org/markup-compatibility/2006" xmlns:r="http://schemas.openxmlformats.org/officeDocument/2006/relationships" xmlns:w="http://schemas.openxmlformats.org/wordprocessingml/2006/main" xmlns:w14="http://schemas.microsoft.com/office/word/2010/wordml" xmlns:w15="http://schemas.microsoft.com/office/word/2012/wordml" mc:Ignorable="w14 w15">
   <w:docDefaults>
     <w:rPrDefault>
       <w:rPr>
         <w:rFonts w:ascii="Arial" w:eastAsia="Arial" w:hAnsi="Arial" w:cs="Arial"/>
         <w:sz w:val="22"/>
         <w:szCs w:val="22"/>
-        <w:lang w:eastAsia="fr-FR" w:bidi="ar-SA"/>
+        <w:lang w:val="fr-FR" w:eastAsia="fr-FR" w:bidi="ar-SA"/>
       </w:rPr>
     </w:rPrDefault>
     <w:pPrDefault>
@@ -1064,144 +1012,378 @@
       </w:pPr>
     </w:pPrDefault>
   </w:docDefaults>
-  <w:latentStyles w:defLockedState="0" w:defUIPriority="99" w:defSemiHidden="1" w:defUnhideWhenUsed="1" w:defQFormat="0" w:count="267">
-    <w:lsdException w:name="Normal" w:semiHidden="0" w:uiPriority="0" w:unhideWhenUsed="0" w:qFormat="1"/>
-    <w:lsdException w:name="heading 1" w:semiHidden="0" w:uiPriority="9" w:unhideWhenUsed="0" w:qFormat="1"/>
-    <w:lsdException w:name="heading 2" w:uiPriority="9" w:qFormat="1"/>
-    <w:lsdException w:name="heading 3" w:uiPriority="9" w:qFormat="1"/>
-    <w:lsdException w:name="heading 4" w:uiPriority="9" w:qFormat="1"/>
-    <w:lsdException w:name="heading 5" w:uiPriority="9" w:qFormat="1"/>
-    <w:lsdException w:name="heading 6" w:uiPriority="9" w:qFormat="1"/>
-    <w:lsdException w:name="heading 7" w:uiPriority="9" w:qFormat="1"/>
-    <w:lsdException w:name="heading 8" w:uiPriority="9" w:qFormat="1"/>
-    <w:lsdException w:name="heading 9" w:uiPriority="9" w:qFormat="1"/>
-    <w:lsdException w:name="toc 1" w:uiPriority="39"/>
-    <w:lsdException w:name="toc 2" w:uiPriority="39"/>
-    <w:lsdException w:name="toc 3" w:uiPriority="39"/>
-    <w:lsdException w:name="toc 4" w:uiPriority="39"/>
-    <w:lsdException w:name="toc 5" w:uiPriority="39"/>
-    <w:lsdException w:name="toc 6" w:uiPriority="39"/>
-    <w:lsdException w:name="toc 7" w:uiPriority="39"/>
-    <w:lsdException w:name="toc 8" w:uiPriority="39"/>
-    <w:lsdException w:name="toc 9" w:uiPriority="39"/>
-    <w:lsdException w:name="caption" w:uiPriority="35" w:qFormat="1"/>
-    <w:lsdException w:name="Title" w:semiHidden="0" w:uiPriority="10" w:unhideWhenUsed="0" w:qFormat="1"/>
-    <w:lsdException w:name="Default Paragraph Font" w:uiPriority="1"/>
-    <w:lsdException w:name="Subtitle" w:semiHidden="0" w:uiPriority="11" w:unhideWhenUsed="0" w:qFormat="1"/>
-    <w:lsdException w:name="Strong" w:semiHidden="0" w:uiPriority="22" w:unhideWhenUsed="0" w:qFormat="1"/>
-    <w:lsdException w:name="Emphasis" w:semiHidden="0" w:uiPriority="20" w:unhideWhenUsed="0" w:qFormat="1"/>
-    <w:lsdException w:name="Table Grid" w:semiHidden="0" w:uiPriority="39" w:unhideWhenUsed="0"/>
-    <w:lsdException w:name="Placeholder Text" w:unhideWhenUsed="0"/>
-    <w:lsdException w:name="No Spacing" w:semiHidden="0" w:uiPriority="1" w:unhideWhenUsed="0" w:qFormat="1"/>
-    <w:lsdException w:name="Light Shading" w:semiHidden="0" w:uiPriority="60" w:unhideWhenUsed="0"/>
-    <w:lsdException w:name="Light List" w:semiHidden="0" w:uiPriority="61" w:unhideWhenUsed="0"/>
-    <w:lsdException w:name="Light Grid" w:semiHidden="0" w:uiPriority="62" w:unhideWhenUsed="0"/>
-    <w:lsdException w:name="Medium Shading 1" w:semiHidden="0" w:uiPriority="63" w:unhideWhenUsed="0"/>
-    <w:lsdException w:name="Medium Shading 2" w:semiHidden="0" w:uiPriority="64" w:unhideWhenUsed="0"/>
-    <w:lsdException w:name="Medium List 1" w:semiHidden="0" w:uiPriority="65" w:unhideWhenUsed="0"/>
-    <w:lsdException w:name="Medium List 2" w:semiHidden="0" w:uiPriority="66" w:unhideWhenUsed="0"/>
-    <w:lsdException w:name="Medium Grid 1" w:semiHidden="0" w:uiPriority="67" w:unhideWhenUsed="0"/>
-    <w:lsdException w:name="Medium Grid 2" w:semiHidden="0" w:uiPriority="68" w:unhideWhenUsed="0"/>
-    <w:lsdException w:name="Medium Grid 3" w:semiHidden="0" w:uiPriority="69" w:unhideWhenUsed="0"/>
-    <w:lsdException w:name="Dark List" w:semiHidden="0" w:uiPriority="70" w:unhideWhenUsed="0"/>
-    <w:lsdException w:name="Colorful Shading" w:semiHidden="0" w:uiPriority="71" w:unhideWhenUsed="0"/>
-    <w:lsdException w:name="Colorful List" w:semiHidden="0" w:uiPriority="72" w:unhideWhenUsed="0"/>
-    <w:lsdException w:name="Colorful Grid" w:semiHidden="0" w:uiPriority="73" w:unhideWhenUsed="0"/>
-    <w:lsdException w:name="Light Shading Accent 1" w:semiHidden="0" w:uiPriority="60" w:unhideWhenUsed="0"/>
-    <w:lsdException w:name="Light List Accent 1" w:semiHidden="0" w:uiPriority="61" w:unhideWhenUsed="0"/>
-    <w:lsdException w:name="Light Grid Accent 1" w:semiHidden="0" w:uiPriority="62" w:unhideWhenUsed="0"/>
-    <w:lsdException w:name="Medium Shading 1 Accent 1" w:semiHidden="0" w:uiPriority="63" w:unhideWhenUsed="0"/>
-    <w:lsdException w:name="Medium Shading 2 Accent 1" w:semiHidden="0" w:uiPriority="64" w:unhideWhenUsed="0"/>
-    <w:lsdException w:name="Medium List 1 Accent 1" w:semiHidden="0" w:uiPriority="65" w:unhideWhenUsed="0"/>
-    <w:lsdException w:name="Revision" w:unhideWhenUsed="0"/>
-    <w:lsdException w:name="List Paragraph" w:semiHidden="0" w:uiPriority="34" w:unhideWhenUsed="0" w:qFormat="1"/>
-    <w:lsdException w:name="Quote" w:semiHidden="0" w:uiPriority="29" w:unhideWhenUsed="0" w:qFormat="1"/>
-    <w:lsdException w:name="Intense Quote" w:semiHidden="0" w:uiPriority="30" w:unhideWhenUsed="0" w:qFormat="1"/>
-    <w:lsdException w:name="Medium List 2 Accent 1" w:semiHidden="0" w:uiPriority="66" w:unhideWhenUsed="0"/>
-    <w:lsdException w:name="Medium Grid 1 Accent 1" w:semiHidden="0" w:uiPriority="67" w:unhideWhenUsed="0"/>
-    <w:lsdException w:name="Medium Grid 2 Accent 1" w:semiHidden="0" w:uiPriority="68" w:unhideWhenUsed="0"/>
-    <w:lsdException w:name="Medium Grid 3 Accent 1" w:semiHidden="0" w:uiPriority="69" w:unhideWhenUsed="0"/>
-    <w:lsdException w:name="Dark List Accent 1" w:semiHidden="0" w:uiPriority="70" w:unhideWhenUsed="0"/>
-    <w:lsdException w:name="Colorful Shading Accent 1" w:semiHidden="0" w:uiPriority="71" w:unhideWhenUsed="0"/>
-    <w:lsdException w:name="Colorful List Accent 1" w:semiHidden="0" w:uiPriority="72" w:unhideWhenUsed="0"/>
-    <w:lsdException w:name="Colorful Grid Accent 1" w:semiHidden="0" w:uiPriority="73" w:unhideWhenUsed="0"/>
-    <w:lsdException w:name="Light Shading Accent 2" w:semiHidden="0" w:uiPriority="60" w:unhideWhenUsed="0"/>
-    <w:lsdException w:name="Light List Accent 2" w:semiHidden="0" w:uiPriority="61" w:unhideWhenUsed="0"/>
-    <w:lsdException w:name="Light Grid Accent 2" w:semiHidden="0" w:uiPriority="62" w:unhideWhenUsed="0"/>
-    <w:lsdException w:name="Medium Shading 1 Accent 2" w:semiHidden="0" w:uiPriority="63" w:unhideWhenUsed="0"/>
-    <w:lsdException w:name="Medium Shading 2 Accent 2" w:semiHidden="0" w:uiPriority="64" w:unhideWhenUsed="0"/>
-    <w:lsdException w:name="Medium List 1 Accent 2" w:semiHidden="0" w:uiPriority="65" w:unhideWhenUsed="0"/>
-    <w:lsdException w:name="Medium List 2 Accent 2" w:semiHidden="0" w:uiPriority="66" w:unhideWhenUsed="0"/>
-    <w:lsdException w:name="Medium Grid 1 Accent 2" w:semiHidden="0" w:uiPriority="67" w:unhideWhenUsed="0"/>
-    <w:lsdException w:name="Medium Grid 2 Accent 2" w:semiHidden="0" w:uiPriority="68" w:unhideWhenUsed="0"/>
-    <w:lsdException w:name="Medium Grid 3 Accent 2" w:semiHidden="0" w:uiPriority="69" w:unhideWhenUsed="0"/>
-    <w:lsdException w:name="Dark List Accent 2" w:semiHidden="0" w:uiPriority="70" w:unhideWhenUsed="0"/>
-    <w:lsdException w:name="Colorful Shading Accent 2" w:semiHidden="0" w:uiPriority="71" w:unhideWhenUsed="0"/>
-    <w:lsdException w:name="Colorful List Accent 2" w:semiHidden="0" w:uiPriority="72" w:unhideWhenUsed="0"/>
-    <w:lsdException w:name="Colorful Grid Accent 2" w:semiHidden="0" w:uiPriority="73" w:unhideWhenUsed="0"/>
-    <w:lsdException w:name="Light Shading Accent 3" w:semiHidden="0" w:uiPriority="60" w:unhideWhenUsed="0"/>
-    <w:lsdException w:name="Light List Accent 3" w:semiHidden="0" w:uiPriority="61" w:unhideWhenUsed="0"/>
-    <w:lsdException w:name="Light Grid Accent 3" w:semiHidden="0" w:uiPriority="62" w:unhideWhenUsed="0"/>
-    <w:lsdException w:name="Medium Shading 1 Accent 3" w:semiHidden="0" w:uiPriority="63" w:unhideWhenUsed="0"/>
-    <w:lsdException w:name="Medium Shading 2 Accent 3" w:semiHidden="0" w:uiPriority="64" w:unhideWhenUsed="0"/>
-    <w:lsdException w:name="Medium List 1 Accent 3" w:semiHidden="0" w:uiPriority="65" w:unhideWhenUsed="0"/>
-    <w:lsdException w:name="Medium List 2 Accent 3" w:semiHidden="0" w:uiPriority="66" w:unhideWhenUsed="0"/>
-    <w:lsdException w:name="Medium Grid 1 Accent 3" w:semiHidden="0" w:uiPriority="67" w:unhideWhenUsed="0"/>
-    <w:lsdException w:name="Medium Grid 2 Accent 3" w:semiHidden="0" w:uiPriority="68" w:unhideWhenUsed="0"/>
-    <w:lsdException w:name="Medium Grid 3 Accent 3" w:semiHidden="0" w:uiPriority="69" w:unhideWhenUsed="0"/>
-    <w:lsdException w:name="Dark List Accent 3" w:semiHidden="0" w:uiPriority="70" w:unhideWhenUsed="0"/>
-    <w:lsdException w:name="Colorful Shading Accent 3" w:semiHidden="0" w:uiPriority="71" w:unhideWhenUsed="0"/>
-    <w:lsdException w:name="Colorful List Accent 3" w:semiHidden="0" w:uiPriority="72" w:unhideWhenUsed="0"/>
-    <w:lsdException w:name="Colorful Grid Accent 3" w:semiHidden="0" w:uiPriority="73" w:unhideWhenUsed="0"/>
-    <w:lsdException w:name="Light Shading Accent 4" w:semiHidden="0" w:uiPriority="60" w:unhideWhenUsed="0"/>
-    <w:lsdException w:name="Light List Accent 4" w:semiHidden="0" w:uiPriority="61" w:unhideWhenUsed="0"/>
-    <w:lsdException w:name="Light Grid Accent 4" w:semiHidden="0" w:uiPriority="62" w:unhideWhenUsed="0"/>
-    <w:lsdException w:name="Medium Shading 1 Accent 4" w:semiHidden="0" w:uiPriority="63" w:unhideWhenUsed="0"/>
-    <w:lsdException w:name="Medium Shading 2 Accent 4" w:semiHidden="0" w:uiPriority="64" w:unhideWhenUsed="0"/>
-    <w:lsdException w:name="Medium List 1 Accent 4" w:semiHidden="0" w:uiPriority="65" w:unhideWhenUsed="0"/>
-    <w:lsdException w:name="Medium List 2 Accent 4" w:semiHidden="0" w:uiPriority="66" w:unhideWhenUsed="0"/>
-    <w:lsdException w:name="Medium Grid 1 Accent 4" w:semiHidden="0" w:uiPriority="67" w:unhideWhenUsed="0"/>
-    <w:lsdException w:name="Medium Grid 2 Accent 4" w:semiHidden="0" w:uiPriority="68" w:unhideWhenUsed="0"/>
-    <w:lsdException w:name="Medium Grid 3 Accent 4" w:semiHidden="0" w:uiPriority="69" w:unhideWhenUsed="0"/>
-    <w:lsdException w:name="Dark List Accent 4" w:semiHidden="0" w:uiPriority="70" w:unhideWhenUsed="0"/>
-    <w:lsdException w:name="Colorful Shading Accent 4" w:semiHidden="0" w:uiPriority="71" w:unhideWhenUsed="0"/>
-    <w:lsdException w:name="Colorful List Accent 4" w:semiHidden="0" w:uiPriority="72" w:unhideWhenUsed="0"/>
-    <w:lsdException w:name="Colorful Grid Accent 4" w:semiHidden="0" w:uiPriority="73" w:unhideWhenUsed="0"/>
-    <w:lsdException w:name="Light Shading Accent 5" w:semiHidden="0" w:uiPriority="60" w:unhideWhenUsed="0"/>
-    <w:lsdException w:name="Light List Accent 5" w:semiHidden="0" w:uiPriority="61" w:unhideWhenUsed="0"/>
-    <w:lsdException w:name="Light Grid Accent 5" w:semiHidden="0" w:uiPriority="62" w:unhideWhenUsed="0"/>
-    <w:lsdException w:name="Medium Shading 1 Accent 5" w:semiHidden="0" w:uiPriority="63" w:unhideWhenUsed="0"/>
-    <w:lsdException w:name="Medium Shading 2 Accent 5" w:semiHidden="0" w:uiPriority="64" w:unhideWhenUsed="0"/>
-    <w:lsdException w:name="Medium List 1 Accent 5" w:semiHidden="0" w:uiPriority="65" w:unhideWhenUsed="0"/>
-    <w:lsdException w:name="Medium List 2 Accent 5" w:semiHidden="0" w:uiPriority="66" w:unhideWhenUsed="0"/>
-    <w:lsdException w:name="Medium Grid 1 Accent 5" w:semiHidden="0" w:uiPriority="67" w:unhideWhenUsed="0"/>
-    <w:lsdException w:name="Medium Grid 2 Accent 5" w:semiHidden="0" w:uiPriority="68" w:unhideWhenUsed="0"/>
-    <w:lsdException w:name="Medium Grid 3 Accent 5" w:semiHidden="0" w:uiPriority="69" w:unhideWhenUsed="0"/>
-    <w:lsdException w:name="Dark List Accent 5" w:semiHidden="0" w:uiPriority="70" w:unhideWhenUsed="0"/>
-    <w:lsdException w:name="Colorful Shading Accent 5" w:semiHidden="0" w:uiPriority="71" w:unhideWhenUsed="0"/>
-    <w:lsdException w:name="Colorful List Accent 5" w:semiHidden="0" w:uiPriority="72" w:unhideWhenUsed="0"/>
-    <w:lsdException w:name="Colorful Grid Accent 5" w:semiHidden="0" w:uiPriority="73" w:unhideWhenUsed="0"/>
-    <w:lsdException w:name="Light Shading Accent 6" w:semiHidden="0" w:uiPriority="60" w:unhideWhenUsed="0"/>
-    <w:lsdException w:name="Light List Accent 6" w:semiHidden="0" w:uiPriority="61" w:unhideWhenUsed="0"/>
-    <w:lsdException w:name="Light Grid Accent 6" w:semiHidden="0" w:uiPriority="62" w:unhideWhenUsed="0"/>
-    <w:lsdException w:name="Medium Shading 1 Accent 6" w:semiHidden="0" w:uiPriority="63" w:unhideWhenUsed="0"/>
-    <w:lsdException w:name="Medium Shading 2 Accent 6" w:semiHidden="0" w:uiPriority="64" w:unhideWhenUsed="0"/>
-    <w:lsdException w:name="Medium List 1 Accent 6" w:semiHidden="0" w:uiPriority="65" w:unhideWhenUsed="0"/>
-    <w:lsdException w:name="Medium List 2 Accent 6" w:semiHidden="0" w:uiPriority="66" w:unhideWhenUsed="0"/>
-    <w:lsdException w:name="Medium Grid 1 Accent 6" w:semiHidden="0" w:uiPriority="67" w:unhideWhenUsed="0"/>
-    <w:lsdException w:name="Medium Grid 2 Accent 6" w:semiHidden="0" w:uiPriority="68" w:unhideWhenUsed="0"/>
-    <w:lsdException w:name="Medium Grid 3 Accent 6" w:semiHidden="0" w:uiPriority="69" w:unhideWhenUsed="0"/>
-    <w:lsdException w:name="Dark List Accent 6" w:semiHidden="0" w:uiPriority="70" w:unhideWhenUsed="0"/>
-    <w:lsdException w:name="Colorful Shading Accent 6" w:semiHidden="0" w:uiPriority="71" w:unhideWhenUsed="0"/>
-    <w:lsdException w:name="Colorful List Accent 6" w:semiHidden="0" w:uiPriority="72" w:unhideWhenUsed="0"/>
-    <w:lsdException w:name="Colorful Grid Accent 6" w:semiHidden="0" w:uiPriority="73" w:unhideWhenUsed="0"/>
-    <w:lsdException w:name="Subtle Emphasis" w:semiHidden="0" w:uiPriority="19" w:unhideWhenUsed="0" w:qFormat="1"/>
-    <w:lsdException w:name="Intense Emphasis" w:semiHidden="0" w:uiPriority="21" w:unhideWhenUsed="0" w:qFormat="1"/>
-    <w:lsdException w:name="Subtle Reference" w:semiHidden="0" w:uiPriority="31" w:unhideWhenUsed="0" w:qFormat="1"/>
-    <w:lsdException w:name="Intense Reference" w:semiHidden="0" w:uiPriority="32" w:unhideWhenUsed="0" w:qFormat="1"/>
-    <w:lsdException w:name="Book Title" w:semiHidden="0" w:uiPriority="33" w:unhideWhenUsed="0" w:qFormat="1"/>
-    <w:lsdException w:name="Bibliography" w:uiPriority="37"/>
-    <w:lsdException w:name="TOC Heading" w:uiPriority="39" w:qFormat="1"/>
+  <w:latentStyles w:defLockedState="0" w:defUIPriority="99" w:defSemiHidden="0" w:defUnhideWhenUsed="0" w:defQFormat="0" w:count="371">
+    <w:lsdException w:name="Normal" w:uiPriority="0" w:qFormat="1"/>
+    <w:lsdException w:name="heading 1" w:uiPriority="9" w:qFormat="1"/>
+    <w:lsdException w:name="heading 2" w:semiHidden="1" w:uiPriority="9" w:unhideWhenUsed="1" w:qFormat="1"/>
+    <w:lsdException w:name="heading 3" w:semiHidden="1" w:uiPriority="9" w:unhideWhenUsed="1" w:qFormat="1"/>
+    <w:lsdException w:name="heading 4" w:semiHidden="1" w:uiPriority="9" w:unhideWhenUsed="1" w:qFormat="1"/>
+    <w:lsdException w:name="heading 5" w:semiHidden="1" w:uiPriority="9" w:unhideWhenUsed="1" w:qFormat="1"/>
+    <w:lsdException w:name="heading 6" w:semiHidden="1" w:uiPriority="9" w:unhideWhenUsed="1" w:qFormat="1"/>
+    <w:lsdException w:name="heading 7" w:semiHidden="1" w:uiPriority="9" w:unhideWhenUsed="1" w:qFormat="1"/>
+    <w:lsdException w:name="heading 8" w:semiHidden="1" w:uiPriority="9" w:unhideWhenUsed="1" w:qFormat="1"/>
+    <w:lsdException w:name="heading 9" w:semiHidden="1" w:uiPriority="9" w:unhideWhenUsed="1" w:qFormat="1"/>
+    <w:lsdException w:name="index 1" w:semiHidden="1" w:unhideWhenUsed="1"/>
+    <w:lsdException w:name="index 2" w:semiHidden="1" w:unhideWhenUsed="1"/>
+    <w:lsdException w:name="index 3" w:semiHidden="1" w:unhideWhenUsed="1"/>
+    <w:lsdException w:name="index 4" w:semiHidden="1" w:unhideWhenUsed="1"/>
+    <w:lsdException w:name="index 5" w:semiHidden="1" w:unhideWhenUsed="1"/>
+    <w:lsdException w:name="index 6" w:semiHidden="1" w:unhideWhenUsed="1"/>
+    <w:lsdException w:name="index 7" w:semiHidden="1" w:unhideWhenUsed="1"/>
+    <w:lsdException w:name="index 8" w:semiHidden="1" w:unhideWhenUsed="1"/>
+    <w:lsdException w:name="index 9" w:semiHidden="1" w:unhideWhenUsed="1"/>
+    <w:lsdException w:name="toc 1" w:semiHidden="1" w:uiPriority="39" w:unhideWhenUsed="1"/>
+    <w:lsdException w:name="toc 2" w:semiHidden="1" w:uiPriority="39" w:unhideWhenUsed="1"/>
+    <w:lsdException w:name="toc 3" w:semiHidden="1" w:uiPriority="39" w:unhideWhenUsed="1"/>
+    <w:lsdException w:name="toc 4" w:semiHidden="1" w:uiPriority="39" w:unhideWhenUsed="1"/>
+    <w:lsdException w:name="toc 5" w:semiHidden="1" w:uiPriority="39" w:unhideWhenUsed="1"/>
+    <w:lsdException w:name="toc 6" w:semiHidden="1" w:uiPriority="39" w:unhideWhenUsed="1"/>
+    <w:lsdException w:name="toc 7" w:semiHidden="1" w:uiPriority="39" w:unhideWhenUsed="1"/>
+    <w:lsdException w:name="toc 8" w:semiHidden="1" w:uiPriority="39" w:unhideWhenUsed="1"/>
+    <w:lsdException w:name="toc 9" w:semiHidden="1" w:uiPriority="39" w:unhideWhenUsed="1"/>
+    <w:lsdException w:name="Normal Indent" w:semiHidden="1" w:unhideWhenUsed="1"/>
+    <w:lsdException w:name="footnote text" w:semiHidden="1" w:unhideWhenUsed="1"/>
+    <w:lsdException w:name="annotation text" w:semiHidden="1" w:unhideWhenUsed="1"/>
+    <w:lsdException w:name="header" w:semiHidden="1" w:unhideWhenUsed="1"/>
+    <w:lsdException w:name="footer" w:semiHidden="1" w:unhideWhenUsed="1"/>
+    <w:lsdException w:name="index heading" w:semiHidden="1" w:unhideWhenUsed="1"/>
+    <w:lsdException w:name="caption" w:semiHidden="1" w:uiPriority="35" w:unhideWhenUsed="1" w:qFormat="1"/>
+    <w:lsdException w:name="table of figures" w:semiHidden="1" w:unhideWhenUsed="1"/>
+    <w:lsdException w:name="envelope address" w:semiHidden="1" w:unhideWhenUsed="1"/>
+    <w:lsdException w:name="envelope return" w:semiHidden="1" w:unhideWhenUsed="1"/>
+    <w:lsdException w:name="footnote reference" w:semiHidden="1" w:unhideWhenUsed="1"/>
+    <w:lsdException w:name="annotation reference" w:semiHidden="1" w:unhideWhenUsed="1"/>
+    <w:lsdException w:name="line number" w:semiHidden="1" w:unhideWhenUsed="1"/>
+    <w:lsdException w:name="page number" w:semiHidden="1" w:unhideWhenUsed="1"/>
+    <w:lsdException w:name="endnote reference" w:semiHidden="1" w:unhideWhenUsed="1"/>
+    <w:lsdException w:name="endnote text" w:semiHidden="1" w:unhideWhenUsed="1"/>
+    <w:lsdException w:name="table of authorities" w:semiHidden="1" w:unhideWhenUsed="1"/>
+    <w:lsdException w:name="macro" w:semiHidden="1" w:unhideWhenUsed="1"/>
+    <w:lsdException w:name="toa heading" w:semiHidden="1" w:unhideWhenUsed="1"/>
+    <w:lsdException w:name="List" w:semiHidden="1" w:unhideWhenUsed="1"/>
+    <w:lsdException w:name="List Bullet" w:semiHidden="1" w:unhideWhenUsed="1"/>
+    <w:lsdException w:name="List Number" w:semiHidden="1" w:unhideWhenUsed="1"/>
+    <w:lsdException w:name="List 2" w:semiHidden="1" w:unhideWhenUsed="1"/>
+    <w:lsdException w:name="List 3" w:semiHidden="1" w:unhideWhenUsed="1"/>
+    <w:lsdException w:name="List 4" w:semiHidden="1" w:unhideWhenUsed="1"/>
+    <w:lsdException w:name="List 5" w:semiHidden="1" w:unhideWhenUsed="1"/>
+    <w:lsdException w:name="List Bullet 2" w:semiHidden="1" w:unhideWhenUsed="1"/>
+    <w:lsdException w:name="List Bullet 3" w:semiHidden="1" w:unhideWhenUsed="1"/>
+    <w:lsdException w:name="List Bullet 4" w:semiHidden="1" w:unhideWhenUsed="1"/>
+    <w:lsdException w:name="List Bullet 5" w:semiHidden="1" w:unhideWhenUsed="1"/>
+    <w:lsdException w:name="List Number 2" w:semiHidden="1" w:unhideWhenUsed="1"/>
+    <w:lsdException w:name="List Number 3" w:semiHidden="1" w:unhideWhenUsed="1"/>
+    <w:lsdException w:name="List Number 4" w:semiHidden="1" w:unhideWhenUsed="1"/>
+    <w:lsdException w:name="List Number 5" w:semiHidden="1" w:unhideWhenUsed="1"/>
+    <w:lsdException w:name="Title" w:uiPriority="10" w:qFormat="1"/>
+    <w:lsdException w:name="Closing" w:semiHidden="1" w:unhideWhenUsed="1"/>
+    <w:lsdException w:name="Signature" w:semiHidden="1" w:unhideWhenUsed="1"/>
+    <w:lsdException w:name="Default Paragraph Font" w:semiHidden="1" w:uiPriority="1" w:unhideWhenUsed="1"/>
+    <w:lsdException w:name="Body Text" w:semiHidden="1" w:unhideWhenUsed="1"/>
+    <w:lsdException w:name="Body Text Indent" w:semiHidden="1" w:unhideWhenUsed="1"/>
+    <w:lsdException w:name="List Continue" w:semiHidden="1" w:unhideWhenUsed="1"/>
+    <w:lsdException w:name="List Continue 2" w:semiHidden="1" w:unhideWhenUsed="1"/>
+    <w:lsdException w:name="List Continue 3" w:semiHidden="1" w:unhideWhenUsed="1"/>
+    <w:lsdException w:name="List Continue 4" w:semiHidden="1" w:unhideWhenUsed="1"/>
+    <w:lsdException w:name="List Continue 5" w:semiHidden="1" w:unhideWhenUsed="1"/>
+    <w:lsdException w:name="Message Header" w:semiHidden="1" w:unhideWhenUsed="1"/>
+    <w:lsdException w:name="Subtitle" w:uiPriority="11" w:qFormat="1"/>
+    <w:lsdException w:name="Salutation" w:semiHidden="1" w:unhideWhenUsed="1"/>
+    <w:lsdException w:name="Date" w:semiHidden="1" w:unhideWhenUsed="1"/>
+    <w:lsdException w:name="Body Text First Indent" w:semiHidden="1" w:unhideWhenUsed="1"/>
+    <w:lsdException w:name="Body Text First Indent 2" w:semiHidden="1" w:unhideWhenUsed="1"/>
+    <w:lsdException w:name="Note Heading" w:semiHidden="1" w:unhideWhenUsed="1"/>
+    <w:lsdException w:name="Body Text 2" w:semiHidden="1" w:unhideWhenUsed="1"/>
+    <w:lsdException w:name="Body Text 3" w:semiHidden="1" w:unhideWhenUsed="1"/>
+    <w:lsdException w:name="Body Text Indent 2" w:semiHidden="1" w:unhideWhenUsed="1"/>
+    <w:lsdException w:name="Body Text Indent 3" w:semiHidden="1" w:unhideWhenUsed="1"/>
+    <w:lsdException w:name="Block Text" w:semiHidden="1" w:unhideWhenUsed="1"/>
+    <w:lsdException w:name="Hyperlink" w:semiHidden="1" w:unhideWhenUsed="1"/>
+    <w:lsdException w:name="FollowedHyperlink" w:semiHidden="1" w:unhideWhenUsed="1"/>
+    <w:lsdException w:name="Strong" w:uiPriority="22" w:qFormat="1"/>
+    <w:lsdException w:name="Emphasis" w:uiPriority="20" w:qFormat="1"/>
+    <w:lsdException w:name="Document Map" w:semiHidden="1" w:unhideWhenUsed="1"/>
+    <w:lsdException w:name="Plain Text" w:semiHidden="1" w:unhideWhenUsed="1"/>
+    <w:lsdException w:name="E-mail Signature" w:semiHidden="1" w:unhideWhenUsed="1"/>
+    <w:lsdException w:name="HTML Top of Form" w:semiHidden="1" w:unhideWhenUsed="1"/>
+    <w:lsdException w:name="HTML Bottom of Form" w:semiHidden="1" w:unhideWhenUsed="1"/>
+    <w:lsdException w:name="Normal (Web)" w:semiHidden="1" w:unhideWhenUsed="1"/>
+    <w:lsdException w:name="HTML Acronym" w:semiHidden="1" w:unhideWhenUsed="1"/>
+    <w:lsdException w:name="HTML Address" w:semiHidden="1" w:unhideWhenUsed="1"/>
+    <w:lsdException w:name="HTML Cite" w:semiHidden="1" w:unhideWhenUsed="1"/>
+    <w:lsdException w:name="HTML Code" w:semiHidden="1" w:unhideWhenUsed="1"/>
+    <w:lsdException w:name="HTML Definition" w:semiHidden="1" w:unhideWhenUsed="1"/>
+    <w:lsdException w:name="HTML Keyboard" w:semiHidden="1" w:unhideWhenUsed="1"/>
+    <w:lsdException w:name="HTML Preformatted" w:semiHidden="1" w:unhideWhenUsed="1"/>
+    <w:lsdException w:name="HTML Sample" w:semiHidden="1" w:unhideWhenUsed="1"/>
+    <w:lsdException w:name="HTML Typewriter" w:semiHidden="1" w:unhideWhenUsed="1"/>
+    <w:lsdException w:name="HTML Variable" w:semiHidden="1" w:unhideWhenUsed="1"/>
+    <w:lsdException w:name="Normal Table" w:semiHidden="1" w:unhideWhenUsed="1"/>
+    <w:lsdException w:name="annotation subject" w:semiHidden="1" w:unhideWhenUsed="1"/>
+    <w:lsdException w:name="No List" w:semiHidden="1" w:unhideWhenUsed="1"/>
+    <w:lsdException w:name="Outline List 1" w:semiHidden="1" w:unhideWhenUsed="1"/>
+    <w:lsdException w:name="Outline List 2" w:semiHidden="1" w:unhideWhenUsed="1"/>
+    <w:lsdException w:name="Outline List 3" w:semiHidden="1" w:unhideWhenUsed="1"/>
+    <w:lsdException w:name="Table Simple 1" w:semiHidden="1" w:unhideWhenUsed="1"/>
+    <w:lsdException w:name="Table Simple 2" w:semiHidden="1" w:unhideWhenUsed="1"/>
+    <w:lsdException w:name="Table Simple 3" w:semiHidden="1" w:unhideWhenUsed="1"/>
+    <w:lsdException w:name="Table Classic 1" w:semiHidden="1" w:unhideWhenUsed="1"/>
+    <w:lsdException w:name="Table Classic 2" w:semiHidden="1" w:unhideWhenUsed="1"/>
+    <w:lsdException w:name="Table Classic 3" w:semiHidden="1" w:unhideWhenUsed="1"/>
+    <w:lsdException w:name="Table Classic 4" w:semiHidden="1" w:unhideWhenUsed="1"/>
+    <w:lsdException w:name="Table Colorful 1" w:semiHidden="1" w:unhideWhenUsed="1"/>
+    <w:lsdException w:name="Table Colorful 2" w:semiHidden="1" w:unhideWhenUsed="1"/>
+    <w:lsdException w:name="Table Colorful 3" w:semiHidden="1" w:unhideWhenUsed="1"/>
+    <w:lsdException w:name="Table Columns 1" w:semiHidden="1" w:unhideWhenUsed="1"/>
+    <w:lsdException w:name="Table Columns 2" w:semiHidden="1" w:unhideWhenUsed="1"/>
+    <w:lsdException w:name="Table Columns 3" w:semiHidden="1" w:unhideWhenUsed="1"/>
+    <w:lsdException w:name="Table Columns 4" w:semiHidden="1" w:unhideWhenUsed="1"/>
+    <w:lsdException w:name="Table Columns 5" w:semiHidden="1" w:unhideWhenUsed="1"/>
+    <w:lsdException w:name="Table Grid 1" w:semiHidden="1" w:unhideWhenUsed="1"/>
+    <w:lsdException w:name="Table Grid 2" w:semiHidden="1" w:unhideWhenUsed="1"/>
+    <w:lsdException w:name="Table Grid 3" w:semiHidden="1" w:unhideWhenUsed="1"/>
+    <w:lsdException w:name="Table Grid 4" w:semiHidden="1" w:unhideWhenUsed="1"/>
+    <w:lsdException w:name="Table Grid 5" w:semiHidden="1" w:unhideWhenUsed="1"/>
+    <w:lsdException w:name="Table Grid 6" w:semiHidden="1" w:unhideWhenUsed="1"/>
+    <w:lsdException w:name="Table Grid 7" w:semiHidden="1" w:unhideWhenUsed="1"/>
+    <w:lsdException w:name="Table Grid 8" w:semiHidden="1" w:unhideWhenUsed="1"/>
+    <w:lsdException w:name="Table List 1" w:semiHidden="1" w:unhideWhenUsed="1"/>
+    <w:lsdException w:name="Table List 2" w:semiHidden="1" w:unhideWhenUsed="1"/>
+    <w:lsdException w:name="Table List 3" w:semiHidden="1" w:unhideWhenUsed="1"/>
+    <w:lsdException w:name="Table List 4" w:semiHidden="1" w:unhideWhenUsed="1"/>
+    <w:lsdException w:name="Table List 5" w:semiHidden="1" w:unhideWhenUsed="1"/>
+    <w:lsdException w:name="Table List 6" w:semiHidden="1" w:unhideWhenUsed="1"/>
+    <w:lsdException w:name="Table List 7" w:semiHidden="1" w:unhideWhenUsed="1"/>
+    <w:lsdException w:name="Table List 8" w:semiHidden="1" w:unhideWhenUsed="1"/>
+    <w:lsdException w:name="Table 3D effects 1" w:semiHidden="1" w:unhideWhenUsed="1"/>
+    <w:lsdException w:name="Table 3D effects 2" w:semiHidden="1" w:unhideWhenUsed="1"/>
+    <w:lsdException w:name="Table 3D effects 3" w:semiHidden="1" w:unhideWhenUsed="1"/>
+    <w:lsdException w:name="Table Contemporary" w:semiHidden="1" w:unhideWhenUsed="1"/>
+    <w:lsdException w:name="Table Elegant" w:semiHidden="1" w:unhideWhenUsed="1"/>
+    <w:lsdException w:name="Table Professional" w:semiHidden="1" w:unhideWhenUsed="1"/>
+    <w:lsdException w:name="Table Subtle 1" w:semiHidden="1" w:unhideWhenUsed="1"/>
+    <w:lsdException w:name="Table Subtle 2" w:semiHidden="1" w:unhideWhenUsed="1"/>
+    <w:lsdException w:name="Table Web 1" w:semiHidden="1" w:unhideWhenUsed="1"/>
+    <w:lsdException w:name="Table Web 2" w:semiHidden="1" w:unhideWhenUsed="1"/>
+    <w:lsdException w:name="Table Web 3" w:semiHidden="1" w:unhideWhenUsed="1"/>
+    <w:lsdException w:name="Balloon Text" w:semiHidden="1" w:unhideWhenUsed="1"/>
+    <w:lsdException w:name="Table Grid" w:uiPriority="39"/>
+    <w:lsdException w:name="Table Theme" w:semiHidden="1" w:unhideWhenUsed="1"/>
+    <w:lsdException w:name="Placeholder Text" w:semiHidden="1"/>
+    <w:lsdException w:name="No Spacing" w:uiPriority="1" w:qFormat="1"/>
+    <w:lsdException w:name="Light Shading" w:uiPriority="60"/>
+    <w:lsdException w:name="Light List" w:uiPriority="61"/>
+    <w:lsdException w:name="Light Grid" w:uiPriority="62"/>
+    <w:lsdException w:name="Medium Shading 1" w:uiPriority="63"/>
+    <w:lsdException w:name="Medium Shading 2" w:uiPriority="64"/>
+    <w:lsdException w:name="Medium List 1" w:uiPriority="65"/>
+    <w:lsdException w:name="Medium List 2" w:uiPriority="66"/>
+    <w:lsdException w:name="Medium Grid 1" w:uiPriority="67"/>
+    <w:lsdException w:name="Medium Grid 2" w:uiPriority="68"/>
+    <w:lsdException w:name="Medium Grid 3" w:uiPriority="69"/>
+    <w:lsdException w:name="Dark List" w:uiPriority="70"/>
+    <w:lsdException w:name="Colorful Shading" w:uiPriority="71"/>
+    <w:lsdException w:name="Colorful List" w:uiPriority="72"/>
+    <w:lsdException w:name="Colorful Grid" w:uiPriority="73"/>
+    <w:lsdException w:name="Light Shading Accent 1" w:uiPriority="60"/>
+    <w:lsdException w:name="Light List Accent 1" w:uiPriority="61"/>
+    <w:lsdException w:name="Light Grid Accent 1" w:uiPriority="62"/>
+    <w:lsdException w:name="Medium Shading 1 Accent 1" w:uiPriority="63"/>
+    <w:lsdException w:name="Medium Shading 2 Accent 1" w:uiPriority="64"/>
+    <w:lsdException w:name="Medium List 1 Accent 1" w:uiPriority="65"/>
+    <w:lsdException w:name="Revision" w:semiHidden="1"/>
+    <w:lsdException w:name="List Paragraph" w:uiPriority="34" w:qFormat="1"/>
+    <w:lsdException w:name="Quote" w:uiPriority="29" w:qFormat="1"/>
+    <w:lsdException w:name="Intense Quote" w:uiPriority="30" w:qFormat="1"/>
+    <w:lsdException w:name="Medium List 2 Accent 1" w:uiPriority="66"/>
+    <w:lsdException w:name="Medium Grid 1 Accent 1" w:uiPriority="67"/>
+    <w:lsdException w:name="Medium Grid 2 Accent 1" w:uiPriority="68"/>
+    <w:lsdException w:name="Medium Grid 3 Accent 1" w:uiPriority="69"/>
+    <w:lsdException w:name="Dark List Accent 1" w:uiPriority="70"/>
+    <w:lsdException w:name="Colorful Shading Accent 1" w:uiPriority="71"/>
+    <w:lsdException w:name="Colorful List Accent 1" w:uiPriority="72"/>
+    <w:lsdException w:name="Colorful Grid Accent 1" w:uiPriority="73"/>
+    <w:lsdException w:name="Light Shading Accent 2" w:uiPriority="60"/>
+    <w:lsdException w:name="Light List Accent 2" w:uiPriority="61"/>
+    <w:lsdException w:name="Light Grid Accent 2" w:uiPriority="62"/>
+    <w:lsdException w:name="Medium Shading 1 Accent 2" w:uiPriority="63"/>
+    <w:lsdException w:name="Medium Shading 2 Accent 2" w:uiPriority="64"/>
+    <w:lsdException w:name="Medium List 1 Accent 2" w:uiPriority="65"/>
+    <w:lsdException w:name="Medium List 2 Accent 2" w:uiPriority="66"/>
+    <w:lsdException w:name="Medium Grid 1 Accent 2" w:uiPriority="67"/>
+    <w:lsdException w:name="Medium Grid 2 Accent 2" w:uiPriority="68"/>
+    <w:lsdException w:name="Medium Grid 3 Accent 2" w:uiPriority="69"/>
+    <w:lsdException w:name="Dark List Accent 2" w:uiPriority="70"/>
+    <w:lsdException w:name="Colorful Shading Accent 2" w:uiPriority="71"/>
+    <w:lsdException w:name="Colorful List Accent 2" w:uiPriority="72"/>
+    <w:lsdException w:name="Colorful Grid Accent 2" w:uiPriority="73"/>
+    <w:lsdException w:name="Light Shading Accent 3" w:uiPriority="60"/>
+    <w:lsdException w:name="Light List Accent 3" w:uiPriority="61"/>
+    <w:lsdException w:name="Light Grid Accent 3" w:uiPriority="62"/>
+    <w:lsdException w:name="Medium Shading 1 Accent 3" w:uiPriority="63"/>
+    <w:lsdException w:name="Medium Shading 2 Accent 3" w:uiPriority="64"/>
+    <w:lsdException w:name="Medium List 1 Accent 3" w:uiPriority="65"/>
+    <w:lsdException w:name="Medium List 2 Accent 3" w:uiPriority="66"/>
+    <w:lsdException w:name="Medium Grid 1 Accent 3" w:uiPriority="67"/>
+    <w:lsdException w:name="Medium Grid 2 Accent 3" w:uiPriority="68"/>
+    <w:lsdException w:name="Medium Grid 3 Accent 3" w:uiPriority="69"/>
+    <w:lsdException w:name="Dark List Accent 3" w:uiPriority="70"/>
+    <w:lsdException w:name="Colorful Shading Accent 3" w:uiPriority="71"/>
+    <w:lsdException w:name="Colorful List Accent 3" w:uiPriority="72"/>
+    <w:lsdException w:name="Colorful Grid Accent 3" w:uiPriority="73"/>
+    <w:lsdException w:name="Light Shading Accent 4" w:uiPriority="60"/>
+    <w:lsdException w:name="Light List Accent 4" w:uiPriority="61"/>
+    <w:lsdException w:name="Light Grid Accent 4" w:uiPriority="62"/>
+    <w:lsdException w:name="Medium Shading 1 Accent 4" w:uiPriority="63"/>
+    <w:lsdException w:name="Medium Shading 2 Accent 4" w:uiPriority="64"/>
+    <w:lsdException w:name="Medium List 1 Accent 4" w:uiPriority="65"/>
+    <w:lsdException w:name="Medium List 2 Accent 4" w:uiPriority="66"/>
+    <w:lsdException w:name="Medium Grid 1 Accent 4" w:uiPriority="67"/>
+    <w:lsdException w:name="Medium Grid 2 Accent 4" w:uiPriority="68"/>
+    <w:lsdException w:name="Medium Grid 3 Accent 4" w:uiPriority="69"/>
+    <w:lsdException w:name="Dark List Accent 4" w:uiPriority="70"/>
+    <w:lsdException w:name="Colorful Shading Accent 4" w:uiPriority="71"/>
+    <w:lsdException w:name="Colorful List Accent 4" w:uiPriority="72"/>
+    <w:lsdException w:name="Colorful Grid Accent 4" w:uiPriority="73"/>
+    <w:lsdException w:name="Light Shading Accent 5" w:uiPriority="60"/>
+    <w:lsdException w:name="Light List Accent 5" w:uiPriority="61"/>
+    <w:lsdException w:name="Light Grid Accent 5" w:uiPriority="62"/>
+    <w:lsdException w:name="Medium Shading 1 Accent 5" w:uiPriority="63"/>
+    <w:lsdException w:name="Medium Shading 2 Accent 5" w:uiPriority="64"/>
+    <w:lsdException w:name="Medium List 1 Accent 5" w:uiPriority="65"/>
+    <w:lsdException w:name="Medium List 2 Accent 5" w:uiPriority="66"/>
+    <w:lsdException w:name="Medium Grid 1 Accent 5" w:uiPriority="67"/>
+    <w:lsdException w:name="Medium Grid 2 Accent 5" w:uiPriority="68"/>
+    <w:lsdException w:name="Medium Grid 3 Accent 5" w:uiPriority="69"/>
+    <w:lsdException w:name="Dark List Accent 5" w:uiPriority="70"/>
+    <w:lsdException w:name="Colorful Shading Accent 5" w:uiPriority="71"/>
+    <w:lsdException w:name="Colorful List Accent 5" w:uiPriority="72"/>
+    <w:lsdException w:name="Colorful Grid Accent 5" w:uiPriority="73"/>
+    <w:lsdException w:name="Light Shading Accent 6" w:uiPriority="60"/>
+    <w:lsdException w:name="Light List Accent 6" w:uiPriority="61"/>
+    <w:lsdException w:name="Light Grid Accent 6" w:uiPriority="62"/>
+    <w:lsdException w:name="Medium Shading 1 Accent 6" w:uiPriority="63"/>
+    <w:lsdException w:name="Medium Shading 2 Accent 6" w:uiPriority="64"/>
+    <w:lsdException w:name="Medium List 1 Accent 6" w:uiPriority="65"/>
+    <w:lsdException w:name="Medium List 2 Accent 6" w:uiPriority="66"/>
+    <w:lsdException w:name="Medium Grid 1 Accent 6" w:uiPriority="67"/>
+    <w:lsdException w:name="Medium Grid 2 Accent 6" w:uiPriority="68"/>
+    <w:lsdException w:name="Medium Grid 3 Accent 6" w:uiPriority="69"/>
+    <w:lsdException w:name="Dark List Accent 6" w:uiPriority="70"/>
+    <w:lsdException w:name="Colorful Shading Accent 6" w:uiPriority="71"/>
+    <w:lsdException w:name="Colorful List Accent 6" w:uiPriority="72"/>
+    <w:lsdException w:name="Colorful Grid Accent 6" w:uiPriority="73"/>
+    <w:lsdException w:name="Subtle Emphasis" w:uiPriority="19" w:qFormat="1"/>
+    <w:lsdException w:name="Intense Emphasis" w:uiPriority="21" w:qFormat="1"/>
+    <w:lsdException w:name="Subtle Reference" w:uiPriority="31" w:qFormat="1"/>
+    <w:lsdException w:name="Intense Reference" w:uiPriority="32" w:qFormat="1"/>
+    <w:lsdException w:name="Book Title" w:uiPriority="33" w:qFormat="1"/>
+    <w:lsdException w:name="Bibliography" w:semiHidden="1" w:uiPriority="37" w:unhideWhenUsed="1"/>
+    <w:lsdException w:name="TOC Heading" w:semiHidden="1" w:uiPriority="39" w:unhideWhenUsed="1" w:qFormat="1"/>
+    <w:lsdException w:name="Plain Table 1" w:uiPriority="41"/>
+    <w:lsdException w:name="Plain Table 2" w:uiPriority="42"/>
+    <w:lsdException w:name="Plain Table 3" w:uiPriority="43"/>
+    <w:lsdException w:name="Plain Table 4" w:uiPriority="44"/>
+    <w:lsdException w:name="Plain Table 5" w:uiPriority="45"/>
+    <w:lsdException w:name="Grid Table Light" w:uiPriority="40"/>
+    <w:lsdException w:name="Grid Table 1 Light" w:uiPriority="46"/>
+    <w:lsdException w:name="Grid Table 2" w:uiPriority="47"/>
+    <w:lsdException w:name="Grid Table 3" w:uiPriority="48"/>
+    <w:lsdException w:name="Grid Table 4" w:uiPriority="49"/>
+    <w:lsdException w:name="Grid Table 5 Dark" w:uiPriority="50"/>
+    <w:lsdException w:name="Grid Table 6 Colorful" w:uiPriority="51"/>
+    <w:lsdException w:name="Grid Table 7 Colorful" w:uiPriority="52"/>
+    <w:lsdException w:name="Grid Table 1 Light Accent 1" w:uiPriority="46"/>
+    <w:lsdException w:name="Grid Table 2 Accent 1" w:uiPriority="47"/>
+    <w:lsdException w:name="Grid Table 3 Accent 1" w:uiPriority="48"/>
+    <w:lsdException w:name="Grid Table 4 Accent 1" w:uiPriority="49"/>
+    <w:lsdException w:name="Grid Table 5 Dark Accent 1" w:uiPriority="50"/>
+    <w:lsdException w:name="Grid Table 6 Colorful Accent 1" w:uiPriority="51"/>
+    <w:lsdException w:name="Grid Table 7 Colorful Accent 1" w:uiPriority="52"/>
+    <w:lsdException w:name="Grid Table 1 Light Accent 2" w:uiPriority="46"/>
+    <w:lsdException w:name="Grid Table 2 Accent 2" w:uiPriority="47"/>
+    <w:lsdException w:name="Grid Table 3 Accent 2" w:uiPriority="48"/>
+    <w:lsdException w:name="Grid Table 4 Accent 2" w:uiPriority="49"/>
+    <w:lsdException w:name="Grid Table 5 Dark Accent 2" w:uiPriority="50"/>
+    <w:lsdException w:name="Grid Table 6 Colorful Accent 2" w:uiPriority="51"/>
+    <w:lsdException w:name="Grid Table 7 Colorful Accent 2" w:uiPriority="52"/>
+    <w:lsdException w:name="Grid Table 1 Light Accent 3" w:uiPriority="46"/>
+    <w:lsdException w:name="Grid Table 2 Accent 3" w:uiPriority="47"/>
+    <w:lsdException w:name="Grid Table 3 Accent 3" w:uiPriority="48"/>
+    <w:lsdException w:name="Grid Table 4 Accent 3" w:uiPriority="49"/>
+    <w:lsdException w:name="Grid Table 5 Dark Accent 3" w:uiPriority="50"/>
+    <w:lsdException w:name="Grid Table 6 Colorful Accent 3" w:uiPriority="51"/>
+    <w:lsdException w:name="Grid Table 7 Colorful Accent 3" w:uiPriority="52"/>
+    <w:lsdException w:name="Grid Table 1 Light Accent 4" w:uiPriority="46"/>
+    <w:lsdException w:name="Grid Table 2 Accent 4" w:uiPriority="47"/>
+    <w:lsdException w:name="Grid Table 3 Accent 4" w:uiPriority="48"/>
+    <w:lsdException w:name="Grid Table 4 Accent 4" w:uiPriority="49"/>
+    <w:lsdException w:name="Grid Table 5 Dark Accent 4" w:uiPriority="50"/>
+    <w:lsdException w:name="Grid Table 6 Colorful Accent 4" w:uiPriority="51"/>
+    <w:lsdException w:name="Grid Table 7 Colorful Accent 4" w:uiPriority="52"/>
+    <w:lsdException w:name="Grid Table 1 Light Accent 5" w:uiPriority="46"/>
+    <w:lsdException w:name="Grid Table 2 Accent 5" w:uiPriority="47"/>
+    <w:lsdException w:name="Grid Table 3 Accent 5" w:uiPriority="48"/>
+    <w:lsdException w:name="Grid Table 4 Accent 5" w:uiPriority="49"/>
+    <w:lsdException w:name="Grid Table 5 Dark Accent 5" w:uiPriority="50"/>
+    <w:lsdException w:name="Grid Table 6 Colorful Accent 5" w:uiPriority="51"/>
+    <w:lsdException w:name="Grid Table 7 Colorful Accent 5" w:uiPriority="52"/>
+    <w:lsdException w:name="Grid Table 1 Light Accent 6" w:uiPriority="46"/>
+    <w:lsdException w:name="Grid Table 2 Accent 6" w:uiPriority="47"/>
+    <w:lsdException w:name="Grid Table 3 Accent 6" w:uiPriority="48"/>
+    <w:lsdException w:name="Grid Table 4 Accent 6" w:uiPriority="49"/>
+    <w:lsdException w:name="Grid Table 5 Dark Accent 6" w:uiPriority="50"/>
+    <w:lsdException w:name="Grid Table 6 Colorful Accent 6" w:uiPriority="51"/>
+    <w:lsdException w:name="Grid Table 7 Colorful Accent 6" w:uiPriority="52"/>
+    <w:lsdException w:name="List Table 1 Light" w:uiPriority="46"/>
+    <w:lsdException w:name="List Table 2" w:uiPriority="47"/>
+    <w:lsdException w:name="List Table 3" w:uiPriority="48"/>
+    <w:lsdException w:name="List Table 4" w:uiPriority="49"/>
+    <w:lsdException w:name="List Table 5 Dark" w:uiPriority="50"/>
+    <w:lsdException w:name="List Table 6 Colorful" w:uiPriority="51"/>
+    <w:lsdException w:name="List Table 7 Colorful" w:uiPriority="52"/>
+    <w:lsdException w:name="List Table 1 Light Accent 1" w:uiPriority="46"/>
+    <w:lsdException w:name="List Table 2 Accent 1" w:uiPriority="47"/>
+    <w:lsdException w:name="List Table 3 Accent 1" w:uiPriority="48"/>
+    <w:lsdException w:name="List Table 4 Accent 1" w:uiPriority="49"/>
+    <w:lsdException w:name="List Table 5 Dark Accent 1" w:uiPriority="50"/>
+    <w:lsdException w:name="List Table 6 Colorful Accent 1" w:uiPriority="51"/>
+    <w:lsdException w:name="List Table 7 Colorful Accent 1" w:uiPriority="52"/>
+    <w:lsdException w:name="List Table 1 Light Accent 2" w:uiPriority="46"/>
+    <w:lsdException w:name="List Table 2 Accent 2" w:uiPriority="47"/>
+    <w:lsdException w:name="List Table 3 Accent 2" w:uiPriority="48"/>
+    <w:lsdException w:name="List Table 4 Accent 2" w:uiPriority="49"/>
+    <w:lsdException w:name="List Table 5 Dark Accent 2" w:uiPriority="50"/>
+    <w:lsdException w:name="List Table 6 Colorful Accent 2" w:uiPriority="51"/>
+    <w:lsdException w:name="List Table 7 Colorful Accent 2" w:uiPriority="52"/>
+    <w:lsdException w:name="List Table 1 Light Accent 3" w:uiPriority="46"/>
+    <w:lsdException w:name="List Table 2 Accent 3" w:uiPriority="47"/>
+    <w:lsdException w:name="List Table 3 Accent 3" w:uiPriority="48"/>
+    <w:lsdException w:name="List Table 4 Accent 3" w:uiPriority="49"/>
+    <w:lsdException w:name="List Table 5 Dark Accent 3" w:uiPriority="50"/>
+    <w:lsdException w:name="List Table 6 Colorful Accent 3" w:uiPriority="51"/>
+    <w:lsdException w:name="List Table 7 Colorful Accent 3" w:uiPriority="52"/>
+    <w:lsdException w:name="List Table 1 Light Accent 4" w:uiPriority="46"/>
+    <w:lsdException w:name="List Table 2 Accent 4" w:uiPriority="47"/>
+    <w:lsdException w:name="List Table 3 Accent 4" w:uiPriority="48"/>
+    <w:lsdException w:name="List Table 4 Accent 4" w:uiPriority="49"/>
+    <w:lsdException w:name="List Table 5 Dark Accent 4" w:uiPriority="50"/>
+    <w:lsdException w:name="List Table 6 Colorful Accent 4" w:uiPriority="51"/>
+    <w:lsdException w:name="List Table 7 Colorful Accent 4" w:uiPriority="52"/>
+    <w:lsdException w:name="List Table 1 Light Accent 5" w:uiPriority="46"/>
+    <w:lsdException w:name="List Table 2 Accent 5" w:uiPriority="47"/>
+    <w:lsdException w:name="List Table 3 Accent 5" w:uiPriority="48"/>
+    <w:lsdException w:name="List Table 4 Accent 5" w:uiPriority="49"/>
+    <w:lsdException w:name="List Table 5 Dark Accent 5" w:uiPriority="50"/>
+    <w:lsdException w:name="List Table 6 Colorful Accent 5" w:uiPriority="51"/>
+    <w:lsdException w:name="List Table 7 Colorful Accent 5" w:uiPriority="52"/>
+    <w:lsdException w:name="List Table 1 Light Accent 6" w:uiPriority="46"/>
+    <w:lsdException w:name="List Table 2 Accent 6" w:uiPriority="47"/>
+    <w:lsdException w:name="List Table 3 Accent 6" w:uiPriority="48"/>
+    <w:lsdException w:name="List Table 4 Accent 6" w:uiPriority="49"/>
+    <w:lsdException w:name="List Table 5 Dark Accent 6" w:uiPriority="50"/>
+    <w:lsdException w:name="List Table 6 Colorful Accent 6" w:uiPriority="51"/>
+    <w:lsdException w:name="List Table 7 Colorful Accent 6" w:uiPriority="52"/>
   </w:latentStyles>
   <w:style w:type="paragraph" w:default="1" w:styleId="Normal">
     <w:name w:val="Normal"/>
@@ -1315,7 +1497,6 @@
     <w:uiPriority w:val="99"/>
     <w:semiHidden/>
     <w:unhideWhenUsed/>
-    <w:qFormat/>
     <w:tblPr>
       <w:tblInd w:w="0" w:type="dxa"/>
       <w:tblCellMar>

</xml_diff>

<commit_message>
rajout de plein de choses voir word, avoir fini formation, bientot passions plus que la fin de l'explicatino et photos/videos VOIR WORD
</commit_message>
<xml_diff>
--- a/idée rajouter sur le site web cv.docx
+++ b/idée rajouter sur le site web cv.docx
@@ -3,8 +3,22 @@
 <w:document xmlns:wpc="http://schemas.microsoft.com/office/word/2010/wordprocessingCanvas" xmlns:mc="http://schemas.openxmlformats.org/markup-compatibility/2006" xmlns:o="urn:schemas-microsoft-com:office:office" xmlns:r="http://schemas.openxmlformats.org/officeDocument/2006/relationships" xmlns:m="http://schemas.openxmlformats.org/officeDocument/2006/math" xmlns:v="urn:schemas-microsoft-com:vml" xmlns:wp14="http://schemas.microsoft.com/office/word/2010/wordprocessingDrawing" xmlns:wp="http://schemas.openxmlformats.org/drawingml/2006/wordprocessingDrawing" xmlns:w10="urn:schemas-microsoft-com:office:word" xmlns:w="http://schemas.openxmlformats.org/wordprocessingml/2006/main" xmlns:w14="http://schemas.microsoft.com/office/word/2010/wordml" xmlns:w15="http://schemas.microsoft.com/office/word/2012/wordml" xmlns:wpg="http://schemas.microsoft.com/office/word/2010/wordprocessingGroup" xmlns:wpi="http://schemas.microsoft.com/office/word/2010/wordprocessingInk" xmlns:wne="http://schemas.microsoft.com/office/word/2006/wordml" xmlns:wps="http://schemas.microsoft.com/office/word/2010/wordprocessingShape" mc:Ignorable="w14 w15 wp14">
   <w:body>
     <w:p>
-      <w:r>
-        <w:t xml:space="preserve">boostrap rajouter sur le code html </w:t>
+      <w:proofErr w:type="gramStart"/>
+      <w:r>
+        <w:rPr>
+          <w:highlight w:val="yellow"/>
+        </w:rPr>
+        <w:t>boostrap</w:t>
+      </w:r>
+      <w:proofErr w:type="gramEnd"/>
+      <w:r>
+        <w:rPr>
+          <w:highlight w:val="yellow"/>
+        </w:rPr>
+        <w:t xml:space="preserve"> rajouter sur le code html</w:t>
+      </w:r>
+      <w:r>
+        <w:t xml:space="preserve"> </w:t>
       </w:r>
     </w:p>
     <w:p>
@@ -15,8 +29,29 @@
         </w:numPr>
       </w:pPr>
       <w:r>
-        <w:t>dans navbar ajouter scrollspy !!</w:t>
-      </w:r>
+        <w:t xml:space="preserve">dans </w:t>
+      </w:r>
+      <w:proofErr w:type="spellStart"/>
+      <w:r>
+        <w:t>navbar</w:t>
+      </w:r>
+      <w:proofErr w:type="spellEnd"/>
+      <w:r>
+        <w:t xml:space="preserve"> ajouter </w:t>
+      </w:r>
+      <w:proofErr w:type="spellStart"/>
+      <w:r>
+        <w:t>scrollspy</w:t>
+      </w:r>
+      <w:proofErr w:type="spellEnd"/>
+      <w:r>
+        <w:t xml:space="preserve"> </w:t>
+      </w:r>
+      <w:proofErr w:type="gramStart"/>
+      <w:r>
+        <w:t>!!</w:t>
+      </w:r>
+      <w:proofErr w:type="gramEnd"/>
     </w:p>
     <w:p>
       <w:pPr>
@@ -24,8 +59,14 @@
           <w:ilvl w:val="0"/>
           <w:numId w:val="1"/>
         </w:numPr>
-      </w:pPr>
-      <w:r>
+        <w:rPr>
+          <w:highlight w:val="yellow"/>
+        </w:rPr>
+      </w:pPr>
+      <w:r>
+        <w:rPr>
+          <w:highlight w:val="yellow"/>
+        </w:rPr>
         <w:t xml:space="preserve">stage 3eme </w:t>
       </w:r>
     </w:p>
@@ -35,50 +76,111 @@
           <w:ilvl w:val="0"/>
           <w:numId w:val="1"/>
         </w:numPr>
-      </w:pPr>
-      <w:r>
-        <w:t xml:space="preserve">diplomes / formations : </w:t>
+        <w:rPr>
+          <w:highlight w:val="yellow"/>
+        </w:rPr>
+      </w:pPr>
+      <w:proofErr w:type="spellStart"/>
+      <w:r>
+        <w:rPr>
+          <w:highlight w:val="yellow"/>
+        </w:rPr>
+        <w:t>diplomes</w:t>
+      </w:r>
+      <w:proofErr w:type="spellEnd"/>
+      <w:r>
+        <w:rPr>
+          <w:highlight w:val="yellow"/>
+        </w:rPr>
+        <w:t xml:space="preserve"> / formations : </w:t>
       </w:r>
     </w:p>
     <w:p>
       <w:pPr>
         <w:ind w:left="720" w:firstLine="720"/>
-      </w:pPr>
-      <w:r>
-        <w:t xml:space="preserve">brevet </w:t>
+        <w:rPr>
+          <w:highlight w:val="yellow"/>
+        </w:rPr>
+      </w:pPr>
+      <w:proofErr w:type="gramStart"/>
+      <w:r>
+        <w:rPr>
+          <w:highlight w:val="yellow"/>
+        </w:rPr>
+        <w:t>brevet</w:t>
+      </w:r>
+      <w:proofErr w:type="gramEnd"/>
+      <w:r>
+        <w:rPr>
+          <w:highlight w:val="yellow"/>
+        </w:rPr>
+        <w:t xml:space="preserve"> </w:t>
       </w:r>
     </w:p>
     <w:p>
       <w:pPr>
         <w:ind w:left="720" w:firstLine="720"/>
-      </w:pPr>
-      <w:r>
+        <w:rPr>
+          <w:highlight w:val="yellow"/>
+        </w:rPr>
+      </w:pPr>
+      <w:r>
+        <w:rPr>
+          <w:highlight w:val="yellow"/>
+        </w:rPr>
         <w:t>assr1/2</w:t>
       </w:r>
     </w:p>
     <w:p>
       <w:pPr>
         <w:ind w:left="720" w:firstLine="720"/>
-      </w:pPr>
-      <w:r>
+        <w:rPr>
+          <w:highlight w:val="yellow"/>
+        </w:rPr>
+      </w:pPr>
+      <w:proofErr w:type="gramStart"/>
+      <w:r>
+        <w:rPr>
+          <w:highlight w:val="yellow"/>
+        </w:rPr>
         <w:t>code</w:t>
       </w:r>
+      <w:proofErr w:type="gramEnd"/>
     </w:p>
     <w:p>
       <w:pPr>
         <w:ind w:left="720" w:firstLine="720"/>
-      </w:pPr>
-      <w:r>
-        <w:t>permis accompagné</w:t>
+        <w:rPr>
+          <w:highlight w:val="yellow"/>
+        </w:rPr>
+      </w:pPr>
+      <w:proofErr w:type="gramStart"/>
+      <w:r>
+        <w:rPr>
+          <w:highlight w:val="yellow"/>
+        </w:rPr>
+        <w:t>permis</w:t>
+      </w:r>
+      <w:proofErr w:type="gramEnd"/>
+      <w:r>
+        <w:rPr>
+          <w:highlight w:val="yellow"/>
+        </w:rPr>
+        <w:t xml:space="preserve"> accompagné</w:t>
       </w:r>
     </w:p>
     <w:p>
       <w:pPr>
         <w:ind w:left="720" w:firstLine="720"/>
       </w:pPr>
-      <w:r>
+      <w:proofErr w:type="gramStart"/>
+      <w:r>
+        <w:rPr>
+          <w:highlight w:val="yellow"/>
+        </w:rPr>
         <w:t>bac</w:t>
       </w:r>
+      <w:proofErr w:type="gramEnd"/>
     </w:p>
     <w:p/>
     <w:p>
@@ -87,9 +189,29 @@
           <w:ilvl w:val="0"/>
           <w:numId w:val="1"/>
         </w:numPr>
-      </w:pPr>
-      <w:r>
-        <w:t xml:space="preserve">barre progress qui avance </w:t>
+        <w:rPr>
+          <w:highlight w:val="yellow"/>
+        </w:rPr>
+      </w:pPr>
+      <w:r>
+        <w:rPr>
+          <w:highlight w:val="yellow"/>
+        </w:rPr>
+        <w:t xml:space="preserve">barre </w:t>
+      </w:r>
+      <w:proofErr w:type="spellStart"/>
+      <w:r>
+        <w:rPr>
+          <w:highlight w:val="yellow"/>
+        </w:rPr>
+        <w:t>progress</w:t>
+      </w:r>
+      <w:proofErr w:type="spellEnd"/>
+      <w:r>
+        <w:rPr>
+          <w:highlight w:val="yellow"/>
+        </w:rPr>
+        <w:t xml:space="preserve"> qui avance </w:t>
       </w:r>
     </w:p>
     <w:p>
@@ -98,8 +220,14 @@
           <w:ilvl w:val="0"/>
           <w:numId w:val="1"/>
         </w:numPr>
-      </w:pPr>
-      <w:r>
+        <w:rPr>
+          <w:highlight w:val="yellow"/>
+        </w:rPr>
+      </w:pPr>
+      <w:r>
+        <w:rPr>
+          <w:highlight w:val="yellow"/>
+        </w:rPr>
         <w:t>langue que je sais parler</w:t>
       </w:r>
     </w:p>
@@ -109,8 +237,14 @@
           <w:ilvl w:val="0"/>
           <w:numId w:val="1"/>
         </w:numPr>
-      </w:pPr>
-      <w:r>
+        <w:rPr>
+          <w:highlight w:val="red"/>
+        </w:rPr>
+      </w:pPr>
+      <w:r>
+        <w:rPr>
+          <w:highlight w:val="red"/>
+        </w:rPr>
         <w:t>compétences</w:t>
       </w:r>
     </w:p>
@@ -122,46 +256,156 @@
     <w:p>
       <w:pPr>
         <w:ind w:left="720"/>
-      </w:pPr>
-      <w:r>
-        <w:t>voir sur internet les idée</w:t>
-      </w:r>
-      <w:r>
+        <w:rPr>
+          <w:highlight w:val="yellow"/>
+        </w:rPr>
+      </w:pPr>
+      <w:proofErr w:type="gramStart"/>
+      <w:r>
+        <w:rPr>
+          <w:highlight w:val="yellow"/>
+        </w:rPr>
+        <w:t>voir</w:t>
+      </w:r>
+      <w:proofErr w:type="gramEnd"/>
+      <w:r>
+        <w:rPr>
+          <w:highlight w:val="yellow"/>
+        </w:rPr>
+        <w:t xml:space="preserve"> sur internet les idée</w:t>
+      </w:r>
+      <w:r>
+        <w:rPr>
+          <w:highlight w:val="yellow"/>
+        </w:rPr>
         <w:t xml:space="preserve">s de cv </w:t>
       </w:r>
     </w:p>
     <w:p>
       <w:pPr>
         <w:ind w:left="720"/>
+        <w:rPr>
+          <w:highlight w:val="yellow"/>
+        </w:rPr>
       </w:pPr>
     </w:p>
     <w:p>
       <w:pPr>
         <w:ind w:left="720"/>
-      </w:pPr>
-      <w:r>
-        <w:t>I) presentation de soi (mon profil)</w:t>
+        <w:rPr>
+          <w:highlight w:val="yellow"/>
+        </w:rPr>
+      </w:pPr>
+      <w:r>
+        <w:rPr>
+          <w:highlight w:val="yellow"/>
+        </w:rPr>
+        <w:t xml:space="preserve">I) </w:t>
+      </w:r>
+      <w:proofErr w:type="spellStart"/>
+      <w:r>
+        <w:rPr>
+          <w:highlight w:val="yellow"/>
+        </w:rPr>
+        <w:t>presentation</w:t>
+      </w:r>
+      <w:proofErr w:type="spellEnd"/>
+      <w:r>
+        <w:rPr>
+          <w:highlight w:val="yellow"/>
+        </w:rPr>
+        <w:t xml:space="preserve"> de soi (mon profil)</w:t>
       </w:r>
     </w:p>
     <w:p>
       <w:pPr>
         <w:ind w:left="720"/>
-      </w:pPr>
-      <w:r>
-        <w:t>pour le texte “bonjour…” mettre un row pour avancer le texte</w:t>
+        <w:rPr>
+          <w:highlight w:val="yellow"/>
+        </w:rPr>
+      </w:pPr>
+      <w:proofErr w:type="gramStart"/>
+      <w:r>
+        <w:rPr>
+          <w:highlight w:val="yellow"/>
+        </w:rPr>
+        <w:t>pour</w:t>
+      </w:r>
+      <w:proofErr w:type="gramEnd"/>
+      <w:r>
+        <w:rPr>
+          <w:highlight w:val="yellow"/>
+        </w:rPr>
+        <w:t xml:space="preserve"> le texte “bonjour…” mettre un </w:t>
+      </w:r>
+      <w:proofErr w:type="spellStart"/>
+      <w:r>
+        <w:rPr>
+          <w:highlight w:val="yellow"/>
+        </w:rPr>
+        <w:t>row</w:t>
+      </w:r>
+      <w:proofErr w:type="spellEnd"/>
+      <w:r>
+        <w:rPr>
+          <w:highlight w:val="yellow"/>
+        </w:rPr>
+        <w:t xml:space="preserve"> pour avancer le texte</w:t>
       </w:r>
     </w:p>
     <w:p>
       <w:pPr>
         <w:ind w:left="720"/>
+        <w:rPr>
+          <w:highlight w:val="yellow"/>
+        </w:rPr>
       </w:pPr>
     </w:p>
     <w:p>
       <w:pPr>
         <w:ind w:left="720"/>
       </w:pPr>
-      <w:r>
-        <w:t>voir le cv du prof soit sur ma clé usb soit sur mon pc à voir si je l’ai deja mis dessus</w:t>
+      <w:proofErr w:type="gramStart"/>
+      <w:r>
+        <w:rPr>
+          <w:highlight w:val="yellow"/>
+        </w:rPr>
+        <w:t>voir</w:t>
+      </w:r>
+      <w:proofErr w:type="gramEnd"/>
+      <w:r>
+        <w:rPr>
+          <w:highlight w:val="yellow"/>
+        </w:rPr>
+        <w:t xml:space="preserve"> le cv du prof soit sur ma clé </w:t>
+      </w:r>
+      <w:proofErr w:type="spellStart"/>
+      <w:r>
+        <w:rPr>
+          <w:highlight w:val="yellow"/>
+        </w:rPr>
+        <w:t>usb</w:t>
+      </w:r>
+      <w:proofErr w:type="spellEnd"/>
+      <w:r>
+        <w:rPr>
+          <w:highlight w:val="yellow"/>
+        </w:rPr>
+        <w:t xml:space="preserve"> soit sur mon pc à voir si je l’ai </w:t>
+      </w:r>
+      <w:proofErr w:type="spellStart"/>
+      <w:r>
+        <w:rPr>
+          <w:highlight w:val="yellow"/>
+        </w:rPr>
+        <w:t>deja</w:t>
+      </w:r>
+      <w:proofErr w:type="spellEnd"/>
+      <w:r>
+        <w:rPr>
+          <w:highlight w:val="yellow"/>
+        </w:rPr>
+        <w:t xml:space="preserve"> mis dessus</w:t>
       </w:r>
     </w:p>
     <w:p>
@@ -186,7 +430,51 @@
           <w:szCs w:val="24"/>
           <w:shd w:val="clear" w:color="auto" w:fill="FFFFFF"/>
         </w:rPr>
-        <w:t>Google font pour changer de police d'écriture appuyer sur select puis copier le link pour le mettre dans le head de html</w:t>
+        <w:t xml:space="preserve">Google font pour changer de police d'écriture appuyer sur select puis copier le </w:t>
+      </w:r>
+      <w:proofErr w:type="spellStart"/>
+      <w:r>
+        <w:rPr>
+          <w:rFonts w:eastAsia="Times New Roman"/>
+          <w:color w:val="222222"/>
+          <w:sz w:val="24"/>
+          <w:szCs w:val="24"/>
+          <w:shd w:val="clear" w:color="auto" w:fill="FFFFFF"/>
+        </w:rPr>
+        <w:t>link</w:t>
+      </w:r>
+      <w:proofErr w:type="spellEnd"/>
+      <w:r>
+        <w:rPr>
+          <w:rFonts w:eastAsia="Times New Roman"/>
+          <w:color w:val="222222"/>
+          <w:sz w:val="24"/>
+          <w:szCs w:val="24"/>
+          <w:shd w:val="clear" w:color="auto" w:fill="FFFFFF"/>
+        </w:rPr>
+        <w:t xml:space="preserve"> pour le mettre dans le </w:t>
+      </w:r>
+      <w:proofErr w:type="spellStart"/>
+      <w:r>
+        <w:rPr>
+          <w:rFonts w:eastAsia="Times New Roman"/>
+          <w:color w:val="222222"/>
+          <w:sz w:val="24"/>
+          <w:szCs w:val="24"/>
+          <w:shd w:val="clear" w:color="auto" w:fill="FFFFFF"/>
+        </w:rPr>
+        <w:t>head</w:t>
+      </w:r>
+      <w:proofErr w:type="spellEnd"/>
+      <w:r>
+        <w:rPr>
+          <w:rFonts w:eastAsia="Times New Roman"/>
+          <w:color w:val="222222"/>
+          <w:sz w:val="24"/>
+          <w:szCs w:val="24"/>
+          <w:shd w:val="clear" w:color="auto" w:fill="FFFFFF"/>
+        </w:rPr>
+        <w:t xml:space="preserve"> de html</w:t>
       </w:r>
     </w:p>
     <w:p>
@@ -221,14 +509,45 @@
           <w:szCs w:val="24"/>
         </w:rPr>
       </w:pPr>
-      <w:r>
-        <w:rPr>
-          <w:rFonts w:eastAsia="Times New Roman"/>
-          <w:color w:val="222222"/>
-          <w:sz w:val="24"/>
-          <w:szCs w:val="24"/>
-        </w:rPr>
-        <w:t>créer dans le head une balise </w:t>
+      <w:proofErr w:type="gramStart"/>
+      <w:r>
+        <w:rPr>
+          <w:rFonts w:eastAsia="Times New Roman"/>
+          <w:color w:val="222222"/>
+          <w:sz w:val="24"/>
+          <w:szCs w:val="24"/>
+        </w:rPr>
+        <w:t>créer</w:t>
+      </w:r>
+      <w:proofErr w:type="gramEnd"/>
+      <w:r>
+        <w:rPr>
+          <w:rFonts w:eastAsia="Times New Roman"/>
+          <w:color w:val="222222"/>
+          <w:sz w:val="24"/>
+          <w:szCs w:val="24"/>
+        </w:rPr>
+        <w:t xml:space="preserve"> dans le </w:t>
+      </w:r>
+      <w:proofErr w:type="spellStart"/>
+      <w:r>
+        <w:rPr>
+          <w:rFonts w:eastAsia="Times New Roman"/>
+          <w:color w:val="222222"/>
+          <w:sz w:val="24"/>
+          <w:szCs w:val="24"/>
+        </w:rPr>
+        <w:t>head</w:t>
+      </w:r>
+      <w:proofErr w:type="spellEnd"/>
+      <w:r>
+        <w:rPr>
+          <w:rFonts w:eastAsia="Times New Roman"/>
+          <w:color w:val="222222"/>
+          <w:sz w:val="24"/>
+          <w:szCs w:val="24"/>
+        </w:rPr>
+        <w:t xml:space="preserve"> une balise </w:t>
       </w:r>
     </w:p>
     <w:p>
@@ -242,14 +561,25 @@
           <w:szCs w:val="24"/>
         </w:rPr>
       </w:pPr>
-      <w:r>
-        <w:rPr>
-          <w:rFonts w:eastAsia="Times New Roman"/>
-          <w:color w:val="222222"/>
-          <w:sz w:val="24"/>
-          <w:szCs w:val="24"/>
-        </w:rPr>
-        <w:t>exemple </w:t>
+      <w:proofErr w:type="gramStart"/>
+      <w:r>
+        <w:rPr>
+          <w:rFonts w:eastAsia="Times New Roman"/>
+          <w:color w:val="222222"/>
+          <w:sz w:val="24"/>
+          <w:szCs w:val="24"/>
+        </w:rPr>
+        <w:t>exemple</w:t>
+      </w:r>
+      <w:proofErr w:type="gramEnd"/>
+      <w:r>
+        <w:rPr>
+          <w:rFonts w:eastAsia="Times New Roman"/>
+          <w:color w:val="222222"/>
+          <w:sz w:val="24"/>
+          <w:szCs w:val="24"/>
+        </w:rPr>
+        <w:t> </w:t>
       </w:r>
     </w:p>
     <w:p>
@@ -270,7 +600,27 @@
           <w:sz w:val="24"/>
           <w:szCs w:val="24"/>
         </w:rPr>
-        <w:t>&lt;style&gt;</w:t>
+        <w:t>&lt;</w:t>
+      </w:r>
+      <w:proofErr w:type="gramStart"/>
+      <w:r>
+        <w:rPr>
+          <w:rFonts w:eastAsia="Times New Roman"/>
+          <w:color w:val="222222"/>
+          <w:sz w:val="24"/>
+          <w:szCs w:val="24"/>
+        </w:rPr>
+        <w:t>style</w:t>
+      </w:r>
+      <w:proofErr w:type="gramEnd"/>
+      <w:r>
+        <w:rPr>
+          <w:rFonts w:eastAsia="Times New Roman"/>
+          <w:color w:val="222222"/>
+          <w:sz w:val="24"/>
+          <w:szCs w:val="24"/>
+        </w:rPr>
+        <w:t>&gt;</w:t>
       </w:r>
     </w:p>
     <w:p>
@@ -291,7 +641,27 @@
           <w:sz w:val="24"/>
           <w:szCs w:val="24"/>
         </w:rPr>
-        <w:t>.police_perso {</w:t>
+        <w:t>.</w:t>
+      </w:r>
+      <w:proofErr w:type="spellStart"/>
+      <w:r>
+        <w:rPr>
+          <w:rFonts w:eastAsia="Times New Roman"/>
+          <w:color w:val="222222"/>
+          <w:sz w:val="24"/>
+          <w:szCs w:val="24"/>
+        </w:rPr>
+        <w:t>police_perso</w:t>
+      </w:r>
+      <w:proofErr w:type="spellEnd"/>
+      <w:r>
+        <w:rPr>
+          <w:rFonts w:eastAsia="Times New Roman"/>
+          <w:color w:val="222222"/>
+          <w:sz w:val="24"/>
+          <w:szCs w:val="24"/>
+        </w:rPr>
+        <w:t xml:space="preserve"> {</w:t>
       </w:r>
     </w:p>
     <w:p>
@@ -312,7 +682,58 @@
           <w:sz w:val="24"/>
           <w:szCs w:val="24"/>
         </w:rPr>
-        <w:t> font-family: 'Fuggles', cursive</w:t>
+        <w:t> font-</w:t>
+      </w:r>
+      <w:proofErr w:type="spellStart"/>
+      <w:proofErr w:type="gramStart"/>
+      <w:r>
+        <w:rPr>
+          <w:rFonts w:eastAsia="Times New Roman"/>
+          <w:color w:val="222222"/>
+          <w:sz w:val="24"/>
+          <w:szCs w:val="24"/>
+        </w:rPr>
+        <w:t>family</w:t>
+      </w:r>
+      <w:proofErr w:type="spellEnd"/>
+      <w:r>
+        <w:rPr>
+          <w:rFonts w:eastAsia="Times New Roman"/>
+          <w:color w:val="222222"/>
+          <w:sz w:val="24"/>
+          <w:szCs w:val="24"/>
+        </w:rPr>
+        <w:t>:</w:t>
+      </w:r>
+      <w:proofErr w:type="gramEnd"/>
+      <w:r>
+        <w:rPr>
+          <w:rFonts w:eastAsia="Times New Roman"/>
+          <w:color w:val="222222"/>
+          <w:sz w:val="24"/>
+          <w:szCs w:val="24"/>
+        </w:rPr>
+        <w:t xml:space="preserve"> '</w:t>
+      </w:r>
+      <w:proofErr w:type="spellStart"/>
+      <w:r>
+        <w:rPr>
+          <w:rFonts w:eastAsia="Times New Roman"/>
+          <w:color w:val="222222"/>
+          <w:sz w:val="24"/>
+          <w:szCs w:val="24"/>
+        </w:rPr>
+        <w:t>Fuggles</w:t>
+      </w:r>
+      <w:proofErr w:type="spellEnd"/>
+      <w:r>
+        <w:rPr>
+          <w:rFonts w:eastAsia="Times New Roman"/>
+          <w:color w:val="222222"/>
+          <w:sz w:val="24"/>
+          <w:szCs w:val="24"/>
+        </w:rPr>
+        <w:t>', cursive</w:t>
       </w:r>
     </w:p>
     <w:p>
@@ -354,7 +775,27 @@
           <w:sz w:val="24"/>
           <w:szCs w:val="24"/>
         </w:rPr>
-        <w:t>&lt;/style&gt;</w:t>
+        <w:t>&lt;/</w:t>
+      </w:r>
+      <w:proofErr w:type="gramStart"/>
+      <w:r>
+        <w:rPr>
+          <w:rFonts w:eastAsia="Times New Roman"/>
+          <w:color w:val="222222"/>
+          <w:sz w:val="24"/>
+          <w:szCs w:val="24"/>
+        </w:rPr>
+        <w:t>style</w:t>
+      </w:r>
+      <w:proofErr w:type="gramEnd"/>
+      <w:r>
+        <w:rPr>
+          <w:rFonts w:eastAsia="Times New Roman"/>
+          <w:color w:val="222222"/>
+          <w:sz w:val="24"/>
+          <w:szCs w:val="24"/>
+        </w:rPr>
+        <w:t>&gt;</w:t>
       </w:r>
     </w:p>
     <w:p>
@@ -399,7 +840,27 @@
           <w:sz w:val="24"/>
           <w:szCs w:val="24"/>
         </w:rPr>
-        <w:t>&lt;H1 class="police_perso"&gt; bonjour les gens&lt;/H1&gt;</w:t>
+        <w:t>&lt;H1 class="</w:t>
+      </w:r>
+      <w:proofErr w:type="spellStart"/>
+      <w:r>
+        <w:rPr>
+          <w:rFonts w:eastAsia="Times New Roman"/>
+          <w:color w:val="222222"/>
+          <w:sz w:val="24"/>
+          <w:szCs w:val="24"/>
+        </w:rPr>
+        <w:t>police_perso</w:t>
+      </w:r>
+      <w:proofErr w:type="spellEnd"/>
+      <w:r>
+        <w:rPr>
+          <w:rFonts w:eastAsia="Times New Roman"/>
+          <w:color w:val="222222"/>
+          <w:sz w:val="24"/>
+          <w:szCs w:val="24"/>
+        </w:rPr>
+        <w:t>"&gt; bonjour les gens&lt;/H1&gt;</w:t>
       </w:r>
     </w:p>
     <w:p>
@@ -437,14 +898,25 @@
           <w:szCs w:val="24"/>
         </w:rPr>
       </w:pPr>
-      <w:r>
-        <w:rPr>
-          <w:rFonts w:eastAsia="Times New Roman"/>
-          <w:color w:val="222222"/>
-          <w:sz w:val="24"/>
-          <w:szCs w:val="24"/>
-        </w:rPr>
-        <w:t>pour voir les polices d'écriture du pc mettre dans la barre de recherche font ou police </w:t>
+      <w:proofErr w:type="gramStart"/>
+      <w:r>
+        <w:rPr>
+          <w:rFonts w:eastAsia="Times New Roman"/>
+          <w:color w:val="222222"/>
+          <w:sz w:val="24"/>
+          <w:szCs w:val="24"/>
+        </w:rPr>
+        <w:t>pour</w:t>
+      </w:r>
+      <w:proofErr w:type="gramEnd"/>
+      <w:r>
+        <w:rPr>
+          <w:rFonts w:eastAsia="Times New Roman"/>
+          <w:color w:val="222222"/>
+          <w:sz w:val="24"/>
+          <w:szCs w:val="24"/>
+        </w:rPr>
+        <w:t xml:space="preserve"> voir les polices d'écriture du pc mettre dans la barre de recherche font ou police </w:t>
       </w:r>
     </w:p>
     <w:p>
@@ -512,14 +984,25 @@
           <w:szCs w:val="24"/>
         </w:rPr>
       </w:pPr>
-      <w:r>
-        <w:rPr>
-          <w:rFonts w:eastAsia="Times New Roman"/>
-          <w:color w:val="222222"/>
-          <w:sz w:val="24"/>
-          <w:szCs w:val="24"/>
-        </w:rPr>
-        <w:t>ajouter informations personnelles </w:t>
+      <w:proofErr w:type="gramStart"/>
+      <w:r>
+        <w:rPr>
+          <w:rFonts w:eastAsia="Times New Roman"/>
+          <w:color w:val="222222"/>
+          <w:sz w:val="24"/>
+          <w:szCs w:val="24"/>
+        </w:rPr>
+        <w:t>ajouter</w:t>
+      </w:r>
+      <w:proofErr w:type="gramEnd"/>
+      <w:r>
+        <w:rPr>
+          <w:rFonts w:eastAsia="Times New Roman"/>
+          <w:color w:val="222222"/>
+          <w:sz w:val="24"/>
+          <w:szCs w:val="24"/>
+        </w:rPr>
+        <w:t xml:space="preserve"> informations personnelles </w:t>
       </w:r>
     </w:p>
     <w:p>
@@ -533,6 +1016,7 @@
           <w:szCs w:val="24"/>
         </w:rPr>
       </w:pPr>
+      <w:proofErr w:type="gramStart"/>
       <w:r>
         <w:rPr>
           <w:rFonts w:eastAsia="Times New Roman"/>
@@ -542,6 +1026,7 @@
         </w:rPr>
         <w:t>adresse</w:t>
       </w:r>
+      <w:proofErr w:type="gramEnd"/>
     </w:p>
     <w:p>
       <w:pPr>
@@ -554,6 +1039,7 @@
           <w:szCs w:val="24"/>
         </w:rPr>
       </w:pPr>
+      <w:proofErr w:type="gramStart"/>
       <w:r>
         <w:rPr>
           <w:rFonts w:eastAsia="Times New Roman"/>
@@ -563,6 +1049,7 @@
         </w:rPr>
         <w:t>mail</w:t>
       </w:r>
+      <w:proofErr w:type="gramEnd"/>
     </w:p>
     <w:p>
       <w:pPr>
@@ -575,14 +1062,45 @@
           <w:szCs w:val="24"/>
         </w:rPr>
       </w:pPr>
-      <w:r>
-        <w:rPr>
-          <w:rFonts w:eastAsia="Times New Roman"/>
-          <w:color w:val="222222"/>
-          <w:sz w:val="24"/>
-          <w:szCs w:val="24"/>
-        </w:rPr>
-        <w:t>numéro de tel ect      </w:t>
+      <w:proofErr w:type="gramStart"/>
+      <w:r>
+        <w:rPr>
+          <w:rFonts w:eastAsia="Times New Roman"/>
+          <w:color w:val="222222"/>
+          <w:sz w:val="24"/>
+          <w:szCs w:val="24"/>
+        </w:rPr>
+        <w:t>numéro</w:t>
+      </w:r>
+      <w:proofErr w:type="gramEnd"/>
+      <w:r>
+        <w:rPr>
+          <w:rFonts w:eastAsia="Times New Roman"/>
+          <w:color w:val="222222"/>
+          <w:sz w:val="24"/>
+          <w:szCs w:val="24"/>
+        </w:rPr>
+        <w:t xml:space="preserve"> de tel </w:t>
+      </w:r>
+      <w:proofErr w:type="spellStart"/>
+      <w:r>
+        <w:rPr>
+          <w:rFonts w:eastAsia="Times New Roman"/>
+          <w:color w:val="222222"/>
+          <w:sz w:val="24"/>
+          <w:szCs w:val="24"/>
+        </w:rPr>
+        <w:t>ect</w:t>
+      </w:r>
+      <w:proofErr w:type="spellEnd"/>
+      <w:r>
+        <w:rPr>
+          <w:rFonts w:eastAsia="Times New Roman"/>
+          <w:color w:val="222222"/>
+          <w:sz w:val="24"/>
+          <w:szCs w:val="24"/>
+        </w:rPr>
+        <w:t>      </w:t>
       </w:r>
     </w:p>
     <w:p>
@@ -596,14 +1114,25 @@
           <w:szCs w:val="24"/>
         </w:rPr>
       </w:pPr>
-      <w:r>
-        <w:rPr>
-          <w:rFonts w:eastAsia="Times New Roman"/>
-          <w:color w:val="222222"/>
-          <w:sz w:val="24"/>
-          <w:szCs w:val="24"/>
-        </w:rPr>
-        <w:t>dernier mot dans le menu le changer et mettre me contacter       </w:t>
+      <w:proofErr w:type="gramStart"/>
+      <w:r>
+        <w:rPr>
+          <w:rFonts w:eastAsia="Times New Roman"/>
+          <w:color w:val="222222"/>
+          <w:sz w:val="24"/>
+          <w:szCs w:val="24"/>
+        </w:rPr>
+        <w:t>dernier</w:t>
+      </w:r>
+      <w:proofErr w:type="gramEnd"/>
+      <w:r>
+        <w:rPr>
+          <w:rFonts w:eastAsia="Times New Roman"/>
+          <w:color w:val="222222"/>
+          <w:sz w:val="24"/>
+          <w:szCs w:val="24"/>
+        </w:rPr>
+        <w:t xml:space="preserve"> mot dans le menu le changer et mettre me contacter       </w:t>
       </w:r>
     </w:p>
     <w:p>
@@ -617,14 +1146,45 @@
           <w:szCs w:val="24"/>
         </w:rPr>
       </w:pPr>
-      <w:r>
-        <w:rPr>
-          <w:rFonts w:eastAsia="Times New Roman"/>
-          <w:color w:val="222222"/>
-          <w:sz w:val="24"/>
-          <w:szCs w:val="24"/>
-        </w:rPr>
-        <w:t>passions : moto photos a mettre de moi sur la moto </w:t>
+      <w:proofErr w:type="gramStart"/>
+      <w:r>
+        <w:rPr>
+          <w:rFonts w:eastAsia="Times New Roman"/>
+          <w:color w:val="222222"/>
+          <w:sz w:val="24"/>
+          <w:szCs w:val="24"/>
+        </w:rPr>
+        <w:t>passions</w:t>
+      </w:r>
+      <w:proofErr w:type="gramEnd"/>
+      <w:r>
+        <w:rPr>
+          <w:rFonts w:eastAsia="Times New Roman"/>
+          <w:color w:val="222222"/>
+          <w:sz w:val="24"/>
+          <w:szCs w:val="24"/>
+        </w:rPr>
+        <w:t xml:space="preserve"> : moto photos </w:t>
+      </w:r>
+      <w:proofErr w:type="spellStart"/>
+      <w:r>
+        <w:rPr>
+          <w:rFonts w:eastAsia="Times New Roman"/>
+          <w:color w:val="222222"/>
+          <w:sz w:val="24"/>
+          <w:szCs w:val="24"/>
+        </w:rPr>
+        <w:t>a</w:t>
+      </w:r>
+      <w:proofErr w:type="spellEnd"/>
+      <w:r>
+        <w:rPr>
+          <w:rFonts w:eastAsia="Times New Roman"/>
+          <w:color w:val="222222"/>
+          <w:sz w:val="24"/>
+          <w:szCs w:val="24"/>
+        </w:rPr>
+        <w:t xml:space="preserve"> mettre de moi sur la moto </w:t>
       </w:r>
     </w:p>
     <w:p>
@@ -638,14 +1198,45 @@
           <w:szCs w:val="24"/>
         </w:rPr>
       </w:pPr>
-      <w:r>
-        <w:rPr>
-          <w:rFonts w:eastAsia="Times New Roman"/>
-          <w:color w:val="222222"/>
-          <w:sz w:val="24"/>
-          <w:szCs w:val="24"/>
-        </w:rPr>
-        <w:t>partie en voyage prendr photos de Grèce avec coucher de soleil</w:t>
+      <w:proofErr w:type="gramStart"/>
+      <w:r>
+        <w:rPr>
+          <w:rFonts w:eastAsia="Times New Roman"/>
+          <w:color w:val="222222"/>
+          <w:sz w:val="24"/>
+          <w:szCs w:val="24"/>
+        </w:rPr>
+        <w:t>partie</w:t>
+      </w:r>
+      <w:proofErr w:type="gramEnd"/>
+      <w:r>
+        <w:rPr>
+          <w:rFonts w:eastAsia="Times New Roman"/>
+          <w:color w:val="222222"/>
+          <w:sz w:val="24"/>
+          <w:szCs w:val="24"/>
+        </w:rPr>
+        <w:t xml:space="preserve"> en voyage </w:t>
+      </w:r>
+      <w:proofErr w:type="spellStart"/>
+      <w:r>
+        <w:rPr>
+          <w:rFonts w:eastAsia="Times New Roman"/>
+          <w:color w:val="222222"/>
+          <w:sz w:val="24"/>
+          <w:szCs w:val="24"/>
+        </w:rPr>
+        <w:t>prendr</w:t>
+      </w:r>
+      <w:proofErr w:type="spellEnd"/>
+      <w:r>
+        <w:rPr>
+          <w:rFonts w:eastAsia="Times New Roman"/>
+          <w:color w:val="222222"/>
+          <w:sz w:val="24"/>
+          <w:szCs w:val="24"/>
+        </w:rPr>
+        <w:t xml:space="preserve"> photos de Grèce avec coucher de soleil</w:t>
       </w:r>
     </w:p>
     <w:p>
@@ -671,14 +1262,65 @@
           <w:szCs w:val="24"/>
         </w:rPr>
       </w:pPr>
-      <w:r>
-        <w:rPr>
-          <w:rFonts w:eastAsia="Times New Roman"/>
-          <w:color w:val="222222"/>
-          <w:sz w:val="24"/>
-          <w:szCs w:val="24"/>
-        </w:rPr>
-        <w:t>parcours scolaire : collège lycée la perrière soucieu en jarrest </w:t>
+      <w:proofErr w:type="gramStart"/>
+      <w:r>
+        <w:rPr>
+          <w:rFonts w:eastAsia="Times New Roman"/>
+          <w:color w:val="222222"/>
+          <w:sz w:val="24"/>
+          <w:szCs w:val="24"/>
+        </w:rPr>
+        <w:t>parcours</w:t>
+      </w:r>
+      <w:proofErr w:type="gramEnd"/>
+      <w:r>
+        <w:rPr>
+          <w:rFonts w:eastAsia="Times New Roman"/>
+          <w:color w:val="222222"/>
+          <w:sz w:val="24"/>
+          <w:szCs w:val="24"/>
+        </w:rPr>
+        <w:t xml:space="preserve"> scolaire : collège lycée la perrière </w:t>
+      </w:r>
+      <w:proofErr w:type="spellStart"/>
+      <w:r>
+        <w:rPr>
+          <w:rFonts w:eastAsia="Times New Roman"/>
+          <w:color w:val="222222"/>
+          <w:sz w:val="24"/>
+          <w:szCs w:val="24"/>
+        </w:rPr>
+        <w:t>soucieu</w:t>
+      </w:r>
+      <w:proofErr w:type="spellEnd"/>
+      <w:r>
+        <w:rPr>
+          <w:rFonts w:eastAsia="Times New Roman"/>
+          <w:color w:val="222222"/>
+          <w:sz w:val="24"/>
+          <w:szCs w:val="24"/>
+        </w:rPr>
+        <w:t xml:space="preserve"> en </w:t>
+      </w:r>
+      <w:proofErr w:type="spellStart"/>
+      <w:r>
+        <w:rPr>
+          <w:rFonts w:eastAsia="Times New Roman"/>
+          <w:color w:val="222222"/>
+          <w:sz w:val="24"/>
+          <w:szCs w:val="24"/>
+        </w:rPr>
+        <w:t>jarrest</w:t>
+      </w:r>
+      <w:proofErr w:type="spellEnd"/>
+      <w:r>
+        <w:rPr>
+          <w:rFonts w:eastAsia="Times New Roman"/>
+          <w:color w:val="222222"/>
+          <w:sz w:val="24"/>
+          <w:szCs w:val="24"/>
+        </w:rPr>
+        <w:t> </w:t>
       </w:r>
     </w:p>
     <w:p>
@@ -692,6 +1334,7 @@
           <w:szCs w:val="24"/>
         </w:rPr>
       </w:pPr>
+      <w:proofErr w:type="gramStart"/>
       <w:r>
         <w:rPr>
           <w:rFonts w:eastAsia="Times New Roman"/>
@@ -700,7 +1343,17 @@
           <w:szCs w:val="24"/>
         </w:rPr>
         <w:lastRenderedPageBreak/>
-        <w:t>obtention du brevet mention bien </w:t>
+        <w:t>obtention</w:t>
+      </w:r>
+      <w:proofErr w:type="gramEnd"/>
+      <w:r>
+        <w:rPr>
+          <w:rFonts w:eastAsia="Times New Roman"/>
+          <w:color w:val="222222"/>
+          <w:sz w:val="24"/>
+          <w:szCs w:val="24"/>
+        </w:rPr>
+        <w:t xml:space="preserve"> du brevet mention bien </w:t>
       </w:r>
     </w:p>
     <w:p>
@@ -714,14 +1367,25 @@
           <w:szCs w:val="24"/>
         </w:rPr>
       </w:pPr>
-      <w:r>
-        <w:rPr>
-          <w:rFonts w:eastAsia="Times New Roman"/>
-          <w:color w:val="222222"/>
-          <w:sz w:val="24"/>
-          <w:szCs w:val="24"/>
-        </w:rPr>
-        <w:t>lycée seconde/</w:t>
+      <w:proofErr w:type="gramStart"/>
+      <w:r>
+        <w:rPr>
+          <w:rFonts w:eastAsia="Times New Roman"/>
+          <w:color w:val="222222"/>
+          <w:sz w:val="24"/>
+          <w:szCs w:val="24"/>
+        </w:rPr>
+        <w:t>lycée</w:t>
+      </w:r>
+      <w:proofErr w:type="gramEnd"/>
+      <w:r>
+        <w:rPr>
+          <w:rFonts w:eastAsia="Times New Roman"/>
+          <w:color w:val="222222"/>
+          <w:sz w:val="24"/>
+          <w:szCs w:val="24"/>
+        </w:rPr>
+        <w:t xml:space="preserve"> seconde/</w:t>
       </w:r>
     </w:p>
     <w:p>
@@ -775,7 +1439,29 @@
           <w:sz w:val="24"/>
           <w:szCs w:val="24"/>
         </w:rPr>
-        <w:t>- idée a mettre association secouristes français croix blanche pendant 2ans en formation </w:t>
+        <w:t xml:space="preserve">- idée </w:t>
+      </w:r>
+      <w:proofErr w:type="spellStart"/>
+      <w:proofErr w:type="gramStart"/>
+      <w:r>
+        <w:rPr>
+          <w:rFonts w:eastAsia="Times New Roman"/>
+          <w:color w:val="222222"/>
+          <w:sz w:val="24"/>
+          <w:szCs w:val="24"/>
+        </w:rPr>
+        <w:t>a</w:t>
+      </w:r>
+      <w:proofErr w:type="spellEnd"/>
+      <w:proofErr w:type="gramEnd"/>
+      <w:r>
+        <w:rPr>
+          <w:rFonts w:eastAsia="Times New Roman"/>
+          <w:color w:val="222222"/>
+          <w:sz w:val="24"/>
+          <w:szCs w:val="24"/>
+        </w:rPr>
+        <w:t xml:space="preserve"> mettre association secouristes français croix blanche pendant 2ans en formation </w:t>
       </w:r>
     </w:p>
     <w:p>
@@ -786,7 +1472,28 @@
     <w:p/>
     <w:p>
       <w:r>
-        <w:t>05 octobre : j’ai changé la photo maintenant plus qu’a la mettre en face de mon texte a droite</w:t>
+        <w:t xml:space="preserve">05 octobre : j’ai changé la photo maintenant plus </w:t>
+      </w:r>
+      <w:proofErr w:type="gramStart"/>
+      <w:r>
+        <w:t>qu’</w:t>
+      </w:r>
+      <w:proofErr w:type="spellStart"/>
+      <w:r>
+        <w:t>a</w:t>
+      </w:r>
+      <w:proofErr w:type="spellEnd"/>
+      <w:proofErr w:type="gramEnd"/>
+      <w:r>
+        <w:t xml:space="preserve"> la mettre en face de mon texte </w:t>
+      </w:r>
+      <w:proofErr w:type="spellStart"/>
+      <w:r>
+        <w:t>a</w:t>
+      </w:r>
+      <w:proofErr w:type="spellEnd"/>
+      <w:r>
+        <w:t xml:space="preserve"> droite</w:t>
       </w:r>
     </w:p>
     <w:p/>
@@ -795,12 +1502,25 @@
         <w:t xml:space="preserve">07/10 </w:t>
       </w:r>
       <w:r>
-        <w:t>mettre la photo de moi en responsive pour l’adapter sur telephone</w:t>
-      </w:r>
-    </w:p>
-    <w:p>
-      <w:r>
-        <w:t>Rajouter les photos pour mon parcours/diplomes/formations</w:t>
+        <w:t xml:space="preserve">mettre la photo de moi en responsive pour l’adapter sur </w:t>
+      </w:r>
+      <w:proofErr w:type="spellStart"/>
+      <w:r>
+        <w:t>telephone</w:t>
+      </w:r>
+      <w:proofErr w:type="spellEnd"/>
+    </w:p>
+    <w:p>
+      <w:r>
+        <w:t>Rajouter les photos pour mon parcours/</w:t>
+      </w:r>
+      <w:proofErr w:type="spellStart"/>
+      <w:r>
+        <w:t>diplomes</w:t>
+      </w:r>
+      <w:proofErr w:type="spellEnd"/>
+      <w:r>
+        <w:t>/formations</w:t>
       </w:r>
     </w:p>
     <w:p/>
@@ -815,7 +1535,25 @@
     <w:p/>
     <w:p>
       <w:r>
-        <w:t xml:space="preserve"> Faire tableau pour mon parcours scolaires avec les ecole ou je suis aller avec images</w:t>
+        <w:t xml:space="preserve"> Faire tableau pour mon parcours scolaires avec les </w:t>
+      </w:r>
+      <w:proofErr w:type="spellStart"/>
+      <w:r>
+        <w:t>ecole</w:t>
+      </w:r>
+      <w:proofErr w:type="spellEnd"/>
+      <w:r>
+        <w:t xml:space="preserve"> ou je suis </w:t>
+      </w:r>
+      <w:proofErr w:type="spellStart"/>
+      <w:proofErr w:type="gramStart"/>
+      <w:r>
+        <w:t>aller</w:t>
+      </w:r>
+      <w:proofErr w:type="spellEnd"/>
+      <w:proofErr w:type="gramEnd"/>
+      <w:r>
+        <w:t xml:space="preserve"> avec images</w:t>
       </w:r>
       <w:r>
         <w:t xml:space="preserve"> sites des école</w:t>
@@ -824,8 +1562,13 @@
         <w:t>s</w:t>
       </w:r>
       <w:r>
-        <w:t xml:space="preserve"> ect</w:t>
-      </w:r>
+        <w:t xml:space="preserve"> </w:t>
+      </w:r>
+      <w:proofErr w:type="spellStart"/>
+      <w:r>
+        <w:t>ect</w:t>
+      </w:r>
+      <w:proofErr w:type="spellEnd"/>
     </w:p>
     <w:p/>
     <w:p>
@@ -836,34 +1579,400 @@
         <w:t>u soit faire des colonnes pour m</w:t>
       </w:r>
       <w:r>
-        <w:t>ettre dans chaque colonne le lieu avec une carte maps et une photo</w:t>
-      </w:r>
-      <w:r>
-        <w:t xml:space="preserve"> A FINIR !!!!</w:t>
-      </w:r>
+        <w:t xml:space="preserve">ettre dans chaque colonne le lieu avec une carte </w:t>
+      </w:r>
+      <w:proofErr w:type="spellStart"/>
+      <w:r>
+        <w:t>maps</w:t>
+      </w:r>
+      <w:proofErr w:type="spellEnd"/>
+      <w:r>
+        <w:t xml:space="preserve"> et une photo</w:t>
+      </w:r>
+      <w:r>
+        <w:t xml:space="preserve"> A FINIR </w:t>
+      </w:r>
+      <w:proofErr w:type="gramStart"/>
+      <w:r>
+        <w:t>!!!!</w:t>
+      </w:r>
+      <w:proofErr w:type="gramEnd"/>
     </w:p>
     <w:p/>
     <w:p>
       <w:r>
-        <w:t xml:space="preserve">!!!!!!!!!Lien site web a mettre des ecoles </w:t>
-      </w:r>
-    </w:p>
-    <w:p>
-      <w:r>
-        <w:t>Faire les alignements des div !!!</w:t>
-      </w:r>
-      <w:r>
-        <w:t xml:space="preserve"> voir nav pour l’exemple</w:t>
+        <w:t xml:space="preserve">!!!!!!!!!Lien site web </w:t>
+      </w:r>
+      <w:proofErr w:type="spellStart"/>
+      <w:proofErr w:type="gramStart"/>
+      <w:r>
+        <w:t>a</w:t>
+      </w:r>
+      <w:proofErr w:type="spellEnd"/>
+      <w:proofErr w:type="gramEnd"/>
+      <w:r>
+        <w:t xml:space="preserve"> mettre des </w:t>
+      </w:r>
+      <w:proofErr w:type="spellStart"/>
+      <w:r>
+        <w:t>ecoles</w:t>
+      </w:r>
+      <w:proofErr w:type="spellEnd"/>
+      <w:r>
+        <w:t xml:space="preserve"> </w:t>
+      </w:r>
+    </w:p>
+    <w:p>
+      <w:r>
+        <w:t>Faire les alignements des div </w:t>
+      </w:r>
+      <w:proofErr w:type="gramStart"/>
+      <w:r>
+        <w:t>!!!</w:t>
+      </w:r>
+      <w:proofErr w:type="gramEnd"/>
+      <w:r>
+        <w:t xml:space="preserve"> </w:t>
+      </w:r>
+      <w:proofErr w:type="gramStart"/>
+      <w:r>
+        <w:t>voir</w:t>
+      </w:r>
+      <w:proofErr w:type="gramEnd"/>
+      <w:r>
+        <w:t xml:space="preserve"> </w:t>
+      </w:r>
+      <w:proofErr w:type="spellStart"/>
+      <w:r>
+        <w:t>nav</w:t>
+      </w:r>
+      <w:proofErr w:type="spellEnd"/>
+      <w:r>
+        <w:t xml:space="preserve"> pour l’exemple</w:t>
       </w:r>
     </w:p>
     <w:p>
       <w:r>
         <w:t xml:space="preserve">Finir les formations avec le psc1 et les autres </w:t>
+      </w:r>
+    </w:p>
+    <w:p>
+      <w:r>
+        <w:t xml:space="preserve">Mettre site web secouristes </w:t>
+      </w:r>
+      <w:proofErr w:type="spellStart"/>
+      <w:r>
+        <w:t>francais</w:t>
+      </w:r>
+      <w:proofErr w:type="spellEnd"/>
+      <w:r>
+        <w:t xml:space="preserve"> croix blanche </w:t>
+      </w:r>
+    </w:p>
+    <w:p/>
+    <w:p>
+      <w:r>
+        <w:t xml:space="preserve">25/10 mettre un dossier appelé fichiers pour mettre les </w:t>
+      </w:r>
+      <w:proofErr w:type="spellStart"/>
+      <w:r>
+        <w:t>pdf</w:t>
+      </w:r>
+      <w:proofErr w:type="spellEnd"/>
+      <w:r>
+        <w:t xml:space="preserve"> dedans ensemble et changer le code pour retrouver le </w:t>
+      </w:r>
+      <w:proofErr w:type="spellStart"/>
+      <w:r>
+        <w:t>pdf</w:t>
+      </w:r>
+      <w:proofErr w:type="spellEnd"/>
+      <w:r>
+        <w:t> </w:t>
+      </w:r>
+      <w:proofErr w:type="gramStart"/>
+      <w:r>
+        <w:t>!!!!!!!!!!!!!!!!!!!!!!!!!!!!!!!!!!!!!!!!</w:t>
+      </w:r>
+      <w:proofErr w:type="gramEnd"/>
+    </w:p>
+    <w:p/>
+    <w:p/>
+    <w:p>
+      <w:r>
+        <w:t xml:space="preserve">Rajouter </w:t>
+      </w:r>
+      <w:r>
+        <w:t>compétences</w:t>
       </w:r>
       <w:bookmarkStart w:id="0" w:name="_GoBack"/>
       <w:bookmarkEnd w:id="0"/>
+      <w:r>
+        <w:t xml:space="preserve"> idée site web </w:t>
+      </w:r>
+      <w:hyperlink r:id="rId6" w:history="1">
+        <w:r>
+          <w:rPr>
+            <w:rStyle w:val="Lienhypertexte"/>
+          </w:rPr>
+          <w:t>https://www.moncvparfait.fr/cv/competences?utm_source=google&amp;utm_medium=sem&amp;utm_campaign=1144769921&amp;utm_term=&amp;network=g&amp;device=c&amp;adposition=&amp;adgroupid=52608790506&amp;placement=&amp;adid=257141517267&amp;gad=1&amp;gclid=CjwKCAjw-eKpBhAbEiwAqFL0mi0ax_Vz1o0UH4q9X25mb7VXgsZrzvzQ0TvPc-LifF0qBWkiHCDzExoC-y0QAvD_BwE</w:t>
+        </w:r>
+      </w:hyperlink>
     </w:p>
     <w:p/>
+    <w:p>
+      <w:r>
+        <w:t>Dans passions</w:t>
+      </w:r>
+      <w:r>
+        <w:t xml:space="preserve"> parler de la </w:t>
+      </w:r>
+      <w:proofErr w:type="spellStart"/>
+      <w:r>
+        <w:t>ccas</w:t>
+      </w:r>
+      <w:proofErr w:type="spellEnd"/>
+      <w:r>
+        <w:t xml:space="preserve"> avec les colos comme hiver/été </w:t>
+      </w:r>
+      <w:proofErr w:type="spellStart"/>
+      <w:r>
+        <w:t>ect</w:t>
+      </w:r>
+      <w:proofErr w:type="spellEnd"/>
+    </w:p>
+    <w:p>
+      <w:r>
+        <w:t xml:space="preserve">Passion plongée mettre </w:t>
+      </w:r>
+      <w:proofErr w:type="spellStart"/>
+      <w:r>
+        <w:t>video</w:t>
+      </w:r>
+      <w:proofErr w:type="spellEnd"/>
+      <w:r>
+        <w:t xml:space="preserve"> de </w:t>
+      </w:r>
+      <w:proofErr w:type="spellStart"/>
+      <w:r>
+        <w:t>laurent</w:t>
+      </w:r>
+      <w:proofErr w:type="spellEnd"/>
+      <w:r>
+        <w:t xml:space="preserve"> de la plongée à st </w:t>
+      </w:r>
+      <w:proofErr w:type="spellStart"/>
+      <w:r>
+        <w:t>raphael</w:t>
+      </w:r>
+      <w:proofErr w:type="spellEnd"/>
+    </w:p>
+    <w:p>
+      <w:r>
+        <w:t xml:space="preserve">Et faire une sorte de drive pour mettre photos de la plongée ou quelque chose comme ca </w:t>
+      </w:r>
+    </w:p>
+    <w:p/>
+    <w:p>
+      <w:r>
+        <w:t xml:space="preserve">Finir passion moto cross avec description en disant qu’on a fait 3 circuits : 2 facile et 1 </w:t>
+      </w:r>
+      <w:proofErr w:type="spellStart"/>
+      <w:r>
+        <w:t>tres</w:t>
+      </w:r>
+      <w:proofErr w:type="spellEnd"/>
+      <w:r>
+        <w:t xml:space="preserve"> compliqué, c’est un circuit de compétition avec des montées, des descentes et des bosses </w:t>
+      </w:r>
+    </w:p>
+    <w:p>
+      <w:pPr>
+        <w:rPr>
+          <w:highlight w:val="yellow"/>
+        </w:rPr>
+      </w:pPr>
+      <w:r>
+        <w:rPr>
+          <w:highlight w:val="yellow"/>
+        </w:rPr>
+        <w:t>RAJOUTER VIDEO MOTO CROSS A LA SUITE DU SITE WEB</w:t>
+      </w:r>
+    </w:p>
+    <w:p>
+      <w:r>
+        <w:rPr>
+          <w:highlight w:val="yellow"/>
+        </w:rPr>
+        <w:t>+ RAJOUTER VIDEO DU CIRCUIT COMPLIQUE DE MOTO CROSS AVEC LES BOSSES ECT</w:t>
+      </w:r>
+      <w:r>
+        <w:t xml:space="preserve"> </w:t>
+      </w:r>
+    </w:p>
+    <w:p>
+      <w:r>
+        <w:t xml:space="preserve">Voir </w:t>
+      </w:r>
+      <w:proofErr w:type="spellStart"/>
+      <w:r>
+        <w:t>whatsapp</w:t>
+      </w:r>
+      <w:proofErr w:type="spellEnd"/>
+      <w:r>
+        <w:t xml:space="preserve"> papa pour voir les codes pour me contacter</w:t>
+      </w:r>
+    </w:p>
+    <w:p>
+      <w:r>
+        <w:lastRenderedPageBreak/>
+        <w:t>DIRE LES DIFFERENTES CARTES QUE JE POSSEDE A LA PLONGEE SOUS MARINE : NIVEAU 1/2 + CARTE NITROX</w:t>
+      </w:r>
+    </w:p>
+    <w:p>
+      <w:r>
+        <w:t>PREMIERE PLONGEE DE NUIT </w:t>
+      </w:r>
+      <w:proofErr w:type="gramStart"/>
+      <w:r>
+        <w:t>!!!!!!</w:t>
+      </w:r>
+      <w:proofErr w:type="gramEnd"/>
+    </w:p>
+    <w:p>
+      <w:r>
+        <w:t>Mettre les caractéristiques du niveau 2</w:t>
+      </w:r>
+    </w:p>
+    <w:p>
+      <w:r>
+        <w:t>https://ffessm.fr/plongeur-niveau-2</w:t>
+      </w:r>
+    </w:p>
+    <w:p>
+      <w:r>
+        <w:t xml:space="preserve">Mettre la </w:t>
+      </w:r>
+      <w:proofErr w:type="spellStart"/>
+      <w:proofErr w:type="gramStart"/>
+      <w:r>
+        <w:t>video</w:t>
+      </w:r>
+      <w:proofErr w:type="spellEnd"/>
+      <w:r>
+        <w:t xml:space="preserve">  de</w:t>
+      </w:r>
+      <w:proofErr w:type="gramEnd"/>
+      <w:r>
+        <w:t xml:space="preserve"> </w:t>
+      </w:r>
+      <w:proofErr w:type="spellStart"/>
+      <w:r>
+        <w:t>laurent</w:t>
+      </w:r>
+      <w:proofErr w:type="spellEnd"/>
+      <w:r>
+        <w:t xml:space="preserve"> de l </w:t>
+      </w:r>
+      <w:proofErr w:type="spellStart"/>
+      <w:r>
+        <w:t>aplongée</w:t>
+      </w:r>
+      <w:proofErr w:type="spellEnd"/>
+      <w:r>
+        <w:t xml:space="preserve"> </w:t>
+      </w:r>
+      <w:proofErr w:type="spellStart"/>
+      <w:r>
+        <w:t>a</w:t>
+      </w:r>
+      <w:proofErr w:type="spellEnd"/>
+      <w:r>
+        <w:t xml:space="preserve"> st </w:t>
+      </w:r>
+      <w:proofErr w:type="spellStart"/>
+      <w:r>
+        <w:t>raphael</w:t>
+      </w:r>
+      <w:proofErr w:type="spellEnd"/>
+      <w:r>
+        <w:t xml:space="preserve"> voir </w:t>
+      </w:r>
+      <w:proofErr w:type="spellStart"/>
+      <w:r>
+        <w:t>vp</w:t>
+      </w:r>
+      <w:proofErr w:type="spellEnd"/>
+      <w:r>
+        <w:t xml:space="preserve"> dive</w:t>
+      </w:r>
+    </w:p>
+    <w:p>
+      <w:r>
+        <w:t>Mettre lien site web</w:t>
+      </w:r>
+    </w:p>
+    <w:p>
+      <w:r>
+        <w:t xml:space="preserve">Finir description de la plongée </w:t>
+      </w:r>
+      <w:proofErr w:type="spellStart"/>
+      <w:r>
+        <w:t>apres</w:t>
+      </w:r>
+      <w:proofErr w:type="spellEnd"/>
+      <w:r>
+        <w:t xml:space="preserve"> les </w:t>
+      </w:r>
+      <w:proofErr w:type="spellStart"/>
+      <w:r>
+        <w:t>seance</w:t>
+      </w:r>
+      <w:proofErr w:type="spellEnd"/>
+      <w:r>
+        <w:t xml:space="preserve"> de fosse </w:t>
+      </w:r>
+      <w:proofErr w:type="spellStart"/>
+      <w:r>
+        <w:t>a</w:t>
+      </w:r>
+      <w:proofErr w:type="spellEnd"/>
+      <w:r>
+        <w:t xml:space="preserve"> </w:t>
+      </w:r>
+      <w:proofErr w:type="spellStart"/>
+      <w:r>
+        <w:t>meyzieu</w:t>
+      </w:r>
+      <w:proofErr w:type="spellEnd"/>
+      <w:r>
+        <w:t> </w:t>
+      </w:r>
+      <w:proofErr w:type="gramStart"/>
+      <w:r>
+        <w:t>!!!!</w:t>
+      </w:r>
+      <w:proofErr w:type="gramEnd"/>
+      <w:r>
+        <w:t xml:space="preserve"> </w:t>
+      </w:r>
+      <w:proofErr w:type="gramStart"/>
+      <w:r>
+        <w:t>mettre</w:t>
+      </w:r>
+      <w:proofErr w:type="gramEnd"/>
+      <w:r>
+        <w:t xml:space="preserve"> photo/ </w:t>
+      </w:r>
+      <w:proofErr w:type="spellStart"/>
+      <w:r>
+        <w:t>video</w:t>
+      </w:r>
+      <w:proofErr w:type="spellEnd"/>
+      <w:r>
+        <w:t xml:space="preserve"> plongée </w:t>
+      </w:r>
+    </w:p>
     <w:sectPr>
       <w:pgSz w:w="11909" w:h="16834"/>
       <w:pgMar w:top="1440" w:right="1440" w:bottom="1440" w:left="1440" w:header="720" w:footer="720" w:gutter="0"/>
@@ -1560,7 +2669,6 @@
     <w:name w:val="Hyperlink"/>
     <w:basedOn w:val="Policepardfaut"/>
     <w:uiPriority w:val="99"/>
-    <w:semiHidden/>
     <w:unhideWhenUsed/>
     <w:rsid w:val="0073735D"/>
     <w:rPr>

</xml_diff>

<commit_message>
supprimer grosses videos pour essayer de reussir a envoyer sur github
</commit_message>
<xml_diff>
--- a/idée rajouter sur le site web cv.docx
+++ b/idée rajouter sur le site web cv.docx
@@ -1,10 +1,16 @@
 
 <file path=word/document.xml><?xml version="1.0" encoding="utf-8"?>
-<w:document xmlns:ve="http://schemas.openxmlformats.org/markup-compatibility/2006" xmlns:o="urn:schemas-microsoft-com:office:office" xmlns:r="http://schemas.openxmlformats.org/officeDocument/2006/relationships" xmlns:m="http://schemas.openxmlformats.org/officeDocument/2006/math" xmlns:v="urn:schemas-microsoft-com:vml" xmlns:wp="http://schemas.openxmlformats.org/drawingml/2006/wordprocessingDrawing" xmlns:w10="urn:schemas-microsoft-com:office:word" xmlns:w="http://schemas.openxmlformats.org/wordprocessingml/2006/main" xmlns:wne="http://schemas.microsoft.com/office/word/2006/wordml">
+<w:document xmlns:wpc="http://schemas.microsoft.com/office/word/2010/wordprocessingCanvas" xmlns:mc="http://schemas.openxmlformats.org/markup-compatibility/2006" xmlns:o="urn:schemas-microsoft-com:office:office" xmlns:r="http://schemas.openxmlformats.org/officeDocument/2006/relationships" xmlns:m="http://schemas.openxmlformats.org/officeDocument/2006/math" xmlns:v="urn:schemas-microsoft-com:vml" xmlns:wp14="http://schemas.microsoft.com/office/word/2010/wordprocessingDrawing" xmlns:wp="http://schemas.openxmlformats.org/drawingml/2006/wordprocessingDrawing" xmlns:w10="urn:schemas-microsoft-com:office:word" xmlns:w="http://schemas.openxmlformats.org/wordprocessingml/2006/main" xmlns:w14="http://schemas.microsoft.com/office/word/2010/wordml" xmlns:w15="http://schemas.microsoft.com/office/word/2012/wordml" xmlns:wpg="http://schemas.microsoft.com/office/word/2010/wordprocessingGroup" xmlns:wpi="http://schemas.microsoft.com/office/word/2010/wordprocessingInk" xmlns:wne="http://schemas.microsoft.com/office/word/2006/wordml" xmlns:wps="http://schemas.microsoft.com/office/word/2010/wordprocessingShape" mc:Ignorable="w14 w15 wp14">
   <w:body>
     <w:p>
       <w:r>
-        <w:t xml:space="preserve">boostrap rajouter sur le code html </w:t>
+        <w:rPr>
+          <w:highlight w:val="yellow"/>
+        </w:rPr>
+        <w:t>boostrap rajouter sur le code html</w:t>
+      </w:r>
+      <w:r>
+        <w:t xml:space="preserve"> </w:t>
       </w:r>
     </w:p>
     <w:p>
@@ -24,8 +30,14 @@
           <w:ilvl w:val="0"/>
           <w:numId w:val="1"/>
         </w:numPr>
-      </w:pPr>
-      <w:r>
+        <w:rPr>
+          <w:highlight w:val="yellow"/>
+        </w:rPr>
+      </w:pPr>
+      <w:r>
+        <w:rPr>
+          <w:highlight w:val="yellow"/>
+        </w:rPr>
         <w:t xml:space="preserve">stage 3eme </w:t>
       </w:r>
     </w:p>
@@ -35,40 +47,70 @@
           <w:ilvl w:val="0"/>
           <w:numId w:val="1"/>
         </w:numPr>
-      </w:pPr>
-      <w:r>
+        <w:rPr>
+          <w:highlight w:val="yellow"/>
+        </w:rPr>
+      </w:pPr>
+      <w:r>
+        <w:rPr>
+          <w:highlight w:val="yellow"/>
+        </w:rPr>
         <w:t xml:space="preserve">diplomes / formations : </w:t>
       </w:r>
     </w:p>
     <w:p>
       <w:pPr>
         <w:ind w:left="720" w:firstLine="720"/>
-      </w:pPr>
-      <w:r>
+        <w:rPr>
+          <w:highlight w:val="yellow"/>
+        </w:rPr>
+      </w:pPr>
+      <w:r>
+        <w:rPr>
+          <w:highlight w:val="yellow"/>
+        </w:rPr>
         <w:t xml:space="preserve">brevet </w:t>
       </w:r>
     </w:p>
     <w:p>
       <w:pPr>
         <w:ind w:left="720" w:firstLine="720"/>
-      </w:pPr>
-      <w:r>
+        <w:rPr>
+          <w:highlight w:val="yellow"/>
+        </w:rPr>
+      </w:pPr>
+      <w:r>
+        <w:rPr>
+          <w:highlight w:val="yellow"/>
+        </w:rPr>
         <w:t>assr1/2</w:t>
       </w:r>
     </w:p>
     <w:p>
       <w:pPr>
         <w:ind w:left="720" w:firstLine="720"/>
-      </w:pPr>
-      <w:r>
+        <w:rPr>
+          <w:highlight w:val="yellow"/>
+        </w:rPr>
+      </w:pPr>
+      <w:r>
+        <w:rPr>
+          <w:highlight w:val="yellow"/>
+        </w:rPr>
         <w:t>code</w:t>
       </w:r>
     </w:p>
     <w:p>
       <w:pPr>
         <w:ind w:left="720" w:firstLine="720"/>
-      </w:pPr>
-      <w:r>
+        <w:rPr>
+          <w:highlight w:val="yellow"/>
+        </w:rPr>
+      </w:pPr>
+      <w:r>
+        <w:rPr>
+          <w:highlight w:val="yellow"/>
+        </w:rPr>
         <w:t>permis accompagné</w:t>
       </w:r>
     </w:p>
@@ -77,6 +119,9 @@
         <w:ind w:left="720" w:firstLine="720"/>
       </w:pPr>
       <w:r>
+        <w:rPr>
+          <w:highlight w:val="yellow"/>
+        </w:rPr>
         <w:t>bac</w:t>
       </w:r>
     </w:p>
@@ -87,8 +132,14 @@
           <w:ilvl w:val="0"/>
           <w:numId w:val="1"/>
         </w:numPr>
-      </w:pPr>
-      <w:r>
+        <w:rPr>
+          <w:highlight w:val="yellow"/>
+        </w:rPr>
+      </w:pPr>
+      <w:r>
+        <w:rPr>
+          <w:highlight w:val="yellow"/>
+        </w:rPr>
         <w:t xml:space="preserve">barre progress qui avance </w:t>
       </w:r>
     </w:p>
@@ -98,8 +149,14 @@
           <w:ilvl w:val="0"/>
           <w:numId w:val="1"/>
         </w:numPr>
-      </w:pPr>
-      <w:r>
+        <w:rPr>
+          <w:highlight w:val="yellow"/>
+        </w:rPr>
+      </w:pPr>
+      <w:r>
+        <w:rPr>
+          <w:highlight w:val="yellow"/>
+        </w:rPr>
         <w:t>langue que je sais parler</w:t>
       </w:r>
     </w:p>
@@ -109,8 +166,14 @@
           <w:ilvl w:val="0"/>
           <w:numId w:val="1"/>
         </w:numPr>
-      </w:pPr>
-      <w:r>
+        <w:rPr>
+          <w:highlight w:val="red"/>
+        </w:rPr>
+      </w:pPr>
+      <w:r>
+        <w:rPr>
+          <w:highlight w:val="red"/>
+        </w:rPr>
         <w:t>compétences</w:t>
       </w:r>
     </w:p>
@@ -122,35 +185,65 @@
     <w:p>
       <w:pPr>
         <w:ind w:left="720"/>
-      </w:pPr>
-      <w:r>
-        <w:t xml:space="preserve">voir sur internet les idéees de cv </w:t>
+        <w:rPr>
+          <w:highlight w:val="yellow"/>
+        </w:rPr>
+      </w:pPr>
+      <w:r>
+        <w:rPr>
+          <w:highlight w:val="yellow"/>
+        </w:rPr>
+        <w:t>voir sur internet les idée</w:t>
+      </w:r>
+      <w:r>
+        <w:rPr>
+          <w:highlight w:val="yellow"/>
+        </w:rPr>
+        <w:t xml:space="preserve">s de cv </w:t>
       </w:r>
     </w:p>
     <w:p>
       <w:pPr>
         <w:ind w:left="720"/>
+        <w:rPr>
+          <w:highlight w:val="yellow"/>
+        </w:rPr>
       </w:pPr>
     </w:p>
     <w:p>
       <w:pPr>
         <w:ind w:left="720"/>
-      </w:pPr>
-      <w:r>
+        <w:rPr>
+          <w:highlight w:val="yellow"/>
+        </w:rPr>
+      </w:pPr>
+      <w:r>
+        <w:rPr>
+          <w:highlight w:val="yellow"/>
+        </w:rPr>
         <w:t>I) presentation de soi (mon profil)</w:t>
       </w:r>
     </w:p>
     <w:p>
       <w:pPr>
         <w:ind w:left="720"/>
-      </w:pPr>
-      <w:r>
+        <w:rPr>
+          <w:highlight w:val="yellow"/>
+        </w:rPr>
+      </w:pPr>
+      <w:r>
+        <w:rPr>
+          <w:highlight w:val="yellow"/>
+        </w:rPr>
         <w:t>pour le texte “bonjour…” mettre un row pour avancer le texte</w:t>
       </w:r>
     </w:p>
     <w:p>
       <w:pPr>
         <w:ind w:left="720"/>
+        <w:rPr>
+          <w:highlight w:val="yellow"/>
+        </w:rPr>
       </w:pPr>
     </w:p>
     <w:p>
@@ -158,6 +251,9 @@
         <w:ind w:left="720"/>
       </w:pPr>
       <w:r>
+        <w:rPr>
+          <w:highlight w:val="yellow"/>
+        </w:rPr>
         <w:t>voir le cv du prof soit sur ma clé usb soit sur mon pc à voir si je l’ai deja mis dessus</w:t>
       </w:r>
     </w:p>
@@ -173,7 +269,6 @@
           <w:rFonts w:ascii="Times New Roman" w:eastAsia="Times New Roman" w:hAnsi="Times New Roman" w:cs="Times New Roman"/>
           <w:sz w:val="24"/>
           <w:szCs w:val="24"/>
-          <w:lang w:val="fr-FR"/>
         </w:rPr>
       </w:pPr>
       <w:r>
@@ -183,7 +278,6 @@
           <w:sz w:val="24"/>
           <w:szCs w:val="24"/>
           <w:shd w:val="clear" w:color="auto" w:fill="FFFFFF"/>
-          <w:lang w:val="fr-FR"/>
         </w:rPr>
         <w:t>Google font pour changer de police d'écriture appuyer sur select puis copier le link pour le mettre dans le head de html</w:t>
       </w:r>
@@ -197,16 +291,14 @@
           <w:color w:val="222222"/>
           <w:sz w:val="24"/>
           <w:szCs w:val="24"/>
-          <w:lang w:val="fr-FR"/>
-        </w:rPr>
-      </w:pPr>
-      <w:r>
-        <w:rPr>
-          <w:rFonts w:eastAsia="Times New Roman"/>
-          <w:color w:val="222222"/>
-          <w:sz w:val="24"/>
-          <w:szCs w:val="24"/>
-          <w:lang w:val="fr-FR"/>
+        </w:rPr>
+      </w:pPr>
+      <w:r>
+        <w:rPr>
+          <w:rFonts w:eastAsia="Times New Roman"/>
+          <w:color w:val="222222"/>
+          <w:sz w:val="24"/>
+          <w:szCs w:val="24"/>
         </w:rPr>
         <w:t>+</w:t>
       </w:r>
@@ -220,16 +312,14 @@
           <w:color w:val="222222"/>
           <w:sz w:val="24"/>
           <w:szCs w:val="24"/>
-          <w:lang w:val="fr-FR"/>
-        </w:rPr>
-      </w:pPr>
-      <w:r>
-        <w:rPr>
-          <w:rFonts w:eastAsia="Times New Roman"/>
-          <w:color w:val="222222"/>
-          <w:sz w:val="24"/>
-          <w:szCs w:val="24"/>
-          <w:lang w:val="fr-FR"/>
+        </w:rPr>
+      </w:pPr>
+      <w:r>
+        <w:rPr>
+          <w:rFonts w:eastAsia="Times New Roman"/>
+          <w:color w:val="222222"/>
+          <w:sz w:val="24"/>
+          <w:szCs w:val="24"/>
         </w:rPr>
         <w:t>créer dans le head une balise </w:t>
       </w:r>
@@ -243,16 +333,14 @@
           <w:color w:val="222222"/>
           <w:sz w:val="24"/>
           <w:szCs w:val="24"/>
-          <w:lang w:val="fr-FR"/>
-        </w:rPr>
-      </w:pPr>
-      <w:r>
-        <w:rPr>
-          <w:rFonts w:eastAsia="Times New Roman"/>
-          <w:color w:val="222222"/>
-          <w:sz w:val="24"/>
-          <w:szCs w:val="24"/>
-          <w:lang w:val="fr-FR"/>
+        </w:rPr>
+      </w:pPr>
+      <w:r>
+        <w:rPr>
+          <w:rFonts w:eastAsia="Times New Roman"/>
+          <w:color w:val="222222"/>
+          <w:sz w:val="24"/>
+          <w:szCs w:val="24"/>
         </w:rPr>
         <w:t>exemple </w:t>
       </w:r>
@@ -266,16 +354,14 @@
           <w:color w:val="222222"/>
           <w:sz w:val="24"/>
           <w:szCs w:val="24"/>
-          <w:lang w:val="fr-FR"/>
-        </w:rPr>
-      </w:pPr>
-      <w:r>
-        <w:rPr>
-          <w:rFonts w:eastAsia="Times New Roman"/>
-          <w:color w:val="222222"/>
-          <w:sz w:val="24"/>
-          <w:szCs w:val="24"/>
-          <w:lang w:val="fr-FR"/>
+        </w:rPr>
+      </w:pPr>
+      <w:r>
+        <w:rPr>
+          <w:rFonts w:eastAsia="Times New Roman"/>
+          <w:color w:val="222222"/>
+          <w:sz w:val="24"/>
+          <w:szCs w:val="24"/>
         </w:rPr>
         <w:t>&lt;style&gt;</w:t>
       </w:r>
@@ -289,16 +375,14 @@
           <w:color w:val="222222"/>
           <w:sz w:val="24"/>
           <w:szCs w:val="24"/>
-          <w:lang w:val="fr-FR"/>
-        </w:rPr>
-      </w:pPr>
-      <w:r>
-        <w:rPr>
-          <w:rFonts w:eastAsia="Times New Roman"/>
-          <w:color w:val="222222"/>
-          <w:sz w:val="24"/>
-          <w:szCs w:val="24"/>
-          <w:lang w:val="fr-FR"/>
+        </w:rPr>
+      </w:pPr>
+      <w:r>
+        <w:rPr>
+          <w:rFonts w:eastAsia="Times New Roman"/>
+          <w:color w:val="222222"/>
+          <w:sz w:val="24"/>
+          <w:szCs w:val="24"/>
         </w:rPr>
         <w:t>.police_perso {</w:t>
       </w:r>
@@ -312,16 +396,14 @@
           <w:color w:val="222222"/>
           <w:sz w:val="24"/>
           <w:szCs w:val="24"/>
-          <w:lang w:val="fr-FR"/>
-        </w:rPr>
-      </w:pPr>
-      <w:r>
-        <w:rPr>
-          <w:rFonts w:eastAsia="Times New Roman"/>
-          <w:color w:val="222222"/>
-          <w:sz w:val="24"/>
-          <w:szCs w:val="24"/>
-          <w:lang w:val="fr-FR"/>
+        </w:rPr>
+      </w:pPr>
+      <w:r>
+        <w:rPr>
+          <w:rFonts w:eastAsia="Times New Roman"/>
+          <w:color w:val="222222"/>
+          <w:sz w:val="24"/>
+          <w:szCs w:val="24"/>
         </w:rPr>
         <w:t> font-family: 'Fuggles', cursive</w:t>
       </w:r>
@@ -335,16 +417,14 @@
           <w:color w:val="222222"/>
           <w:sz w:val="24"/>
           <w:szCs w:val="24"/>
-          <w:lang w:val="fr-FR"/>
-        </w:rPr>
-      </w:pPr>
-      <w:r>
-        <w:rPr>
-          <w:rFonts w:eastAsia="Times New Roman"/>
-          <w:color w:val="222222"/>
-          <w:sz w:val="24"/>
-          <w:szCs w:val="24"/>
-          <w:lang w:val="fr-FR"/>
+        </w:rPr>
+      </w:pPr>
+      <w:r>
+        <w:rPr>
+          <w:rFonts w:eastAsia="Times New Roman"/>
+          <w:color w:val="222222"/>
+          <w:sz w:val="24"/>
+          <w:szCs w:val="24"/>
         </w:rPr>
         <w:t>}</w:t>
       </w:r>
@@ -358,16 +438,14 @@
           <w:color w:val="222222"/>
           <w:sz w:val="24"/>
           <w:szCs w:val="24"/>
-          <w:lang w:val="fr-FR"/>
-        </w:rPr>
-      </w:pPr>
-      <w:r>
-        <w:rPr>
-          <w:rFonts w:eastAsia="Times New Roman"/>
-          <w:color w:val="222222"/>
-          <w:sz w:val="24"/>
-          <w:szCs w:val="24"/>
-          <w:lang w:val="fr-FR"/>
+        </w:rPr>
+      </w:pPr>
+      <w:r>
+        <w:rPr>
+          <w:rFonts w:eastAsia="Times New Roman"/>
+          <w:color w:val="222222"/>
+          <w:sz w:val="24"/>
+          <w:szCs w:val="24"/>
         </w:rPr>
         <w:t>&lt;/style&gt;</w:t>
       </w:r>
@@ -381,42 +459,38 @@
           <w:color w:val="222222"/>
           <w:sz w:val="24"/>
           <w:szCs w:val="24"/>
-          <w:lang w:val="fr-FR"/>
-        </w:rPr>
-      </w:pPr>
-    </w:p>
-    <w:p>
-      <w:pPr>
-        <w:shd w:val="clear" w:color="auto" w:fill="FFFFFF"/>
-        <w:spacing w:line="240" w:lineRule="auto"/>
-        <w:rPr>
-          <w:rFonts w:eastAsia="Times New Roman"/>
-          <w:color w:val="222222"/>
-          <w:sz w:val="24"/>
-          <w:szCs w:val="24"/>
-          <w:lang w:val="fr-FR"/>
-        </w:rPr>
-      </w:pPr>
-    </w:p>
-    <w:p>
-      <w:pPr>
-        <w:shd w:val="clear" w:color="auto" w:fill="FFFFFF"/>
-        <w:spacing w:line="240" w:lineRule="auto"/>
-        <w:rPr>
-          <w:rFonts w:eastAsia="Times New Roman"/>
-          <w:color w:val="222222"/>
-          <w:sz w:val="24"/>
-          <w:szCs w:val="24"/>
-          <w:lang w:val="fr-FR"/>
-        </w:rPr>
-      </w:pPr>
-      <w:r>
-        <w:rPr>
-          <w:rFonts w:eastAsia="Times New Roman"/>
-          <w:color w:val="222222"/>
-          <w:sz w:val="24"/>
-          <w:szCs w:val="24"/>
-          <w:lang w:val="fr-FR"/>
+        </w:rPr>
+      </w:pPr>
+    </w:p>
+    <w:p>
+      <w:pPr>
+        <w:shd w:val="clear" w:color="auto" w:fill="FFFFFF"/>
+        <w:spacing w:line="240" w:lineRule="auto"/>
+        <w:rPr>
+          <w:rFonts w:eastAsia="Times New Roman"/>
+          <w:color w:val="222222"/>
+          <w:sz w:val="24"/>
+          <w:szCs w:val="24"/>
+        </w:rPr>
+      </w:pPr>
+    </w:p>
+    <w:p>
+      <w:pPr>
+        <w:shd w:val="clear" w:color="auto" w:fill="FFFFFF"/>
+        <w:spacing w:line="240" w:lineRule="auto"/>
+        <w:rPr>
+          <w:rFonts w:eastAsia="Times New Roman"/>
+          <w:color w:val="222222"/>
+          <w:sz w:val="24"/>
+          <w:szCs w:val="24"/>
+        </w:rPr>
+      </w:pPr>
+      <w:r>
+        <w:rPr>
+          <w:rFonts w:eastAsia="Times New Roman"/>
+          <w:color w:val="222222"/>
+          <w:sz w:val="24"/>
+          <w:szCs w:val="24"/>
         </w:rPr>
         <w:t>&lt;H1 class="police_perso"&gt; bonjour les gens&lt;/H1&gt;</w:t>
       </w:r>
@@ -430,42 +504,38 @@
           <w:color w:val="222222"/>
           <w:sz w:val="24"/>
           <w:szCs w:val="24"/>
-          <w:lang w:val="fr-FR"/>
-        </w:rPr>
-      </w:pPr>
-    </w:p>
-    <w:p>
-      <w:pPr>
-        <w:shd w:val="clear" w:color="auto" w:fill="FFFFFF"/>
-        <w:spacing w:line="240" w:lineRule="auto"/>
-        <w:rPr>
-          <w:rFonts w:eastAsia="Times New Roman"/>
-          <w:color w:val="222222"/>
-          <w:sz w:val="24"/>
-          <w:szCs w:val="24"/>
-          <w:lang w:val="fr-FR"/>
-        </w:rPr>
-      </w:pPr>
-    </w:p>
-    <w:p>
-      <w:pPr>
-        <w:shd w:val="clear" w:color="auto" w:fill="FFFFFF"/>
-        <w:spacing w:line="240" w:lineRule="auto"/>
-        <w:rPr>
-          <w:rFonts w:eastAsia="Times New Roman"/>
-          <w:color w:val="222222"/>
-          <w:sz w:val="24"/>
-          <w:szCs w:val="24"/>
-          <w:lang w:val="fr-FR"/>
-        </w:rPr>
-      </w:pPr>
-      <w:r>
-        <w:rPr>
-          <w:rFonts w:eastAsia="Times New Roman"/>
-          <w:color w:val="222222"/>
-          <w:sz w:val="24"/>
-          <w:szCs w:val="24"/>
-          <w:lang w:val="fr-FR"/>
+        </w:rPr>
+      </w:pPr>
+    </w:p>
+    <w:p>
+      <w:pPr>
+        <w:shd w:val="clear" w:color="auto" w:fill="FFFFFF"/>
+        <w:spacing w:line="240" w:lineRule="auto"/>
+        <w:rPr>
+          <w:rFonts w:eastAsia="Times New Roman"/>
+          <w:color w:val="222222"/>
+          <w:sz w:val="24"/>
+          <w:szCs w:val="24"/>
+        </w:rPr>
+      </w:pPr>
+    </w:p>
+    <w:p>
+      <w:pPr>
+        <w:shd w:val="clear" w:color="auto" w:fill="FFFFFF"/>
+        <w:spacing w:line="240" w:lineRule="auto"/>
+        <w:rPr>
+          <w:rFonts w:eastAsia="Times New Roman"/>
+          <w:color w:val="222222"/>
+          <w:sz w:val="24"/>
+          <w:szCs w:val="24"/>
+        </w:rPr>
+      </w:pPr>
+      <w:r>
+        <w:rPr>
+          <w:rFonts w:eastAsia="Times New Roman"/>
+          <w:color w:val="222222"/>
+          <w:sz w:val="24"/>
+          <w:szCs w:val="24"/>
         </w:rPr>
         <w:t>pour voir les polices d'écriture du pc mettre dans la barre de recherche font ou police </w:t>
       </w:r>
@@ -479,16 +549,14 @@
           <w:color w:val="222222"/>
           <w:sz w:val="24"/>
           <w:szCs w:val="24"/>
-          <w:lang w:val="fr-FR"/>
-        </w:rPr>
-      </w:pPr>
-      <w:r>
-        <w:rPr>
-          <w:rFonts w:eastAsia="Times New Roman"/>
-          <w:color w:val="222222"/>
-          <w:sz w:val="24"/>
-          <w:szCs w:val="24"/>
-          <w:lang w:val="fr-FR"/>
+        </w:rPr>
+      </w:pPr>
+      <w:r>
+        <w:rPr>
+          <w:rFonts w:eastAsia="Times New Roman"/>
+          <w:color w:val="222222"/>
+          <w:sz w:val="24"/>
+          <w:szCs w:val="24"/>
         </w:rPr>
         <w:t>     </w:t>
       </w:r>
@@ -500,7 +568,6 @@
             <w:sz w:val="24"/>
             <w:szCs w:val="24"/>
             <w:u w:val="single"/>
-            <w:lang w:val="fr-FR"/>
           </w:rPr>
           <w:t>validator.w3.org</w:t>
         </w:r>
@@ -511,7 +578,6 @@
           <w:color w:val="222222"/>
           <w:sz w:val="24"/>
           <w:szCs w:val="24"/>
-          <w:lang w:val="fr-FR"/>
         </w:rPr>
         <w:t>             </w:t>
       </w:r>
@@ -525,29 +591,26 @@
           <w:color w:val="222222"/>
           <w:sz w:val="24"/>
           <w:szCs w:val="24"/>
-          <w:lang w:val="fr-FR"/>
-        </w:rPr>
-      </w:pPr>
-    </w:p>
-    <w:p>
-      <w:pPr>
-        <w:shd w:val="clear" w:color="auto" w:fill="FFFFFF"/>
-        <w:spacing w:line="240" w:lineRule="auto"/>
-        <w:rPr>
-          <w:rFonts w:eastAsia="Times New Roman"/>
-          <w:color w:val="222222"/>
-          <w:sz w:val="24"/>
-          <w:szCs w:val="24"/>
-          <w:lang w:val="fr-FR"/>
-        </w:rPr>
-      </w:pPr>
-      <w:r>
-        <w:rPr>
-          <w:rFonts w:eastAsia="Times New Roman"/>
-          <w:color w:val="222222"/>
-          <w:sz w:val="24"/>
-          <w:szCs w:val="24"/>
-          <w:lang w:val="fr-FR"/>
+        </w:rPr>
+      </w:pPr>
+    </w:p>
+    <w:p>
+      <w:pPr>
+        <w:shd w:val="clear" w:color="auto" w:fill="FFFFFF"/>
+        <w:spacing w:line="240" w:lineRule="auto"/>
+        <w:rPr>
+          <w:rFonts w:eastAsia="Times New Roman"/>
+          <w:color w:val="222222"/>
+          <w:sz w:val="24"/>
+          <w:szCs w:val="24"/>
+        </w:rPr>
+      </w:pPr>
+      <w:r>
+        <w:rPr>
+          <w:rFonts w:eastAsia="Times New Roman"/>
+          <w:color w:val="222222"/>
+          <w:sz w:val="24"/>
+          <w:szCs w:val="24"/>
         </w:rPr>
         <w:t>ajouter informations personnelles </w:t>
       </w:r>
@@ -561,16 +624,14 @@
           <w:color w:val="222222"/>
           <w:sz w:val="24"/>
           <w:szCs w:val="24"/>
-          <w:lang w:val="fr-FR"/>
-        </w:rPr>
-      </w:pPr>
-      <w:r>
-        <w:rPr>
-          <w:rFonts w:eastAsia="Times New Roman"/>
-          <w:color w:val="222222"/>
-          <w:sz w:val="24"/>
-          <w:szCs w:val="24"/>
-          <w:lang w:val="fr-FR"/>
+        </w:rPr>
+      </w:pPr>
+      <w:r>
+        <w:rPr>
+          <w:rFonts w:eastAsia="Times New Roman"/>
+          <w:color w:val="222222"/>
+          <w:sz w:val="24"/>
+          <w:szCs w:val="24"/>
         </w:rPr>
         <w:t>adresse</w:t>
       </w:r>
@@ -584,16 +645,14 @@
           <w:color w:val="222222"/>
           <w:sz w:val="24"/>
           <w:szCs w:val="24"/>
-          <w:lang w:val="fr-FR"/>
-        </w:rPr>
-      </w:pPr>
-      <w:r>
-        <w:rPr>
-          <w:rFonts w:eastAsia="Times New Roman"/>
-          <w:color w:val="222222"/>
-          <w:sz w:val="24"/>
-          <w:szCs w:val="24"/>
-          <w:lang w:val="fr-FR"/>
+        </w:rPr>
+      </w:pPr>
+      <w:r>
+        <w:rPr>
+          <w:rFonts w:eastAsia="Times New Roman"/>
+          <w:color w:val="222222"/>
+          <w:sz w:val="24"/>
+          <w:szCs w:val="24"/>
         </w:rPr>
         <w:t>mail</w:t>
       </w:r>
@@ -607,16 +666,14 @@
           <w:color w:val="222222"/>
           <w:sz w:val="24"/>
           <w:szCs w:val="24"/>
-          <w:lang w:val="fr-FR"/>
-        </w:rPr>
-      </w:pPr>
-      <w:r>
-        <w:rPr>
-          <w:rFonts w:eastAsia="Times New Roman"/>
-          <w:color w:val="222222"/>
-          <w:sz w:val="24"/>
-          <w:szCs w:val="24"/>
-          <w:lang w:val="fr-FR"/>
+        </w:rPr>
+      </w:pPr>
+      <w:r>
+        <w:rPr>
+          <w:rFonts w:eastAsia="Times New Roman"/>
+          <w:color w:val="222222"/>
+          <w:sz w:val="24"/>
+          <w:szCs w:val="24"/>
         </w:rPr>
         <w:t>numéro de tel ect      </w:t>
       </w:r>
@@ -630,16 +687,14 @@
           <w:color w:val="222222"/>
           <w:sz w:val="24"/>
           <w:szCs w:val="24"/>
-          <w:lang w:val="fr-FR"/>
-        </w:rPr>
-      </w:pPr>
-      <w:r>
-        <w:rPr>
-          <w:rFonts w:eastAsia="Times New Roman"/>
-          <w:color w:val="222222"/>
-          <w:sz w:val="24"/>
-          <w:szCs w:val="24"/>
-          <w:lang w:val="fr-FR"/>
+        </w:rPr>
+      </w:pPr>
+      <w:r>
+        <w:rPr>
+          <w:rFonts w:eastAsia="Times New Roman"/>
+          <w:color w:val="222222"/>
+          <w:sz w:val="24"/>
+          <w:szCs w:val="24"/>
         </w:rPr>
         <w:t>dernier mot dans le menu le changer et mettre me contacter       </w:t>
       </w:r>
@@ -653,16 +708,14 @@
           <w:color w:val="222222"/>
           <w:sz w:val="24"/>
           <w:szCs w:val="24"/>
-          <w:lang w:val="fr-FR"/>
-        </w:rPr>
-      </w:pPr>
-      <w:r>
-        <w:rPr>
-          <w:rFonts w:eastAsia="Times New Roman"/>
-          <w:color w:val="222222"/>
-          <w:sz w:val="24"/>
-          <w:szCs w:val="24"/>
-          <w:lang w:val="fr-FR"/>
+        </w:rPr>
+      </w:pPr>
+      <w:r>
+        <w:rPr>
+          <w:rFonts w:eastAsia="Times New Roman"/>
+          <w:color w:val="222222"/>
+          <w:sz w:val="24"/>
+          <w:szCs w:val="24"/>
         </w:rPr>
         <w:t>passions : moto photos a mettre de moi sur la moto </w:t>
       </w:r>
@@ -676,16 +729,14 @@
           <w:color w:val="222222"/>
           <w:sz w:val="24"/>
           <w:szCs w:val="24"/>
-          <w:lang w:val="fr-FR"/>
-        </w:rPr>
-      </w:pPr>
-      <w:r>
-        <w:rPr>
-          <w:rFonts w:eastAsia="Times New Roman"/>
-          <w:color w:val="222222"/>
-          <w:sz w:val="24"/>
-          <w:szCs w:val="24"/>
-          <w:lang w:val="fr-FR"/>
+        </w:rPr>
+      </w:pPr>
+      <w:r>
+        <w:rPr>
+          <w:rFonts w:eastAsia="Times New Roman"/>
+          <w:color w:val="222222"/>
+          <w:sz w:val="24"/>
+          <w:szCs w:val="24"/>
         </w:rPr>
         <w:t>partie en voyage prendr photos de Grèce avec coucher de soleil</w:t>
       </w:r>
@@ -699,29 +750,26 @@
           <w:color w:val="222222"/>
           <w:sz w:val="24"/>
           <w:szCs w:val="24"/>
-          <w:lang w:val="fr-FR"/>
-        </w:rPr>
-      </w:pPr>
-    </w:p>
-    <w:p>
-      <w:pPr>
-        <w:shd w:val="clear" w:color="auto" w:fill="FFFFFF"/>
-        <w:spacing w:line="240" w:lineRule="auto"/>
-        <w:rPr>
-          <w:rFonts w:eastAsia="Times New Roman"/>
-          <w:color w:val="222222"/>
-          <w:sz w:val="24"/>
-          <w:szCs w:val="24"/>
-          <w:lang w:val="fr-FR"/>
-        </w:rPr>
-      </w:pPr>
-      <w:r>
-        <w:rPr>
-          <w:rFonts w:eastAsia="Times New Roman"/>
-          <w:color w:val="222222"/>
-          <w:sz w:val="24"/>
-          <w:szCs w:val="24"/>
-          <w:lang w:val="fr-FR"/>
+        </w:rPr>
+      </w:pPr>
+    </w:p>
+    <w:p>
+      <w:pPr>
+        <w:shd w:val="clear" w:color="auto" w:fill="FFFFFF"/>
+        <w:spacing w:line="240" w:lineRule="auto"/>
+        <w:rPr>
+          <w:rFonts w:eastAsia="Times New Roman"/>
+          <w:color w:val="222222"/>
+          <w:sz w:val="24"/>
+          <w:szCs w:val="24"/>
+        </w:rPr>
+      </w:pPr>
+      <w:r>
+        <w:rPr>
+          <w:rFonts w:eastAsia="Times New Roman"/>
+          <w:color w:val="222222"/>
+          <w:sz w:val="24"/>
+          <w:szCs w:val="24"/>
         </w:rPr>
         <w:t>parcours scolaire : collège lycée la perrière soucieu en jarrest </w:t>
       </w:r>
@@ -735,16 +783,14 @@
           <w:color w:val="222222"/>
           <w:sz w:val="24"/>
           <w:szCs w:val="24"/>
-          <w:lang w:val="fr-FR"/>
-        </w:rPr>
-      </w:pPr>
-      <w:r>
-        <w:rPr>
-          <w:rFonts w:eastAsia="Times New Roman"/>
-          <w:color w:val="222222"/>
-          <w:sz w:val="24"/>
-          <w:szCs w:val="24"/>
-          <w:lang w:val="fr-FR"/>
+        </w:rPr>
+      </w:pPr>
+      <w:r>
+        <w:rPr>
+          <w:rFonts w:eastAsia="Times New Roman"/>
+          <w:color w:val="222222"/>
+          <w:sz w:val="24"/>
+          <w:szCs w:val="24"/>
         </w:rPr>
         <w:lastRenderedPageBreak/>
         <w:t>obtention du brevet mention bien </w:t>
@@ -759,16 +805,14 @@
           <w:color w:val="222222"/>
           <w:sz w:val="24"/>
           <w:szCs w:val="24"/>
-          <w:lang w:val="fr-FR"/>
-        </w:rPr>
-      </w:pPr>
-      <w:r>
-        <w:rPr>
-          <w:rFonts w:eastAsia="Times New Roman"/>
-          <w:color w:val="222222"/>
-          <w:sz w:val="24"/>
-          <w:szCs w:val="24"/>
-          <w:lang w:val="fr-FR"/>
+        </w:rPr>
+      </w:pPr>
+      <w:r>
+        <w:rPr>
+          <w:rFonts w:eastAsia="Times New Roman"/>
+          <w:color w:val="222222"/>
+          <w:sz w:val="24"/>
+          <w:szCs w:val="24"/>
         </w:rPr>
         <w:t>lycée seconde/</w:t>
       </w:r>
@@ -782,16 +826,14 @@
           <w:color w:val="222222"/>
           <w:sz w:val="24"/>
           <w:szCs w:val="24"/>
-          <w:lang w:val="fr-FR"/>
-        </w:rPr>
-      </w:pPr>
-      <w:r>
-        <w:rPr>
-          <w:rFonts w:eastAsia="Times New Roman"/>
-          <w:color w:val="222222"/>
-          <w:sz w:val="24"/>
-          <w:szCs w:val="24"/>
-          <w:lang w:val="fr-FR"/>
+        </w:rPr>
+      </w:pPr>
+      <w:r>
+        <w:rPr>
+          <w:rFonts w:eastAsia="Times New Roman"/>
+          <w:color w:val="222222"/>
+          <w:sz w:val="24"/>
+          <w:szCs w:val="24"/>
         </w:rPr>
         <w:t> 1ere terminale sti2d avec option sin </w:t>
       </w:r>
@@ -805,29 +847,26 @@
           <w:color w:val="222222"/>
           <w:sz w:val="24"/>
           <w:szCs w:val="24"/>
-          <w:lang w:val="fr-FR"/>
-        </w:rPr>
-      </w:pPr>
-    </w:p>
-    <w:p>
-      <w:pPr>
-        <w:shd w:val="clear" w:color="auto" w:fill="FFFFFF"/>
-        <w:spacing w:line="240" w:lineRule="auto"/>
-        <w:rPr>
-          <w:rFonts w:eastAsia="Times New Roman"/>
-          <w:color w:val="222222"/>
-          <w:sz w:val="24"/>
-          <w:szCs w:val="24"/>
-          <w:lang w:val="fr-FR"/>
-        </w:rPr>
-      </w:pPr>
-      <w:r>
-        <w:rPr>
-          <w:rFonts w:eastAsia="Times New Roman"/>
-          <w:color w:val="222222"/>
-          <w:sz w:val="24"/>
-          <w:szCs w:val="24"/>
-          <w:lang w:val="fr-FR"/>
+        </w:rPr>
+      </w:pPr>
+    </w:p>
+    <w:p>
+      <w:pPr>
+        <w:shd w:val="clear" w:color="auto" w:fill="FFFFFF"/>
+        <w:spacing w:line="240" w:lineRule="auto"/>
+        <w:rPr>
+          <w:rFonts w:eastAsia="Times New Roman"/>
+          <w:color w:val="222222"/>
+          <w:sz w:val="24"/>
+          <w:szCs w:val="24"/>
+        </w:rPr>
+      </w:pPr>
+      <w:r>
+        <w:rPr>
+          <w:rFonts w:eastAsia="Times New Roman"/>
+          <w:color w:val="222222"/>
+          <w:sz w:val="24"/>
+          <w:szCs w:val="24"/>
         </w:rPr>
         <w:t>- idée a mettre association secouristes français croix blanche pendant 2ans en formation </w:t>
       </w:r>
@@ -835,9 +874,6 @@
     <w:p>
       <w:pPr>
         <w:ind w:left="720"/>
-        <w:rPr>
-          <w:lang w:val="fr-FR"/>
-        </w:rPr>
       </w:pPr>
     </w:p>
     <w:p/>
@@ -897,23 +933,217 @@
       </w:r>
       <w:r>
         <w:t xml:space="preserve"> A FINIR !!!!</w:t>
+      </w:r>
+    </w:p>
+    <w:p/>
+    <w:p>
+      <w:r>
+        <w:t xml:space="preserve">!!!!!!!!!Lien site web a mettre des ecoles </w:t>
+      </w:r>
+    </w:p>
+    <w:p>
+      <w:r>
+        <w:t>Faire les alignements des div !!!</w:t>
+      </w:r>
+      <w:r>
+        <w:t xml:space="preserve"> voir nav pour l’exemple</w:t>
+      </w:r>
+    </w:p>
+    <w:p>
+      <w:r>
+        <w:t xml:space="preserve">Finir les formations avec le psc1 et les autres </w:t>
+      </w:r>
+    </w:p>
+    <w:p>
+      <w:r>
+        <w:t xml:space="preserve">Mettre site web secouristes francais croix blanche </w:t>
+      </w:r>
+    </w:p>
+    <w:p/>
+    <w:p>
+      <w:r>
+        <w:t>25/10 mettre un dossier appelé fichiers pour mettre les pdf dedans ensemble et changer le code pour retrouver le pdf !!!!!!!!!!!!!!!!!!!!!!!!!!!!!!!!!!!!!!!!</w:t>
+      </w:r>
+    </w:p>
+    <w:p/>
+    <w:p/>
+    <w:p>
+      <w:r>
+        <w:t xml:space="preserve">Rajouter </w:t>
+      </w:r>
+      <w:r>
+        <w:t>compétences</w:t>
+      </w:r>
+      <w:r>
+        <w:t xml:space="preserve"> idée site web </w:t>
+      </w:r>
+      <w:hyperlink r:id="rId6" w:history="1">
+        <w:r>
+          <w:rPr>
+            <w:rStyle w:val="Lienhypertexte"/>
+          </w:rPr>
+          <w:t>https://www.moncvparfait.fr/cv/competences?utm_source=google&amp;utm_medium=sem&amp;utm_campaign=1144769921&amp;utm_term=&amp;network=g&amp;device=c&amp;adposition=&amp;adgroupid=52608790506&amp;placement=&amp;adid=257141517267&amp;gad=1&amp;gclid=CjwKCAjw-eKpBhAbEiwAqFL0mi0ax_Vz1o0UH4q9X25mb7VXgsZrzvzQ0TvPc-LifF0qBWkiHCDzExoC-y0QAvD_BwE</w:t>
+        </w:r>
+      </w:hyperlink>
+    </w:p>
+    <w:p/>
+    <w:p>
+      <w:r>
+        <w:t>Dans passions</w:t>
+      </w:r>
+      <w:r>
+        <w:t xml:space="preserve"> parler de la ccas avec les colos comme hiver/été ect</w:t>
+      </w:r>
+    </w:p>
+    <w:p>
+      <w:r>
+        <w:t>Passion plongée mettre video de laurent de la plongée à st raphael</w:t>
+      </w:r>
+    </w:p>
+    <w:p>
+      <w:r>
+        <w:t xml:space="preserve">Et faire une sorte de drive pour mettre photos de la plongée ou quelque chose comme ca </w:t>
+      </w:r>
+    </w:p>
+    <w:p/>
+    <w:p>
+      <w:r>
+        <w:t xml:space="preserve">Finir passion moto cross avec description en disant qu’on a fait 3 circuits : 2 facile et 1 tres compliqué, c’est un circuit de compétition avec des montées, des descentes et des bosses </w:t>
+      </w:r>
+    </w:p>
+    <w:p>
+      <w:pPr>
+        <w:rPr>
+          <w:highlight w:val="yellow"/>
+        </w:rPr>
+      </w:pPr>
+      <w:r>
+        <w:rPr>
+          <w:highlight w:val="yellow"/>
+        </w:rPr>
+        <w:t>RAJOUTER VIDEO MOTO CROSS A LA SUITE DU SITE WEB</w:t>
+      </w:r>
+    </w:p>
+    <w:p>
+      <w:r>
+        <w:rPr>
+          <w:highlight w:val="yellow"/>
+        </w:rPr>
+        <w:t>+ RAJOUTER VIDEO DU CIRCUIT COMPLIQUE DE MOTO CROSS AVEC LES BOSSES ECT</w:t>
+      </w:r>
+      <w:r>
+        <w:t xml:space="preserve"> </w:t>
+      </w:r>
+    </w:p>
+    <w:p>
+      <w:r>
+        <w:t>Voir whatsapp papa pour voir les codes pour me contacter</w:t>
+      </w:r>
+    </w:p>
+    <w:p>
+      <w:r>
+        <w:rPr>
+          <w:highlight w:val="yellow"/>
+        </w:rPr>
+        <w:lastRenderedPageBreak/>
+        <w:t xml:space="preserve">DIRE LES DIFFERENTES CARTES QUE JE POSSEDE A LA PLONGEE SOUS MARINE : NIVEAU 1/2 </w:t>
+      </w:r>
+    </w:p>
+    <w:p>
+      <w:r>
+        <w:t>PREMIERE PLONGEE DE NUIT !!!!!!</w:t>
+      </w:r>
+    </w:p>
+    <w:p>
+      <w:r>
+        <w:rPr>
+          <w:highlight w:val="yellow"/>
+        </w:rPr>
+        <w:t>Mettre les caractéristiques du niveau 2</w:t>
+      </w:r>
+    </w:p>
+    <w:p>
+      <w:r>
+        <w:rPr>
+          <w:highlight w:val="yellow"/>
+        </w:rPr>
+        <w:t>https://ffessm.fr/plongeur-niveau-2</w:t>
+      </w:r>
+    </w:p>
+    <w:p>
+      <w:r>
+        <w:rPr>
+          <w:highlight w:val="yellow"/>
+        </w:rPr>
+        <w:t>Mettre la video  de laurent de l aplongée a st raphael voir vp dive</w:t>
+      </w:r>
+    </w:p>
+    <w:p>
+      <w:r>
+        <w:rPr>
+          <w:highlight w:val="yellow"/>
+        </w:rPr>
+        <w:t>Mettre lien site web</w:t>
+      </w:r>
+    </w:p>
+    <w:p>
+      <w:r>
+        <w:t>Finir description de la plongée apres les seance de fosse a meyzieu</w:t>
+      </w:r>
+      <w:r>
+        <w:t xml:space="preserve"> !!!! mettre photo/ video plongée </w:t>
+      </w:r>
+    </w:p>
+    <w:p/>
+    <w:p>
+      <w:r>
+        <w:rPr>
+          <w:highlight w:val="yellow"/>
+        </w:rPr>
+        <w:t>FINIR PASSION PLONGEE AVEC PHOTO/VIDEO DE PLONGEE</w:t>
+      </w:r>
+      <w:r>
+        <w:t xml:space="preserve"> ET</w:t>
+      </w:r>
+      <w:r>
+        <w:t xml:space="preserve"> </w:t>
+      </w:r>
+      <w:r>
+        <w:rPr>
+          <w:highlight w:val="red"/>
+        </w:rPr>
+        <w:t>FINIR CONTACT</w:t>
+      </w:r>
+      <w:r>
+        <w:t xml:space="preserve"> </w:t>
+      </w:r>
+    </w:p>
+    <w:p>
+      <w:r>
+        <w:t xml:space="preserve">Si j’ai le temps faire un dossier competences comme : je maitrise boostrap/html, </w:t>
+      </w:r>
+    </w:p>
+    <w:p>
+      <w:r>
+        <w:t>Autonomie/rigueur/travailler par équipe (groupe)/</w:t>
+      </w:r>
+      <w:r>
+        <w:t>créativité/je su</w:t>
+      </w:r>
+      <w:r>
+        <w:t>is à</w:t>
+      </w:r>
+      <w:r>
+        <w:t xml:space="preserve"> l’écoute/organisation/</w:t>
+      </w:r>
+    </w:p>
+    <w:p/>
+    <w:p>
+      <w:r>
+        <w:t>Finir contact absolument !!!!!!!!!!!!!!!!!!!!!!</w:t>
       </w:r>
       <w:bookmarkStart w:id="0" w:name="_GoBack"/>
       <w:bookmarkEnd w:id="0"/>
-    </w:p>
-    <w:p/>
-    <w:p>
-      <w:r>
-        <w:t xml:space="preserve">!!!!!!!!!Lien site web a mettre des ecoles </w:t>
-      </w:r>
-    </w:p>
-    <w:p>
-      <w:r>
-        <w:t>Faire les alignements des div !!!</w:t>
-      </w:r>
-      <w:r>
-        <w:t xml:space="preserve"> voir nav pour l’exemple</w:t>
-      </w:r>
     </w:p>
     <w:p/>
     <w:sectPr>
@@ -927,8 +1157,8 @@
 </file>
 
 <file path=word/numbering.xml><?xml version="1.0" encoding="utf-8"?>
-<w:numbering xmlns:ve="http://schemas.openxmlformats.org/markup-compatibility/2006" xmlns:o="urn:schemas-microsoft-com:office:office" xmlns:r="http://schemas.openxmlformats.org/officeDocument/2006/relationships" xmlns:m="http://schemas.openxmlformats.org/officeDocument/2006/math" xmlns:v="urn:schemas-microsoft-com:vml" xmlns:wp="http://schemas.openxmlformats.org/drawingml/2006/wordprocessingDrawing" xmlns:w10="urn:schemas-microsoft-com:office:word" xmlns:w="http://schemas.openxmlformats.org/wordprocessingml/2006/main" xmlns:wne="http://schemas.microsoft.com/office/word/2006/wordml">
-  <w:abstractNum w:abstractNumId="0">
+<w:numbering xmlns:wpc="http://schemas.microsoft.com/office/word/2010/wordprocessingCanvas" xmlns:mc="http://schemas.openxmlformats.org/markup-compatibility/2006" xmlns:o="urn:schemas-microsoft-com:office:office" xmlns:r="http://schemas.openxmlformats.org/officeDocument/2006/relationships" xmlns:m="http://schemas.openxmlformats.org/officeDocument/2006/math" xmlns:v="urn:schemas-microsoft-com:vml" xmlns:wp14="http://schemas.microsoft.com/office/word/2010/wordprocessingDrawing" xmlns:wp="http://schemas.openxmlformats.org/drawingml/2006/wordprocessingDrawing" xmlns:w10="urn:schemas-microsoft-com:office:word" xmlns:w="http://schemas.openxmlformats.org/wordprocessingml/2006/main" xmlns:w14="http://schemas.microsoft.com/office/word/2010/wordml" xmlns:w15="http://schemas.microsoft.com/office/word/2012/wordml" xmlns:wpg="http://schemas.microsoft.com/office/word/2010/wordprocessingGroup" xmlns:wpi="http://schemas.microsoft.com/office/word/2010/wordprocessingInk" xmlns:wne="http://schemas.microsoft.com/office/word/2006/wordml" xmlns:wps="http://schemas.microsoft.com/office/word/2010/wordprocessingShape" mc:Ignorable="w14 w15 wp14">
+  <w:abstractNum w:abstractNumId="0" w15:restartNumberingAfterBreak="0">
     <w:nsid w:val="2BA75C4C"/>
     <w:multiLevelType w:val="multilevel"/>
     <w:tmpl w:val="1EE467FC"/>
@@ -1048,14 +1278,14 @@
 </file>
 
 <file path=word/styles.xml><?xml version="1.0" encoding="utf-8"?>
-<w:styles xmlns:r="http://schemas.openxmlformats.org/officeDocument/2006/relationships" xmlns:w="http://schemas.openxmlformats.org/wordprocessingml/2006/main">
+<w:styles xmlns:mc="http://schemas.openxmlformats.org/markup-compatibility/2006" xmlns:r="http://schemas.openxmlformats.org/officeDocument/2006/relationships" xmlns:w="http://schemas.openxmlformats.org/wordprocessingml/2006/main" xmlns:w14="http://schemas.microsoft.com/office/word/2010/wordml" xmlns:w15="http://schemas.microsoft.com/office/word/2012/wordml" mc:Ignorable="w14 w15">
   <w:docDefaults>
     <w:rPrDefault>
       <w:rPr>
         <w:rFonts w:ascii="Arial" w:eastAsia="Arial" w:hAnsi="Arial" w:cs="Arial"/>
         <w:sz w:val="22"/>
         <w:szCs w:val="22"/>
-        <w:lang w:eastAsia="fr-FR" w:bidi="ar-SA"/>
+        <w:lang w:val="fr-FR" w:eastAsia="fr-FR" w:bidi="ar-SA"/>
       </w:rPr>
     </w:rPrDefault>
     <w:pPrDefault>
@@ -1064,144 +1294,378 @@
       </w:pPr>
     </w:pPrDefault>
   </w:docDefaults>
-  <w:latentStyles w:defLockedState="0" w:defUIPriority="99" w:defSemiHidden="1" w:defUnhideWhenUsed="1" w:defQFormat="0" w:count="267">
-    <w:lsdException w:name="Normal" w:semiHidden="0" w:uiPriority="0" w:unhideWhenUsed="0" w:qFormat="1"/>
-    <w:lsdException w:name="heading 1" w:semiHidden="0" w:uiPriority="9" w:unhideWhenUsed="0" w:qFormat="1"/>
-    <w:lsdException w:name="heading 2" w:uiPriority="9" w:qFormat="1"/>
-    <w:lsdException w:name="heading 3" w:uiPriority="9" w:qFormat="1"/>
-    <w:lsdException w:name="heading 4" w:uiPriority="9" w:qFormat="1"/>
-    <w:lsdException w:name="heading 5" w:uiPriority="9" w:qFormat="1"/>
-    <w:lsdException w:name="heading 6" w:uiPriority="9" w:qFormat="1"/>
-    <w:lsdException w:name="heading 7" w:uiPriority="9" w:qFormat="1"/>
-    <w:lsdException w:name="heading 8" w:uiPriority="9" w:qFormat="1"/>
-    <w:lsdException w:name="heading 9" w:uiPriority="9" w:qFormat="1"/>
-    <w:lsdException w:name="toc 1" w:uiPriority="39"/>
-    <w:lsdException w:name="toc 2" w:uiPriority="39"/>
-    <w:lsdException w:name="toc 3" w:uiPriority="39"/>
-    <w:lsdException w:name="toc 4" w:uiPriority="39"/>
-    <w:lsdException w:name="toc 5" w:uiPriority="39"/>
-    <w:lsdException w:name="toc 6" w:uiPriority="39"/>
-    <w:lsdException w:name="toc 7" w:uiPriority="39"/>
-    <w:lsdException w:name="toc 8" w:uiPriority="39"/>
-    <w:lsdException w:name="toc 9" w:uiPriority="39"/>
-    <w:lsdException w:name="caption" w:uiPriority="35" w:qFormat="1"/>
-    <w:lsdException w:name="Title" w:semiHidden="0" w:uiPriority="10" w:unhideWhenUsed="0" w:qFormat="1"/>
-    <w:lsdException w:name="Default Paragraph Font" w:uiPriority="1"/>
-    <w:lsdException w:name="Subtitle" w:semiHidden="0" w:uiPriority="11" w:unhideWhenUsed="0" w:qFormat="1"/>
-    <w:lsdException w:name="Strong" w:semiHidden="0" w:uiPriority="22" w:unhideWhenUsed="0" w:qFormat="1"/>
-    <w:lsdException w:name="Emphasis" w:semiHidden="0" w:uiPriority="20" w:unhideWhenUsed="0" w:qFormat="1"/>
-    <w:lsdException w:name="Table Grid" w:semiHidden="0" w:uiPriority="39" w:unhideWhenUsed="0"/>
-    <w:lsdException w:name="Placeholder Text" w:unhideWhenUsed="0"/>
-    <w:lsdException w:name="No Spacing" w:semiHidden="0" w:uiPriority="1" w:unhideWhenUsed="0" w:qFormat="1"/>
-    <w:lsdException w:name="Light Shading" w:semiHidden="0" w:uiPriority="60" w:unhideWhenUsed="0"/>
-    <w:lsdException w:name="Light List" w:semiHidden="0" w:uiPriority="61" w:unhideWhenUsed="0"/>
-    <w:lsdException w:name="Light Grid" w:semiHidden="0" w:uiPriority="62" w:unhideWhenUsed="0"/>
-    <w:lsdException w:name="Medium Shading 1" w:semiHidden="0" w:uiPriority="63" w:unhideWhenUsed="0"/>
-    <w:lsdException w:name="Medium Shading 2" w:semiHidden="0" w:uiPriority="64" w:unhideWhenUsed="0"/>
-    <w:lsdException w:name="Medium List 1" w:semiHidden="0" w:uiPriority="65" w:unhideWhenUsed="0"/>
-    <w:lsdException w:name="Medium List 2" w:semiHidden="0" w:uiPriority="66" w:unhideWhenUsed="0"/>
-    <w:lsdException w:name="Medium Grid 1" w:semiHidden="0" w:uiPriority="67" w:unhideWhenUsed="0"/>
-    <w:lsdException w:name="Medium Grid 2" w:semiHidden="0" w:uiPriority="68" w:unhideWhenUsed="0"/>
-    <w:lsdException w:name="Medium Grid 3" w:semiHidden="0" w:uiPriority="69" w:unhideWhenUsed="0"/>
-    <w:lsdException w:name="Dark List" w:semiHidden="0" w:uiPriority="70" w:unhideWhenUsed="0"/>
-    <w:lsdException w:name="Colorful Shading" w:semiHidden="0" w:uiPriority="71" w:unhideWhenUsed="0"/>
-    <w:lsdException w:name="Colorful List" w:semiHidden="0" w:uiPriority="72" w:unhideWhenUsed="0"/>
-    <w:lsdException w:name="Colorful Grid" w:semiHidden="0" w:uiPriority="73" w:unhideWhenUsed="0"/>
-    <w:lsdException w:name="Light Shading Accent 1" w:semiHidden="0" w:uiPriority="60" w:unhideWhenUsed="0"/>
-    <w:lsdException w:name="Light List Accent 1" w:semiHidden="0" w:uiPriority="61" w:unhideWhenUsed="0"/>
-    <w:lsdException w:name="Light Grid Accent 1" w:semiHidden="0" w:uiPriority="62" w:unhideWhenUsed="0"/>
-    <w:lsdException w:name="Medium Shading 1 Accent 1" w:semiHidden="0" w:uiPriority="63" w:unhideWhenUsed="0"/>
-    <w:lsdException w:name="Medium Shading 2 Accent 1" w:semiHidden="0" w:uiPriority="64" w:unhideWhenUsed="0"/>
-    <w:lsdException w:name="Medium List 1 Accent 1" w:semiHidden="0" w:uiPriority="65" w:unhideWhenUsed="0"/>
-    <w:lsdException w:name="Revision" w:unhideWhenUsed="0"/>
-    <w:lsdException w:name="List Paragraph" w:semiHidden="0" w:uiPriority="34" w:unhideWhenUsed="0" w:qFormat="1"/>
-    <w:lsdException w:name="Quote" w:semiHidden="0" w:uiPriority="29" w:unhideWhenUsed="0" w:qFormat="1"/>
-    <w:lsdException w:name="Intense Quote" w:semiHidden="0" w:uiPriority="30" w:unhideWhenUsed="0" w:qFormat="1"/>
-    <w:lsdException w:name="Medium List 2 Accent 1" w:semiHidden="0" w:uiPriority="66" w:unhideWhenUsed="0"/>
-    <w:lsdException w:name="Medium Grid 1 Accent 1" w:semiHidden="0" w:uiPriority="67" w:unhideWhenUsed="0"/>
-    <w:lsdException w:name="Medium Grid 2 Accent 1" w:semiHidden="0" w:uiPriority="68" w:unhideWhenUsed="0"/>
-    <w:lsdException w:name="Medium Grid 3 Accent 1" w:semiHidden="0" w:uiPriority="69" w:unhideWhenUsed="0"/>
-    <w:lsdException w:name="Dark List Accent 1" w:semiHidden="0" w:uiPriority="70" w:unhideWhenUsed="0"/>
-    <w:lsdException w:name="Colorful Shading Accent 1" w:semiHidden="0" w:uiPriority="71" w:unhideWhenUsed="0"/>
-    <w:lsdException w:name="Colorful List Accent 1" w:semiHidden="0" w:uiPriority="72" w:unhideWhenUsed="0"/>
-    <w:lsdException w:name="Colorful Grid Accent 1" w:semiHidden="0" w:uiPriority="73" w:unhideWhenUsed="0"/>
-    <w:lsdException w:name="Light Shading Accent 2" w:semiHidden="0" w:uiPriority="60" w:unhideWhenUsed="0"/>
-    <w:lsdException w:name="Light List Accent 2" w:semiHidden="0" w:uiPriority="61" w:unhideWhenUsed="0"/>
-    <w:lsdException w:name="Light Grid Accent 2" w:semiHidden="0" w:uiPriority="62" w:unhideWhenUsed="0"/>
-    <w:lsdException w:name="Medium Shading 1 Accent 2" w:semiHidden="0" w:uiPriority="63" w:unhideWhenUsed="0"/>
-    <w:lsdException w:name="Medium Shading 2 Accent 2" w:semiHidden="0" w:uiPriority="64" w:unhideWhenUsed="0"/>
-    <w:lsdException w:name="Medium List 1 Accent 2" w:semiHidden="0" w:uiPriority="65" w:unhideWhenUsed="0"/>
-    <w:lsdException w:name="Medium List 2 Accent 2" w:semiHidden="0" w:uiPriority="66" w:unhideWhenUsed="0"/>
-    <w:lsdException w:name="Medium Grid 1 Accent 2" w:semiHidden="0" w:uiPriority="67" w:unhideWhenUsed="0"/>
-    <w:lsdException w:name="Medium Grid 2 Accent 2" w:semiHidden="0" w:uiPriority="68" w:unhideWhenUsed="0"/>
-    <w:lsdException w:name="Medium Grid 3 Accent 2" w:semiHidden="0" w:uiPriority="69" w:unhideWhenUsed="0"/>
-    <w:lsdException w:name="Dark List Accent 2" w:semiHidden="0" w:uiPriority="70" w:unhideWhenUsed="0"/>
-    <w:lsdException w:name="Colorful Shading Accent 2" w:semiHidden="0" w:uiPriority="71" w:unhideWhenUsed="0"/>
-    <w:lsdException w:name="Colorful List Accent 2" w:semiHidden="0" w:uiPriority="72" w:unhideWhenUsed="0"/>
-    <w:lsdException w:name="Colorful Grid Accent 2" w:semiHidden="0" w:uiPriority="73" w:unhideWhenUsed="0"/>
-    <w:lsdException w:name="Light Shading Accent 3" w:semiHidden="0" w:uiPriority="60" w:unhideWhenUsed="0"/>
-    <w:lsdException w:name="Light List Accent 3" w:semiHidden="0" w:uiPriority="61" w:unhideWhenUsed="0"/>
-    <w:lsdException w:name="Light Grid Accent 3" w:semiHidden="0" w:uiPriority="62" w:unhideWhenUsed="0"/>
-    <w:lsdException w:name="Medium Shading 1 Accent 3" w:semiHidden="0" w:uiPriority="63" w:unhideWhenUsed="0"/>
-    <w:lsdException w:name="Medium Shading 2 Accent 3" w:semiHidden="0" w:uiPriority="64" w:unhideWhenUsed="0"/>
-    <w:lsdException w:name="Medium List 1 Accent 3" w:semiHidden="0" w:uiPriority="65" w:unhideWhenUsed="0"/>
-    <w:lsdException w:name="Medium List 2 Accent 3" w:semiHidden="0" w:uiPriority="66" w:unhideWhenUsed="0"/>
-    <w:lsdException w:name="Medium Grid 1 Accent 3" w:semiHidden="0" w:uiPriority="67" w:unhideWhenUsed="0"/>
-    <w:lsdException w:name="Medium Grid 2 Accent 3" w:semiHidden="0" w:uiPriority="68" w:unhideWhenUsed="0"/>
-    <w:lsdException w:name="Medium Grid 3 Accent 3" w:semiHidden="0" w:uiPriority="69" w:unhideWhenUsed="0"/>
-    <w:lsdException w:name="Dark List Accent 3" w:semiHidden="0" w:uiPriority="70" w:unhideWhenUsed="0"/>
-    <w:lsdException w:name="Colorful Shading Accent 3" w:semiHidden="0" w:uiPriority="71" w:unhideWhenUsed="0"/>
-    <w:lsdException w:name="Colorful List Accent 3" w:semiHidden="0" w:uiPriority="72" w:unhideWhenUsed="0"/>
-    <w:lsdException w:name="Colorful Grid Accent 3" w:semiHidden="0" w:uiPriority="73" w:unhideWhenUsed="0"/>
-    <w:lsdException w:name="Light Shading Accent 4" w:semiHidden="0" w:uiPriority="60" w:unhideWhenUsed="0"/>
-    <w:lsdException w:name="Light List Accent 4" w:semiHidden="0" w:uiPriority="61" w:unhideWhenUsed="0"/>
-    <w:lsdException w:name="Light Grid Accent 4" w:semiHidden="0" w:uiPriority="62" w:unhideWhenUsed="0"/>
-    <w:lsdException w:name="Medium Shading 1 Accent 4" w:semiHidden="0" w:uiPriority="63" w:unhideWhenUsed="0"/>
-    <w:lsdException w:name="Medium Shading 2 Accent 4" w:semiHidden="0" w:uiPriority="64" w:unhideWhenUsed="0"/>
-    <w:lsdException w:name="Medium List 1 Accent 4" w:semiHidden="0" w:uiPriority="65" w:unhideWhenUsed="0"/>
-    <w:lsdException w:name="Medium List 2 Accent 4" w:semiHidden="0" w:uiPriority="66" w:unhideWhenUsed="0"/>
-    <w:lsdException w:name="Medium Grid 1 Accent 4" w:semiHidden="0" w:uiPriority="67" w:unhideWhenUsed="0"/>
-    <w:lsdException w:name="Medium Grid 2 Accent 4" w:semiHidden="0" w:uiPriority="68" w:unhideWhenUsed="0"/>
-    <w:lsdException w:name="Medium Grid 3 Accent 4" w:semiHidden="0" w:uiPriority="69" w:unhideWhenUsed="0"/>
-    <w:lsdException w:name="Dark List Accent 4" w:semiHidden="0" w:uiPriority="70" w:unhideWhenUsed="0"/>
-    <w:lsdException w:name="Colorful Shading Accent 4" w:semiHidden="0" w:uiPriority="71" w:unhideWhenUsed="0"/>
-    <w:lsdException w:name="Colorful List Accent 4" w:semiHidden="0" w:uiPriority="72" w:unhideWhenUsed="0"/>
-    <w:lsdException w:name="Colorful Grid Accent 4" w:semiHidden="0" w:uiPriority="73" w:unhideWhenUsed="0"/>
-    <w:lsdException w:name="Light Shading Accent 5" w:semiHidden="0" w:uiPriority="60" w:unhideWhenUsed="0"/>
-    <w:lsdException w:name="Light List Accent 5" w:semiHidden="0" w:uiPriority="61" w:unhideWhenUsed="0"/>
-    <w:lsdException w:name="Light Grid Accent 5" w:semiHidden="0" w:uiPriority="62" w:unhideWhenUsed="0"/>
-    <w:lsdException w:name="Medium Shading 1 Accent 5" w:semiHidden="0" w:uiPriority="63" w:unhideWhenUsed="0"/>
-    <w:lsdException w:name="Medium Shading 2 Accent 5" w:semiHidden="0" w:uiPriority="64" w:unhideWhenUsed="0"/>
-    <w:lsdException w:name="Medium List 1 Accent 5" w:semiHidden="0" w:uiPriority="65" w:unhideWhenUsed="0"/>
-    <w:lsdException w:name="Medium List 2 Accent 5" w:semiHidden="0" w:uiPriority="66" w:unhideWhenUsed="0"/>
-    <w:lsdException w:name="Medium Grid 1 Accent 5" w:semiHidden="0" w:uiPriority="67" w:unhideWhenUsed="0"/>
-    <w:lsdException w:name="Medium Grid 2 Accent 5" w:semiHidden="0" w:uiPriority="68" w:unhideWhenUsed="0"/>
-    <w:lsdException w:name="Medium Grid 3 Accent 5" w:semiHidden="0" w:uiPriority="69" w:unhideWhenUsed="0"/>
-    <w:lsdException w:name="Dark List Accent 5" w:semiHidden="0" w:uiPriority="70" w:unhideWhenUsed="0"/>
-    <w:lsdException w:name="Colorful Shading Accent 5" w:semiHidden="0" w:uiPriority="71" w:unhideWhenUsed="0"/>
-    <w:lsdException w:name="Colorful List Accent 5" w:semiHidden="0" w:uiPriority="72" w:unhideWhenUsed="0"/>
-    <w:lsdException w:name="Colorful Grid Accent 5" w:semiHidden="0" w:uiPriority="73" w:unhideWhenUsed="0"/>
-    <w:lsdException w:name="Light Shading Accent 6" w:semiHidden="0" w:uiPriority="60" w:unhideWhenUsed="0"/>
-    <w:lsdException w:name="Light List Accent 6" w:semiHidden="0" w:uiPriority="61" w:unhideWhenUsed="0"/>
-    <w:lsdException w:name="Light Grid Accent 6" w:semiHidden="0" w:uiPriority="62" w:unhideWhenUsed="0"/>
-    <w:lsdException w:name="Medium Shading 1 Accent 6" w:semiHidden="0" w:uiPriority="63" w:unhideWhenUsed="0"/>
-    <w:lsdException w:name="Medium Shading 2 Accent 6" w:semiHidden="0" w:uiPriority="64" w:unhideWhenUsed="0"/>
-    <w:lsdException w:name="Medium List 1 Accent 6" w:semiHidden="0" w:uiPriority="65" w:unhideWhenUsed="0"/>
-    <w:lsdException w:name="Medium List 2 Accent 6" w:semiHidden="0" w:uiPriority="66" w:unhideWhenUsed="0"/>
-    <w:lsdException w:name="Medium Grid 1 Accent 6" w:semiHidden="0" w:uiPriority="67" w:unhideWhenUsed="0"/>
-    <w:lsdException w:name="Medium Grid 2 Accent 6" w:semiHidden="0" w:uiPriority="68" w:unhideWhenUsed="0"/>
-    <w:lsdException w:name="Medium Grid 3 Accent 6" w:semiHidden="0" w:uiPriority="69" w:unhideWhenUsed="0"/>
-    <w:lsdException w:name="Dark List Accent 6" w:semiHidden="0" w:uiPriority="70" w:unhideWhenUsed="0"/>
-    <w:lsdException w:name="Colorful Shading Accent 6" w:semiHidden="0" w:uiPriority="71" w:unhideWhenUsed="0"/>
-    <w:lsdException w:name="Colorful List Accent 6" w:semiHidden="0" w:uiPriority="72" w:unhideWhenUsed="0"/>
-    <w:lsdException w:name="Colorful Grid Accent 6" w:semiHidden="0" w:uiPriority="73" w:unhideWhenUsed="0"/>
-    <w:lsdException w:name="Subtle Emphasis" w:semiHidden="0" w:uiPriority="19" w:unhideWhenUsed="0" w:qFormat="1"/>
-    <w:lsdException w:name="Intense Emphasis" w:semiHidden="0" w:uiPriority="21" w:unhideWhenUsed="0" w:qFormat="1"/>
-    <w:lsdException w:name="Subtle Reference" w:semiHidden="0" w:uiPriority="31" w:unhideWhenUsed="0" w:qFormat="1"/>
-    <w:lsdException w:name="Intense Reference" w:semiHidden="0" w:uiPriority="32" w:unhideWhenUsed="0" w:qFormat="1"/>
-    <w:lsdException w:name="Book Title" w:semiHidden="0" w:uiPriority="33" w:unhideWhenUsed="0" w:qFormat="1"/>
-    <w:lsdException w:name="Bibliography" w:uiPriority="37"/>
-    <w:lsdException w:name="TOC Heading" w:uiPriority="39" w:qFormat="1"/>
+  <w:latentStyles w:defLockedState="0" w:defUIPriority="99" w:defSemiHidden="0" w:defUnhideWhenUsed="0" w:defQFormat="0" w:count="371">
+    <w:lsdException w:name="Normal" w:uiPriority="0" w:qFormat="1"/>
+    <w:lsdException w:name="heading 1" w:uiPriority="9" w:qFormat="1"/>
+    <w:lsdException w:name="heading 2" w:semiHidden="1" w:uiPriority="9" w:unhideWhenUsed="1" w:qFormat="1"/>
+    <w:lsdException w:name="heading 3" w:semiHidden="1" w:uiPriority="9" w:unhideWhenUsed="1" w:qFormat="1"/>
+    <w:lsdException w:name="heading 4" w:semiHidden="1" w:uiPriority="9" w:unhideWhenUsed="1" w:qFormat="1"/>
+    <w:lsdException w:name="heading 5" w:semiHidden="1" w:uiPriority="9" w:unhideWhenUsed="1" w:qFormat="1"/>
+    <w:lsdException w:name="heading 6" w:semiHidden="1" w:uiPriority="9" w:unhideWhenUsed="1" w:qFormat="1"/>
+    <w:lsdException w:name="heading 7" w:semiHidden="1" w:uiPriority="9" w:unhideWhenUsed="1" w:qFormat="1"/>
+    <w:lsdException w:name="heading 8" w:semiHidden="1" w:uiPriority="9" w:unhideWhenUsed="1" w:qFormat="1"/>
+    <w:lsdException w:name="heading 9" w:semiHidden="1" w:uiPriority="9" w:unhideWhenUsed="1" w:qFormat="1"/>
+    <w:lsdException w:name="index 1" w:semiHidden="1" w:unhideWhenUsed="1"/>
+    <w:lsdException w:name="index 2" w:semiHidden="1" w:unhideWhenUsed="1"/>
+    <w:lsdException w:name="index 3" w:semiHidden="1" w:unhideWhenUsed="1"/>
+    <w:lsdException w:name="index 4" w:semiHidden="1" w:unhideWhenUsed="1"/>
+    <w:lsdException w:name="index 5" w:semiHidden="1" w:unhideWhenUsed="1"/>
+    <w:lsdException w:name="index 6" w:semiHidden="1" w:unhideWhenUsed="1"/>
+    <w:lsdException w:name="index 7" w:semiHidden="1" w:unhideWhenUsed="1"/>
+    <w:lsdException w:name="index 8" w:semiHidden="1" w:unhideWhenUsed="1"/>
+    <w:lsdException w:name="index 9" w:semiHidden="1" w:unhideWhenUsed="1"/>
+    <w:lsdException w:name="toc 1" w:semiHidden="1" w:uiPriority="39" w:unhideWhenUsed="1"/>
+    <w:lsdException w:name="toc 2" w:semiHidden="1" w:uiPriority="39" w:unhideWhenUsed="1"/>
+    <w:lsdException w:name="toc 3" w:semiHidden="1" w:uiPriority="39" w:unhideWhenUsed="1"/>
+    <w:lsdException w:name="toc 4" w:semiHidden="1" w:uiPriority="39" w:unhideWhenUsed="1"/>
+    <w:lsdException w:name="toc 5" w:semiHidden="1" w:uiPriority="39" w:unhideWhenUsed="1"/>
+    <w:lsdException w:name="toc 6" w:semiHidden="1" w:uiPriority="39" w:unhideWhenUsed="1"/>
+    <w:lsdException w:name="toc 7" w:semiHidden="1" w:uiPriority="39" w:unhideWhenUsed="1"/>
+    <w:lsdException w:name="toc 8" w:semiHidden="1" w:uiPriority="39" w:unhideWhenUsed="1"/>
+    <w:lsdException w:name="toc 9" w:semiHidden="1" w:uiPriority="39" w:unhideWhenUsed="1"/>
+    <w:lsdException w:name="Normal Indent" w:semiHidden="1" w:unhideWhenUsed="1"/>
+    <w:lsdException w:name="footnote text" w:semiHidden="1" w:unhideWhenUsed="1"/>
+    <w:lsdException w:name="annotation text" w:semiHidden="1" w:unhideWhenUsed="1"/>
+    <w:lsdException w:name="header" w:semiHidden="1" w:unhideWhenUsed="1"/>
+    <w:lsdException w:name="footer" w:semiHidden="1" w:unhideWhenUsed="1"/>
+    <w:lsdException w:name="index heading" w:semiHidden="1" w:unhideWhenUsed="1"/>
+    <w:lsdException w:name="caption" w:semiHidden="1" w:uiPriority="35" w:unhideWhenUsed="1" w:qFormat="1"/>
+    <w:lsdException w:name="table of figures" w:semiHidden="1" w:unhideWhenUsed="1"/>
+    <w:lsdException w:name="envelope address" w:semiHidden="1" w:unhideWhenUsed="1"/>
+    <w:lsdException w:name="envelope return" w:semiHidden="1" w:unhideWhenUsed="1"/>
+    <w:lsdException w:name="footnote reference" w:semiHidden="1" w:unhideWhenUsed="1"/>
+    <w:lsdException w:name="annotation reference" w:semiHidden="1" w:unhideWhenUsed="1"/>
+    <w:lsdException w:name="line number" w:semiHidden="1" w:unhideWhenUsed="1"/>
+    <w:lsdException w:name="page number" w:semiHidden="1" w:unhideWhenUsed="1"/>
+    <w:lsdException w:name="endnote reference" w:semiHidden="1" w:unhideWhenUsed="1"/>
+    <w:lsdException w:name="endnote text" w:semiHidden="1" w:unhideWhenUsed="1"/>
+    <w:lsdException w:name="table of authorities" w:semiHidden="1" w:unhideWhenUsed="1"/>
+    <w:lsdException w:name="macro" w:semiHidden="1" w:unhideWhenUsed="1"/>
+    <w:lsdException w:name="toa heading" w:semiHidden="1" w:unhideWhenUsed="1"/>
+    <w:lsdException w:name="List" w:semiHidden="1" w:unhideWhenUsed="1"/>
+    <w:lsdException w:name="List Bullet" w:semiHidden="1" w:unhideWhenUsed="1"/>
+    <w:lsdException w:name="List Number" w:semiHidden="1" w:unhideWhenUsed="1"/>
+    <w:lsdException w:name="List 2" w:semiHidden="1" w:unhideWhenUsed="1"/>
+    <w:lsdException w:name="List 3" w:semiHidden="1" w:unhideWhenUsed="1"/>
+    <w:lsdException w:name="List 4" w:semiHidden="1" w:unhideWhenUsed="1"/>
+    <w:lsdException w:name="List 5" w:semiHidden="1" w:unhideWhenUsed="1"/>
+    <w:lsdException w:name="List Bullet 2" w:semiHidden="1" w:unhideWhenUsed="1"/>
+    <w:lsdException w:name="List Bullet 3" w:semiHidden="1" w:unhideWhenUsed="1"/>
+    <w:lsdException w:name="List Bullet 4" w:semiHidden="1" w:unhideWhenUsed="1"/>
+    <w:lsdException w:name="List Bullet 5" w:semiHidden="1" w:unhideWhenUsed="1"/>
+    <w:lsdException w:name="List Number 2" w:semiHidden="1" w:unhideWhenUsed="1"/>
+    <w:lsdException w:name="List Number 3" w:semiHidden="1" w:unhideWhenUsed="1"/>
+    <w:lsdException w:name="List Number 4" w:semiHidden="1" w:unhideWhenUsed="1"/>
+    <w:lsdException w:name="List Number 5" w:semiHidden="1" w:unhideWhenUsed="1"/>
+    <w:lsdException w:name="Title" w:uiPriority="10" w:qFormat="1"/>
+    <w:lsdException w:name="Closing" w:semiHidden="1" w:unhideWhenUsed="1"/>
+    <w:lsdException w:name="Signature" w:semiHidden="1" w:unhideWhenUsed="1"/>
+    <w:lsdException w:name="Default Paragraph Font" w:semiHidden="1" w:uiPriority="1" w:unhideWhenUsed="1"/>
+    <w:lsdException w:name="Body Text" w:semiHidden="1" w:unhideWhenUsed="1"/>
+    <w:lsdException w:name="Body Text Indent" w:semiHidden="1" w:unhideWhenUsed="1"/>
+    <w:lsdException w:name="List Continue" w:semiHidden="1" w:unhideWhenUsed="1"/>
+    <w:lsdException w:name="List Continue 2" w:semiHidden="1" w:unhideWhenUsed="1"/>
+    <w:lsdException w:name="List Continue 3" w:semiHidden="1" w:unhideWhenUsed="1"/>
+    <w:lsdException w:name="List Continue 4" w:semiHidden="1" w:unhideWhenUsed="1"/>
+    <w:lsdException w:name="List Continue 5" w:semiHidden="1" w:unhideWhenUsed="1"/>
+    <w:lsdException w:name="Message Header" w:semiHidden="1" w:unhideWhenUsed="1"/>
+    <w:lsdException w:name="Subtitle" w:uiPriority="11" w:qFormat="1"/>
+    <w:lsdException w:name="Salutation" w:semiHidden="1" w:unhideWhenUsed="1"/>
+    <w:lsdException w:name="Date" w:semiHidden="1" w:unhideWhenUsed="1"/>
+    <w:lsdException w:name="Body Text First Indent" w:semiHidden="1" w:unhideWhenUsed="1"/>
+    <w:lsdException w:name="Body Text First Indent 2" w:semiHidden="1" w:unhideWhenUsed="1"/>
+    <w:lsdException w:name="Note Heading" w:semiHidden="1" w:unhideWhenUsed="1"/>
+    <w:lsdException w:name="Body Text 2" w:semiHidden="1" w:unhideWhenUsed="1"/>
+    <w:lsdException w:name="Body Text 3" w:semiHidden="1" w:unhideWhenUsed="1"/>
+    <w:lsdException w:name="Body Text Indent 2" w:semiHidden="1" w:unhideWhenUsed="1"/>
+    <w:lsdException w:name="Body Text Indent 3" w:semiHidden="1" w:unhideWhenUsed="1"/>
+    <w:lsdException w:name="Block Text" w:semiHidden="1" w:unhideWhenUsed="1"/>
+    <w:lsdException w:name="Hyperlink" w:semiHidden="1" w:unhideWhenUsed="1"/>
+    <w:lsdException w:name="FollowedHyperlink" w:semiHidden="1" w:unhideWhenUsed="1"/>
+    <w:lsdException w:name="Strong" w:uiPriority="22" w:qFormat="1"/>
+    <w:lsdException w:name="Emphasis" w:uiPriority="20" w:qFormat="1"/>
+    <w:lsdException w:name="Document Map" w:semiHidden="1" w:unhideWhenUsed="1"/>
+    <w:lsdException w:name="Plain Text" w:semiHidden="1" w:unhideWhenUsed="1"/>
+    <w:lsdException w:name="E-mail Signature" w:semiHidden="1" w:unhideWhenUsed="1"/>
+    <w:lsdException w:name="HTML Top of Form" w:semiHidden="1" w:unhideWhenUsed="1"/>
+    <w:lsdException w:name="HTML Bottom of Form" w:semiHidden="1" w:unhideWhenUsed="1"/>
+    <w:lsdException w:name="Normal (Web)" w:semiHidden="1" w:unhideWhenUsed="1"/>
+    <w:lsdException w:name="HTML Acronym" w:semiHidden="1" w:unhideWhenUsed="1"/>
+    <w:lsdException w:name="HTML Address" w:semiHidden="1" w:unhideWhenUsed="1"/>
+    <w:lsdException w:name="HTML Cite" w:semiHidden="1" w:unhideWhenUsed="1"/>
+    <w:lsdException w:name="HTML Code" w:semiHidden="1" w:unhideWhenUsed="1"/>
+    <w:lsdException w:name="HTML Definition" w:semiHidden="1" w:unhideWhenUsed="1"/>
+    <w:lsdException w:name="HTML Keyboard" w:semiHidden="1" w:unhideWhenUsed="1"/>
+    <w:lsdException w:name="HTML Preformatted" w:semiHidden="1" w:unhideWhenUsed="1"/>
+    <w:lsdException w:name="HTML Sample" w:semiHidden="1" w:unhideWhenUsed="1"/>
+    <w:lsdException w:name="HTML Typewriter" w:semiHidden="1" w:unhideWhenUsed="1"/>
+    <w:lsdException w:name="HTML Variable" w:semiHidden="1" w:unhideWhenUsed="1"/>
+    <w:lsdException w:name="Normal Table" w:semiHidden="1" w:unhideWhenUsed="1"/>
+    <w:lsdException w:name="annotation subject" w:semiHidden="1" w:unhideWhenUsed="1"/>
+    <w:lsdException w:name="No List" w:semiHidden="1" w:unhideWhenUsed="1"/>
+    <w:lsdException w:name="Outline List 1" w:semiHidden="1" w:unhideWhenUsed="1"/>
+    <w:lsdException w:name="Outline List 2" w:semiHidden="1" w:unhideWhenUsed="1"/>
+    <w:lsdException w:name="Outline List 3" w:semiHidden="1" w:unhideWhenUsed="1"/>
+    <w:lsdException w:name="Table Simple 1" w:semiHidden="1" w:unhideWhenUsed="1"/>
+    <w:lsdException w:name="Table Simple 2" w:semiHidden="1" w:unhideWhenUsed="1"/>
+    <w:lsdException w:name="Table Simple 3" w:semiHidden="1" w:unhideWhenUsed="1"/>
+    <w:lsdException w:name="Table Classic 1" w:semiHidden="1" w:unhideWhenUsed="1"/>
+    <w:lsdException w:name="Table Classic 2" w:semiHidden="1" w:unhideWhenUsed="1"/>
+    <w:lsdException w:name="Table Classic 3" w:semiHidden="1" w:unhideWhenUsed="1"/>
+    <w:lsdException w:name="Table Classic 4" w:semiHidden="1" w:unhideWhenUsed="1"/>
+    <w:lsdException w:name="Table Colorful 1" w:semiHidden="1" w:unhideWhenUsed="1"/>
+    <w:lsdException w:name="Table Colorful 2" w:semiHidden="1" w:unhideWhenUsed="1"/>
+    <w:lsdException w:name="Table Colorful 3" w:semiHidden="1" w:unhideWhenUsed="1"/>
+    <w:lsdException w:name="Table Columns 1" w:semiHidden="1" w:unhideWhenUsed="1"/>
+    <w:lsdException w:name="Table Columns 2" w:semiHidden="1" w:unhideWhenUsed="1"/>
+    <w:lsdException w:name="Table Columns 3" w:semiHidden="1" w:unhideWhenUsed="1"/>
+    <w:lsdException w:name="Table Columns 4" w:semiHidden="1" w:unhideWhenUsed="1"/>
+    <w:lsdException w:name="Table Columns 5" w:semiHidden="1" w:unhideWhenUsed="1"/>
+    <w:lsdException w:name="Table Grid 1" w:semiHidden="1" w:unhideWhenUsed="1"/>
+    <w:lsdException w:name="Table Grid 2" w:semiHidden="1" w:unhideWhenUsed="1"/>
+    <w:lsdException w:name="Table Grid 3" w:semiHidden="1" w:unhideWhenUsed="1"/>
+    <w:lsdException w:name="Table Grid 4" w:semiHidden="1" w:unhideWhenUsed="1"/>
+    <w:lsdException w:name="Table Grid 5" w:semiHidden="1" w:unhideWhenUsed="1"/>
+    <w:lsdException w:name="Table Grid 6" w:semiHidden="1" w:unhideWhenUsed="1"/>
+    <w:lsdException w:name="Table Grid 7" w:semiHidden="1" w:unhideWhenUsed="1"/>
+    <w:lsdException w:name="Table Grid 8" w:semiHidden="1" w:unhideWhenUsed="1"/>
+    <w:lsdException w:name="Table List 1" w:semiHidden="1" w:unhideWhenUsed="1"/>
+    <w:lsdException w:name="Table List 2" w:semiHidden="1" w:unhideWhenUsed="1"/>
+    <w:lsdException w:name="Table List 3" w:semiHidden="1" w:unhideWhenUsed="1"/>
+    <w:lsdException w:name="Table List 4" w:semiHidden="1" w:unhideWhenUsed="1"/>
+    <w:lsdException w:name="Table List 5" w:semiHidden="1" w:unhideWhenUsed="1"/>
+    <w:lsdException w:name="Table List 6" w:semiHidden="1" w:unhideWhenUsed="1"/>
+    <w:lsdException w:name="Table List 7" w:semiHidden="1" w:unhideWhenUsed="1"/>
+    <w:lsdException w:name="Table List 8" w:semiHidden="1" w:unhideWhenUsed="1"/>
+    <w:lsdException w:name="Table 3D effects 1" w:semiHidden="1" w:unhideWhenUsed="1"/>
+    <w:lsdException w:name="Table 3D effects 2" w:semiHidden="1" w:unhideWhenUsed="1"/>
+    <w:lsdException w:name="Table 3D effects 3" w:semiHidden="1" w:unhideWhenUsed="1"/>
+    <w:lsdException w:name="Table Contemporary" w:semiHidden="1" w:unhideWhenUsed="1"/>
+    <w:lsdException w:name="Table Elegant" w:semiHidden="1" w:unhideWhenUsed="1"/>
+    <w:lsdException w:name="Table Professional" w:semiHidden="1" w:unhideWhenUsed="1"/>
+    <w:lsdException w:name="Table Subtle 1" w:semiHidden="1" w:unhideWhenUsed="1"/>
+    <w:lsdException w:name="Table Subtle 2" w:semiHidden="1" w:unhideWhenUsed="1"/>
+    <w:lsdException w:name="Table Web 1" w:semiHidden="1" w:unhideWhenUsed="1"/>
+    <w:lsdException w:name="Table Web 2" w:semiHidden="1" w:unhideWhenUsed="1"/>
+    <w:lsdException w:name="Table Web 3" w:semiHidden="1" w:unhideWhenUsed="1"/>
+    <w:lsdException w:name="Balloon Text" w:semiHidden="1" w:unhideWhenUsed="1"/>
+    <w:lsdException w:name="Table Grid" w:uiPriority="39"/>
+    <w:lsdException w:name="Table Theme" w:semiHidden="1" w:unhideWhenUsed="1"/>
+    <w:lsdException w:name="Placeholder Text" w:semiHidden="1"/>
+    <w:lsdException w:name="No Spacing" w:uiPriority="1" w:qFormat="1"/>
+    <w:lsdException w:name="Light Shading" w:uiPriority="60"/>
+    <w:lsdException w:name="Light List" w:uiPriority="61"/>
+    <w:lsdException w:name="Light Grid" w:uiPriority="62"/>
+    <w:lsdException w:name="Medium Shading 1" w:uiPriority="63"/>
+    <w:lsdException w:name="Medium Shading 2" w:uiPriority="64"/>
+    <w:lsdException w:name="Medium List 1" w:uiPriority="65"/>
+    <w:lsdException w:name="Medium List 2" w:uiPriority="66"/>
+    <w:lsdException w:name="Medium Grid 1" w:uiPriority="67"/>
+    <w:lsdException w:name="Medium Grid 2" w:uiPriority="68"/>
+    <w:lsdException w:name="Medium Grid 3" w:uiPriority="69"/>
+    <w:lsdException w:name="Dark List" w:uiPriority="70"/>
+    <w:lsdException w:name="Colorful Shading" w:uiPriority="71"/>
+    <w:lsdException w:name="Colorful List" w:uiPriority="72"/>
+    <w:lsdException w:name="Colorful Grid" w:uiPriority="73"/>
+    <w:lsdException w:name="Light Shading Accent 1" w:uiPriority="60"/>
+    <w:lsdException w:name="Light List Accent 1" w:uiPriority="61"/>
+    <w:lsdException w:name="Light Grid Accent 1" w:uiPriority="62"/>
+    <w:lsdException w:name="Medium Shading 1 Accent 1" w:uiPriority="63"/>
+    <w:lsdException w:name="Medium Shading 2 Accent 1" w:uiPriority="64"/>
+    <w:lsdException w:name="Medium List 1 Accent 1" w:uiPriority="65"/>
+    <w:lsdException w:name="Revision" w:semiHidden="1"/>
+    <w:lsdException w:name="List Paragraph" w:uiPriority="34" w:qFormat="1"/>
+    <w:lsdException w:name="Quote" w:uiPriority="29" w:qFormat="1"/>
+    <w:lsdException w:name="Intense Quote" w:uiPriority="30" w:qFormat="1"/>
+    <w:lsdException w:name="Medium List 2 Accent 1" w:uiPriority="66"/>
+    <w:lsdException w:name="Medium Grid 1 Accent 1" w:uiPriority="67"/>
+    <w:lsdException w:name="Medium Grid 2 Accent 1" w:uiPriority="68"/>
+    <w:lsdException w:name="Medium Grid 3 Accent 1" w:uiPriority="69"/>
+    <w:lsdException w:name="Dark List Accent 1" w:uiPriority="70"/>
+    <w:lsdException w:name="Colorful Shading Accent 1" w:uiPriority="71"/>
+    <w:lsdException w:name="Colorful List Accent 1" w:uiPriority="72"/>
+    <w:lsdException w:name="Colorful Grid Accent 1" w:uiPriority="73"/>
+    <w:lsdException w:name="Light Shading Accent 2" w:uiPriority="60"/>
+    <w:lsdException w:name="Light List Accent 2" w:uiPriority="61"/>
+    <w:lsdException w:name="Light Grid Accent 2" w:uiPriority="62"/>
+    <w:lsdException w:name="Medium Shading 1 Accent 2" w:uiPriority="63"/>
+    <w:lsdException w:name="Medium Shading 2 Accent 2" w:uiPriority="64"/>
+    <w:lsdException w:name="Medium List 1 Accent 2" w:uiPriority="65"/>
+    <w:lsdException w:name="Medium List 2 Accent 2" w:uiPriority="66"/>
+    <w:lsdException w:name="Medium Grid 1 Accent 2" w:uiPriority="67"/>
+    <w:lsdException w:name="Medium Grid 2 Accent 2" w:uiPriority="68"/>
+    <w:lsdException w:name="Medium Grid 3 Accent 2" w:uiPriority="69"/>
+    <w:lsdException w:name="Dark List Accent 2" w:uiPriority="70"/>
+    <w:lsdException w:name="Colorful Shading Accent 2" w:uiPriority="71"/>
+    <w:lsdException w:name="Colorful List Accent 2" w:uiPriority="72"/>
+    <w:lsdException w:name="Colorful Grid Accent 2" w:uiPriority="73"/>
+    <w:lsdException w:name="Light Shading Accent 3" w:uiPriority="60"/>
+    <w:lsdException w:name="Light List Accent 3" w:uiPriority="61"/>
+    <w:lsdException w:name="Light Grid Accent 3" w:uiPriority="62"/>
+    <w:lsdException w:name="Medium Shading 1 Accent 3" w:uiPriority="63"/>
+    <w:lsdException w:name="Medium Shading 2 Accent 3" w:uiPriority="64"/>
+    <w:lsdException w:name="Medium List 1 Accent 3" w:uiPriority="65"/>
+    <w:lsdException w:name="Medium List 2 Accent 3" w:uiPriority="66"/>
+    <w:lsdException w:name="Medium Grid 1 Accent 3" w:uiPriority="67"/>
+    <w:lsdException w:name="Medium Grid 2 Accent 3" w:uiPriority="68"/>
+    <w:lsdException w:name="Medium Grid 3 Accent 3" w:uiPriority="69"/>
+    <w:lsdException w:name="Dark List Accent 3" w:uiPriority="70"/>
+    <w:lsdException w:name="Colorful Shading Accent 3" w:uiPriority="71"/>
+    <w:lsdException w:name="Colorful List Accent 3" w:uiPriority="72"/>
+    <w:lsdException w:name="Colorful Grid Accent 3" w:uiPriority="73"/>
+    <w:lsdException w:name="Light Shading Accent 4" w:uiPriority="60"/>
+    <w:lsdException w:name="Light List Accent 4" w:uiPriority="61"/>
+    <w:lsdException w:name="Light Grid Accent 4" w:uiPriority="62"/>
+    <w:lsdException w:name="Medium Shading 1 Accent 4" w:uiPriority="63"/>
+    <w:lsdException w:name="Medium Shading 2 Accent 4" w:uiPriority="64"/>
+    <w:lsdException w:name="Medium List 1 Accent 4" w:uiPriority="65"/>
+    <w:lsdException w:name="Medium List 2 Accent 4" w:uiPriority="66"/>
+    <w:lsdException w:name="Medium Grid 1 Accent 4" w:uiPriority="67"/>
+    <w:lsdException w:name="Medium Grid 2 Accent 4" w:uiPriority="68"/>
+    <w:lsdException w:name="Medium Grid 3 Accent 4" w:uiPriority="69"/>
+    <w:lsdException w:name="Dark List Accent 4" w:uiPriority="70"/>
+    <w:lsdException w:name="Colorful Shading Accent 4" w:uiPriority="71"/>
+    <w:lsdException w:name="Colorful List Accent 4" w:uiPriority="72"/>
+    <w:lsdException w:name="Colorful Grid Accent 4" w:uiPriority="73"/>
+    <w:lsdException w:name="Light Shading Accent 5" w:uiPriority="60"/>
+    <w:lsdException w:name="Light List Accent 5" w:uiPriority="61"/>
+    <w:lsdException w:name="Light Grid Accent 5" w:uiPriority="62"/>
+    <w:lsdException w:name="Medium Shading 1 Accent 5" w:uiPriority="63"/>
+    <w:lsdException w:name="Medium Shading 2 Accent 5" w:uiPriority="64"/>
+    <w:lsdException w:name="Medium List 1 Accent 5" w:uiPriority="65"/>
+    <w:lsdException w:name="Medium List 2 Accent 5" w:uiPriority="66"/>
+    <w:lsdException w:name="Medium Grid 1 Accent 5" w:uiPriority="67"/>
+    <w:lsdException w:name="Medium Grid 2 Accent 5" w:uiPriority="68"/>
+    <w:lsdException w:name="Medium Grid 3 Accent 5" w:uiPriority="69"/>
+    <w:lsdException w:name="Dark List Accent 5" w:uiPriority="70"/>
+    <w:lsdException w:name="Colorful Shading Accent 5" w:uiPriority="71"/>
+    <w:lsdException w:name="Colorful List Accent 5" w:uiPriority="72"/>
+    <w:lsdException w:name="Colorful Grid Accent 5" w:uiPriority="73"/>
+    <w:lsdException w:name="Light Shading Accent 6" w:uiPriority="60"/>
+    <w:lsdException w:name="Light List Accent 6" w:uiPriority="61"/>
+    <w:lsdException w:name="Light Grid Accent 6" w:uiPriority="62"/>
+    <w:lsdException w:name="Medium Shading 1 Accent 6" w:uiPriority="63"/>
+    <w:lsdException w:name="Medium Shading 2 Accent 6" w:uiPriority="64"/>
+    <w:lsdException w:name="Medium List 1 Accent 6" w:uiPriority="65"/>
+    <w:lsdException w:name="Medium List 2 Accent 6" w:uiPriority="66"/>
+    <w:lsdException w:name="Medium Grid 1 Accent 6" w:uiPriority="67"/>
+    <w:lsdException w:name="Medium Grid 2 Accent 6" w:uiPriority="68"/>
+    <w:lsdException w:name="Medium Grid 3 Accent 6" w:uiPriority="69"/>
+    <w:lsdException w:name="Dark List Accent 6" w:uiPriority="70"/>
+    <w:lsdException w:name="Colorful Shading Accent 6" w:uiPriority="71"/>
+    <w:lsdException w:name="Colorful List Accent 6" w:uiPriority="72"/>
+    <w:lsdException w:name="Colorful Grid Accent 6" w:uiPriority="73"/>
+    <w:lsdException w:name="Subtle Emphasis" w:uiPriority="19" w:qFormat="1"/>
+    <w:lsdException w:name="Intense Emphasis" w:uiPriority="21" w:qFormat="1"/>
+    <w:lsdException w:name="Subtle Reference" w:uiPriority="31" w:qFormat="1"/>
+    <w:lsdException w:name="Intense Reference" w:uiPriority="32" w:qFormat="1"/>
+    <w:lsdException w:name="Book Title" w:uiPriority="33" w:qFormat="1"/>
+    <w:lsdException w:name="Bibliography" w:semiHidden="1" w:uiPriority="37" w:unhideWhenUsed="1"/>
+    <w:lsdException w:name="TOC Heading" w:semiHidden="1" w:uiPriority="39" w:unhideWhenUsed="1" w:qFormat="1"/>
+    <w:lsdException w:name="Plain Table 1" w:uiPriority="41"/>
+    <w:lsdException w:name="Plain Table 2" w:uiPriority="42"/>
+    <w:lsdException w:name="Plain Table 3" w:uiPriority="43"/>
+    <w:lsdException w:name="Plain Table 4" w:uiPriority="44"/>
+    <w:lsdException w:name="Plain Table 5" w:uiPriority="45"/>
+    <w:lsdException w:name="Grid Table Light" w:uiPriority="40"/>
+    <w:lsdException w:name="Grid Table 1 Light" w:uiPriority="46"/>
+    <w:lsdException w:name="Grid Table 2" w:uiPriority="47"/>
+    <w:lsdException w:name="Grid Table 3" w:uiPriority="48"/>
+    <w:lsdException w:name="Grid Table 4" w:uiPriority="49"/>
+    <w:lsdException w:name="Grid Table 5 Dark" w:uiPriority="50"/>
+    <w:lsdException w:name="Grid Table 6 Colorful" w:uiPriority="51"/>
+    <w:lsdException w:name="Grid Table 7 Colorful" w:uiPriority="52"/>
+    <w:lsdException w:name="Grid Table 1 Light Accent 1" w:uiPriority="46"/>
+    <w:lsdException w:name="Grid Table 2 Accent 1" w:uiPriority="47"/>
+    <w:lsdException w:name="Grid Table 3 Accent 1" w:uiPriority="48"/>
+    <w:lsdException w:name="Grid Table 4 Accent 1" w:uiPriority="49"/>
+    <w:lsdException w:name="Grid Table 5 Dark Accent 1" w:uiPriority="50"/>
+    <w:lsdException w:name="Grid Table 6 Colorful Accent 1" w:uiPriority="51"/>
+    <w:lsdException w:name="Grid Table 7 Colorful Accent 1" w:uiPriority="52"/>
+    <w:lsdException w:name="Grid Table 1 Light Accent 2" w:uiPriority="46"/>
+    <w:lsdException w:name="Grid Table 2 Accent 2" w:uiPriority="47"/>
+    <w:lsdException w:name="Grid Table 3 Accent 2" w:uiPriority="48"/>
+    <w:lsdException w:name="Grid Table 4 Accent 2" w:uiPriority="49"/>
+    <w:lsdException w:name="Grid Table 5 Dark Accent 2" w:uiPriority="50"/>
+    <w:lsdException w:name="Grid Table 6 Colorful Accent 2" w:uiPriority="51"/>
+    <w:lsdException w:name="Grid Table 7 Colorful Accent 2" w:uiPriority="52"/>
+    <w:lsdException w:name="Grid Table 1 Light Accent 3" w:uiPriority="46"/>
+    <w:lsdException w:name="Grid Table 2 Accent 3" w:uiPriority="47"/>
+    <w:lsdException w:name="Grid Table 3 Accent 3" w:uiPriority="48"/>
+    <w:lsdException w:name="Grid Table 4 Accent 3" w:uiPriority="49"/>
+    <w:lsdException w:name="Grid Table 5 Dark Accent 3" w:uiPriority="50"/>
+    <w:lsdException w:name="Grid Table 6 Colorful Accent 3" w:uiPriority="51"/>
+    <w:lsdException w:name="Grid Table 7 Colorful Accent 3" w:uiPriority="52"/>
+    <w:lsdException w:name="Grid Table 1 Light Accent 4" w:uiPriority="46"/>
+    <w:lsdException w:name="Grid Table 2 Accent 4" w:uiPriority="47"/>
+    <w:lsdException w:name="Grid Table 3 Accent 4" w:uiPriority="48"/>
+    <w:lsdException w:name="Grid Table 4 Accent 4" w:uiPriority="49"/>
+    <w:lsdException w:name="Grid Table 5 Dark Accent 4" w:uiPriority="50"/>
+    <w:lsdException w:name="Grid Table 6 Colorful Accent 4" w:uiPriority="51"/>
+    <w:lsdException w:name="Grid Table 7 Colorful Accent 4" w:uiPriority="52"/>
+    <w:lsdException w:name="Grid Table 1 Light Accent 5" w:uiPriority="46"/>
+    <w:lsdException w:name="Grid Table 2 Accent 5" w:uiPriority="47"/>
+    <w:lsdException w:name="Grid Table 3 Accent 5" w:uiPriority="48"/>
+    <w:lsdException w:name="Grid Table 4 Accent 5" w:uiPriority="49"/>
+    <w:lsdException w:name="Grid Table 5 Dark Accent 5" w:uiPriority="50"/>
+    <w:lsdException w:name="Grid Table 6 Colorful Accent 5" w:uiPriority="51"/>
+    <w:lsdException w:name="Grid Table 7 Colorful Accent 5" w:uiPriority="52"/>
+    <w:lsdException w:name="Grid Table 1 Light Accent 6" w:uiPriority="46"/>
+    <w:lsdException w:name="Grid Table 2 Accent 6" w:uiPriority="47"/>
+    <w:lsdException w:name="Grid Table 3 Accent 6" w:uiPriority="48"/>
+    <w:lsdException w:name="Grid Table 4 Accent 6" w:uiPriority="49"/>
+    <w:lsdException w:name="Grid Table 5 Dark Accent 6" w:uiPriority="50"/>
+    <w:lsdException w:name="Grid Table 6 Colorful Accent 6" w:uiPriority="51"/>
+    <w:lsdException w:name="Grid Table 7 Colorful Accent 6" w:uiPriority="52"/>
+    <w:lsdException w:name="List Table 1 Light" w:uiPriority="46"/>
+    <w:lsdException w:name="List Table 2" w:uiPriority="47"/>
+    <w:lsdException w:name="List Table 3" w:uiPriority="48"/>
+    <w:lsdException w:name="List Table 4" w:uiPriority="49"/>
+    <w:lsdException w:name="List Table 5 Dark" w:uiPriority="50"/>
+    <w:lsdException w:name="List Table 6 Colorful" w:uiPriority="51"/>
+    <w:lsdException w:name="List Table 7 Colorful" w:uiPriority="52"/>
+    <w:lsdException w:name="List Table 1 Light Accent 1" w:uiPriority="46"/>
+    <w:lsdException w:name="List Table 2 Accent 1" w:uiPriority="47"/>
+    <w:lsdException w:name="List Table 3 Accent 1" w:uiPriority="48"/>
+    <w:lsdException w:name="List Table 4 Accent 1" w:uiPriority="49"/>
+    <w:lsdException w:name="List Table 5 Dark Accent 1" w:uiPriority="50"/>
+    <w:lsdException w:name="List Table 6 Colorful Accent 1" w:uiPriority="51"/>
+    <w:lsdException w:name="List Table 7 Colorful Accent 1" w:uiPriority="52"/>
+    <w:lsdException w:name="List Table 1 Light Accent 2" w:uiPriority="46"/>
+    <w:lsdException w:name="List Table 2 Accent 2" w:uiPriority="47"/>
+    <w:lsdException w:name="List Table 3 Accent 2" w:uiPriority="48"/>
+    <w:lsdException w:name="List Table 4 Accent 2" w:uiPriority="49"/>
+    <w:lsdException w:name="List Table 5 Dark Accent 2" w:uiPriority="50"/>
+    <w:lsdException w:name="List Table 6 Colorful Accent 2" w:uiPriority="51"/>
+    <w:lsdException w:name="List Table 7 Colorful Accent 2" w:uiPriority="52"/>
+    <w:lsdException w:name="List Table 1 Light Accent 3" w:uiPriority="46"/>
+    <w:lsdException w:name="List Table 2 Accent 3" w:uiPriority="47"/>
+    <w:lsdException w:name="List Table 3 Accent 3" w:uiPriority="48"/>
+    <w:lsdException w:name="List Table 4 Accent 3" w:uiPriority="49"/>
+    <w:lsdException w:name="List Table 5 Dark Accent 3" w:uiPriority="50"/>
+    <w:lsdException w:name="List Table 6 Colorful Accent 3" w:uiPriority="51"/>
+    <w:lsdException w:name="List Table 7 Colorful Accent 3" w:uiPriority="52"/>
+    <w:lsdException w:name="List Table 1 Light Accent 4" w:uiPriority="46"/>
+    <w:lsdException w:name="List Table 2 Accent 4" w:uiPriority="47"/>
+    <w:lsdException w:name="List Table 3 Accent 4" w:uiPriority="48"/>
+    <w:lsdException w:name="List Table 4 Accent 4" w:uiPriority="49"/>
+    <w:lsdException w:name="List Table 5 Dark Accent 4" w:uiPriority="50"/>
+    <w:lsdException w:name="List Table 6 Colorful Accent 4" w:uiPriority="51"/>
+    <w:lsdException w:name="List Table 7 Colorful Accent 4" w:uiPriority="52"/>
+    <w:lsdException w:name="List Table 1 Light Accent 5" w:uiPriority="46"/>
+    <w:lsdException w:name="List Table 2 Accent 5" w:uiPriority="47"/>
+    <w:lsdException w:name="List Table 3 Accent 5" w:uiPriority="48"/>
+    <w:lsdException w:name="List Table 4 Accent 5" w:uiPriority="49"/>
+    <w:lsdException w:name="List Table 5 Dark Accent 5" w:uiPriority="50"/>
+    <w:lsdException w:name="List Table 6 Colorful Accent 5" w:uiPriority="51"/>
+    <w:lsdException w:name="List Table 7 Colorful Accent 5" w:uiPriority="52"/>
+    <w:lsdException w:name="List Table 1 Light Accent 6" w:uiPriority="46"/>
+    <w:lsdException w:name="List Table 2 Accent 6" w:uiPriority="47"/>
+    <w:lsdException w:name="List Table 3 Accent 6" w:uiPriority="48"/>
+    <w:lsdException w:name="List Table 4 Accent 6" w:uiPriority="49"/>
+    <w:lsdException w:name="List Table 5 Dark Accent 6" w:uiPriority="50"/>
+    <w:lsdException w:name="List Table 6 Colorful Accent 6" w:uiPriority="51"/>
+    <w:lsdException w:name="List Table 7 Colorful Accent 6" w:uiPriority="52"/>
   </w:latentStyles>
   <w:style w:type="paragraph" w:default="1" w:styleId="Normal">
     <w:name w:val="Normal"/>
@@ -1315,7 +1779,6 @@
     <w:uiPriority w:val="99"/>
     <w:semiHidden/>
     <w:unhideWhenUsed/>
-    <w:qFormat/>
     <w:tblPr>
       <w:tblInd w:w="0" w:type="dxa"/>
       <w:tblCellMar>
@@ -1379,7 +1842,6 @@
     <w:name w:val="Hyperlink"/>
     <w:basedOn w:val="Policepardfaut"/>
     <w:uiPriority w:val="99"/>
-    <w:semiHidden/>
     <w:unhideWhenUsed/>
     <w:rsid w:val="0073735D"/>
     <w:rPr>

</xml_diff>

<commit_message>
manque plus qu'a mettre les 3 dernieres videos sur youtube et changer le code sur html pusi RELIRE TOUT LE SITE WEB ET LE PUBLIER3
</commit_message>
<xml_diff>
--- a/idée rajouter sur le site web cv.docx
+++ b/idée rajouter sur le site web cv.docx
@@ -1,6 +1,6 @@
 
 <file path=word/document.xml><?xml version="1.0" encoding="utf-8"?>
-<w:document xmlns:wpc="http://schemas.microsoft.com/office/word/2010/wordprocessingCanvas" xmlns:mc="http://schemas.openxmlformats.org/markup-compatibility/2006" xmlns:o="urn:schemas-microsoft-com:office:office" xmlns:r="http://schemas.openxmlformats.org/officeDocument/2006/relationships" xmlns:m="http://schemas.openxmlformats.org/officeDocument/2006/math" xmlns:v="urn:schemas-microsoft-com:vml" xmlns:wp14="http://schemas.microsoft.com/office/word/2010/wordprocessingDrawing" xmlns:wp="http://schemas.openxmlformats.org/drawingml/2006/wordprocessingDrawing" xmlns:w10="urn:schemas-microsoft-com:office:word" xmlns:w="http://schemas.openxmlformats.org/wordprocessingml/2006/main" xmlns:w14="http://schemas.microsoft.com/office/word/2010/wordml" xmlns:w15="http://schemas.microsoft.com/office/word/2012/wordml" xmlns:wpg="http://schemas.microsoft.com/office/word/2010/wordprocessingGroup" xmlns:wpi="http://schemas.microsoft.com/office/word/2010/wordprocessingInk" xmlns:wne="http://schemas.microsoft.com/office/word/2006/wordml" xmlns:wps="http://schemas.microsoft.com/office/word/2010/wordprocessingShape" mc:Ignorable="w14 w15 wp14">
+<w:document xmlns:wpc="http://schemas.microsoft.com/office/word/2010/wordprocessingCanvas" xmlns:cx="http://schemas.microsoft.com/office/drawing/2014/chartex" xmlns:cx1="http://schemas.microsoft.com/office/drawing/2015/9/8/chartex" xmlns:cx2="http://schemas.microsoft.com/office/drawing/2015/10/21/chartex" xmlns:cx3="http://schemas.microsoft.com/office/drawing/2016/5/9/chartex" xmlns:cx4="http://schemas.microsoft.com/office/drawing/2016/5/10/chartex" xmlns:cx5="http://schemas.microsoft.com/office/drawing/2016/5/11/chartex" xmlns:cx6="http://schemas.microsoft.com/office/drawing/2016/5/12/chartex" xmlns:cx7="http://schemas.microsoft.com/office/drawing/2016/5/13/chartex" xmlns:cx8="http://schemas.microsoft.com/office/drawing/2016/5/14/chartex" xmlns:mc="http://schemas.openxmlformats.org/markup-compatibility/2006" xmlns:aink="http://schemas.microsoft.com/office/drawing/2016/ink" xmlns:am3d="http://schemas.microsoft.com/office/drawing/2017/model3d" xmlns:o="urn:schemas-microsoft-com:office:office" xmlns:r="http://schemas.openxmlformats.org/officeDocument/2006/relationships" xmlns:m="http://schemas.openxmlformats.org/officeDocument/2006/math" xmlns:v="urn:schemas-microsoft-com:vml" xmlns:wp14="http://schemas.microsoft.com/office/word/2010/wordprocessingDrawing" xmlns:wp="http://schemas.openxmlformats.org/drawingml/2006/wordprocessingDrawing" xmlns:w10="urn:schemas-microsoft-com:office:word" xmlns:w="http://schemas.openxmlformats.org/wordprocessingml/2006/main" xmlns:w14="http://schemas.microsoft.com/office/word/2010/wordml" xmlns:w15="http://schemas.microsoft.com/office/word/2012/wordml" xmlns:w16cex="http://schemas.microsoft.com/office/word/2018/wordml/cex" xmlns:w16cid="http://schemas.microsoft.com/office/word/2016/wordml/cid" xmlns:w16="http://schemas.microsoft.com/office/word/2018/wordml" xmlns:w16sdtdh="http://schemas.microsoft.com/office/word/2020/wordml/sdtdatahash" xmlns:w16se="http://schemas.microsoft.com/office/word/2015/wordml/symex" xmlns:wpg="http://schemas.microsoft.com/office/word/2010/wordprocessingGroup" xmlns:wpi="http://schemas.microsoft.com/office/word/2010/wordprocessingInk" xmlns:wne="http://schemas.microsoft.com/office/word/2006/wordml" xmlns:wps="http://schemas.microsoft.com/office/word/2010/wordprocessingShape" mc:Ignorable="w14 w15 w16se w16cid w16 w16cex w16sdtdh wp14">
   <w:body>
     <w:p>
       <w:r>
@@ -1142,10 +1142,12 @@
       <w:r>
         <w:t>Finir contact absolument !!!!!!!!!!!!!!!!!!!!!!</w:t>
       </w:r>
-      <w:bookmarkStart w:id="0" w:name="_GoBack"/>
-      <w:bookmarkEnd w:id="0"/>
-    </w:p>
-    <w:p/>
+    </w:p>
+    <w:p>
+      <w:r>
+        <w:t>NE PAS OUBLIER A METTRE LES 3 DERNIERESVIDEO DU DOSSIER LAURENT SUR YOUTUBE ET LE CHANER SUR LES LIGNES DE CODES POUR LES VIDEO EPAVE D UN AVION</w:t>
+      </w:r>
+    </w:p>
     <w:sectPr>
       <w:pgSz w:w="11909" w:h="16834"/>
       <w:pgMar w:top="1440" w:right="1440" w:bottom="1440" w:left="1440" w:header="720" w:footer="720" w:gutter="0"/>
@@ -1157,7 +1159,7 @@
 </file>
 
 <file path=word/numbering.xml><?xml version="1.0" encoding="utf-8"?>
-<w:numbering xmlns:wpc="http://schemas.microsoft.com/office/word/2010/wordprocessingCanvas" xmlns:mc="http://schemas.openxmlformats.org/markup-compatibility/2006" xmlns:o="urn:schemas-microsoft-com:office:office" xmlns:r="http://schemas.openxmlformats.org/officeDocument/2006/relationships" xmlns:m="http://schemas.openxmlformats.org/officeDocument/2006/math" xmlns:v="urn:schemas-microsoft-com:vml" xmlns:wp14="http://schemas.microsoft.com/office/word/2010/wordprocessingDrawing" xmlns:wp="http://schemas.openxmlformats.org/drawingml/2006/wordprocessingDrawing" xmlns:w10="urn:schemas-microsoft-com:office:word" xmlns:w="http://schemas.openxmlformats.org/wordprocessingml/2006/main" xmlns:w14="http://schemas.microsoft.com/office/word/2010/wordml" xmlns:w15="http://schemas.microsoft.com/office/word/2012/wordml" xmlns:wpg="http://schemas.microsoft.com/office/word/2010/wordprocessingGroup" xmlns:wpi="http://schemas.microsoft.com/office/word/2010/wordprocessingInk" xmlns:wne="http://schemas.microsoft.com/office/word/2006/wordml" xmlns:wps="http://schemas.microsoft.com/office/word/2010/wordprocessingShape" mc:Ignorable="w14 w15 wp14">
+<w:numbering xmlns:wpc="http://schemas.microsoft.com/office/word/2010/wordprocessingCanvas" xmlns:cx="http://schemas.microsoft.com/office/drawing/2014/chartex" xmlns:cx1="http://schemas.microsoft.com/office/drawing/2015/9/8/chartex" xmlns:cx2="http://schemas.microsoft.com/office/drawing/2015/10/21/chartex" xmlns:cx3="http://schemas.microsoft.com/office/drawing/2016/5/9/chartex" xmlns:cx4="http://schemas.microsoft.com/office/drawing/2016/5/10/chartex" xmlns:cx5="http://schemas.microsoft.com/office/drawing/2016/5/11/chartex" xmlns:cx6="http://schemas.microsoft.com/office/drawing/2016/5/12/chartex" xmlns:cx7="http://schemas.microsoft.com/office/drawing/2016/5/13/chartex" xmlns:cx8="http://schemas.microsoft.com/office/drawing/2016/5/14/chartex" xmlns:mc="http://schemas.openxmlformats.org/markup-compatibility/2006" xmlns:aink="http://schemas.microsoft.com/office/drawing/2016/ink" xmlns:am3d="http://schemas.microsoft.com/office/drawing/2017/model3d" xmlns:o="urn:schemas-microsoft-com:office:office" xmlns:r="http://schemas.openxmlformats.org/officeDocument/2006/relationships" xmlns:m="http://schemas.openxmlformats.org/officeDocument/2006/math" xmlns:v="urn:schemas-microsoft-com:vml" xmlns:wp14="http://schemas.microsoft.com/office/word/2010/wordprocessingDrawing" xmlns:wp="http://schemas.openxmlformats.org/drawingml/2006/wordprocessingDrawing" xmlns:w10="urn:schemas-microsoft-com:office:word" xmlns:w="http://schemas.openxmlformats.org/wordprocessingml/2006/main" xmlns:w14="http://schemas.microsoft.com/office/word/2010/wordml" xmlns:w15="http://schemas.microsoft.com/office/word/2012/wordml" xmlns:w16cex="http://schemas.microsoft.com/office/word/2018/wordml/cex" xmlns:w16cid="http://schemas.microsoft.com/office/word/2016/wordml/cid" xmlns:w16="http://schemas.microsoft.com/office/word/2018/wordml" xmlns:w16sdtdh="http://schemas.microsoft.com/office/word/2020/wordml/sdtdatahash" xmlns:w16se="http://schemas.microsoft.com/office/word/2015/wordml/symex" xmlns:wpg="http://schemas.microsoft.com/office/word/2010/wordprocessingGroup" xmlns:wpi="http://schemas.microsoft.com/office/word/2010/wordprocessingInk" xmlns:wne="http://schemas.microsoft.com/office/word/2006/wordml" xmlns:wps="http://schemas.microsoft.com/office/word/2010/wordprocessingShape" mc:Ignorable="w14 w15 w16se w16cid w16 w16cex w16sdtdh wp14">
   <w:abstractNum w:abstractNumId="0" w15:restartNumberingAfterBreak="0">
     <w:nsid w:val="2BA75C4C"/>
     <w:multiLevelType w:val="multilevel"/>
@@ -1278,7 +1280,7 @@
 </file>
 
 <file path=word/styles.xml><?xml version="1.0" encoding="utf-8"?>
-<w:styles xmlns:mc="http://schemas.openxmlformats.org/markup-compatibility/2006" xmlns:r="http://schemas.openxmlformats.org/officeDocument/2006/relationships" xmlns:w="http://schemas.openxmlformats.org/wordprocessingml/2006/main" xmlns:w14="http://schemas.microsoft.com/office/word/2010/wordml" xmlns:w15="http://schemas.microsoft.com/office/word/2012/wordml" mc:Ignorable="w14 w15">
+<w:styles xmlns:mc="http://schemas.openxmlformats.org/markup-compatibility/2006" xmlns:r="http://schemas.openxmlformats.org/officeDocument/2006/relationships" xmlns:w="http://schemas.openxmlformats.org/wordprocessingml/2006/main" xmlns:w14="http://schemas.microsoft.com/office/word/2010/wordml" xmlns:w15="http://schemas.microsoft.com/office/word/2012/wordml" xmlns:w16cex="http://schemas.microsoft.com/office/word/2018/wordml/cex" xmlns:w16cid="http://schemas.microsoft.com/office/word/2016/wordml/cid" xmlns:w16="http://schemas.microsoft.com/office/word/2018/wordml" xmlns:w16sdtdh="http://schemas.microsoft.com/office/word/2020/wordml/sdtdatahash" xmlns:w16se="http://schemas.microsoft.com/office/word/2015/wordml/symex" mc:Ignorable="w14 w15 w16se w16cid w16 w16cex w16sdtdh">
   <w:docDefaults>
     <w:rPrDefault>
       <w:rPr>
@@ -1294,7 +1296,7 @@
       </w:pPr>
     </w:pPrDefault>
   </w:docDefaults>
-  <w:latentStyles w:defLockedState="0" w:defUIPriority="99" w:defSemiHidden="0" w:defUnhideWhenUsed="0" w:defQFormat="0" w:count="371">
+  <w:latentStyles w:defLockedState="0" w:defUIPriority="99" w:defSemiHidden="0" w:defUnhideWhenUsed="0" w:defQFormat="0" w:count="376">
     <w:lsdException w:name="Normal" w:uiPriority="0" w:qFormat="1"/>
     <w:lsdException w:name="heading 1" w:uiPriority="9" w:qFormat="1"/>
     <w:lsdException w:name="heading 2" w:semiHidden="1" w:uiPriority="9" w:unhideWhenUsed="1" w:qFormat="1"/>
@@ -1400,7 +1402,6 @@
     <w:lsdException w:name="HTML Sample" w:semiHidden="1" w:unhideWhenUsed="1"/>
     <w:lsdException w:name="HTML Typewriter" w:semiHidden="1" w:unhideWhenUsed="1"/>
     <w:lsdException w:name="HTML Variable" w:semiHidden="1" w:unhideWhenUsed="1"/>
-    <w:lsdException w:name="Normal Table" w:semiHidden="1" w:unhideWhenUsed="1"/>
     <w:lsdException w:name="annotation subject" w:semiHidden="1" w:unhideWhenUsed="1"/>
     <w:lsdException w:name="No List" w:semiHidden="1" w:unhideWhenUsed="1"/>
     <w:lsdException w:name="Outline List 1" w:semiHidden="1" w:unhideWhenUsed="1"/>
@@ -1443,11 +1444,8 @@
     <w:lsdException w:name="Table Contemporary" w:semiHidden="1" w:unhideWhenUsed="1"/>
     <w:lsdException w:name="Table Elegant" w:semiHidden="1" w:unhideWhenUsed="1"/>
     <w:lsdException w:name="Table Professional" w:semiHidden="1" w:unhideWhenUsed="1"/>
-    <w:lsdException w:name="Table Subtle 1" w:semiHidden="1" w:unhideWhenUsed="1"/>
     <w:lsdException w:name="Table Subtle 2" w:semiHidden="1" w:unhideWhenUsed="1"/>
     <w:lsdException w:name="Table Web 1" w:semiHidden="1" w:unhideWhenUsed="1"/>
-    <w:lsdException w:name="Table Web 2" w:semiHidden="1" w:unhideWhenUsed="1"/>
-    <w:lsdException w:name="Table Web 3" w:semiHidden="1" w:unhideWhenUsed="1"/>
     <w:lsdException w:name="Balloon Text" w:semiHidden="1" w:unhideWhenUsed="1"/>
     <w:lsdException w:name="Table Grid" w:uiPriority="39"/>
     <w:lsdException w:name="Table Theme" w:semiHidden="1" w:unhideWhenUsed="1"/>
@@ -1666,6 +1664,11 @@
     <w:lsdException w:name="List Table 5 Dark Accent 6" w:uiPriority="50"/>
     <w:lsdException w:name="List Table 6 Colorful Accent 6" w:uiPriority="51"/>
     <w:lsdException w:name="List Table 7 Colorful Accent 6" w:uiPriority="52"/>
+    <w:lsdException w:name="Mention" w:semiHidden="1" w:unhideWhenUsed="1"/>
+    <w:lsdException w:name="Smart Hyperlink" w:semiHidden="1" w:unhideWhenUsed="1"/>
+    <w:lsdException w:name="Hashtag" w:semiHidden="1" w:unhideWhenUsed="1"/>
+    <w:lsdException w:name="Unresolved Mention" w:semiHidden="1" w:unhideWhenUsed="1"/>
+    <w:lsdException w:name="Smart Link" w:semiHidden="1" w:unhideWhenUsed="1"/>
   </w:latentStyles>
   <w:style w:type="paragraph" w:default="1" w:styleId="Normal">
     <w:name w:val="Normal"/>

</xml_diff>

<commit_message>
fini de changer les videos, de les mettre sur youtube et changer le code
</commit_message>
<xml_diff>
--- a/idée rajouter sur le site web cv.docx
+++ b/idée rajouter sur le site web cv.docx
@@ -3,11 +3,19 @@
 <w:document xmlns:wpc="http://schemas.microsoft.com/office/word/2010/wordprocessingCanvas" xmlns:cx="http://schemas.microsoft.com/office/drawing/2014/chartex" xmlns:cx1="http://schemas.microsoft.com/office/drawing/2015/9/8/chartex" xmlns:cx2="http://schemas.microsoft.com/office/drawing/2015/10/21/chartex" xmlns:cx3="http://schemas.microsoft.com/office/drawing/2016/5/9/chartex" xmlns:cx4="http://schemas.microsoft.com/office/drawing/2016/5/10/chartex" xmlns:cx5="http://schemas.microsoft.com/office/drawing/2016/5/11/chartex" xmlns:cx6="http://schemas.microsoft.com/office/drawing/2016/5/12/chartex" xmlns:cx7="http://schemas.microsoft.com/office/drawing/2016/5/13/chartex" xmlns:cx8="http://schemas.microsoft.com/office/drawing/2016/5/14/chartex" xmlns:mc="http://schemas.openxmlformats.org/markup-compatibility/2006" xmlns:aink="http://schemas.microsoft.com/office/drawing/2016/ink" xmlns:am3d="http://schemas.microsoft.com/office/drawing/2017/model3d" xmlns:o="urn:schemas-microsoft-com:office:office" xmlns:r="http://schemas.openxmlformats.org/officeDocument/2006/relationships" xmlns:m="http://schemas.openxmlformats.org/officeDocument/2006/math" xmlns:v="urn:schemas-microsoft-com:vml" xmlns:wp14="http://schemas.microsoft.com/office/word/2010/wordprocessingDrawing" xmlns:wp="http://schemas.openxmlformats.org/drawingml/2006/wordprocessingDrawing" xmlns:w10="urn:schemas-microsoft-com:office:word" xmlns:w="http://schemas.openxmlformats.org/wordprocessingml/2006/main" xmlns:w14="http://schemas.microsoft.com/office/word/2010/wordml" xmlns:w15="http://schemas.microsoft.com/office/word/2012/wordml" xmlns:w16cex="http://schemas.microsoft.com/office/word/2018/wordml/cex" xmlns:w16cid="http://schemas.microsoft.com/office/word/2016/wordml/cid" xmlns:w16="http://schemas.microsoft.com/office/word/2018/wordml" xmlns:w16sdtdh="http://schemas.microsoft.com/office/word/2020/wordml/sdtdatahash" xmlns:w16se="http://schemas.microsoft.com/office/word/2015/wordml/symex" xmlns:wpg="http://schemas.microsoft.com/office/word/2010/wordprocessingGroup" xmlns:wpi="http://schemas.microsoft.com/office/word/2010/wordprocessingInk" xmlns:wne="http://schemas.microsoft.com/office/word/2006/wordml" xmlns:wps="http://schemas.microsoft.com/office/word/2010/wordprocessingShape" mc:Ignorable="w14 w15 w16se w16cid w16 w16cex w16sdtdh wp14">
   <w:body>
     <w:p>
-      <w:r>
-        <w:rPr>
-          <w:highlight w:val="yellow"/>
-        </w:rPr>
-        <w:t>boostrap rajouter sur le code html</w:t>
+      <w:proofErr w:type="spellStart"/>
+      <w:r>
+        <w:rPr>
+          <w:highlight w:val="yellow"/>
+        </w:rPr>
+        <w:t>boostrap</w:t>
+      </w:r>
+      <w:proofErr w:type="spellEnd"/>
+      <w:r>
+        <w:rPr>
+          <w:highlight w:val="yellow"/>
+        </w:rPr>
+        <w:t xml:space="preserve"> rajouter sur le code html</w:t>
       </w:r>
       <w:r>
         <w:t xml:space="preserve"> </w:t>
@@ -21,7 +29,23 @@
         </w:numPr>
       </w:pPr>
       <w:r>
-        <w:t>dans navbar ajouter scrollspy !!</w:t>
+        <w:t xml:space="preserve">dans </w:t>
+      </w:r>
+      <w:proofErr w:type="spellStart"/>
+      <w:r>
+        <w:t>navbar</w:t>
+      </w:r>
+      <w:proofErr w:type="spellEnd"/>
+      <w:r>
+        <w:t xml:space="preserve"> ajouter </w:t>
+      </w:r>
+      <w:proofErr w:type="spellStart"/>
+      <w:r>
+        <w:t>scrollspy</w:t>
+      </w:r>
+      <w:proofErr w:type="spellEnd"/>
+      <w:r>
+        <w:t xml:space="preserve"> !!</w:t>
       </w:r>
     </w:p>
     <w:p>
@@ -51,11 +75,19 @@
           <w:highlight w:val="yellow"/>
         </w:rPr>
       </w:pPr>
-      <w:r>
-        <w:rPr>
-          <w:highlight w:val="yellow"/>
-        </w:rPr>
-        <w:t xml:space="preserve">diplomes / formations : </w:t>
+      <w:proofErr w:type="spellStart"/>
+      <w:r>
+        <w:rPr>
+          <w:highlight w:val="yellow"/>
+        </w:rPr>
+        <w:t>diplomes</w:t>
+      </w:r>
+      <w:proofErr w:type="spellEnd"/>
+      <w:r>
+        <w:rPr>
+          <w:highlight w:val="yellow"/>
+        </w:rPr>
+        <w:t xml:space="preserve"> / formations : </w:t>
       </w:r>
     </w:p>
     <w:p>
@@ -140,7 +172,21 @@
         <w:rPr>
           <w:highlight w:val="yellow"/>
         </w:rPr>
-        <w:t xml:space="preserve">barre progress qui avance </w:t>
+        <w:t xml:space="preserve">barre </w:t>
+      </w:r>
+      <w:proofErr w:type="spellStart"/>
+      <w:r>
+        <w:rPr>
+          <w:highlight w:val="yellow"/>
+        </w:rPr>
+        <w:t>progress</w:t>
+      </w:r>
+      <w:proofErr w:type="spellEnd"/>
+      <w:r>
+        <w:rPr>
+          <w:highlight w:val="yellow"/>
+        </w:rPr>
+        <w:t xml:space="preserve"> qui avance </w:t>
       </w:r>
     </w:p>
     <w:p>
@@ -221,7 +267,21 @@
         <w:rPr>
           <w:highlight w:val="yellow"/>
         </w:rPr>
-        <w:t>I) presentation de soi (mon profil)</w:t>
+        <w:t xml:space="preserve">I) </w:t>
+      </w:r>
+      <w:proofErr w:type="spellStart"/>
+      <w:r>
+        <w:rPr>
+          <w:highlight w:val="yellow"/>
+        </w:rPr>
+        <w:t>presentation</w:t>
+      </w:r>
+      <w:proofErr w:type="spellEnd"/>
+      <w:r>
+        <w:rPr>
+          <w:highlight w:val="yellow"/>
+        </w:rPr>
+        <w:t xml:space="preserve"> de soi (mon profil)</w:t>
       </w:r>
     </w:p>
     <w:p>
@@ -235,7 +295,21 @@
         <w:rPr>
           <w:highlight w:val="yellow"/>
         </w:rPr>
-        <w:t>pour le texte “bonjour…” mettre un row pour avancer le texte</w:t>
+        <w:t xml:space="preserve">pour le texte “bonjour…” mettre un </w:t>
+      </w:r>
+      <w:proofErr w:type="spellStart"/>
+      <w:r>
+        <w:rPr>
+          <w:highlight w:val="yellow"/>
+        </w:rPr>
+        <w:t>row</w:t>
+      </w:r>
+      <w:proofErr w:type="spellEnd"/>
+      <w:r>
+        <w:rPr>
+          <w:highlight w:val="yellow"/>
+        </w:rPr>
+        <w:t xml:space="preserve"> pour avancer le texte</w:t>
       </w:r>
     </w:p>
     <w:p>
@@ -254,7 +328,35 @@
         <w:rPr>
           <w:highlight w:val="yellow"/>
         </w:rPr>
-        <w:t>voir le cv du prof soit sur ma clé usb soit sur mon pc à voir si je l’ai deja mis dessus</w:t>
+        <w:t xml:space="preserve">voir le cv du prof soit sur ma clé </w:t>
+      </w:r>
+      <w:proofErr w:type="spellStart"/>
+      <w:r>
+        <w:rPr>
+          <w:highlight w:val="yellow"/>
+        </w:rPr>
+        <w:t>usb</w:t>
+      </w:r>
+      <w:proofErr w:type="spellEnd"/>
+      <w:r>
+        <w:rPr>
+          <w:highlight w:val="yellow"/>
+        </w:rPr>
+        <w:t xml:space="preserve"> soit sur mon pc à voir si je l’ai </w:t>
+      </w:r>
+      <w:proofErr w:type="spellStart"/>
+      <w:r>
+        <w:rPr>
+          <w:highlight w:val="yellow"/>
+        </w:rPr>
+        <w:t>deja</w:t>
+      </w:r>
+      <w:proofErr w:type="spellEnd"/>
+      <w:r>
+        <w:rPr>
+          <w:highlight w:val="yellow"/>
+        </w:rPr>
+        <w:t xml:space="preserve"> mis dessus</w:t>
       </w:r>
     </w:p>
     <w:p>
@@ -279,7 +381,51 @@
           <w:szCs w:val="24"/>
           <w:shd w:val="clear" w:color="auto" w:fill="FFFFFF"/>
         </w:rPr>
-        <w:t>Google font pour changer de police d'écriture appuyer sur select puis copier le link pour le mettre dans le head de html</w:t>
+        <w:t xml:space="preserve">Google font pour changer de police d'écriture appuyer sur select puis copier le </w:t>
+      </w:r>
+      <w:proofErr w:type="spellStart"/>
+      <w:r>
+        <w:rPr>
+          <w:rFonts w:eastAsia="Times New Roman"/>
+          <w:color w:val="222222"/>
+          <w:sz w:val="24"/>
+          <w:szCs w:val="24"/>
+          <w:shd w:val="clear" w:color="auto" w:fill="FFFFFF"/>
+        </w:rPr>
+        <w:t>link</w:t>
+      </w:r>
+      <w:proofErr w:type="spellEnd"/>
+      <w:r>
+        <w:rPr>
+          <w:rFonts w:eastAsia="Times New Roman"/>
+          <w:color w:val="222222"/>
+          <w:sz w:val="24"/>
+          <w:szCs w:val="24"/>
+          <w:shd w:val="clear" w:color="auto" w:fill="FFFFFF"/>
+        </w:rPr>
+        <w:t xml:space="preserve"> pour le mettre dans le </w:t>
+      </w:r>
+      <w:proofErr w:type="spellStart"/>
+      <w:r>
+        <w:rPr>
+          <w:rFonts w:eastAsia="Times New Roman"/>
+          <w:color w:val="222222"/>
+          <w:sz w:val="24"/>
+          <w:szCs w:val="24"/>
+          <w:shd w:val="clear" w:color="auto" w:fill="FFFFFF"/>
+        </w:rPr>
+        <w:t>head</w:t>
+      </w:r>
+      <w:proofErr w:type="spellEnd"/>
+      <w:r>
+        <w:rPr>
+          <w:rFonts w:eastAsia="Times New Roman"/>
+          <w:color w:val="222222"/>
+          <w:sz w:val="24"/>
+          <w:szCs w:val="24"/>
+          <w:shd w:val="clear" w:color="auto" w:fill="FFFFFF"/>
+        </w:rPr>
+        <w:t xml:space="preserve"> de html</w:t>
       </w:r>
     </w:p>
     <w:p>
@@ -321,7 +467,27 @@
           <w:sz w:val="24"/>
           <w:szCs w:val="24"/>
         </w:rPr>
-        <w:t>créer dans le head une balise </w:t>
+        <w:t xml:space="preserve">créer dans le </w:t>
+      </w:r>
+      <w:proofErr w:type="spellStart"/>
+      <w:r>
+        <w:rPr>
+          <w:rFonts w:eastAsia="Times New Roman"/>
+          <w:color w:val="222222"/>
+          <w:sz w:val="24"/>
+          <w:szCs w:val="24"/>
+        </w:rPr>
+        <w:t>head</w:t>
+      </w:r>
+      <w:proofErr w:type="spellEnd"/>
+      <w:r>
+        <w:rPr>
+          <w:rFonts w:eastAsia="Times New Roman"/>
+          <w:color w:val="222222"/>
+          <w:sz w:val="24"/>
+          <w:szCs w:val="24"/>
+        </w:rPr>
+        <w:t xml:space="preserve"> une balise </w:t>
       </w:r>
     </w:p>
     <w:p>
@@ -384,28 +550,88 @@
           <w:sz w:val="24"/>
           <w:szCs w:val="24"/>
         </w:rPr>
-        <w:t>.police_perso {</w:t>
-      </w:r>
-    </w:p>
-    <w:p>
-      <w:pPr>
-        <w:shd w:val="clear" w:color="auto" w:fill="FFFFFF"/>
-        <w:spacing w:line="240" w:lineRule="auto"/>
-        <w:rPr>
-          <w:rFonts w:eastAsia="Times New Roman"/>
-          <w:color w:val="222222"/>
-          <w:sz w:val="24"/>
-          <w:szCs w:val="24"/>
-        </w:rPr>
-      </w:pPr>
-      <w:r>
-        <w:rPr>
-          <w:rFonts w:eastAsia="Times New Roman"/>
-          <w:color w:val="222222"/>
-          <w:sz w:val="24"/>
-          <w:szCs w:val="24"/>
-        </w:rPr>
-        <w:t> font-family: 'Fuggles', cursive</w:t>
+        <w:t>.</w:t>
+      </w:r>
+      <w:proofErr w:type="spellStart"/>
+      <w:r>
+        <w:rPr>
+          <w:rFonts w:eastAsia="Times New Roman"/>
+          <w:color w:val="222222"/>
+          <w:sz w:val="24"/>
+          <w:szCs w:val="24"/>
+        </w:rPr>
+        <w:t>police_perso</w:t>
+      </w:r>
+      <w:proofErr w:type="spellEnd"/>
+      <w:r>
+        <w:rPr>
+          <w:rFonts w:eastAsia="Times New Roman"/>
+          <w:color w:val="222222"/>
+          <w:sz w:val="24"/>
+          <w:szCs w:val="24"/>
+        </w:rPr>
+        <w:t xml:space="preserve"> {</w:t>
+      </w:r>
+    </w:p>
+    <w:p>
+      <w:pPr>
+        <w:shd w:val="clear" w:color="auto" w:fill="FFFFFF"/>
+        <w:spacing w:line="240" w:lineRule="auto"/>
+        <w:rPr>
+          <w:rFonts w:eastAsia="Times New Roman"/>
+          <w:color w:val="222222"/>
+          <w:sz w:val="24"/>
+          <w:szCs w:val="24"/>
+        </w:rPr>
+      </w:pPr>
+      <w:r>
+        <w:rPr>
+          <w:rFonts w:eastAsia="Times New Roman"/>
+          <w:color w:val="222222"/>
+          <w:sz w:val="24"/>
+          <w:szCs w:val="24"/>
+        </w:rPr>
+        <w:t> font-</w:t>
+      </w:r>
+      <w:proofErr w:type="spellStart"/>
+      <w:r>
+        <w:rPr>
+          <w:rFonts w:eastAsia="Times New Roman"/>
+          <w:color w:val="222222"/>
+          <w:sz w:val="24"/>
+          <w:szCs w:val="24"/>
+        </w:rPr>
+        <w:t>family</w:t>
+      </w:r>
+      <w:proofErr w:type="spellEnd"/>
+      <w:r>
+        <w:rPr>
+          <w:rFonts w:eastAsia="Times New Roman"/>
+          <w:color w:val="222222"/>
+          <w:sz w:val="24"/>
+          <w:szCs w:val="24"/>
+        </w:rPr>
+        <w:t>: '</w:t>
+      </w:r>
+      <w:proofErr w:type="spellStart"/>
+      <w:r>
+        <w:rPr>
+          <w:rFonts w:eastAsia="Times New Roman"/>
+          <w:color w:val="222222"/>
+          <w:sz w:val="24"/>
+          <w:szCs w:val="24"/>
+        </w:rPr>
+        <w:t>Fuggles</w:t>
+      </w:r>
+      <w:proofErr w:type="spellEnd"/>
+      <w:r>
+        <w:rPr>
+          <w:rFonts w:eastAsia="Times New Roman"/>
+          <w:color w:val="222222"/>
+          <w:sz w:val="24"/>
+          <w:szCs w:val="24"/>
+        </w:rPr>
+        <w:t>', cursive</w:t>
       </w:r>
     </w:p>
     <w:p>
@@ -492,7 +718,27 @@
           <w:sz w:val="24"/>
           <w:szCs w:val="24"/>
         </w:rPr>
-        <w:t>&lt;H1 class="police_perso"&gt; bonjour les gens&lt;/H1&gt;</w:t>
+        <w:t>&lt;H1 class="</w:t>
+      </w:r>
+      <w:proofErr w:type="spellStart"/>
+      <w:r>
+        <w:rPr>
+          <w:rFonts w:eastAsia="Times New Roman"/>
+          <w:color w:val="222222"/>
+          <w:sz w:val="24"/>
+          <w:szCs w:val="24"/>
+        </w:rPr>
+        <w:t>police_perso</w:t>
+      </w:r>
+      <w:proofErr w:type="spellEnd"/>
+      <w:r>
+        <w:rPr>
+          <w:rFonts w:eastAsia="Times New Roman"/>
+          <w:color w:val="222222"/>
+          <w:sz w:val="24"/>
+          <w:szCs w:val="24"/>
+        </w:rPr>
+        <w:t>"&gt; bonjour les gens&lt;/H1&gt;</w:t>
       </w:r>
     </w:p>
     <w:p>
@@ -675,7 +921,27 @@
           <w:sz w:val="24"/>
           <w:szCs w:val="24"/>
         </w:rPr>
-        <w:t>numéro de tel ect      </w:t>
+        <w:t xml:space="preserve">numéro de tel </w:t>
+      </w:r>
+      <w:proofErr w:type="spellStart"/>
+      <w:r>
+        <w:rPr>
+          <w:rFonts w:eastAsia="Times New Roman"/>
+          <w:color w:val="222222"/>
+          <w:sz w:val="24"/>
+          <w:szCs w:val="24"/>
+        </w:rPr>
+        <w:t>ect</w:t>
+      </w:r>
+      <w:proofErr w:type="spellEnd"/>
+      <w:r>
+        <w:rPr>
+          <w:rFonts w:eastAsia="Times New Roman"/>
+          <w:color w:val="222222"/>
+          <w:sz w:val="24"/>
+          <w:szCs w:val="24"/>
+        </w:rPr>
+        <w:t>      </w:t>
       </w:r>
     </w:p>
     <w:p>
@@ -717,61 +983,141 @@
           <w:sz w:val="24"/>
           <w:szCs w:val="24"/>
         </w:rPr>
-        <w:t>passions : moto photos a mettre de moi sur la moto </w:t>
-      </w:r>
-    </w:p>
-    <w:p>
-      <w:pPr>
-        <w:shd w:val="clear" w:color="auto" w:fill="FFFFFF"/>
-        <w:spacing w:line="240" w:lineRule="auto"/>
-        <w:rPr>
-          <w:rFonts w:eastAsia="Times New Roman"/>
-          <w:color w:val="222222"/>
-          <w:sz w:val="24"/>
-          <w:szCs w:val="24"/>
-        </w:rPr>
-      </w:pPr>
-      <w:r>
-        <w:rPr>
-          <w:rFonts w:eastAsia="Times New Roman"/>
-          <w:color w:val="222222"/>
-          <w:sz w:val="24"/>
-          <w:szCs w:val="24"/>
-        </w:rPr>
-        <w:t>partie en voyage prendr photos de Grèce avec coucher de soleil</w:t>
-      </w:r>
-    </w:p>
-    <w:p>
-      <w:pPr>
-        <w:shd w:val="clear" w:color="auto" w:fill="FFFFFF"/>
-        <w:spacing w:line="240" w:lineRule="auto"/>
-        <w:rPr>
-          <w:rFonts w:eastAsia="Times New Roman"/>
-          <w:color w:val="222222"/>
-          <w:sz w:val="24"/>
-          <w:szCs w:val="24"/>
-        </w:rPr>
-      </w:pPr>
-    </w:p>
-    <w:p>
-      <w:pPr>
-        <w:shd w:val="clear" w:color="auto" w:fill="FFFFFF"/>
-        <w:spacing w:line="240" w:lineRule="auto"/>
-        <w:rPr>
-          <w:rFonts w:eastAsia="Times New Roman"/>
-          <w:color w:val="222222"/>
-          <w:sz w:val="24"/>
-          <w:szCs w:val="24"/>
-        </w:rPr>
-      </w:pPr>
-      <w:r>
-        <w:rPr>
-          <w:rFonts w:eastAsia="Times New Roman"/>
-          <w:color w:val="222222"/>
-          <w:sz w:val="24"/>
-          <w:szCs w:val="24"/>
-        </w:rPr>
-        <w:t>parcours scolaire : collège lycée la perrière soucieu en jarrest </w:t>
+        <w:t xml:space="preserve">passions : moto photos </w:t>
+      </w:r>
+      <w:proofErr w:type="spellStart"/>
+      <w:r>
+        <w:rPr>
+          <w:rFonts w:eastAsia="Times New Roman"/>
+          <w:color w:val="222222"/>
+          <w:sz w:val="24"/>
+          <w:szCs w:val="24"/>
+        </w:rPr>
+        <w:t>a</w:t>
+      </w:r>
+      <w:proofErr w:type="spellEnd"/>
+      <w:r>
+        <w:rPr>
+          <w:rFonts w:eastAsia="Times New Roman"/>
+          <w:color w:val="222222"/>
+          <w:sz w:val="24"/>
+          <w:szCs w:val="24"/>
+        </w:rPr>
+        <w:t xml:space="preserve"> mettre de moi sur la moto </w:t>
+      </w:r>
+    </w:p>
+    <w:p>
+      <w:pPr>
+        <w:shd w:val="clear" w:color="auto" w:fill="FFFFFF"/>
+        <w:spacing w:line="240" w:lineRule="auto"/>
+        <w:rPr>
+          <w:rFonts w:eastAsia="Times New Roman"/>
+          <w:color w:val="222222"/>
+          <w:sz w:val="24"/>
+          <w:szCs w:val="24"/>
+        </w:rPr>
+      </w:pPr>
+      <w:r>
+        <w:rPr>
+          <w:rFonts w:eastAsia="Times New Roman"/>
+          <w:color w:val="222222"/>
+          <w:sz w:val="24"/>
+          <w:szCs w:val="24"/>
+        </w:rPr>
+        <w:t xml:space="preserve">partie en voyage </w:t>
+      </w:r>
+      <w:proofErr w:type="spellStart"/>
+      <w:r>
+        <w:rPr>
+          <w:rFonts w:eastAsia="Times New Roman"/>
+          <w:color w:val="222222"/>
+          <w:sz w:val="24"/>
+          <w:szCs w:val="24"/>
+        </w:rPr>
+        <w:t>prendr</w:t>
+      </w:r>
+      <w:proofErr w:type="spellEnd"/>
+      <w:r>
+        <w:rPr>
+          <w:rFonts w:eastAsia="Times New Roman"/>
+          <w:color w:val="222222"/>
+          <w:sz w:val="24"/>
+          <w:szCs w:val="24"/>
+        </w:rPr>
+        <w:t xml:space="preserve"> photos de Grèce avec coucher de soleil</w:t>
+      </w:r>
+    </w:p>
+    <w:p>
+      <w:pPr>
+        <w:shd w:val="clear" w:color="auto" w:fill="FFFFFF"/>
+        <w:spacing w:line="240" w:lineRule="auto"/>
+        <w:rPr>
+          <w:rFonts w:eastAsia="Times New Roman"/>
+          <w:color w:val="222222"/>
+          <w:sz w:val="24"/>
+          <w:szCs w:val="24"/>
+        </w:rPr>
+      </w:pPr>
+    </w:p>
+    <w:p>
+      <w:pPr>
+        <w:shd w:val="clear" w:color="auto" w:fill="FFFFFF"/>
+        <w:spacing w:line="240" w:lineRule="auto"/>
+        <w:rPr>
+          <w:rFonts w:eastAsia="Times New Roman"/>
+          <w:color w:val="222222"/>
+          <w:sz w:val="24"/>
+          <w:szCs w:val="24"/>
+        </w:rPr>
+      </w:pPr>
+      <w:r>
+        <w:rPr>
+          <w:rFonts w:eastAsia="Times New Roman"/>
+          <w:color w:val="222222"/>
+          <w:sz w:val="24"/>
+          <w:szCs w:val="24"/>
+        </w:rPr>
+        <w:t xml:space="preserve">parcours scolaire : collège lycée la perrière </w:t>
+      </w:r>
+      <w:proofErr w:type="spellStart"/>
+      <w:r>
+        <w:rPr>
+          <w:rFonts w:eastAsia="Times New Roman"/>
+          <w:color w:val="222222"/>
+          <w:sz w:val="24"/>
+          <w:szCs w:val="24"/>
+        </w:rPr>
+        <w:t>soucieu</w:t>
+      </w:r>
+      <w:proofErr w:type="spellEnd"/>
+      <w:r>
+        <w:rPr>
+          <w:rFonts w:eastAsia="Times New Roman"/>
+          <w:color w:val="222222"/>
+          <w:sz w:val="24"/>
+          <w:szCs w:val="24"/>
+        </w:rPr>
+        <w:t xml:space="preserve"> en </w:t>
+      </w:r>
+      <w:proofErr w:type="spellStart"/>
+      <w:r>
+        <w:rPr>
+          <w:rFonts w:eastAsia="Times New Roman"/>
+          <w:color w:val="222222"/>
+          <w:sz w:val="24"/>
+          <w:szCs w:val="24"/>
+        </w:rPr>
+        <w:t>jarrest</w:t>
+      </w:r>
+      <w:proofErr w:type="spellEnd"/>
+      <w:r>
+        <w:rPr>
+          <w:rFonts w:eastAsia="Times New Roman"/>
+          <w:color w:val="222222"/>
+          <w:sz w:val="24"/>
+          <w:szCs w:val="24"/>
+        </w:rPr>
+        <w:t> </w:t>
       </w:r>
     </w:p>
     <w:p>
@@ -868,7 +1214,27 @@
           <w:sz w:val="24"/>
           <w:szCs w:val="24"/>
         </w:rPr>
-        <w:t>- idée a mettre association secouristes français croix blanche pendant 2ans en formation </w:t>
+        <w:t xml:space="preserve">- idée </w:t>
+      </w:r>
+      <w:proofErr w:type="spellStart"/>
+      <w:r>
+        <w:rPr>
+          <w:rFonts w:eastAsia="Times New Roman"/>
+          <w:color w:val="222222"/>
+          <w:sz w:val="24"/>
+          <w:szCs w:val="24"/>
+        </w:rPr>
+        <w:t>a</w:t>
+      </w:r>
+      <w:proofErr w:type="spellEnd"/>
+      <w:r>
+        <w:rPr>
+          <w:rFonts w:eastAsia="Times New Roman"/>
+          <w:color w:val="222222"/>
+          <w:sz w:val="24"/>
+          <w:szCs w:val="24"/>
+        </w:rPr>
+        <w:t xml:space="preserve"> mettre association secouristes français croix blanche pendant 2ans en formation </w:t>
       </w:r>
     </w:p>
     <w:p>
@@ -879,7 +1245,23 @@
     <w:p/>
     <w:p>
       <w:r>
-        <w:t>05 octobre : j’ai changé la photo maintenant plus qu’a la mettre en face de mon texte a droite</w:t>
+        <w:t>05 octobre : j’ai changé la photo maintenant plus qu’</w:t>
+      </w:r>
+      <w:proofErr w:type="spellStart"/>
+      <w:r>
+        <w:t>a</w:t>
+      </w:r>
+      <w:proofErr w:type="spellEnd"/>
+      <w:r>
+        <w:t xml:space="preserve"> la mettre en face de mon texte </w:t>
+      </w:r>
+      <w:proofErr w:type="spellStart"/>
+      <w:r>
+        <w:t>a</w:t>
+      </w:r>
+      <w:proofErr w:type="spellEnd"/>
+      <w:r>
+        <w:t xml:space="preserve"> droite</w:t>
       </w:r>
     </w:p>
     <w:p/>
@@ -888,12 +1270,25 @@
         <w:t xml:space="preserve">07/10 </w:t>
       </w:r>
       <w:r>
-        <w:t>mettre la photo de moi en responsive pour l’adapter sur telephone</w:t>
-      </w:r>
-    </w:p>
-    <w:p>
-      <w:r>
-        <w:t>Rajouter les photos pour mon parcours/diplomes/formations</w:t>
+        <w:t xml:space="preserve">mettre la photo de moi en responsive pour l’adapter sur </w:t>
+      </w:r>
+      <w:proofErr w:type="spellStart"/>
+      <w:r>
+        <w:t>telephone</w:t>
+      </w:r>
+      <w:proofErr w:type="spellEnd"/>
+    </w:p>
+    <w:p>
+      <w:r>
+        <w:t>Rajouter les photos pour mon parcours/</w:t>
+      </w:r>
+      <w:proofErr w:type="spellStart"/>
+      <w:r>
+        <w:t>diplomes</w:t>
+      </w:r>
+      <w:proofErr w:type="spellEnd"/>
+      <w:r>
+        <w:t>/formations</w:t>
       </w:r>
     </w:p>
     <w:p/>
@@ -908,7 +1303,23 @@
     <w:p/>
     <w:p>
       <w:r>
-        <w:t xml:space="preserve"> Faire tableau pour mon parcours scolaires avec les ecole ou je suis aller avec images</w:t>
+        <w:t xml:space="preserve"> Faire tableau pour mon parcours scolaires avec les </w:t>
+      </w:r>
+      <w:proofErr w:type="spellStart"/>
+      <w:r>
+        <w:t>ecole</w:t>
+      </w:r>
+      <w:proofErr w:type="spellEnd"/>
+      <w:r>
+        <w:t xml:space="preserve"> ou je suis </w:t>
+      </w:r>
+      <w:proofErr w:type="spellStart"/>
+      <w:r>
+        <w:t>aller</w:t>
+      </w:r>
+      <w:proofErr w:type="spellEnd"/>
+      <w:r>
+        <w:t xml:space="preserve"> avec images</w:t>
       </w:r>
       <w:r>
         <w:t xml:space="preserve"> sites des école</w:t>
@@ -917,8 +1328,13 @@
         <w:t>s</w:t>
       </w:r>
       <w:r>
-        <w:t xml:space="preserve"> ect</w:t>
-      </w:r>
+        <w:t xml:space="preserve"> </w:t>
+      </w:r>
+      <w:proofErr w:type="spellStart"/>
+      <w:r>
+        <w:t>ect</w:t>
+      </w:r>
+      <w:proofErr w:type="spellEnd"/>
     </w:p>
     <w:p/>
     <w:p>
@@ -929,7 +1345,15 @@
         <w:t>u soit faire des colonnes pour m</w:t>
       </w:r>
       <w:r>
-        <w:t>ettre dans chaque colonne le lieu avec une carte maps et une photo</w:t>
+        <w:t xml:space="preserve">ettre dans chaque colonne le lieu avec une carte </w:t>
+      </w:r>
+      <w:proofErr w:type="spellStart"/>
+      <w:r>
+        <w:t>maps</w:t>
+      </w:r>
+      <w:proofErr w:type="spellEnd"/>
+      <w:r>
+        <w:t xml:space="preserve"> et une photo</w:t>
       </w:r>
       <w:r>
         <w:t xml:space="preserve"> A FINIR !!!!</w:t>
@@ -938,7 +1362,23 @@
     <w:p/>
     <w:p>
       <w:r>
-        <w:t xml:space="preserve">!!!!!!!!!Lien site web a mettre des ecoles </w:t>
+        <w:t xml:space="preserve">!!!!!!!!!Lien site web </w:t>
+      </w:r>
+      <w:proofErr w:type="spellStart"/>
+      <w:r>
+        <w:t>a</w:t>
+      </w:r>
+      <w:proofErr w:type="spellEnd"/>
+      <w:r>
+        <w:t xml:space="preserve"> mettre des </w:t>
+      </w:r>
+      <w:proofErr w:type="spellStart"/>
+      <w:r>
+        <w:t>ecoles</w:t>
+      </w:r>
+      <w:proofErr w:type="spellEnd"/>
+      <w:r>
+        <w:t xml:space="preserve"> </w:t>
       </w:r>
     </w:p>
     <w:p>
@@ -946,7 +1386,15 @@
         <w:t>Faire les alignements des div !!!</w:t>
       </w:r>
       <w:r>
-        <w:t xml:space="preserve"> voir nav pour l’exemple</w:t>
+        <w:t xml:space="preserve"> voir </w:t>
+      </w:r>
+      <w:proofErr w:type="spellStart"/>
+      <w:r>
+        <w:t>nav</w:t>
+      </w:r>
+      <w:proofErr w:type="spellEnd"/>
+      <w:r>
+        <w:t xml:space="preserve"> pour l’exemple</w:t>
       </w:r>
     </w:p>
     <w:p>
@@ -956,13 +1404,37 @@
     </w:p>
     <w:p>
       <w:r>
-        <w:t xml:space="preserve">Mettre site web secouristes francais croix blanche </w:t>
+        <w:t xml:space="preserve">Mettre site web secouristes </w:t>
+      </w:r>
+      <w:proofErr w:type="spellStart"/>
+      <w:r>
+        <w:t>francais</w:t>
+      </w:r>
+      <w:proofErr w:type="spellEnd"/>
+      <w:r>
+        <w:t xml:space="preserve"> croix blanche </w:t>
       </w:r>
     </w:p>
     <w:p/>
     <w:p>
       <w:r>
-        <w:t>25/10 mettre un dossier appelé fichiers pour mettre les pdf dedans ensemble et changer le code pour retrouver le pdf !!!!!!!!!!!!!!!!!!!!!!!!!!!!!!!!!!!!!!!!</w:t>
+        <w:t xml:space="preserve">25/10 mettre un dossier appelé fichiers pour mettre les </w:t>
+      </w:r>
+      <w:proofErr w:type="spellStart"/>
+      <w:r>
+        <w:t>pdf</w:t>
+      </w:r>
+      <w:proofErr w:type="spellEnd"/>
+      <w:r>
+        <w:t xml:space="preserve"> dedans ensemble et changer le code pour retrouver le </w:t>
+      </w:r>
+      <w:proofErr w:type="spellStart"/>
+      <w:r>
+        <w:t>pdf</w:t>
+      </w:r>
+      <w:proofErr w:type="spellEnd"/>
+      <w:r>
+        <w:t> !!!!!!!!!!!!!!!!!!!!!!!!!!!!!!!!!!!!!!!!</w:t>
       </w:r>
     </w:p>
     <w:p/>
@@ -992,13 +1464,39 @@
         <w:t>Dans passions</w:t>
       </w:r>
       <w:r>
-        <w:t xml:space="preserve"> parler de la ccas avec les colos comme hiver/été ect</w:t>
-      </w:r>
-    </w:p>
-    <w:p>
-      <w:r>
-        <w:t>Passion plongée mettre video de laurent de la plongée à st raphael</w:t>
-      </w:r>
+        <w:t xml:space="preserve"> parler de la </w:t>
+      </w:r>
+      <w:proofErr w:type="spellStart"/>
+      <w:r>
+        <w:t>ccas</w:t>
+      </w:r>
+      <w:proofErr w:type="spellEnd"/>
+      <w:r>
+        <w:t xml:space="preserve"> avec les colos comme hiver/été </w:t>
+      </w:r>
+      <w:proofErr w:type="spellStart"/>
+      <w:r>
+        <w:t>ect</w:t>
+      </w:r>
+      <w:proofErr w:type="spellEnd"/>
+    </w:p>
+    <w:p>
+      <w:r>
+        <w:t xml:space="preserve">Passion plongée mettre </w:t>
+      </w:r>
+      <w:proofErr w:type="spellStart"/>
+      <w:r>
+        <w:t>video</w:t>
+      </w:r>
+      <w:proofErr w:type="spellEnd"/>
+      <w:r>
+        <w:t xml:space="preserve"> de laurent de la plongée à st </w:t>
+      </w:r>
+      <w:proofErr w:type="spellStart"/>
+      <w:r>
+        <w:t>raphael</w:t>
+      </w:r>
+      <w:proofErr w:type="spellEnd"/>
     </w:p>
     <w:p>
       <w:r>
@@ -1008,7 +1506,15 @@
     <w:p/>
     <w:p>
       <w:r>
-        <w:t xml:space="preserve">Finir passion moto cross avec description en disant qu’on a fait 3 circuits : 2 facile et 1 tres compliqué, c’est un circuit de compétition avec des montées, des descentes et des bosses </w:t>
+        <w:t xml:space="preserve">Finir passion moto cross avec description en disant qu’on a fait 3 circuits : 2 facile et 1 </w:t>
+      </w:r>
+      <w:proofErr w:type="spellStart"/>
+      <w:r>
+        <w:t>tres</w:t>
+      </w:r>
+      <w:proofErr w:type="spellEnd"/>
+      <w:r>
+        <w:t xml:space="preserve"> compliqué, c’est un circuit de compétition avec des montées, des descentes et des bosses </w:t>
       </w:r>
     </w:p>
     <w:p>
@@ -1037,7 +1543,15 @@
     </w:p>
     <w:p>
       <w:r>
-        <w:t>Voir whatsapp papa pour voir les codes pour me contacter</w:t>
+        <w:t xml:space="preserve">Voir </w:t>
+      </w:r>
+      <w:proofErr w:type="spellStart"/>
+      <w:r>
+        <w:t>whatsapp</w:t>
+      </w:r>
+      <w:proofErr w:type="spellEnd"/>
+      <w:r>
+        <w:t xml:space="preserve"> papa pour voir les codes pour me contacter</w:t>
       </w:r>
     </w:p>
     <w:p>
@@ -1075,7 +1589,77 @@
         <w:rPr>
           <w:highlight w:val="yellow"/>
         </w:rPr>
-        <w:t>Mettre la video  de laurent de l aplongée a st raphael voir vp dive</w:t>
+        <w:t xml:space="preserve">Mettre la </w:t>
+      </w:r>
+      <w:proofErr w:type="spellStart"/>
+      <w:r>
+        <w:rPr>
+          <w:highlight w:val="yellow"/>
+        </w:rPr>
+        <w:t>video</w:t>
+      </w:r>
+      <w:proofErr w:type="spellEnd"/>
+      <w:r>
+        <w:rPr>
+          <w:highlight w:val="yellow"/>
+        </w:rPr>
+        <w:t xml:space="preserve">  de laurent de l </w:t>
+      </w:r>
+      <w:proofErr w:type="spellStart"/>
+      <w:r>
+        <w:rPr>
+          <w:highlight w:val="yellow"/>
+        </w:rPr>
+        <w:t>aplongée</w:t>
+      </w:r>
+      <w:proofErr w:type="spellEnd"/>
+      <w:r>
+        <w:rPr>
+          <w:highlight w:val="yellow"/>
+        </w:rPr>
+        <w:t xml:space="preserve"> </w:t>
+      </w:r>
+      <w:proofErr w:type="spellStart"/>
+      <w:r>
+        <w:rPr>
+          <w:highlight w:val="yellow"/>
+        </w:rPr>
+        <w:t>a</w:t>
+      </w:r>
+      <w:proofErr w:type="spellEnd"/>
+      <w:r>
+        <w:rPr>
+          <w:highlight w:val="yellow"/>
+        </w:rPr>
+        <w:t xml:space="preserve"> st </w:t>
+      </w:r>
+      <w:proofErr w:type="spellStart"/>
+      <w:r>
+        <w:rPr>
+          <w:highlight w:val="yellow"/>
+        </w:rPr>
+        <w:t>raphael</w:t>
+      </w:r>
+      <w:proofErr w:type="spellEnd"/>
+      <w:r>
+        <w:rPr>
+          <w:highlight w:val="yellow"/>
+        </w:rPr>
+        <w:t xml:space="preserve"> voir </w:t>
+      </w:r>
+      <w:proofErr w:type="spellStart"/>
+      <w:r>
+        <w:rPr>
+          <w:highlight w:val="yellow"/>
+        </w:rPr>
+        <w:t>vp</w:t>
+      </w:r>
+      <w:proofErr w:type="spellEnd"/>
+      <w:r>
+        <w:rPr>
+          <w:highlight w:val="yellow"/>
+        </w:rPr>
+        <w:t xml:space="preserve"> dive</w:t>
       </w:r>
     </w:p>
     <w:p>
@@ -1088,10 +1672,47 @@
     </w:p>
     <w:p>
       <w:r>
-        <w:t>Finir description de la plongée apres les seance de fosse a meyzieu</w:t>
-      </w:r>
-      <w:r>
-        <w:t xml:space="preserve"> !!!! mettre photo/ video plongée </w:t>
+        <w:t xml:space="preserve">Finir description de la plongée </w:t>
+      </w:r>
+      <w:proofErr w:type="spellStart"/>
+      <w:r>
+        <w:t>apres</w:t>
+      </w:r>
+      <w:proofErr w:type="spellEnd"/>
+      <w:r>
+        <w:t xml:space="preserve"> les </w:t>
+      </w:r>
+      <w:proofErr w:type="spellStart"/>
+      <w:r>
+        <w:t>seance</w:t>
+      </w:r>
+      <w:proofErr w:type="spellEnd"/>
+      <w:r>
+        <w:t xml:space="preserve"> de fosse </w:t>
+      </w:r>
+      <w:proofErr w:type="spellStart"/>
+      <w:r>
+        <w:t>a</w:t>
+      </w:r>
+      <w:proofErr w:type="spellEnd"/>
+      <w:r>
+        <w:t xml:space="preserve"> </w:t>
+      </w:r>
+      <w:proofErr w:type="spellStart"/>
+      <w:r>
+        <w:t>meyzieu</w:t>
+      </w:r>
+      <w:proofErr w:type="spellEnd"/>
+      <w:r>
+        <w:t xml:space="preserve"> !!!! mettre photo/ </w:t>
+      </w:r>
+      <w:proofErr w:type="spellStart"/>
+      <w:r>
+        <w:t>video</w:t>
+      </w:r>
+      <w:proofErr w:type="spellEnd"/>
+      <w:r>
+        <w:t xml:space="preserve"> plongée </w:t>
       </w:r>
     </w:p>
     <w:p/>
@@ -1120,7 +1741,23 @@
     </w:p>
     <w:p>
       <w:r>
-        <w:t xml:space="preserve">Si j’ai le temps faire un dossier competences comme : je maitrise boostrap/html, </w:t>
+        <w:t xml:space="preserve">Si j’ai le temps faire un dossier </w:t>
+      </w:r>
+      <w:proofErr w:type="spellStart"/>
+      <w:r>
+        <w:t>competences</w:t>
+      </w:r>
+      <w:proofErr w:type="spellEnd"/>
+      <w:r>
+        <w:t xml:space="preserve"> comme : je maitrise </w:t>
+      </w:r>
+      <w:proofErr w:type="spellStart"/>
+      <w:r>
+        <w:t>boostrap</w:t>
+      </w:r>
+      <w:proofErr w:type="spellEnd"/>
+      <w:r>
+        <w:t xml:space="preserve">/html, </w:t>
       </w:r>
     </w:p>
     <w:p>
@@ -1145,7 +1782,32 @@
     </w:p>
     <w:p>
       <w:r>
-        <w:t>NE PAS OUBLIER A METTRE LES 3 DERNIERESVIDEO DU DOSSIER LAURENT SUR YOUTUBE ET LE CHANER SUR LES LIGNES DE CODES POUR LES VIDEO EPAVE D UN AVION</w:t>
+        <w:rPr>
+          <w:highlight w:val="yellow"/>
+        </w:rPr>
+        <w:t xml:space="preserve">NE PAS OUBLIER A METTRE LES 3 DERNIERESVIDEO DU DOSSIER LAURENT SUR YOUTUBE ET LE CHANER SUR LES LIGNES DE CODES POUR LES VIDEO EPAVE </w:t>
+      </w:r>
+      <w:proofErr w:type="spellStart"/>
+      <w:r>
+        <w:rPr>
+          <w:highlight w:val="yellow"/>
+        </w:rPr>
+        <w:t>D UN</w:t>
+      </w:r>
+      <w:proofErr w:type="spellEnd"/>
+      <w:r>
+        <w:rPr>
+          <w:highlight w:val="yellow"/>
+        </w:rPr>
+        <w:t xml:space="preserve"> AVION</w:t>
+      </w:r>
+    </w:p>
+    <w:p>
+      <w:r>
+        <w:rPr>
+          <w:highlight w:val="red"/>
+        </w:rPr>
+        <w:t>RELIRE TOUR LE SITE WEB ET CHANGER/AMELIORER LA PHRASE DE ME CONTACTER « UNE QUESTION, UNE PRECISION SUR MON CV… »</w:t>
       </w:r>
     </w:p>
     <w:sectPr>
@@ -1402,6 +2064,7 @@
     <w:lsdException w:name="HTML Sample" w:semiHidden="1" w:unhideWhenUsed="1"/>
     <w:lsdException w:name="HTML Typewriter" w:semiHidden="1" w:unhideWhenUsed="1"/>
     <w:lsdException w:name="HTML Variable" w:semiHidden="1" w:unhideWhenUsed="1"/>
+    <w:lsdException w:name="Normal Table" w:semiHidden="1" w:unhideWhenUsed="1"/>
     <w:lsdException w:name="annotation subject" w:semiHidden="1" w:unhideWhenUsed="1"/>
     <w:lsdException w:name="No List" w:semiHidden="1" w:unhideWhenUsed="1"/>
     <w:lsdException w:name="Outline List 1" w:semiHidden="1" w:unhideWhenUsed="1"/>
@@ -1444,8 +2107,11 @@
     <w:lsdException w:name="Table Contemporary" w:semiHidden="1" w:unhideWhenUsed="1"/>
     <w:lsdException w:name="Table Elegant" w:semiHidden="1" w:unhideWhenUsed="1"/>
     <w:lsdException w:name="Table Professional" w:semiHidden="1" w:unhideWhenUsed="1"/>
+    <w:lsdException w:name="Table Subtle 1" w:semiHidden="1" w:unhideWhenUsed="1"/>
     <w:lsdException w:name="Table Subtle 2" w:semiHidden="1" w:unhideWhenUsed="1"/>
     <w:lsdException w:name="Table Web 1" w:semiHidden="1" w:unhideWhenUsed="1"/>
+    <w:lsdException w:name="Table Web 2" w:semiHidden="1" w:unhideWhenUsed="1"/>
+    <w:lsdException w:name="Table Web 3" w:semiHidden="1" w:unhideWhenUsed="1"/>
     <w:lsdException w:name="Balloon Text" w:semiHidden="1" w:unhideWhenUsed="1"/>
     <w:lsdException w:name="Table Grid" w:uiPriority="39"/>
     <w:lsdException w:name="Table Theme" w:semiHidden="1" w:unhideWhenUsed="1"/>

</xml_diff>